<commit_message>
added sentence about % annotated
</commit_message>
<xml_diff>
--- a/Jenior_Metatransciptomics_mSphere_2018.docx
+++ b/Jenior_Metatransciptomics_mSphere_2018.docx
@@ -252,8 +252,8 @@
           <w:bCs w:val="false"/>
         </w:rPr>
       </w:pPr>
-      <w:bookmarkStart w:id="0" w:name="__DdeLink__7619_529621234"/>
-      <w:bookmarkStart w:id="1" w:name="__DdeLink__27_258085862"/>
+      <w:bookmarkStart w:id="0" w:name="__DdeLink__27_258085862"/>
+      <w:bookmarkStart w:id="1" w:name="__DdeLink__7619_529621234"/>
       <w:bookmarkEnd w:id="0"/>
       <w:bookmarkEnd w:id="1"/>
       <w:r>
@@ -275,7 +275,9 @@
         </w:rPr>
       </w:pPr>
       <w:r>
-        <w:rPr/>
+        <w:rPr>
+          <w:b/>
+        </w:rPr>
       </w:r>
     </w:p>
     <w:p>
@@ -287,7 +289,9 @@
         </w:rPr>
       </w:pPr>
       <w:r>
-        <w:rPr/>
+        <w:rPr>
+          <w:b/>
+        </w:rPr>
       </w:r>
     </w:p>
     <w:p>
@@ -1445,7 +1449,15 @@
       </w:r>
       <w:r>
         <w:rPr/>
-        <w:t xml:space="preserve"> into contigs and putative genes were identified resulting in 234,124 (streptomycin), 83,096 (cefoperazone), and 35,977 (clindamycin) likely open reading frames in each metagenome. Streptomycin pretreatment resulted in a significantly more diverse community (Fig. S1A) than other groups, so a more diverse metagenome was expected. This was the case as ~2500 unique functionally annotated genes were detected in the metagenome of this pretreatment, &gt;1000 more annotated genes than either cefoperazone or clindamycin (Fig. S5). Also, as expected genes with any detectable transcript in any metatranscriptome were a subset of their corresponding metagenome. Metatranscriptomic read abundances were normalized to corresponding metagenomic coverage per gene followed by even subsampling of reads between conditions in order to create the most equal standard of comparison across groups. To highlight the largest differences in transcription, we identified the genes in each antibiotic pretreatment group with the highest disparity in normalized cDNA abundance between mock and </w:t>
+        <w:t xml:space="preserve"> into contigs and putative genes were identified resulting in 234,124 (streptomycin), 83,096 (cefoperazone), and 35,977 (clindamycin) likely open reading frames in each metagenome. </w:t>
+      </w:r>
+      <w:r>
+        <w:rPr/>
+        <w:t xml:space="preserve">Of these putative genes, ~20% were able to be annotated with a known function in KEGG, and ~40% of these annotations had homologs within the dataset. </w:t>
+      </w:r>
+      <w:r>
+        <w:rPr/>
+        <w:t xml:space="preserve">Streptomycin pretreatment resulted in a significantly more diverse community (Fig. S1A) than other groups, so a more diverse metagenome was expected. This was the case as ~2500 unique functionally annotated genes were detected in the metagenome of this pretreatment, &gt;1000 more annotated genes than either cefoperazone or clindamycin (Fig. S5). Also, as expected genes with any detectable transcript in any metatranscriptome were a subset of their corresponding metagenome. Metatranscriptomic read abundances were normalized to corresponding metagenomic coverage per gene followed by even subsampling of reads between conditions in order to create the most equal standard of comparison across groups. To highlight the largest differences in transcription, we identified the genes in each antibiotic pretreatment group with the highest disparity in normalized cDNA abundance between mock and </w:t>
       </w:r>
       <w:r>
         <w:rPr>
@@ -7102,7 +7114,6 @@
     <w:p>
       <w:pPr>
         <w:pStyle w:val="Bibliography"/>
-        <w:pBdr/>
         <w:rPr/>
       </w:pPr>
       <w:r>
@@ -8037,7 +8048,6 @@
     <w:p>
       <w:pPr>
         <w:pStyle w:val="TextBody"/>
-        <w:pBdr/>
         <w:spacing w:before="180" w:after="120"/>
         <w:rPr/>
       </w:pPr>
@@ -8072,12 +8082,10 @@
     </w:pPr>
     <w:r>
       <w:rPr/>
-    </w:r>
-    <w:r>
       <mc:AlternateContent>
         <mc:Choice Requires="wps">
           <w:drawing>
-            <wp:anchor behindDoc="0" distT="0" distB="0" distL="0" distR="0" simplePos="0" locked="0" layoutInCell="1" allowOverlap="1" relativeHeight="47">
+            <wp:anchor behindDoc="1" distT="0" distB="0" distL="0" distR="0" simplePos="0" locked="0" layoutInCell="1" allowOverlap="1" relativeHeight="47">
               <wp:simplePos x="0" y="0"/>
               <wp:positionH relativeFrom="margin">
                 <wp:align>center</wp:align>
@@ -8085,37 +8093,45 @@
               <wp:positionV relativeFrom="paragraph">
                 <wp:posOffset>635</wp:posOffset>
               </wp:positionV>
-              <wp:extent cx="170180" cy="175260"/>
+              <wp:extent cx="170815" cy="174625"/>
               <wp:effectExtent l="0" t="0" r="0" b="0"/>
               <wp:wrapSquare wrapText="largest"/>
               <wp:docPr id="1" name="Frame1"/>
               <a:graphic xmlns:a="http://schemas.openxmlformats.org/drawingml/2006/main">
                 <a:graphicData uri="http://schemas.microsoft.com/office/word/2010/wordprocessingShape">
                   <wps:wsp>
-                    <wps:cNvSpPr txBox="1"/>
+                    <wps:cNvSpPr/>
                     <wps:spPr>
                       <a:xfrm>
                         <a:off x="0" y="0"/>
-                        <a:ext cx="170180" cy="175260"/>
+                        <a:ext cx="170280" cy="173880"/>
                       </a:xfrm>
-                      <a:prstGeom prst="rect"/>
-                      <a:solidFill>
-                        <a:srgbClr val="FFFFFF">
-                          <a:alpha val="0"/>
-                        </a:srgbClr>
-                      </a:solidFill>
+                      <a:prstGeom prst="rect">
+                        <a:avLst/>
+                      </a:prstGeom>
+                      <a:noFill/>
+                      <a:ln>
+                        <a:noFill/>
+                      </a:ln>
                     </wps:spPr>
+                    <wps:style>
+                      <a:lnRef idx="0"/>
+                      <a:fillRef idx="0"/>
+                      <a:effectRef idx="0"/>
+                      <a:fontRef idx="minor"/>
+                    </wps:style>
                     <wps:txbx>
                       <w:txbxContent>
                         <w:p>
                           <w:pPr>
                             <w:pStyle w:val="Footer"/>
-                            <w:pBdr/>
-                            <w:rPr/>
+                            <w:rPr>
+                              <w:color w:val="auto"/>
+                            </w:rPr>
                           </w:pPr>
                           <w:r>
                             <w:rPr>
-                              <w:rStyle w:val="Pagenumber"/>
+                              <w:color w:val="auto"/>
                             </w:rPr>
                             <w:fldChar w:fldCharType="begin"/>
                           </w:r>
@@ -8126,7 +8142,7 @@
                             <w:fldChar w:fldCharType="separate"/>
                           </w:r>
                           <w:r>
-                            <w:t>43</w:t>
+                            <w:t>46</w:t>
                           </w:r>
                           <w:r>
                             <w:fldChar w:fldCharType="end"/>
@@ -8134,7 +8150,7 @@
                         </w:p>
                       </w:txbxContent>
                     </wps:txbx>
-                    <wps:bodyPr anchor="t" lIns="0" tIns="0" rIns="0" bIns="0">
+                    <wps:bodyPr lIns="0" rIns="0" tIns="0" bIns="0">
                       <a:spAutoFit/>
                     </wps:bodyPr>
                   </wps:wsp>
@@ -8145,19 +8161,22 @@
         </mc:Choice>
         <mc:Fallback>
           <w:pict>
-            <v:rect fillcolor="#FFFFFF" style="position:absolute;rotation:0;width:13.4pt;height:13.8pt;mso-wrap-distance-left:0pt;mso-wrap-distance-right:0pt;mso-wrap-distance-top:0pt;mso-wrap-distance-bottom:0pt;margin-top:0.05pt;mso-position-vertical-relative:text;margin-left:227.3pt;mso-position-horizontal:center;mso-position-horizontal-relative:margin">
-              <v:fill opacity="0f"/>
-              <v:textbox inset="0in,0in,0in,0in">
+            <v:rect id="shape_0" ID="Frame1" fillcolor="white" stroked="f" style="position:absolute;margin-left:227.3pt;margin-top:0.05pt;width:13.35pt;height:13.65pt;mso-position-horizontal:center;mso-position-horizontal-relative:margin">
+              <w10:wrap type="square"/>
+              <v:fill o:detectmouseclick="t" type="solid" color2="black" opacity="0"/>
+              <v:stroke color="#3465a4" joinstyle="round" endcap="flat"/>
+              <v:textbox>
                 <w:txbxContent>
                   <w:p>
                     <w:pPr>
                       <w:pStyle w:val="Footer"/>
-                      <w:pBdr/>
-                      <w:rPr/>
+                      <w:rPr>
+                        <w:color w:val="auto"/>
+                      </w:rPr>
                     </w:pPr>
                     <w:r>
                       <w:rPr>
-                        <w:rStyle w:val="Pagenumber"/>
+                        <w:color w:val="auto"/>
                       </w:rPr>
                       <w:fldChar w:fldCharType="begin"/>
                     </w:r>
@@ -8168,7 +8187,7 @@
                       <w:fldChar w:fldCharType="separate"/>
                     </w:r>
                     <w:r>
-                      <w:t>43</w:t>
+                      <w:t>46</w:t>
                     </w:r>
                     <w:r>
                       <w:fldChar w:fldCharType="end"/>
@@ -8176,7 +8195,6 @@
                   </w:p>
                 </w:txbxContent>
               </v:textbox>
-              <w10:wrap type="square" side="largest"/>
             </v:rect>
           </w:pict>
         </mc:Fallback>
@@ -8192,7 +8210,6 @@
     <w:rPrDefault>
       <w:rPr>
         <w:rFonts w:ascii="Cambria" w:hAnsi="Cambria" w:eastAsia="Cambria" w:cs="" w:asciiTheme="minorHAnsi" w:cstheme="minorBidi" w:eastAsiaTheme="minorHAnsi" w:hAnsiTheme="minorHAnsi"/>
-        <w:sz w:val="24"/>
         <w:szCs w:val="24"/>
         <w:lang w:val="en-US" w:eastAsia="en-US" w:bidi="ar-SA"/>
       </w:rPr>
@@ -8214,7 +8231,7 @@
     </w:pPr>
     <w:rPr>
       <w:rFonts w:ascii="Arial" w:hAnsi="Arial" w:eastAsia="Cambria" w:cs="" w:cstheme="minorBidi" w:eastAsiaTheme="minorHAnsi"/>
-      <w:color w:val="auto"/>
+      <w:color w:val="00000A"/>
       <w:sz w:val="24"/>
       <w:szCs w:val="24"/>
       <w:lang w:val="en-US" w:eastAsia="en-US" w:bidi="ar-SA"/>
@@ -8754,7 +8771,7 @@
     </w:pPr>
     <w:rPr>
       <w:rFonts w:ascii="Cambria" w:hAnsi="Cambria" w:eastAsia="Cambria" w:cs="" w:asciiTheme="minorHAnsi" w:cstheme="minorBidi" w:eastAsiaTheme="minorHAnsi" w:hAnsiTheme="minorHAnsi"/>
-      <w:color w:val="auto"/>
+      <w:color w:val="00000A"/>
       <w:sz w:val="24"/>
       <w:szCs w:val="24"/>
       <w:lang w:val="en-US" w:eastAsia="en-US" w:bidi="ar-SA"/>
@@ -8773,7 +8790,7 @@
     </w:pPr>
     <w:rPr>
       <w:rFonts w:ascii="Cambria" w:hAnsi="Cambria" w:eastAsia="Cambria" w:cs="" w:asciiTheme="minorHAnsi" w:cstheme="minorBidi" w:eastAsiaTheme="minorHAnsi" w:hAnsiTheme="minorHAnsi"/>
-      <w:color w:val="auto"/>
+      <w:color w:val="00000A"/>
       <w:sz w:val="24"/>
       <w:szCs w:val="24"/>
       <w:lang w:val="en-US" w:eastAsia="en-US" w:bidi="ar-SA"/>

</xml_diff>

<commit_message>
tweaked a sentence in intro
</commit_message>
<xml_diff>
--- a/Jenior_Metatransciptomics_mSphere_2018.docx
+++ b/Jenior_Metatransciptomics_mSphere_2018.docx
@@ -248,8 +248,8 @@
         <w:pStyle w:val="Normal"/>
         <w:rPr/>
       </w:pPr>
-      <w:bookmarkStart w:id="0" w:name="__DdeLink__7619_529621234"/>
-      <w:bookmarkStart w:id="1" w:name="__DdeLink__27_258085862"/>
+      <w:bookmarkStart w:id="0" w:name="__DdeLink__27_258085862"/>
+      <w:bookmarkStart w:id="1" w:name="__DdeLink__7619_529621234"/>
       <w:bookmarkEnd w:id="0"/>
       <w:bookmarkEnd w:id="1"/>
       <w:r>
@@ -609,7 +609,7 @@
       </w:r>
       <w:r>
         <w:rPr/>
-        <w:t xml:space="preserve"> was able to maintain colonization over the observation period in two separate pretreatment groups. This work highlights the need for increased appreciation differential, combined effects of antibiotics and CDI on the gut microbiota in order to develop more successful targeted therapies that eliminate </w:t>
+        <w:t xml:space="preserve"> was able to maintain colonization. This work highlights the need for increased appreciation differential, combined effects of antibiotics and CDI on the gut microbiota in order to develop more successful targeted therapies that eliminate </w:t>
       </w:r>
       <w:r>
         <w:rPr>
@@ -8037,19 +8037,7 @@
         <w:rPr>
           <w:b/>
         </w:rPr>
-        <w:t xml:space="preserve">Supplementary Table 3 | Normalized cDNA abundances </w:t>
-      </w:r>
-      <w:r>
-        <w:rPr>
-          <w:b/>
-        </w:rPr>
-        <w:t>of complete metatranscriptomes</w:t>
-      </w:r>
-      <w:r>
-        <w:rPr>
-          <w:b/>
-        </w:rPr>
-        <w:t xml:space="preserve"> for each antibiotic pretreated group</w:t>
+        <w:t>Supplementary Table 3 | Normalized cDNA abundances of complete metatranscriptomes for each antibiotic pretreated group</w:t>
       </w:r>
       <w:r>
         <w:rPr/>
@@ -8104,7 +8092,7 @@
               <wp:positionV relativeFrom="paragraph">
                 <wp:posOffset>635</wp:posOffset>
               </wp:positionV>
-              <wp:extent cx="171450" cy="174625"/>
+              <wp:extent cx="172085" cy="174625"/>
               <wp:effectExtent l="0" t="0" r="0" b="0"/>
               <wp:wrapSquare wrapText="largest"/>
               <wp:docPr id="1" name="Frame1"/>
@@ -8115,7 +8103,7 @@
                     <wps:spPr>
                       <a:xfrm>
                         <a:off x="0" y="0"/>
-                        <a:ext cx="170640" cy="173880"/>
+                        <a:ext cx="171360" cy="173880"/>
                       </a:xfrm>
                       <a:prstGeom prst="rect">
                         <a:avLst/>
@@ -8172,7 +8160,7 @@
         </mc:Choice>
         <mc:Fallback>
           <w:pict>
-            <v:rect id="shape_0" ID="Frame1" stroked="f" style="position:absolute;margin-left:227.25pt;margin-top:0.05pt;width:13.4pt;height:13.65pt;mso-position-horizontal:center;mso-position-horizontal-relative:margin">
+            <v:rect id="shape_0" ID="Frame1" stroked="f" style="position:absolute;margin-left:227.25pt;margin-top:0.05pt;width:13.45pt;height:13.65pt;mso-position-horizontal:center;mso-position-horizontal-relative:margin">
               <w10:wrap type="square"/>
               <v:fill o:detectmouseclick="t" on="false"/>
               <v:stroke color="#3465a4" joinstyle="round" endcap="flat"/>

</xml_diff>

<commit_message>
reworded normalization strategy in text
</commit_message>
<xml_diff>
--- a/Jenior_Metatransciptomics_mSphere_2018.docx
+++ b/Jenior_Metatransciptomics_mSphere_2018.docx
@@ -252,8 +252,8 @@
           <w:bCs w:val="false"/>
         </w:rPr>
       </w:pPr>
-      <w:bookmarkStart w:id="0" w:name="__DdeLink__27_258085862"/>
-      <w:bookmarkStart w:id="1" w:name="__DdeLink__7619_529621234"/>
+      <w:bookmarkStart w:id="0" w:name="__DdeLink__7619_529621234"/>
+      <w:bookmarkStart w:id="1" w:name="__DdeLink__27_258085862"/>
       <w:bookmarkEnd w:id="0"/>
       <w:bookmarkEnd w:id="1"/>
       <w:r>
@@ -1432,7 +1432,15 @@
       </w:r>
       <w:r>
         <w:rPr/>
-        <w:t xml:space="preserve"> into contigs and putative genes were identified resulting in 234,868 (streptomycin), 83,534 (cefoperazone), and 35,681 (clindamycin) likely open reading frames in each metagenome. Of these putative genes, 28.5% were able to be annotated with known function KEGG, and many of these annotations were homologs among species within the dataset. Streptomycin pretreatment resulted in a significantly more diverse community (Fig. S1A) than other groups, so a more diverse metagenome was expected. 2408 unique functionally annotated genes were detected in the metagenome resulting from strptomycin pretreatment, at least 1163 more genes than either cefoperazone or clindamycin (Fig. S5). Also, as expected genes with any detectable transcript in any metatranscriptome were a subset of their corresponding metagenome. Metatranscriptomic read abundances were normalized to corresponding metagenomic coverage per gene followed by even subsampling of reads between conditions in order to create the most equal standard of comparison across groups and identify the most elevated levels of transcription. To highlight the largest magnitude of difference in transcription, we identified the top 15% genes (Fig. 5A) or pathways (Fig. 5B) in each antibiotic pretreatment group with the highest disparity in normalized cDNA abundance between mock and </w:t>
+        <w:t xml:space="preserve"> into contigs and putative genes were identified resulting in 234,868 (streptomycin), 83,534 (cefoperazone), and 35,681 (clindamycin) likely open reading frames in each metagenome. Of these putative genes, 28.5% were able to be annotated with known function KEGG, and many of these annotations were homologs among species within the dataset. Streptomycin pretreatment resulted in a significantly more diverse community (Fig. S1A) than other groups, so a more diverse metagenome was expected. 2408 unique functionally annotated genes were detected in the metagenome resulting from strptomycin pretreatment, at least 1163 more genes than either cefoperazone or clindamycin (Fig. S5). Also, as expected genes with any detectable transcript in any metatranscriptome were a subset of their corresponding metagenome. Metatranscriptomic read abundances were normalized to corresponding metagenomic coverage per gene followed by even subsampling of reads between conditions in order to create </w:t>
+      </w:r>
+      <w:r>
+        <w:rPr/>
+        <w:t>an equal standard of comparison across groups and identify genes with the largest increases in transcription above baseline</w:t>
+      </w:r>
+      <w:r>
+        <w:rPr/>
+        <w:t xml:space="preserve">. To highlight the largest magnitude of difference in transcription, we identified the top 15% genes (Fig. 5A) or pathways (Fig. 5B) in each antibiotic pretreatment group with the highest disparity in normalized cDNA abundance between mock and </w:t>
       </w:r>
       <w:r>
         <w:rPr>
@@ -1472,15 +1480,7 @@
       </w:r>
       <w:r>
         <w:rPr/>
-        <w:t xml:space="preserve"> colonization. This trend is at least partially driven by significant differences in community membership (Fig. 2A), and consequently metagenomic content </w:t>
-      </w:r>
-      <w:r>
-        <w:rPr/>
-        <w:t>repertoire</w:t>
-      </w:r>
-      <w:r>
-        <w:rPr/>
-        <w:t xml:space="preserve"> available for transcription. The most stark finding was how few genes were among those shared as highly differentially expressed between all pretreatments (Fig. 5A). Interestingly, streptomycin and clindamycin pretreatments shared a large number of altered genes, while cefoperazone-pretreatment shared relatively few with either other susceptible condition. These were again likely due to large differences in community compositions. Upon inspection of those 8 shared genes, a Dps family protein gene is the most varied in transcription among them. The protein product of this gene is associated with DNA protection and iron binding under periods of environmental stress (31). Furthermore, format acetyltransferase and phosphopyruvate hydratase are highly varied in their transcription and are central nodes of metabolism, which lend themselves to the hypothesis that the microbiota must process energy sources differently in the presence of </w:t>
+        <w:t xml:space="preserve"> colonization. This trend is at least partially driven by significant differences in community membership (Fig. 2A), and consequently metagenomic content repertoire available for transcription. The most stark finding was how few genes were among those shared as highly differentially expressed between all pretreatments (Fig. 5A). Interestingly, streptomycin and clindamycin pretreatments shared a large number of altered genes, while cefoperazone-pretreatment shared relatively few with either other susceptible condition. These were again likely due to large differences in community compositions. Upon inspection of those 8 shared genes, a Dps family protein gene is the most varied in transcription among them. The protein product of this gene is associated with DNA protection and iron binding under periods of environmental stress (31). Furthermore, format acetyltransferase and phosphopyruvate hydratase are highly varied in their transcription and are central nodes of metabolism, which lend themselves to the hypothesis that the microbiota must process energy sources differently in the presence of </w:t>
       </w:r>
       <w:r>
         <w:rPr>
@@ -8159,7 +8159,7 @@
               <wp:positionV relativeFrom="paragraph">
                 <wp:posOffset>635</wp:posOffset>
               </wp:positionV>
-              <wp:extent cx="170815" cy="174625"/>
+              <wp:extent cx="171450" cy="174625"/>
               <wp:effectExtent l="0" t="0" r="0" b="0"/>
               <wp:wrapSquare wrapText="largest"/>
               <wp:docPr id="1" name="Frame1"/>
@@ -8170,7 +8170,7 @@
                     <wps:spPr>
                       <a:xfrm>
                         <a:off x="0" y="0"/>
-                        <a:ext cx="170280" cy="173880"/>
+                        <a:ext cx="170640" cy="173880"/>
                       </a:xfrm>
                       <a:prstGeom prst="rect">
                         <a:avLst/>
@@ -8192,12 +8192,12 @@
                           <w:pPr>
                             <w:pStyle w:val="Footer"/>
                             <w:rPr>
-                              <w:color w:val="auto"/>
+                              <w:color w:val="000000"/>
                             </w:rPr>
                           </w:pPr>
                           <w:r>
                             <w:rPr>
-                              <w:color w:val="auto"/>
+                              <w:color w:val="000000"/>
                             </w:rPr>
                             <w:fldChar w:fldCharType="begin"/>
                           </w:r>
@@ -8227,9 +8227,9 @@
         </mc:Choice>
         <mc:Fallback>
           <w:pict>
-            <v:rect id="shape_0" ID="Frame1" fillcolor="white" stroked="f" style="position:absolute;margin-left:227.3pt;margin-top:0.05pt;width:13.35pt;height:13.65pt;mso-position-horizontal:center;mso-position-horizontal-relative:margin">
+            <v:rect id="shape_0" ID="Frame1" stroked="f" style="position:absolute;margin-left:227.25pt;margin-top:0.05pt;width:13.4pt;height:13.65pt;mso-position-horizontal:center;mso-position-horizontal-relative:margin">
               <w10:wrap type="square"/>
-              <v:fill o:detectmouseclick="t" type="solid" color2="black" opacity="0"/>
+              <v:fill o:detectmouseclick="t" on="false"/>
               <v:stroke color="#3465a4" joinstyle="round" endcap="flat"/>
               <v:textbox>
                 <w:txbxContent>
@@ -8237,12 +8237,12 @@
                     <w:pPr>
                       <w:pStyle w:val="Footer"/>
                       <w:rPr>
-                        <w:color w:val="auto"/>
+                        <w:color w:val="000000"/>
                       </w:rPr>
                     </w:pPr>
                     <w:r>
                       <w:rPr>
-                        <w:color w:val="auto"/>
+                        <w:color w:val="000000"/>
                       </w:rPr>
                       <w:fldChar w:fldCharType="begin"/>
                     </w:r>

</xml_diff>

<commit_message>
reworked fig 3 and associated text
</commit_message>
<xml_diff>
--- a/Jenior_Metatransciptomics_mSphere_2018.docx
+++ b/Jenior_Metatransciptomics_mSphere_2018.docx
@@ -770,7 +770,7 @@
         <w:t xml:space="preserve"> </w:t>
       </w:r>
       <w:r>
-        <w:t xml:space="preserve">colonization on the day after infection. Out of the three pretreatments regimes however,</w:t>
+        <w:t xml:space="preserve">colonization on the day after infection. Out of the three pretreatment regimes however,</w:t>
       </w:r>
       <w:r>
         <w:t xml:space="preserve"> </w:t>
@@ -805,7 +805,7 @@
         <w:pStyle w:val="BodyText"/>
       </w:pPr>
       <w:r>
-        <w:t xml:space="preserve">Previous work has demonstrated that</w:t>
+        <w:t xml:space="preserve">Earlier publications have demonstrated that</w:t>
       </w:r>
       <w:r>
         <w:t xml:space="preserve"> </w:t>
@@ -955,7 +955,7 @@
         <w:t xml:space="preserve"> </w:t>
       </w:r>
       <w:r>
-        <w:t xml:space="preserve">colonization, the microbiomes across pretreatments may vary in available nutrients or profiles of competitors for those niches. In order to maintain consistency for our investigation of these communities, we performed all subsequent analysis utilizing cecal content collected during the previously described experiments.</w:t>
+        <w:t xml:space="preserve">colonization, the microbiomes across pretreatments may vary in available nutrients or profiles of competitors for those niches. In order to maintain consistency for our investigation of these communities, we performed all subsequent analyses utilizing cecal content collected during the previously described experiments.</w:t>
       </w:r>
     </w:p>
     <w:p>
@@ -1042,7 +1042,7 @@
         <w:t xml:space="preserve"> </w:t>
       </w:r>
       <w:r>
-        <w:t xml:space="preserve">16S rRNA gene sequences, which represented less than 3.54% of sequencing reads in any infection group. We confirmed that each antibiotic pretreatment significantly impacted both cecal community structure and diversity compared to untreated control mice (</w:t>
+        <w:t xml:space="preserve">16S rRNA gene sequences, which represented 2.09% of sequencing reads across infection groups. We confirmed that each antibiotic pretreatment significantly impacted both cecal community structure and diversity compared to untreated control mice (</w:t>
       </w:r>
       <w:r>
         <w:rPr>
@@ -1054,7 +1054,7 @@
         <w:t xml:space="preserve"> </w:t>
       </w:r>
       <w:r>
-        <w:t xml:space="preserve">&lt; 0.001, Fig. S1A &amp; S1B). We then confirmed that each antibiotic pretreatment induced distinct and significant shifts in the community structure (</w:t>
+        <w:t xml:space="preserve">&lt; 0.001, Fig. S1A &amp; S1B). We then established that each antibiotic pretreatment induced distinct and significant shifts in the community structure (</w:t>
       </w:r>
       <w:r>
         <w:rPr>
@@ -1111,7 +1111,7 @@
         <w:t xml:space="preserve"> </w:t>
       </w:r>
       <w:r>
-        <w:t xml:space="preserve">families, respectively (Fig. 2A). Despite variation in the community structures generated by streptomycin pretreatment, those communities were colonized by</w:t>
+        <w:t xml:space="preserve">families, respectively (Fig. 2A). Despite variation in the community structures generated by streptomycin pretreatment, all communities were colonized by</w:t>
       </w:r>
       <w:r>
         <w:t xml:space="preserve"> </w:t>
@@ -1164,7 +1164,7 @@
         <w:t xml:space="preserve"> </w:t>
       </w:r>
       <w:r>
-        <w:t xml:space="preserve">= 0.008, Fig. S1D; clindamycin</w:t>
+        <w:t xml:space="preserve">= 0.014, Fig. S1D; clindamycin</w:t>
       </w:r>
       <w:r>
         <w:t xml:space="preserve"> </w:t>
@@ -1179,7 +1179,7 @@
         <w:t xml:space="preserve"> </w:t>
       </w:r>
       <w:r>
-        <w:t xml:space="preserve">= 0.002, Fig. S1F). Cefoperazone-pretreated communities did not significantly differ from their control group (Fig. S1E). Utilizing LEfSe differential abundant feature detection</w:t>
+        <w:t xml:space="preserve">= 0.006, Fig. S1F). Cefoperazone-pretreated communities did not significantly differ from their control group (Fig. S1E). Utilizing LEfSe differential abundant feature detection</w:t>
       </w:r>
       <w:r>
         <w:t xml:space="preserve"> </w:t>
@@ -1295,7 +1295,22 @@
         <w:pStyle w:val="BodyText"/>
       </w:pPr>
       <w:r>
-        <w:t xml:space="preserve">We were interested in identifying those metabolites with the highest degree of change between resistant and susceptible groups. Due to the large number of individual metabolites with significant differences in relative concentration between groups, we employed the Random Forest machine-learning algorithm</w:t>
+        <w:t xml:space="preserve">We were interested in identifying those metabolites that best indicate the changes induced by antibiotic pretreatment, and potentially contributing sensitivity to</w:t>
+      </w:r>
+      <w:r>
+        <w:t xml:space="preserve"> </w:t>
+      </w:r>
+      <w:r>
+        <w:rPr>
+          <w:i/>
+        </w:rPr>
+        <w:t xml:space="preserve">C. difficile</w:t>
+      </w:r>
+      <w:r>
+        <w:t xml:space="preserve"> </w:t>
+      </w:r>
+      <w:r>
+        <w:t xml:space="preserve">colonization. Standard analyses revealed large numbers of individual metabolites with significant differences between groups, so we employed an implementation of the Random Forest machine-learning algorithm</w:t>
       </w:r>
       <w:r>
         <w:t xml:space="preserve"> </w:t>
@@ -1307,7 +1322,398 @@
         <w:t xml:space="preserve"> </w:t>
       </w:r>
       <w:r>
-        <w:t xml:space="preserve">to highlight those metabolites that most easily differentiated the antibiotic groups in the absence of infection. To further limit the analysis to only the most informative metabolite, we ranked metabolites in order of highest mean decrease accuracy (i.e. the amount in which their removal negatively impacts correct sample classification) and reported the top 7 metabolites for each resistant/susceptible comparison (Fig. 3C). These lists primarily included precursors or intermediates of polysaccharide fermentation such as chiro−inositol, malonate, erythritol, 4−guanidinobutanoate, and soyasaponin II, the majority of which were increased in susceptible conditions. Decreases in these metabolites</w:t>
+        <w:t xml:space="preserve">to identify the smallest subset of metabolites most able to differentiate states. This technique revealed 5 metabolites that together correctly classified all metabolomes as either resistant or susceptible (Fig. 3C). The first 2 are significantly elevated in susceptible metabolomes (</w:t>
+      </w:r>
+      <w:r>
+        <w:rPr>
+          <w:i/>
+        </w:rPr>
+        <w:t xml:space="preserve">p</w:t>
+      </w:r>
+      <w:r>
+        <w:t xml:space="preserve"> </w:t>
+      </w:r>
+      <w:r>
+        <w:t xml:space="preserve">&lt;</w:t>
+      </w:r>
+      <w:r>
+        <w:t xml:space="preserve"> </w:t>
+      </w:r>
+      <w:r>
+        <w:rPr>
+          <w:rStyle w:val="VerbatimChar"/>
+        </w:rPr>
+        <w:t xml:space="preserve">resistant_pvalues</w:t>
+      </w:r>
+      <w:r>
+        <w:t xml:space="preserve">). Acetlyproline has been previously shown to be a growth substrate of</w:t>
+      </w:r>
+      <w:r>
+        <w:t xml:space="preserve"> </w:t>
+      </w:r>
+      <w:r>
+        <w:rPr>
+          <w:i/>
+        </w:rPr>
+        <w:t xml:space="preserve">C. difficile</w:t>
+      </w:r>
+      <w:r>
+        <w:t xml:space="preserve"> </w:t>
+      </w:r>
+      <w:r>
+        <w:t xml:space="preserve">through Stickland fermentation</w:t>
+      </w:r>
+      <w:r>
+        <w:t xml:space="preserve"> </w:t>
+      </w:r>
+      <w:r>
+        <w:t xml:space="preserve">(24)</w:t>
+      </w:r>
+      <w:r>
+        <w:t xml:space="preserve">, and may be indicate a universal marker of CDI susceptibility. Interestingly nudifloramide, or N-methyl-2-pyridone-5-carboxamide, is an end product of NAD degradation which has been associated with multiple unrelated intestinal disease states</w:t>
+      </w:r>
+      <w:r>
+        <w:t xml:space="preserve"> </w:t>
+      </w:r>
+      <w:r>
+        <w:t xml:space="preserve">(25, 26)</w:t>
+      </w:r>
+      <w:r>
+        <w:t xml:space="preserve"> </w:t>
+      </w:r>
+      <w:r>
+        <w:t xml:space="preserve">and may be a general indicator of dysbiosis in the GI tract. The remaining 3 (sebacate, hyodeoxycholate, and murideoxycholate) are all related to secondary bile acids</w:t>
+      </w:r>
+      <w:r>
+        <w:t xml:space="preserve"> </w:t>
+      </w:r>
+      <w:r>
+        <w:t xml:space="preserve">(27)</w:t>
+      </w:r>
+      <w:r>
+        <w:t xml:space="preserve"> </w:t>
+      </w:r>
+      <w:r>
+        <w:t xml:space="preserve">indicating a possible decrease in germination inhibitors across susceptible animals. These data support the hypothesis that amino acid catabolism is disrupted at a community-level following antibiotic pretreatment and may suggest open nutrient niches for</w:t>
+      </w:r>
+      <w:r>
+        <w:t xml:space="preserve"> </w:t>
+      </w:r>
+      <w:r>
+        <w:rPr>
+          <w:i/>
+        </w:rPr>
+        <w:t xml:space="preserve">C. difficile</w:t>
+      </w:r>
+      <w:r>
+        <w:t xml:space="preserve">.</w:t>
+      </w:r>
+    </w:p>
+    <w:p>
+      <w:pPr>
+        <w:pStyle w:val="BodyText"/>
+      </w:pPr>
+      <w:r>
+        <w:t xml:space="preserve">We then applied the same approach to distinguish antibiotic pretreatment groups from each other (Fig. 3D). This featured 5 additional metabolites able to correctly classify susceptible environments, and highlighted the metabolic diversity inherent in each of these microbiomes. As the distinct antibiotics permitted survival of separate bacterial groups (Fig. 2A), likely with varied nutrient catabolism strategies, that each may compete with</w:t>
+      </w:r>
+      <w:r>
+        <w:t xml:space="preserve"> </w:t>
+      </w:r>
+      <w:r>
+        <w:rPr>
+          <w:i/>
+        </w:rPr>
+        <w:t xml:space="preserve">C. difficile</w:t>
+      </w:r>
+      <w:r>
+        <w:t xml:space="preserve"> </w:t>
+      </w:r>
+      <w:r>
+        <w:t xml:space="preserve">along different axes. Further analysis of metabolites which have been shown to be deeply connected to the life cycle of</w:t>
+      </w:r>
+      <w:r>
+        <w:t xml:space="preserve"> </w:t>
+      </w:r>
+      <w:r>
+        <w:rPr>
+          <w:i/>
+        </w:rPr>
+        <w:t xml:space="preserve">C. difficile</w:t>
+      </w:r>
+      <w:r>
+        <w:t xml:space="preserve"> </w:t>
+      </w:r>
+      <w:r>
+        <w:t xml:space="preserve">(13, 28, 29)</w:t>
+      </w:r>
+      <w:r>
+        <w:t xml:space="preserve">, also indicated high degrees of variablility between these environments. Together, our results supported that each susceptible environment was distinguishable from the others, with its own subset of enriched</w:t>
+      </w:r>
+      <w:r>
+        <w:t xml:space="preserve"> </w:t>
+      </w:r>
+      <w:r>
+        <w:rPr>
+          <w:i/>
+        </w:rPr>
+        <w:t xml:space="preserve">C. difficile</w:t>
+      </w:r>
+      <w:r>
+        <w:t xml:space="preserve"> </w:t>
+      </w:r>
+      <w:r>
+        <w:t xml:space="preserve">growth substrates (Fig. 2B-C). This could be an indication that particular competitors were eliminated during antibiotic pretreatment, or those community members normally responsible for the consumption of these metabolites have altered their metabolic program to exploit alternative nutrient sources.</w:t>
+      </w:r>
+    </w:p>
+    <w:p>
+      <w:pPr>
+        <w:pStyle w:val="BodyText"/>
+      </w:pPr>
+      <w:r>
+        <w:rPr>
+          <w:i/>
+          <w:b/>
+        </w:rPr>
+        <w:t xml:space="preserve">C. difficile</w:t>
+      </w:r>
+      <w:r>
+        <w:rPr>
+          <w:b/>
+        </w:rPr>
+        <w:t xml:space="preserve"> </w:t>
+      </w:r>
+      <w:r>
+        <w:rPr>
+          <w:b/>
+        </w:rPr>
+        <w:t xml:space="preserve">colonization induced distinct metabolomic changes of each pretreatment group.</w:t>
+      </w:r>
+      <w:r>
+        <w:t xml:space="preserve"> </w:t>
+      </w:r>
+      <w:r>
+        <w:t xml:space="preserve">Following the changes to the cecal metabolome in response to antibiotic pretreatment, we assessed the degree to which</w:t>
+      </w:r>
+      <w:r>
+        <w:t xml:space="preserve"> </w:t>
+      </w:r>
+      <w:r>
+        <w:rPr>
+          <w:i/>
+        </w:rPr>
+        <w:t xml:space="preserve">C. difficile</w:t>
+      </w:r>
+      <w:r>
+        <w:t xml:space="preserve"> </w:t>
+      </w:r>
+      <w:r>
+        <w:t xml:space="preserve">colonization altered the cecal metabolome of susceptible animals. We hypothesized that the introduction of a new competitor,</w:t>
+      </w:r>
+      <w:r>
+        <w:t xml:space="preserve"> </w:t>
+      </w:r>
+      <w:r>
+        <w:rPr>
+          <w:i/>
+        </w:rPr>
+        <w:t xml:space="preserve">C. difficile</w:t>
+      </w:r>
+      <w:r>
+        <w:t xml:space="preserve">, would impact the metabolome either through signatures of its own metabolism or by causing a shift in the metabolism of other members in the surrounding community. First, in a similar approach to identifying susceptibility markers, we observed the global Bray-Curtis dissimilarities of mock-infected and</w:t>
+      </w:r>
+      <w:r>
+        <w:t xml:space="preserve"> </w:t>
+      </w:r>
+      <w:r>
+        <w:rPr>
+          <w:i/>
+        </w:rPr>
+        <w:t xml:space="preserve">C. difficile</w:t>
+      </w:r>
+      <w:r>
+        <w:t xml:space="preserve">-infected metabolomes within each antibiotic pretreatment group individually. We compared the cecal metabolomes from all mice across pretreatment groups, and were unable to detect a consistent difference between groups (</w:t>
+      </w:r>
+      <w:r>
+        <w:rPr>
+          <w:i/>
+        </w:rPr>
+        <w:t xml:space="preserve">p</w:t>
+      </w:r>
+      <w:r>
+        <w:t xml:space="preserve"> </w:t>
+      </w:r>
+      <w:r>
+        <w:t xml:space="preserve">= 0.067; Fig. S3A). We moved on to individual antibiotic groups and found that both streptomycin (</w:t>
+      </w:r>
+      <w:r>
+        <w:rPr>
+          <w:i/>
+        </w:rPr>
+        <w:t xml:space="preserve">p</w:t>
+      </w:r>
+      <w:r>
+        <w:t xml:space="preserve"> </w:t>
+      </w:r>
+      <w:r>
+        <w:t xml:space="preserve">= 0.043) and cefoperazone (</w:t>
+      </w:r>
+      <w:r>
+        <w:rPr>
+          <w:i/>
+        </w:rPr>
+        <w:t xml:space="preserve">p</w:t>
+      </w:r>
+      <w:r>
+        <w:t xml:space="preserve"> </w:t>
+      </w:r>
+      <w:r>
+        <w:t xml:space="preserve">= 0.019) pretreated metabolomes deviated significantly from that of mock infection (Fig. 4A-4B). However, clindamycin-pretreated cecal metabolomes were not significantly altered by the presence of the pathogen (</w:t>
+      </w:r>
+      <w:r>
+        <w:rPr>
+          <w:i/>
+        </w:rPr>
+        <w:t xml:space="preserve">p</w:t>
+      </w:r>
+      <w:r>
+        <w:t xml:space="preserve"> </w:t>
+      </w:r>
+      <w:r>
+        <w:t xml:space="preserve">= 0.157; Fig. 4C). These results diverged from what was seen in the paired OTU relative abundance results where instead the cecal community structure of mice pretreated with cefoperazone was unchanged and clindamycin-pretreated communities were significantly different (Fig. S1). Interestingly, streptomycin-pretreated microbiomes were significantly altered by</w:t>
+      </w:r>
+      <w:r>
+        <w:t xml:space="preserve"> </w:t>
+      </w:r>
+      <w:r>
+        <w:rPr>
+          <w:i/>
+        </w:rPr>
+        <w:t xml:space="preserve">C. difficile</w:t>
+      </w:r>
+      <w:r>
+        <w:t xml:space="preserve"> </w:t>
+      </w:r>
+      <w:r>
+        <w:t xml:space="preserve">infection at both the OTU and metabolomic levels (Fig. 4A &amp; S1D). These data indicated that large shifts of populations in the cecal microbiota were not implicitly associated with concordant shifts in the metabolome. This supported the hypothesis that divergent community structures can ultimately share a convergent metabolic output despite changes to community structure and membership.</w:t>
+      </w:r>
+    </w:p>
+    <w:p>
+      <w:pPr>
+        <w:pStyle w:val="BodyText"/>
+      </w:pPr>
+      <w:r>
+        <w:t xml:space="preserve">We then sought to identify changes in those metabolites that were potential markers of</w:t>
+      </w:r>
+      <w:r>
+        <w:t xml:space="preserve"> </w:t>
+      </w:r>
+      <w:r>
+        <w:rPr>
+          <w:i/>
+        </w:rPr>
+        <w:t xml:space="preserve">C. difficile</w:t>
+      </w:r>
+      <w:r>
+        <w:t xml:space="preserve"> </w:t>
+      </w:r>
+      <w:r>
+        <w:t xml:space="preserve">infection through a unified analysis across all models tested. To accomplish this, we again applied the Random Forest machine-learning approach. We were able to distinguish those microbiomes infected with</w:t>
+      </w:r>
+      <w:r>
+        <w:t xml:space="preserve"> </w:t>
+      </w:r>
+      <w:r>
+        <w:rPr>
+          <w:i/>
+        </w:rPr>
+        <w:t xml:space="preserve">C. difficile</w:t>
+      </w:r>
+      <w:r>
+        <w:t xml:space="preserve"> </w:t>
+      </w:r>
+      <w:r>
+        <w:t xml:space="preserve">from those that were not and identified the 10 metabolites with the greatest MDA (Fig. S3B). The strongest single predictor and only metabolite among the top 10 that was increased during infection was 5-aminovalerate. Presence of 5-aminovalerate appears to be dependent on bacterial processes as relative concentrations of the molecule were significantly lower in ceca of antibiotic-pretreated, mock-infected animals (Fig. 4G). Conversely, it was found to be highly abundant in most infected animals compared to both susceptible and resistant controls. Only in clindamycin-pretreatment, the only group to reduce</w:t>
+      </w:r>
+      <w:r>
+        <w:t xml:space="preserve"> </w:t>
+      </w:r>
+      <w:r>
+        <w:rPr>
+          <w:i/>
+        </w:rPr>
+        <w:t xml:space="preserve">C. difficile</w:t>
+      </w:r>
+      <w:r>
+        <w:t xml:space="preserve"> </w:t>
+      </w:r>
+      <w:r>
+        <w:t xml:space="preserve">colonization over 10 days, did the concentration of 5-aminovalerate remain near undetectable in a subset of samples. This amino acid analog is a known byproduct of D-proline fermentation in</w:t>
+      </w:r>
+      <w:r>
+        <w:t xml:space="preserve"> </w:t>
+      </w:r>
+      <w:r>
+        <w:rPr>
+          <w:i/>
+        </w:rPr>
+        <w:t xml:space="preserve">C. difficile</w:t>
+      </w:r>
+      <w:r>
+        <w:t xml:space="preserve"> </w:t>
+      </w:r>
+      <w:r>
+        <w:t xml:space="preserve">(30)</w:t>
+      </w:r>
+      <w:r>
+        <w:t xml:space="preserve">.</w:t>
+      </w:r>
+      <w:r>
+        <w:t xml:space="preserve"> </w:t>
+      </w:r>
+      <w:r>
+        <w:rPr>
+          <w:i/>
+        </w:rPr>
+        <w:t xml:space="preserve">C. difficile</w:t>
+      </w:r>
+      <w:r>
+        <w:t xml:space="preserve"> </w:t>
+      </w:r>
+      <w:r>
+        <w:t xml:space="preserve">is able to catabolize proline along with glycine through a set of paired biochemical reactions known as Stickland fermentation</w:t>
+      </w:r>
+      <w:r>
+        <w:t xml:space="preserve"> </w:t>
+      </w:r>
+      <w:r>
+        <w:t xml:space="preserve">(31)</w:t>
+      </w:r>
+      <w:r>
+        <w:t xml:space="preserve">. Along these lines, when we measured for unified metabolite signals across all antibiotic pretreatment models, proline and 3 proline-conjugated amino acids (pro-hydroxy-pro, thioproline, and trans-4-hydroxyproline) were significantly decreased during infection (Fig. S3B; all</w:t>
+      </w:r>
+      <w:r>
+        <w:t xml:space="preserve"> </w:t>
+      </w:r>
+      <w:r>
+        <w:rPr>
+          <w:i/>
+        </w:rPr>
+        <w:t xml:space="preserve">p</w:t>
+      </w:r>
+      <w:r>
+        <w:t xml:space="preserve"> </w:t>
+      </w:r>
+      <w:r>
+        <w:t xml:space="preserve">&lt; 0.001). These combined results demonstrated that while distinct metabolic challenges may exist in each susceptible metabolome, Stickland fermentation could be a preferred energy acquisition pathway for</w:t>
+      </w:r>
+      <w:r>
+        <w:t xml:space="preserve"> </w:t>
+      </w:r>
+      <w:r>
+        <w:rPr>
+          <w:i/>
+        </w:rPr>
+        <w:t xml:space="preserve">C. difficile</w:t>
       </w:r>
       <w:r>
         <w:t xml:space="preserve"> </w:t>
@@ -1319,115 +1725,34 @@
         <w:t xml:space="preserve">in vivo</w:t>
       </w:r>
       <w:r>
-        <w:t xml:space="preserve"> </w:t>
-      </w:r>
-      <w:r>
-        <w:t xml:space="preserve">have previously been associated with a reduction in the normal levels of polysaccharide fermentation present in the intact microbiota</w:t>
-      </w:r>
-      <w:r>
-        <w:t xml:space="preserve"> </w:t>
-      </w:r>
-      <w:r>
-        <w:t xml:space="preserve">(12)</w:t>
-      </w:r>
-      <w:r>
-        <w:t xml:space="preserve">. N−methylpipecolate was the only metabolite we identified that consistently decreased during antibiotic pretreatment. This molecule is a by-product of amino acid catabolism and is typically oxidized under normal conditions back into glycine</w:t>
-      </w:r>
-      <w:r>
-        <w:t xml:space="preserve"> </w:t>
-      </w:r>
-      <w:r>
-        <w:t xml:space="preserve">(24)</w:t>
-      </w:r>
-      <w:r>
-        <w:t xml:space="preserve">. These data support the hypothesis that amino acid catabolism is disrupted at a community-level following antibiotic pretreatment and may suggest open nutrient niches for</w:t>
-      </w:r>
-      <w:r>
-        <w:t xml:space="preserve"> </w:t>
-      </w:r>
-      <w:r>
-        <w:rPr>
-          <w:i/>
-        </w:rPr>
-        <w:t xml:space="preserve">C. difficile</w:t>
-      </w:r>
-      <w:r>
-        <w:t xml:space="preserve">, a known fermenter of peptides</w:t>
-      </w:r>
-      <w:r>
-        <w:t xml:space="preserve"> </w:t>
-      </w:r>
-      <w:r>
-        <w:t xml:space="preserve">(25)</w:t>
-      </w:r>
-      <w:r>
-        <w:t xml:space="preserve">. We then applied this technique to identify metabolites that distinguish antibiotic pretreatment groups from each other (Fig. 3D). Interestingly, several additional carbohydrate or amino acid catabolism by-products were highlighted by these means including hydroxyisocaproate, methylvalerate, glutamylmethionine, and N−carbamoylaspartate</w:t>
-      </w:r>
-      <w:r>
-        <w:t xml:space="preserve"> </w:t>
-      </w:r>
-      <w:r>
-        <w:t xml:space="preserve">(12)</w:t>
-      </w:r>
-      <w:r>
-        <w:t xml:space="preserve">. Additionally, sucrose is a</w:t>
-      </w:r>
-      <w:r>
-        <w:t xml:space="preserve"> </w:t>
-      </w:r>
-      <w:r>
-        <w:rPr>
-          <w:i/>
-        </w:rPr>
-        <w:t xml:space="preserve">C. difficile</w:t>
-      </w:r>
-      <w:r>
-        <w:t xml:space="preserve"> </w:t>
-      </w:r>
-      <w:r>
-        <w:t xml:space="preserve">growth substrate</w:t>
-      </w:r>
-      <w:r>
-        <w:t xml:space="preserve"> </w:t>
-      </w:r>
-      <w:r>
-        <w:t xml:space="preserve">(26)</w:t>
-      </w:r>
-      <w:r>
-        <w:t xml:space="preserve"> </w:t>
-      </w:r>
-      <w:r>
-        <w:t xml:space="preserve">which further promoted the hypothesis of differentially vacated nutrient niches due to antibiotic pretreatment that are now accessible to</w:t>
-      </w:r>
-      <w:r>
-        <w:t xml:space="preserve"> </w:t>
-      </w:r>
-      <w:r>
-        <w:rPr>
-          <w:i/>
-        </w:rPr>
-        <w:t xml:space="preserve">C. difficile</w:t>
-      </w:r>
-      <w:r>
-        <w:t xml:space="preserve"> </w:t>
-      </w:r>
-      <w:r>
-        <w:t xml:space="preserve">(Fig. 2D). These data suggested that the populations responsible for carbohydrate fermentation that result in short-chain fatty acid (SCFA) production may be differentially affected by different classes of antibiotics. The distinct antibiotics permitted survival of separate bacterial groups, likely with varied nutrient catabolism strategies, that each may compete with</w:t>
-      </w:r>
-      <w:r>
-        <w:t xml:space="preserve"> </w:t>
-      </w:r>
-      <w:r>
-        <w:rPr>
-          <w:i/>
-        </w:rPr>
-        <w:t xml:space="preserve">C. difficile</w:t>
-      </w:r>
-      <w:r>
-        <w:t xml:space="preserve"> </w:t>
-      </w:r>
-      <w:r>
-        <w:t xml:space="preserve">along different axes.</w:t>
+        <w:t xml:space="preserve">. Random Forest machine-learning models were able to reliably classify infected and uninfected mice in both streptomycin and cefoperazone pretreatments (Fig. 4A-4B, Out-of-bag error &lt; 1%). However, infection did not provide for the same level of discrimination in clindamycin-pretreated mice (Fig. 4C, Out-of-bag error = 44.44%). None of the top 5 MDA metabolites in each antibiotic pretreatment were shared across all groups during individual analysis. These data supported our hypothesis that not only does each antibiotic pretreatment create different community structures, but that the metabolism of these distinct communities responds to</w:t>
+      </w:r>
+      <w:r>
+        <w:t xml:space="preserve"> </w:t>
+      </w:r>
+      <w:r>
+        <w:rPr>
+          <w:i/>
+        </w:rPr>
+        <w:t xml:space="preserve">C. difficile</w:t>
+      </w:r>
+      <w:r>
+        <w:t xml:space="preserve"> </w:t>
+      </w:r>
+      <w:r>
+        <w:t xml:space="preserve">colonization in a unique manner. However, it was not possible to isolate where changes to the metabolome were a result of altered community metabolism, altered host metabolism, or from</w:t>
+      </w:r>
+      <w:r>
+        <w:t xml:space="preserve"> </w:t>
+      </w:r>
+      <w:r>
+        <w:rPr>
+          <w:i/>
+        </w:rPr>
+        <w:t xml:space="preserve">C. difficile</w:t>
+      </w:r>
+      <w:r>
+        <w:t xml:space="preserve">.</w:t>
       </w:r>
     </w:p>
     <w:p>
@@ -1435,52 +1760,1040 @@
         <w:pStyle w:val="BodyText"/>
       </w:pPr>
       <w:r>
-        <w:t xml:space="preserve">Following this unsupervised approach for identification of susceptibility markers, we also measured the differences in relative concentration of metabolites previously connected to potential</w:t>
-      </w:r>
-      <w:r>
-        <w:t xml:space="preserve"> </w:t>
-      </w:r>
-      <w:r>
-        <w:rPr>
-          <w:i/>
-        </w:rPr>
-        <w:t xml:space="preserve">C. difficile</w:t>
-      </w:r>
-      <w:r>
-        <w:t xml:space="preserve"> </w:t>
-      </w:r>
-      <w:r>
-        <w:t xml:space="preserve">colonization susceptibility</w:t>
-      </w:r>
-      <w:r>
-        <w:t xml:space="preserve"> </w:t>
-      </w:r>
-      <w:r>
-        <w:t xml:space="preserve">(13)</w:t>
-      </w:r>
-      <w:r>
-        <w:t xml:space="preserve">. We assessed differences in bile acids, which are deeply connected to the life cycle of</w:t>
-      </w:r>
-      <w:r>
-        <w:t xml:space="preserve"> </w:t>
-      </w:r>
-      <w:r>
-        <w:rPr>
-          <w:i/>
-        </w:rPr>
-        <w:t xml:space="preserve">C. difficile</w:t>
-      </w:r>
-      <w:r>
-        <w:t xml:space="preserve"> </w:t>
-      </w:r>
-      <w:r>
-        <w:t xml:space="preserve">(27)</w:t>
-      </w:r>
-      <w:r>
-        <w:t xml:space="preserve"> </w:t>
-      </w:r>
-      <w:r>
-        <w:t xml:space="preserve">and whose bioconversion by the microbiota has been implicated as a driver of colonization resistance</w:t>
+        <w:rPr>
+          <w:b/>
+        </w:rPr>
+        <w:t xml:space="preserve">Infection corresponded with large shifts in the metatranscriptome strongly differ across antibiotic pretreatments.</w:t>
+      </w:r>
+      <w:r>
+        <w:t xml:space="preserve"> </w:t>
+      </w:r>
+      <w:r>
+        <w:t xml:space="preserve">Combined, 16S rRNA gene sequencing and metabolomics results demonstrated that antibiotic pretreatments resulted in distinct bacterial communities that led to altered metabolite profiles. It is also possible that metabolism of the host or</w:t>
+      </w:r>
+      <w:r>
+        <w:t xml:space="preserve"> </w:t>
+      </w:r>
+      <w:r>
+        <w:rPr>
+          <w:i/>
+        </w:rPr>
+        <w:t xml:space="preserve">C. difficile</w:t>
+      </w:r>
+      <w:r>
+        <w:t xml:space="preserve"> </w:t>
+      </w:r>
+      <w:r>
+        <w:t xml:space="preserve">contributed to the differences in the metabolomes during infection. To gain a more specific understanding of how the microbiota or</w:t>
+      </w:r>
+      <w:r>
+        <w:t xml:space="preserve"> </w:t>
+      </w:r>
+      <w:r>
+        <w:rPr>
+          <w:i/>
+        </w:rPr>
+        <w:t xml:space="preserve">C. difficile</w:t>
+      </w:r>
+      <w:r>
+        <w:t xml:space="preserve"> </w:t>
+      </w:r>
+      <w:r>
+        <w:t xml:space="preserve">shaped the metabolic environment, we employed a metagenome-enabled metatranscriptomic shotgun sequencing approach with paired DNA and RNA samples collected from the cecal content of the mice used in the previous analyses. To achieve usable concentrations of bacterial mRNA, and also to obtain informative depths of sequencing that adequately sampled the diversity in metagenomic and metatranscriptomic libraries (Fig. S6E&amp;F), we were required to performed a combined sequencing effort for each treatment and infection group. To establish confidence in continuing pooled analysis, we calculated within-group sample variance replicates from cfu, otu relative abundance, and untargeted metabolomic (Table S5). Despite limited outliers, this revealed low levels in the median and interquartile range of variance within control and experimental groups at multiple levels of biology.</w:t>
+      </w:r>
+    </w:p>
+    <w:p>
+      <w:pPr>
+        <w:pStyle w:val="BodyText"/>
+      </w:pPr>
+      <w:r>
+        <w:t xml:space="preserve">Following sequencing, metagenomic reads from mock-infected cecal communities were assembled</w:t>
+      </w:r>
+      <w:r>
+        <w:t xml:space="preserve"> </w:t>
+      </w:r>
+      <w:r>
+        <w:rPr>
+          <w:i/>
+        </w:rPr>
+        <w:t xml:space="preserve">de novo</w:t>
+      </w:r>
+      <w:r>
+        <w:t xml:space="preserve"> </w:t>
+      </w:r>
+      <w:r>
+        <w:t xml:space="preserve">into contigs and putative genes were identified resulting in 234,868 (streptomycin), 83,534 (cefoperazone), and 35,681 (clindamycin) likely open reading frames in each metagenome. Of these putative genes, 28.5% were able to be annotated with known function KEGG, and many of these annotations were homologs among species within the dataset. Streptomycin pretreatment resulted in a significantly more diverse community (Fig. S1A) than other groups, so a more diverse metagenome was expected. 2408 unique functionally annotated genes were detected in the metagenome resulting from strptomycin pretreatment, at least 1163 more genes than either cefoperazone or clindamycin (Fig. S5). Also, as expected genes with any detectable transcript in any metatranscriptome were a subset of their corresponding metagenome. Metatranscriptomic read abundances were normalized to corresponding metagenomic coverage per gene followed by even subsampling of reads between conditions in order to create an equal standard of comparison across groups and identify genes with the largest increases in transcription above baseline. To highlight the largest magnitude of difference in transcription, we identified the top 15% genes (Fig. 5A) or pathways (Fig. 5B) in each antibiotic pretreatment group with the highest disparity in normalized cDNA abundance between mock and</w:t>
+      </w:r>
+      <w:r>
+        <w:t xml:space="preserve"> </w:t>
+      </w:r>
+      <w:r>
+        <w:rPr>
+          <w:i/>
+        </w:rPr>
+        <w:t xml:space="preserve">C. difficile</w:t>
+      </w:r>
+      <w:r>
+        <w:t xml:space="preserve">-infected groups and cross-referenced the pretreatments. Based on the metabolomic results we hypothesized that pathways with the greatest differences would be related to catabolism of metabolites in established</w:t>
+      </w:r>
+      <w:r>
+        <w:t xml:space="preserve"> </w:t>
+      </w:r>
+      <w:r>
+        <w:rPr>
+          <w:i/>
+        </w:rPr>
+        <w:t xml:space="preserve">C. difficile</w:t>
+      </w:r>
+      <w:r>
+        <w:t xml:space="preserve"> </w:t>
+      </w:r>
+      <w:r>
+        <w:t xml:space="preserve">nutrient niches.</w:t>
+      </w:r>
+    </w:p>
+    <w:p>
+      <w:pPr>
+        <w:pStyle w:val="BodyText"/>
+      </w:pPr>
+      <w:r>
+        <w:t xml:space="preserve">This analysis revealed modest conservation of transcriptional changes induced by</w:t>
+      </w:r>
+      <w:r>
+        <w:t xml:space="preserve"> </w:t>
+      </w:r>
+      <w:r>
+        <w:rPr>
+          <w:i/>
+        </w:rPr>
+        <w:t xml:space="preserve">C. difficile</w:t>
+      </w:r>
+      <w:r>
+        <w:t xml:space="preserve"> </w:t>
+      </w:r>
+      <w:r>
+        <w:t xml:space="preserve">colonization across the antibiotic pretreatments. This trend was partially driven by significant differences in community membership (Fig. 2A), and consequently the metagenomic repertoire available for transcription. The most stark finding was that only 8 genes were among those shared across pretreatment groups (Fig. 5A). Although mice receiving the streptomycin and clindamycin pretreatments shared a large number of altered genes, cefoperazone-pretreated mice shared relatively few with the metatranscriptome of the other pretreament groups. This result was likely due to large differences in community compositions. Upon inspection of the 8 genes that were shared across the three pretreatment groups, a Dps family protein gene was the most varied in transcription. The protein product of this gene is associated with DNA protection and iron binding under periods of environmental stress</w:t>
+      </w:r>
+      <w:r>
+        <w:t xml:space="preserve"> </w:t>
+      </w:r>
+      <w:r>
+        <w:t xml:space="preserve">(32)</w:t>
+      </w:r>
+      <w:r>
+        <w:t xml:space="preserve">. Furthermore, formate acetyltransferase and phosphopyruvate hydratase are highly varied in their transcription and are central nodes of metabolism, which lend themselves to the hypothesis that the microbiota must process energy sources differently in the presence of</w:t>
+      </w:r>
+      <w:r>
+        <w:t xml:space="preserve"> </w:t>
+      </w:r>
+      <w:r>
+        <w:rPr>
+          <w:i/>
+        </w:rPr>
+        <w:t xml:space="preserve">C. difficile</w:t>
+      </w:r>
+      <w:r>
+        <w:t xml:space="preserve">. Pathway-level analysis revealed a larger proportion of overlap between pretreatments than at the gene-level (Fig. 5B). Among these differences, the greatest degree of change was in ABC transporter transcription further supported large-scale shifts in nutrient import across the individual communities. More to this point, numerous genes for transport of simple carbohydrates and glycolysis were also differentially overrepresented in infected conditions across pretreatment groups when compared to mock-infection mice (Fig. S4). Among other pathways in the shared differences grouping, the microbial metabolism in diverse environments KEGG category is a broad classification that includes genes for not only carbohydrate and amino acid catabolism, but also the degradation and metabolism of xenobiotics. Inclusion of this category supports the hypothesis that the microbiota may be restructuring energy acquisition strategies or dealing with additional metabolites introduced due to pathogen colonization. Parallel to these results, large changes in oxidative phosphorylation as well as starch/sucrose metabolism also indicate modification of nutrient niche segregation between mock and infected states that may drive the ability of</w:t>
+      </w:r>
+      <w:r>
+        <w:t xml:space="preserve"> </w:t>
+      </w:r>
+      <w:r>
+        <w:rPr>
+          <w:i/>
+        </w:rPr>
+        <w:t xml:space="preserve">C. difficile</w:t>
+      </w:r>
+      <w:r>
+        <w:t xml:space="preserve"> </w:t>
+      </w:r>
+      <w:r>
+        <w:t xml:space="preserve">to persist. Together, these shifts demonstrated that</w:t>
+      </w:r>
+      <w:r>
+        <w:t xml:space="preserve"> </w:t>
+      </w:r>
+      <w:r>
+        <w:rPr>
+          <w:i/>
+        </w:rPr>
+        <w:t xml:space="preserve">C. difficile</w:t>
+      </w:r>
+      <w:r>
+        <w:t xml:space="preserve"> </w:t>
+      </w:r>
+      <w:r>
+        <w:t xml:space="preserve">colonization is associated with substantial changes in the transcription of nutrient acquisition pathways, which vary greatly between antibiotic-induced susceptible states.</w:t>
+      </w:r>
+    </w:p>
+    <w:p>
+      <w:pPr>
+        <w:pStyle w:val="BodyText"/>
+      </w:pPr>
+      <w:r>
+        <w:rPr>
+          <w:i/>
+          <w:b/>
+        </w:rPr>
+        <w:t xml:space="preserve">C. difficile</w:t>
+      </w:r>
+      <w:r>
+        <w:rPr>
+          <w:b/>
+        </w:rPr>
+        <w:t xml:space="preserve"> </w:t>
+      </w:r>
+      <w:r>
+        <w:rPr>
+          <w:b/>
+        </w:rPr>
+        <w:t xml:space="preserve">colonization disproportionately impacted the gene transcription of low-abundance bacterial taxa.</w:t>
+      </w:r>
+      <w:r>
+        <w:t xml:space="preserve"> </w:t>
+      </w:r>
+      <w:r>
+        <w:t xml:space="preserve">As not all bacterial taxa share identical metabolic capabilities, we hypothesized that transcription in specific subsets of bacteria were differentially affected by the presence or metabolic activity of</w:t>
+      </w:r>
+      <w:r>
+        <w:t xml:space="preserve"> </w:t>
+      </w:r>
+      <w:r>
+        <w:rPr>
+          <w:i/>
+        </w:rPr>
+        <w:t xml:space="preserve">C. difficile</w:t>
+      </w:r>
+      <w:r>
+        <w:t xml:space="preserve">. We sought to delineate the transcriptomic contributions of separate bacterial taxa within each metatranscriptomic dataset. To accomplish this we utilized the genus level taxonomic information associated with each KEGG annotation to identify which group likely contributed a given gene to the metagenome. Many genes in the KEGG database are annotated as hypothetical or uncharacterized but still possess a taxonomic annotation. This resulted in substantially more genes from the total being conserved for analysis in each group. With these data, we narrowed the focus to transcription for genera that represented &gt;0.01% of genes receiving taxonomic annotations in any of the metagenomic assemblies. Final metatranscriptomic abundances were then obtained by dividing the cDNA totals of each gene by its metagenomic coverage in order to normalize for abundance of the contributing bacterial taxa. We then directly compared the normalized cDNA abundances for each gene between infected and uninfected states for each antibiotic pretreatment and applied Spearman correlation to identify distinct patterns of transcription (Fig. 6A-C). This resulted in 2473 genes that had an average distance of 2.545 units of deviation (UD) associated with streptomycin-pretreatment, 2930 genes at an average distance 3.854 UD with cefoperazone-pretreatment, and only 727 outliers at an average distance of 2.414 UD in clindamycin-pretreatment. Overall, the clindamycin pretreatment was associated with the fewest transcription outliers between uninfected and infection conditions compared with those of the other antibiotic groups. This indicated that the gene transcription in the clindamycin-pretreated community was not significantly altered in the presence of</w:t>
+      </w:r>
+      <w:r>
+        <w:t xml:space="preserve"> </w:t>
+      </w:r>
+      <w:r>
+        <w:rPr>
+          <w:i/>
+        </w:rPr>
+        <w:t xml:space="preserve">C. difficile</w:t>
+      </w:r>
+      <w:r>
+        <w:t xml:space="preserve">.</w:t>
+      </w:r>
+    </w:p>
+    <w:p>
+      <w:pPr>
+        <w:pStyle w:val="BodyText"/>
+      </w:pPr>
+      <w:r>
+        <w:t xml:space="preserve">Since many genes lack a specific functional annotation in KEGG but do map to individual bacterial species, we continued the analysis by measuring change in transcript abundances contributed by the more prevalent genera. Incorporation of the genus-level taxonomic information for each transcript revealed that outlier genes were contributed by underrepresented genera. In streptomycin-pretreated mice, the most prominent differences were in 937 genes belonging to</w:t>
+      </w:r>
+      <w:r>
+        <w:t xml:space="preserve"> </w:t>
+      </w:r>
+      <w:r>
+        <w:rPr>
+          <w:i/>
+        </w:rPr>
+        <w:t xml:space="preserve">Lactobacillus</w:t>
+      </w:r>
+      <w:r>
+        <w:t xml:space="preserve"> </w:t>
+      </w:r>
+      <w:r>
+        <w:t xml:space="preserve">with increased transcription during</w:t>
+      </w:r>
+      <w:r>
+        <w:t xml:space="preserve"> </w:t>
+      </w:r>
+      <w:r>
+        <w:rPr>
+          <w:i/>
+        </w:rPr>
+        <w:t xml:space="preserve">C. difficile</w:t>
+      </w:r>
+      <w:r>
+        <w:t xml:space="preserve"> </w:t>
+      </w:r>
+      <w:r>
+        <w:t xml:space="preserve">infection (Fig. 6A). In cefoperazone-pretreated mice 2290 genes belonging to</w:t>
+      </w:r>
+      <w:r>
+        <w:t xml:space="preserve"> </w:t>
+      </w:r>
+      <w:r>
+        <w:rPr>
+          <w:i/>
+        </w:rPr>
+        <w:t xml:space="preserve">Bacteroides</w:t>
+      </w:r>
+      <w:r>
+        <w:t xml:space="preserve"> </w:t>
+      </w:r>
+      <w:r>
+        <w:t xml:space="preserve">had higher transcription in mock infected mice (Fig. 6B). A consistent trend in streptomycin and cefoperazone pretreatments was an overrepresentation of highly transcribed genes from genera belonging to</w:t>
+      </w:r>
+      <w:r>
+        <w:t xml:space="preserve"> </w:t>
+      </w:r>
+      <w:r>
+        <w:rPr>
+          <w:i/>
+        </w:rPr>
+        <w:t xml:space="preserve">Bacteroidetes</w:t>
+      </w:r>
+      <w:r>
+        <w:t xml:space="preserve"> </w:t>
+      </w:r>
+      <w:r>
+        <w:t xml:space="preserve">during mock infection. The metatransciptomes within both of these pretreatment conditions poorly correlated between mock and infected conditions, indicating a high degree of change induced by</w:t>
+      </w:r>
+      <w:r>
+        <w:t xml:space="preserve"> </w:t>
+      </w:r>
+      <w:r>
+        <w:rPr>
+          <w:i/>
+        </w:rPr>
+        <w:t xml:space="preserve">C. difficile</w:t>
+      </w:r>
+      <w:r>
+        <w:t xml:space="preserve"> </w:t>
+      </w:r>
+      <w:r>
+        <w:t xml:space="preserve">colonization (</w:t>
+      </w:r>
+      <w:r>
+        <w:rPr>
+          <w:i/>
+        </w:rPr>
+        <w:t xml:space="preserve">R</w:t>
+      </w:r>
+      <w:r>
+        <w:t xml:space="preserve"> </w:t>
+      </w:r>
+      <w:r>
+        <w:t xml:space="preserve">= 0.334 &amp;</w:t>
+      </w:r>
+      <w:r>
+        <w:t xml:space="preserve"> </w:t>
+      </w:r>
+      <w:r>
+        <w:rPr>
+          <w:i/>
+        </w:rPr>
+        <w:t xml:space="preserve">R</w:t>
+      </w:r>
+      <w:r>
+        <w:t xml:space="preserve"> </w:t>
+      </w:r>
+      <w:r>
+        <w:t xml:space="preserve">= 0.031). In clindamycin-pretreated mice the largest difference in transcription was for 510</w:t>
+      </w:r>
+      <w:r>
+        <w:t xml:space="preserve"> </w:t>
+      </w:r>
+      <w:r>
+        <w:rPr>
+          <w:i/>
+        </w:rPr>
+        <w:t xml:space="preserve">Lactobacillus</w:t>
+      </w:r>
+      <w:r>
+        <w:t xml:space="preserve"> </w:t>
+      </w:r>
+      <w:r>
+        <w:t xml:space="preserve">genes with increased transcription during CDI (Fig. 6C). Infected and uninfected metatranscriptomes associated with this antibiotic more strongly correlated than either other pretreatment (</w:t>
+      </w:r>
+      <w:r>
+        <w:rPr>
+          <w:i/>
+        </w:rPr>
+        <w:t xml:space="preserve">R</w:t>
+      </w:r>
+      <w:r>
+        <w:t xml:space="preserve"> </w:t>
+      </w:r>
+      <w:r>
+        <w:t xml:space="preserve">= 0.864). This suggested that the degree to which the metatranscriptome was shifted by infection corresponded to prolonged colonization. We further characterized this by tabulating the absolute difference between mock-infection and CDI in all transcriptomic abundances per genus in each antibiotic pretreatment, normalizing for the number of genes detected in each genera. Taxa were then separated into groups based on their relative abundance in each community based on 16S rRNA gene sequencing (Fig. 6D). This revealed that most change occurred within relatively rare bacterial taxa. As the number and diversity of low abundance taxa was much larger than that of highly abundant groups, the majority of unique genes and metabolic potential was held within the minority of each community. Consequently, the metatranscriptomic differences in these groups may drive a disproportionately large change in the overall environment of the intestine as a function of their collective metabolism.</w:t>
+      </w:r>
+    </w:p>
+    <w:p>
+      <w:pPr>
+        <w:pStyle w:val="BodyText"/>
+      </w:pPr>
+      <w:r>
+        <w:rPr>
+          <w:b/>
+        </w:rPr>
+        <w:t xml:space="preserve">Discussion</w:t>
+      </w:r>
+    </w:p>
+    <w:p>
+      <w:pPr>
+        <w:pStyle w:val="BodyText"/>
+      </w:pPr>
+      <w:r>
+        <w:t xml:space="preserve">Our results demonstrate that distinct intestinal ecosystems are differently impacted by</w:t>
+      </w:r>
+      <w:r>
+        <w:t xml:space="preserve"> </w:t>
+      </w:r>
+      <w:r>
+        <w:rPr>
+          <w:i/>
+        </w:rPr>
+        <w:t xml:space="preserve">C. difficile</w:t>
+      </w:r>
+      <w:r>
+        <w:t xml:space="preserve"> </w:t>
+      </w:r>
+      <w:r>
+        <w:t xml:space="preserve">colonization and that these changes to community metabolism could have implications on the ability of the pathogen to persist in those environments. Furthermore, discordant modifications shortly after infection to OTU abundances, metatranscriptomic activity, and metabolome composition suggest that</w:t>
+      </w:r>
+      <w:r>
+        <w:t xml:space="preserve"> </w:t>
+      </w:r>
+      <w:r>
+        <w:rPr>
+          <w:i/>
+        </w:rPr>
+        <w:t xml:space="preserve">C. difficile</w:t>
+      </w:r>
+      <w:r>
+        <w:t xml:space="preserve"> </w:t>
+      </w:r>
+      <w:r>
+        <w:t xml:space="preserve">manipulates the niche landscape of the intestinal tract in order to better maintain long-term colonization even prior to the onset of toxin-mediated inflammation. This hypothesis is best supported by the disparity of community-level phenotypes between the clindamycin and cefoperazone or streptomycin pretreatment models. Only in the clindamycin pretreatment model were animals able to go on to clear</w:t>
+      </w:r>
+      <w:r>
+        <w:t xml:space="preserve"> </w:t>
+      </w:r>
+      <w:r>
+        <w:rPr>
+          <w:i/>
+        </w:rPr>
+        <w:t xml:space="preserve">C. difficile</w:t>
+      </w:r>
+      <w:r>
+        <w:t xml:space="preserve">. Unlike the other conditions, clindamycin-pretreated communities were significantly altered in community structure following</w:t>
+      </w:r>
+      <w:r>
+        <w:t xml:space="preserve"> </w:t>
+      </w:r>
+      <w:r>
+        <w:rPr>
+          <w:i/>
+        </w:rPr>
+        <w:t xml:space="preserve">C. difficile</w:t>
+      </w:r>
+      <w:r>
+        <w:t xml:space="preserve"> </w:t>
+      </w:r>
+      <w:r>
+        <w:t xml:space="preserve">colonization, but not at the metabolomic level (Fig. S1F &amp; 4A). This disconnect between community structure and metabolic output was explained by their similarity in gene transcription (Fig. 4D &amp; 5C). Collectively, these results advance the idea that for</w:t>
+      </w:r>
+      <w:r>
+        <w:t xml:space="preserve"> </w:t>
+      </w:r>
+      <w:r>
+        <w:rPr>
+          <w:i/>
+        </w:rPr>
+        <w:t xml:space="preserve">C. difficile</w:t>
+      </w:r>
+      <w:r>
+        <w:t xml:space="preserve"> </w:t>
+      </w:r>
+      <w:r>
+        <w:t xml:space="preserve">to maintain colonization it must exploit and restructure the available niche space.</w:t>
+      </w:r>
+    </w:p>
+    <w:p>
+      <w:pPr>
+        <w:pStyle w:val="BodyText"/>
+      </w:pPr>
+      <w:r>
+        <w:t xml:space="preserve">Instances of active nutrient niche restructuring in the gut have been documented previously for prominent symbiotic bacterial species in gnotobiotic mice</w:t>
+      </w:r>
+      <w:r>
+        <w:t xml:space="preserve"> </w:t>
+      </w:r>
+      <w:r>
+        <w:t xml:space="preserve">(33)</w:t>
+      </w:r>
+      <w:r>
+        <w:t xml:space="preserve">, but never before in a conventionally-reared animal model of infection following antibiotic pretreatment. Interestingly, the taxonomic groups that were represented as outliers in the normalized metatranscriptomes of each antibiotic pretreatments were rare in their cecal community (on average less than 5% of the community; Fig. 2A &amp; 6). Previous studies have found that rare taxonomic groups, even those at a low abundance as a result of a spontaneous perturbation, may have disproportion effects on the metabolic environment of the community at large</w:t>
+      </w:r>
+      <w:r>
+        <w:t xml:space="preserve"> </w:t>
+      </w:r>
+      <w:r>
+        <w:t xml:space="preserve">(34)</w:t>
+      </w:r>
+      <w:r>
+        <w:t xml:space="preserve">. For example, this strategy has been observed in temperate lakes where conditionally rare microbes were found to be far more metabolically active than highly abundant taxa</w:t>
+      </w:r>
+      <w:r>
+        <w:t xml:space="preserve"> </w:t>
+      </w:r>
+      <w:r>
+        <w:t xml:space="preserve">(35)</w:t>
+      </w:r>
+      <w:r>
+        <w:t xml:space="preserve">, and this concept would likely apply to bacterial groups recovering population density following cessation of antibiotic pretreatment. As such,</w:t>
+      </w:r>
+      <w:r>
+        <w:t xml:space="preserve"> </w:t>
+      </w:r>
+      <w:r>
+        <w:rPr>
+          <w:i/>
+        </w:rPr>
+        <w:t xml:space="preserve">C. difficile</w:t>
+      </w:r>
+      <w:r>
+        <w:t xml:space="preserve"> </w:t>
+      </w:r>
+      <w:r>
+        <w:t xml:space="preserve">may preferentially seek to compete with these organisms to ultimately affect greater change to the entire ecosystem and open a long-lasting nutrient niche. While this hypothesis requires further exploration, it provides an ecological framework to study the interactions between</w:t>
+      </w:r>
+      <w:r>
+        <w:t xml:space="preserve"> </w:t>
+      </w:r>
+      <w:r>
+        <w:rPr>
+          <w:i/>
+        </w:rPr>
+        <w:t xml:space="preserve">C. difficile</w:t>
+      </w:r>
+      <w:r>
+        <w:t xml:space="preserve"> </w:t>
+      </w:r>
+      <w:r>
+        <w:t xml:space="preserve">and members of susceptible communities.</w:t>
+      </w:r>
+    </w:p>
+    <w:p>
+      <w:pPr>
+        <w:pStyle w:val="BodyText"/>
+      </w:pPr>
+      <w:r>
+        <w:t xml:space="preserve">This study is one of the first</w:t>
+      </w:r>
+      <w:r>
+        <w:t xml:space="preserve"> </w:t>
+      </w:r>
+      <w:r>
+        <w:rPr>
+          <w:i/>
+        </w:rPr>
+        <w:t xml:space="preserve">in vivo</w:t>
+      </w:r>
+      <w:r>
+        <w:t xml:space="preserve"> </w:t>
+      </w:r>
+      <w:r>
+        <w:t xml:space="preserve">observations that a medically relevant bacterial pathogen may alter the metabolic activity of a host-associated community to promote its own colonization. This is also the first application of metatranscriptomic analysis of the gut microbiota</w:t>
+      </w:r>
+      <w:r>
+        <w:t xml:space="preserve"> </w:t>
+      </w:r>
+      <w:r>
+        <w:rPr>
+          <w:i/>
+        </w:rPr>
+        <w:t xml:space="preserve">in vivo</w:t>
+      </w:r>
+      <w:r>
+        <w:t xml:space="preserve"> </w:t>
+      </w:r>
+      <w:r>
+        <w:t xml:space="preserve">and in response to a pathogen. Other groups have identified potential metabolite markers of</w:t>
+      </w:r>
+      <w:r>
+        <w:t xml:space="preserve"> </w:t>
+      </w:r>
+      <w:r>
+        <w:rPr>
+          <w:i/>
+        </w:rPr>
+        <w:t xml:space="preserve">C. difficile</w:t>
+      </w:r>
+      <w:r>
+        <w:t xml:space="preserve"> </w:t>
+      </w:r>
+      <w:r>
+        <w:t xml:space="preserve">infection in patient feces</w:t>
+      </w:r>
+      <w:r>
+        <w:t xml:space="preserve"> </w:t>
+      </w:r>
+      <w:r>
+        <w:t xml:space="preserve">(36)</w:t>
+      </w:r>
+      <w:r>
+        <w:t xml:space="preserve">, but they were not able to make correlations with changes in community metabolism that were afforded to us by paired untargeted metabolomic analysis and metatranscriptomic sequencing. In a recent study, a tick-vectored bacterial pathogen altered the ability of the resident microbiota of the tick by interrupting proper biofilm formation and allowing lasting colonization</w:t>
+      </w:r>
+      <w:r>
+        <w:t xml:space="preserve"> </w:t>
+      </w:r>
+      <w:r>
+        <w:t xml:space="preserve">(37)</w:t>
+      </w:r>
+      <w:r>
+        <w:t xml:space="preserve">. Furthermore, it was recently found that bacterial metabolic generalists may be more likely to actively antagonize the growth of other species in an environment which they are colonizing</w:t>
+      </w:r>
+      <w:r>
+        <w:t xml:space="preserve"> </w:t>
+      </w:r>
+      <w:r>
+        <w:t xml:space="preserve">(38)</w:t>
+      </w:r>
+      <w:r>
+        <w:t xml:space="preserve">. In previous work from our group, we found that</w:t>
+      </w:r>
+      <w:r>
+        <w:t xml:space="preserve"> </w:t>
+      </w:r>
+      <w:r>
+        <w:rPr>
+          <w:i/>
+        </w:rPr>
+        <w:t xml:space="preserve">C. difficile</w:t>
+      </w:r>
+      <w:r>
+        <w:t xml:space="preserve"> </w:t>
+      </w:r>
+      <w:r>
+        <w:t xml:space="preserve">has a wide nutrient niche-space</w:t>
+      </w:r>
+      <w:r>
+        <w:t xml:space="preserve"> </w:t>
+      </w:r>
+      <w:r>
+        <w:rPr>
+          <w:i/>
+        </w:rPr>
+        <w:t xml:space="preserve">in vivo</w:t>
+      </w:r>
+      <w:r>
+        <w:t xml:space="preserve"> </w:t>
+      </w:r>
+      <w:r>
+        <w:t xml:space="preserve">and is most likely utilizes its role as a metabolic generalist to colonize diverse gut microbiomes</w:t>
+      </w:r>
+      <w:r>
+        <w:t xml:space="preserve"> </w:t>
+      </w:r>
+      <w:r>
+        <w:t xml:space="preserve">(19)</w:t>
+      </w:r>
+      <w:r>
+        <w:t xml:space="preserve">. The ability to simultaneously antagonize the metabolism of surrounding species in cecal environments that support persistence would explain the more significant shifts in the metatranscriptome. While we acknowledge that this study may not elucidate the specific mechanism by which this interaction occurs, the combined systems analysis strengthens each individual level of observation and only when employed together does a clearer definition of</w:t>
+      </w:r>
+      <w:r>
+        <w:t xml:space="preserve"> </w:t>
+      </w:r>
+      <w:r>
+        <w:rPr>
+          <w:i/>
+        </w:rPr>
+        <w:t xml:space="preserve">C. difficile</w:t>
+      </w:r>
+      <w:r>
+        <w:t xml:space="preserve">-related microbial ecology in the gut emerge. This research lays the groundwork for a more rationale consideration of the metabolic functionalities of bacterial taxa to consider when attempting to rebuild</w:t>
+      </w:r>
+      <w:r>
+        <w:t xml:space="preserve"> </w:t>
+      </w:r>
+      <w:r>
+        <w:rPr>
+          <w:i/>
+        </w:rPr>
+        <w:t xml:space="preserve">C. difficile</w:t>
+      </w:r>
+      <w:r>
+        <w:t xml:space="preserve"> </w:t>
+      </w:r>
+      <w:r>
+        <w:t xml:space="preserve">colonization resistance across differentially perturbed gut environments.</w:t>
+      </w:r>
+    </w:p>
+    <w:p>
+      <w:pPr>
+        <w:pStyle w:val="BodyText"/>
+      </w:pPr>
+      <w:r>
+        <w:t xml:space="preserve">In spite of consistent signals across multiple levels of -omics datasets, possible shortcomings to our interpretation of the presented data do exist. First, as with all transcriptomic studies, the relative level of mRNA detected for a given gene does not necessarily reflect the amount of functional protein made by a cell. Furthermore, interpretation of timing may also be an issue since a large influx of transcript for a specific product may signal an initial transcription before subsequent translation has been able to occur. This also omits consideration of any post-translational modifications that are required for ultimately functional enzymes. Additionally, due to the low relative abundance of</w:t>
+      </w:r>
+      <w:r>
+        <w:t xml:space="preserve"> </w:t>
+      </w:r>
+      <w:r>
+        <w:rPr>
+          <w:i/>
+        </w:rPr>
+        <w:t xml:space="preserve">C. difficile</w:t>
+      </w:r>
+      <w:r>
+        <w:t xml:space="preserve"> </w:t>
+      </w:r>
+      <w:r>
+        <w:t xml:space="preserve">in these communities as well as the high density of other surrounding bacterial species required focusing sequencing efforts on depth rather than multiple replicates within each group. Greater transcript read abundance per gene allows for improved survey for the activity of lowly abundant species as well as greater confidence in genes found to be highly transcribed. Although the lack of animal-based replication for the metatranscriptomic data does potentially limit the ability to generalize our results, this approach has been successfully utilized by numerous groups in the past to accurately characterize transcriptionally activity across communities of bacteria</w:t>
+      </w:r>
+      <w:r>
+        <w:t xml:space="preserve"> </w:t>
+      </w:r>
+      <w:r>
+        <w:t xml:space="preserve">(19, 39–41)</w:t>
+      </w:r>
+      <w:r>
+        <w:t xml:space="preserve">. In terms of metabolomics, alternative possible interpretations of the data also exist. For example, we considered metabolites that did not change in concentration between uninfected and infected conditions as not impacted by changes in bacterial metabolism induced by</w:t>
+      </w:r>
+      <w:r>
+        <w:t xml:space="preserve"> </w:t>
+      </w:r>
+      <w:r>
+        <w:rPr>
+          <w:i/>
+        </w:rPr>
+        <w:t xml:space="preserve">C. difficile</w:t>
+      </w:r>
+      <w:r>
+        <w:t xml:space="preserve"> </w:t>
+      </w:r>
+      <w:r>
+        <w:t xml:space="preserve">colonization. However, this may instead indicate that the metabolism of</w:t>
+      </w:r>
+      <w:r>
+        <w:t xml:space="preserve"> </w:t>
+      </w:r>
+      <w:r>
+        <w:rPr>
+          <w:i/>
+        </w:rPr>
+        <w:t xml:space="preserve">C. difficile</w:t>
+      </w:r>
+      <w:r>
+        <w:t xml:space="preserve"> </w:t>
+      </w:r>
+      <w:r>
+        <w:t xml:space="preserve">itself may simply replace the level present in the uninfected community. Such instances may not be detectable through untargeted mass spectrometry alone, however the combination of methods utilized here present a much more unified description of the system than any of the component techniques alone.</w:t>
+      </w:r>
+    </w:p>
+    <w:p>
+      <w:pPr>
+        <w:pStyle w:val="BodyText"/>
+      </w:pPr>
+      <w:r>
+        <w:t xml:space="preserve">Several groups have attempted to identify single bacterial species or limited strain consortia that are able to replicate this effect, but each has been met with incomplete restoration of colonization resistance or function</w:t>
+      </w:r>
+      <w:r>
+        <w:t xml:space="preserve"> </w:t>
+      </w:r>
+      <w:r>
+        <w:t xml:space="preserve">(29, 42–44)</w:t>
+      </w:r>
+      <w:r>
+        <w:t xml:space="preserve">. The effect of</w:t>
+      </w:r>
+      <w:r>
+        <w:t xml:space="preserve"> </w:t>
+      </w:r>
+      <w:r>
+        <w:rPr>
+          <w:i/>
+        </w:rPr>
+        <w:t xml:space="preserve">C. difficile</w:t>
+      </w:r>
+      <w:r>
+        <w:t xml:space="preserve"> </w:t>
+      </w:r>
+      <w:r>
+        <w:t xml:space="preserve">colonization on community metabolic activity could also be linked to pathogen strain and may offer an explanation to the propensity of some strains to persist over others</w:t>
+      </w:r>
+      <w:r>
+        <w:t xml:space="preserve"> </w:t>
+      </w:r>
+      <w:r>
+        <w:t xml:space="preserve">(45)</w:t>
+      </w:r>
+      <w:r>
+        <w:t xml:space="preserve">. Moreover, the current work contributes to the existing concept that the healthy gut microbiota maintains colonization resistance to</w:t>
+      </w:r>
+      <w:r>
+        <w:t xml:space="preserve"> </w:t>
+      </w:r>
+      <w:r>
+        <w:rPr>
+          <w:i/>
+        </w:rPr>
+        <w:t xml:space="preserve">C. difficile</w:t>
+      </w:r>
+      <w:r>
+        <w:t xml:space="preserve"> </w:t>
+      </w:r>
+      <w:r>
+        <w:t xml:space="preserve">by outcompeting the pathogen for preferred nutrient niche space. Ultimately, our results suggest that each susceptible and subsequently infected microbiome may be unique and require specific microbes or functionalities to restore colonization resistance against</w:t>
+      </w:r>
+      <w:r>
+        <w:t xml:space="preserve"> </w:t>
+      </w:r>
+      <w:r>
+        <w:rPr>
+          <w:i/>
+        </w:rPr>
+        <w:t xml:space="preserve">C. difficile</w:t>
+      </w:r>
+      <w:r>
+        <w:t xml:space="preserve"> </w:t>
+      </w:r>
+      <w:r>
+        <w:t xml:space="preserve">in that specific context. Conversely, colonization resistance against</w:t>
+      </w:r>
+      <w:r>
+        <w:t xml:space="preserve"> </w:t>
+      </w:r>
+      <w:r>
+        <w:rPr>
+          <w:i/>
+        </w:rPr>
+        <w:t xml:space="preserve">C. difficile</w:t>
+      </w:r>
+      <w:r>
+        <w:t xml:space="preserve"> </w:t>
+      </w:r>
+      <w:r>
+        <w:t xml:space="preserve">may be the result of contributions by distinct subcommunities of bacteria across each unique resistant gut community. As the microbiome is so intimately connected to colonization resistance against the bacterium, it has become imperative to understand what factors allow some gut environments to be persistently colonized while others are not. This research lays the groundwork for future studies to assess context dependent restoration of</w:t>
+      </w:r>
+      <w:r>
+        <w:t xml:space="preserve"> </w:t>
+      </w:r>
+      <w:r>
+        <w:rPr>
+          <w:i/>
+        </w:rPr>
+        <w:t xml:space="preserve">C. difficile</w:t>
+      </w:r>
+      <w:r>
+        <w:t xml:space="preserve"> </w:t>
+      </w:r>
+      <w:r>
+        <w:t xml:space="preserve">colonization resistance and what factors are able to interfere with the ability of</w:t>
+      </w:r>
+      <w:r>
+        <w:t xml:space="preserve"> </w:t>
+      </w:r>
+      <w:r>
+        <w:rPr>
+          <w:i/>
+        </w:rPr>
+        <w:t xml:space="preserve">C. difficile</w:t>
+      </w:r>
+      <w:r>
+        <w:t xml:space="preserve"> </w:t>
+      </w:r>
+      <w:r>
+        <w:t xml:space="preserve">to modify gut ecology in order to promote clearance.</w:t>
+      </w:r>
+    </w:p>
+    <w:p>
+      <w:pPr>
+        <w:pStyle w:val="BodyText"/>
+      </w:pPr>
+      <w:r>
+        <w:rPr>
+          <w:b/>
+        </w:rPr>
+        <w:t xml:space="preserve">Materials and Methods</w:t>
+      </w:r>
+    </w:p>
+    <w:p>
+      <w:pPr>
+        <w:pStyle w:val="BodyText"/>
+      </w:pPr>
+      <w:r>
+        <w:rPr>
+          <w:b/>
+        </w:rPr>
+        <w:t xml:space="preserve">Animal care and antibiotic administration.</w:t>
+      </w:r>
+      <w:r>
+        <w:t xml:space="preserve"> </w:t>
+      </w:r>
+      <w:r>
+        <w:t xml:space="preserve">For a more detailed description of the animal model, refer to Jenior et al.</w:t>
+      </w:r>
+      <w:r>
+        <w:t xml:space="preserve"> </w:t>
+      </w:r>
+      <w:r>
+        <w:t xml:space="preserve">(19)</w:t>
+      </w:r>
+      <w:r>
+        <w:t xml:space="preserve">. Briefly, approximately equal numbers of male and female conventionally-reared six-to-eight week-old C57BL/6 mice were randomly assigned to each experimental group (genders were housed separately). Nine mice were used in each experimental and control group. They were administered one of three antibiotics; cefoperazone, streptomycin, or clindamycin before oral</w:t>
+      </w:r>
+      <w:r>
+        <w:t xml:space="preserve"> </w:t>
+      </w:r>
+      <w:r>
+        <w:rPr>
+          <w:i/>
+        </w:rPr>
+        <w:t xml:space="preserve">C. difficile</w:t>
+      </w:r>
+      <w:r>
+        <w:t xml:space="preserve"> </w:t>
+      </w:r>
+      <w:r>
+        <w:t xml:space="preserve">infection (Table S1). All animal protocols were approved by the University Committee on Use and Care of Animals at the University of Michigan and carried out in accordance with the approved guidelines from the Office of Laboratory Animal Welfare (OLAW), United States Department of Agriculture (USDA) registration, and the Association for Assessment and Accreditation of Laboratory Animal Care (AAALAC). The protocol license Institutional Animal Care and Use Committee (IACUC) number for all described experiments is PRO00006983.</w:t>
+      </w:r>
+    </w:p>
+    <w:p>
+      <w:pPr>
+        <w:pStyle w:val="BodyText"/>
+      </w:pPr>
+      <w:r>
+        <w:rPr>
+          <w:i/>
+          <w:b/>
+        </w:rPr>
+        <w:t xml:space="preserve">C. difficile</w:t>
+      </w:r>
+      <w:r>
+        <w:rPr>
+          <w:b/>
+        </w:rPr>
+        <w:t xml:space="preserve"> </w:t>
+      </w:r>
+      <w:r>
+        <w:rPr>
+          <w:b/>
+        </w:rPr>
+        <w:t xml:space="preserve">infection and necropsy.</w:t>
+      </w:r>
+      <w:r>
+        <w:t xml:space="preserve"> </w:t>
+      </w:r>
+      <w:r>
+        <w:t xml:space="preserve">On the day of challenge, 1x10</w:t>
+      </w:r>
+      <w:r>
+        <w:rPr>
+          <w:vertAlign w:val="superscript"/>
+        </w:rPr>
+        <w:t xml:space="preserve">3</w:t>
+      </w:r>
+      <w:r>
+        <w:t xml:space="preserve"> </w:t>
+      </w:r>
+      <w:r>
+        <w:rPr>
+          <w:i/>
+        </w:rPr>
+        <w:t xml:space="preserve">C. difficile</w:t>
+      </w:r>
+      <w:r>
+        <w:t xml:space="preserve"> </w:t>
+      </w:r>
+      <w:r>
+        <w:t xml:space="preserve">spores were administered to mice via oral gavage in phosphate-buffered saline (PBS) vehicle. Mock-infected animals were given an oral gavage of 100 ul PBS at the same time as those mice administered</w:t>
+      </w:r>
+      <w:r>
+        <w:t xml:space="preserve"> </w:t>
+      </w:r>
+      <w:r>
+        <w:rPr>
+          <w:i/>
+        </w:rPr>
+        <w:t xml:space="preserve">C. difficile</w:t>
+      </w:r>
+      <w:r>
+        <w:t xml:space="preserve"> </w:t>
+      </w:r>
+      <w:r>
+        <w:t xml:space="preserve">spores. 18 hours following infection, mice were euthanized by CO</w:t>
+      </w:r>
+      <w:r>
+        <w:rPr>
+          <w:vertAlign w:val="subscript"/>
+        </w:rPr>
+        <w:t xml:space="preserve">2</w:t>
+      </w:r>
+      <w:r>
+        <w:t xml:space="preserve"> </w:t>
+      </w:r>
+      <w:r>
+        <w:t xml:space="preserve">asphyxiation and necropsied to obtain the cecal contents. Aliquots were immediately flash frozen for later DNA extraction and toxin titer analysis. A third aliquot was transferred to an anaerobic chamber for quantification of</w:t>
+      </w:r>
+      <w:r>
+        <w:t xml:space="preserve"> </w:t>
+      </w:r>
+      <w:r>
+        <w:rPr>
+          <w:i/>
+        </w:rPr>
+        <w:t xml:space="preserve">C. difficile</w:t>
+      </w:r>
+      <w:r>
+        <w:t xml:space="preserve"> </w:t>
+      </w:r>
+      <w:r>
+        <w:t xml:space="preserve">abundance. The remaining content in the ceca was mixed in a stainless steel mortar housed in a dry ice and ethanol bath. Cecal contents from all mice within each pretreatment group were pooled into the mortar prior to grinding to a fine powder. The ground content was then stored at -80°C for subsequent RNA extraction. For 10-day colonization studies, fresh stool was collected from infected mice each day beginning on the day of infection. Mice were monitored for overt signs of disease and were euthanized after the final stool collection.</w:t>
+      </w:r>
+    </w:p>
+    <w:p>
+      <w:pPr>
+        <w:pStyle w:val="BodyText"/>
+      </w:pPr>
+      <w:r>
+        <w:rPr>
+          <w:i/>
+          <w:b/>
+        </w:rPr>
+        <w:t xml:space="preserve">C. difficile</w:t>
+      </w:r>
+      <w:r>
+        <w:rPr>
+          <w:b/>
+        </w:rPr>
+        <w:t xml:space="preserve"> </w:t>
+      </w:r>
+      <w:r>
+        <w:rPr>
+          <w:b/>
+        </w:rPr>
+        <w:t xml:space="preserve">cultivation and quantification.</w:t>
+      </w:r>
+      <w:r>
+        <w:t xml:space="preserve"> </w:t>
+      </w:r>
+      <w:r>
+        <w:t xml:space="preserve">Cecal samples were weighed and serially diluted under anaerobic conditions with anaerobic PBS. Differential plating was performed to quantify both</w:t>
+      </w:r>
+      <w:r>
+        <w:t xml:space="preserve"> </w:t>
+      </w:r>
+      <w:r>
+        <w:rPr>
+          <w:i/>
+        </w:rPr>
+        <w:t xml:space="preserve">C. difficile</w:t>
+      </w:r>
+      <w:r>
+        <w:t xml:space="preserve"> </w:t>
+      </w:r>
+      <w:r>
+        <w:t xml:space="preserve">spores and vegetative cells by plating diluted samples on CCFAE plates (fructose agar plus cycloserine, cefoxitin, and erythromycin) at 37°C for 24 hours under anaerobic conditions</w:t>
+      </w:r>
+      <w:r>
+        <w:t xml:space="preserve"> </w:t>
+      </w:r>
+      <w:r>
+        <w:t xml:space="preserve">(46)</w:t>
+      </w:r>
+      <w:r>
+        <w:t xml:space="preserve">. In parallel, undiluted samples were heated at 60°C for 30 minutes to eliminate vegetative cells and enrich for spores</w:t>
       </w:r>
       <w:r>
         <w:t xml:space="preserve"> </w:t>
@@ -1489,37 +2802,37 @@
         <w:t xml:space="preserve">(28)</w:t>
       </w:r>
       <w:r>
-        <w:t xml:space="preserve">. We found that there were no persistently increased bile acids across the antibiotic pretreatments (Fig. S2A). There were also no amino acids that were always highly available (Fig. S2B). These results suggested that despite varying efficiencies,</w:t>
-      </w:r>
-      <w:r>
-        <w:t xml:space="preserve"> </w:t>
-      </w:r>
-      <w:r>
-        <w:rPr>
-          <w:i/>
-        </w:rPr>
-        <w:t xml:space="preserve">C. difficile</w:t>
-      </w:r>
-      <w:r>
-        <w:t xml:space="preserve"> </w:t>
-      </w:r>
-      <w:r>
-        <w:t xml:space="preserve">can recognize a subset of these molecules in various contexts leading to germination and outgrowth. In contrast, we found that several carbohydrates were significantly increased across all antibiotic groups including arabitol/xylitol, ribitol, and sucrose (Fig. S2B). Together, our results supported that each susceptible environment was distinguishable from the others, with its own subset of enriched</w:t>
-      </w:r>
-      <w:r>
-        <w:t xml:space="preserve"> </w:t>
-      </w:r>
-      <w:r>
-        <w:rPr>
-          <w:i/>
-        </w:rPr>
-        <w:t xml:space="preserve">C. difficile</w:t>
-      </w:r>
-      <w:r>
-        <w:t xml:space="preserve"> </w:t>
-      </w:r>
-      <w:r>
-        <w:t xml:space="preserve">growth substrates. This could be an indication that particular competitors were eliminated during antibiotic pretreatment, or those community members normally responsible for the consumption of these metabolites have altered their metabolic program to exploit alternative nutrient sources.</w:t>
+        <w:t xml:space="preserve">. These samples were serially diluted under anaerobic conditions in anaerobic PBS and plated on CCFAE with taurocholate at 37°C for 24 hours. Plating was simultaneously done for heated samples on CCFAE to ensure all vegetative cells had been eliminated. Quantification of</w:t>
+      </w:r>
+      <w:r>
+        <w:t xml:space="preserve"> </w:t>
+      </w:r>
+      <w:r>
+        <w:rPr>
+          <w:i/>
+        </w:rPr>
+        <w:t xml:space="preserve">C. difficile</w:t>
+      </w:r>
+      <w:r>
+        <w:t xml:space="preserve"> </w:t>
+      </w:r>
+      <w:r>
+        <w:t xml:space="preserve">cfu for the 10-day colonization experiments was performed from stool using TCCFAE to measure total</w:t>
+      </w:r>
+      <w:r>
+        <w:t xml:space="preserve"> </w:t>
+      </w:r>
+      <w:r>
+        <w:rPr>
+          <w:i/>
+        </w:rPr>
+        <w:t xml:space="preserve">C. difficile</w:t>
+      </w:r>
+      <w:r>
+        <w:t xml:space="preserve"> </w:t>
+      </w:r>
+      <w:r>
+        <w:t xml:space="preserve">load in these animals over time.</w:t>
       </w:r>
     </w:p>
     <w:p>
@@ -1543,115 +2856,22 @@
         <w:rPr>
           <w:b/>
         </w:rPr>
-        <w:t xml:space="preserve">colonization induced distinct metabolomic changes of each pretreatment group.</w:t>
-      </w:r>
-      <w:r>
-        <w:t xml:space="preserve"> </w:t>
-      </w:r>
-      <w:r>
-        <w:t xml:space="preserve">Following the changes to the cecal metabolome in response to antibiotic pretreatment, we assessed the degree to which</w:t>
-      </w:r>
-      <w:r>
-        <w:t xml:space="preserve"> </w:t>
-      </w:r>
-      <w:r>
-        <w:rPr>
-          <w:i/>
-        </w:rPr>
-        <w:t xml:space="preserve">C. difficile</w:t>
-      </w:r>
-      <w:r>
-        <w:t xml:space="preserve"> </w:t>
-      </w:r>
-      <w:r>
-        <w:t xml:space="preserve">colonization altered the cecal metabolome of susceptible animals. We hypothesized that the introduction of a new competitor,</w:t>
-      </w:r>
-      <w:r>
-        <w:t xml:space="preserve"> </w:t>
-      </w:r>
-      <w:r>
-        <w:rPr>
-          <w:i/>
-        </w:rPr>
-        <w:t xml:space="preserve">C. difficile</w:t>
-      </w:r>
-      <w:r>
-        <w:t xml:space="preserve">, would impact the metabolome either through signatures of its own metabolism or by causing a shift in the metabolism of other members in the surrounding community. First, in a similar approach to identifying susceptibility markers, we observed the global Bray-Curtis dissimilarities of mock-infected and</w:t>
-      </w:r>
-      <w:r>
-        <w:t xml:space="preserve"> </w:t>
-      </w:r>
-      <w:r>
-        <w:rPr>
-          <w:i/>
-        </w:rPr>
-        <w:t xml:space="preserve">C. difficile</w:t>
-      </w:r>
-      <w:r>
-        <w:t xml:space="preserve">-infected metabolomes within each antibiotic pretreatment group individually. We compared the cecal metabolomes from all mice across pretreatment groups, and were unable to detect a consistent difference between groups (</w:t>
-      </w:r>
-      <w:r>
-        <w:rPr>
-          <w:i/>
-        </w:rPr>
-        <w:t xml:space="preserve">p</w:t>
-      </w:r>
-      <w:r>
-        <w:t xml:space="preserve"> </w:t>
-      </w:r>
-      <w:r>
-        <w:t xml:space="preserve">= 0.067; Fig. S3A). We moved on to individual antibiotic groups and found that both streptomycin (</w:t>
-      </w:r>
-      <w:r>
-        <w:rPr>
-          <w:i/>
-        </w:rPr>
-        <w:t xml:space="preserve">p</w:t>
-      </w:r>
-      <w:r>
-        <w:t xml:space="preserve"> </w:t>
-      </w:r>
-      <w:r>
-        <w:t xml:space="preserve">= 0.043) and cefoperazone (</w:t>
-      </w:r>
-      <w:r>
-        <w:rPr>
-          <w:i/>
-        </w:rPr>
-        <w:t xml:space="preserve">p</w:t>
-      </w:r>
-      <w:r>
-        <w:t xml:space="preserve"> </w:t>
-      </w:r>
-      <w:r>
-        <w:t xml:space="preserve">= 0.019) pretreated metabolomes deviated significantly from that of mock infection (Fig. 4A-4B). However, clindamycin-pretreated cecal metabolomes were not significantly altered by the presence of the pathogen (</w:t>
-      </w:r>
-      <w:r>
-        <w:rPr>
-          <w:i/>
-        </w:rPr>
-        <w:t xml:space="preserve">p</w:t>
-      </w:r>
-      <w:r>
-        <w:t xml:space="preserve"> </w:t>
-      </w:r>
-      <w:r>
-        <w:t xml:space="preserve">= 0.157; Fig. 4C). These results diverged from what was seen in the paired OTU relative abundance results where instead the cecal community structure of mice pretreated with cefoperazone was unchanged and clindamycin-pretreated communities were significantly different (Fig. S1). Interestingly, streptomycin-pretreated microbiomes were significantly altered by</w:t>
-      </w:r>
-      <w:r>
-        <w:t xml:space="preserve"> </w:t>
-      </w:r>
-      <w:r>
-        <w:rPr>
-          <w:i/>
-        </w:rPr>
-        <w:t xml:space="preserve">C. difficile</w:t>
-      </w:r>
-      <w:r>
-        <w:t xml:space="preserve"> </w:t>
-      </w:r>
-      <w:r>
-        <w:t xml:space="preserve">infection at both the OTU and metabolomic levels (Fig. 4A &amp; S1D). These data indicated that large shifts of populations in the cecal microbiota were not implicitly associated with concordant shifts in the metabolome. This supported the hypothesis that divergent community structures can ultimately share a convergent metabolic output despite changes to community structure and membership.</w:t>
+        <w:t xml:space="preserve">toxin titer assay.</w:t>
+      </w:r>
+      <w:r>
+        <w:t xml:space="preserve"> </w:t>
+      </w:r>
+      <w:r>
+        <w:t xml:space="preserve">To quantify the titer of toxin in the cecum a Vero cell (ATCC CCL-81) rounding assay was performed as described elsewhere</w:t>
+      </w:r>
+      <w:r>
+        <w:t xml:space="preserve"> </w:t>
+      </w:r>
+      <w:r>
+        <w:t xml:space="preserve">(19, 47)</w:t>
+      </w:r>
+      <w:r>
+        <w:t xml:space="preserve">. Briefly, filtered-sterilized cecal content was serially diluted in PBS and added to Vero cells in a 96-well plate where it was then incubated at 37°C for 24 hours. Plates were then inspected for evidence of cell rounding.</w:t>
       </w:r>
     </w:p>
     <w:p>
@@ -1659,157 +2879,43 @@
         <w:pStyle w:val="BodyText"/>
       </w:pPr>
       <w:r>
-        <w:t xml:space="preserve">We then sought to identify changes in those metabolites that were potential markers of</w:t>
-      </w:r>
-      <w:r>
-        <w:t xml:space="preserve"> </w:t>
-      </w:r>
-      <w:r>
-        <w:rPr>
-          <w:i/>
-        </w:rPr>
-        <w:t xml:space="preserve">C. difficile</w:t>
-      </w:r>
-      <w:r>
-        <w:t xml:space="preserve"> </w:t>
-      </w:r>
-      <w:r>
-        <w:t xml:space="preserve">infection through a unified analysis across all models tested. To accomplish this, we again applied the Random Forest machine-learning approach. We were able to distinguish those microbiomes infected with</w:t>
-      </w:r>
-      <w:r>
-        <w:t xml:space="preserve"> </w:t>
-      </w:r>
-      <w:r>
-        <w:rPr>
-          <w:i/>
-        </w:rPr>
-        <w:t xml:space="preserve">C. difficile</w:t>
-      </w:r>
-      <w:r>
-        <w:t xml:space="preserve"> </w:t>
-      </w:r>
-      <w:r>
-        <w:t xml:space="preserve">from those that were not and identified the 10 metabolites with the greatest MDA (Fig. S3B). The strongest single predictor and only metabolite among the top 10 that was increased during infection was 5-aminovalerate. Presence of 5-aminovalerate appears to be dependent on bacterial processes as relative concentrations of the molecule were significantly lower in ceca of antibiotic-pretreated, mock-infected animals (Fig. 4G). Conversely, it was found to be highly abundant in most infected animals compared to both susceptible and resistant controls. Only in clindamycin-pretreatment, the only group to reduce</w:t>
-      </w:r>
-      <w:r>
-        <w:t xml:space="preserve"> </w:t>
-      </w:r>
-      <w:r>
-        <w:rPr>
-          <w:i/>
-        </w:rPr>
-        <w:t xml:space="preserve">C. difficile</w:t>
-      </w:r>
-      <w:r>
-        <w:t xml:space="preserve"> </w:t>
-      </w:r>
-      <w:r>
-        <w:t xml:space="preserve">colonization over 10 days, did the concentration of 5-aminovalerate remain near undetectable in a subset of samples. This amino acid analog is a known byproduct of D-proline fermentation in</w:t>
-      </w:r>
-      <w:r>
-        <w:t xml:space="preserve"> </w:t>
-      </w:r>
-      <w:r>
-        <w:rPr>
-          <w:i/>
-        </w:rPr>
-        <w:t xml:space="preserve">C. difficile</w:t>
-      </w:r>
-      <w:r>
-        <w:t xml:space="preserve"> </w:t>
-      </w:r>
-      <w:r>
-        <w:t xml:space="preserve">(29)</w:t>
-      </w:r>
-      <w:r>
-        <w:t xml:space="preserve">.</w:t>
-      </w:r>
-      <w:r>
-        <w:t xml:space="preserve"> </w:t>
-      </w:r>
-      <w:r>
-        <w:rPr>
-          <w:i/>
-        </w:rPr>
-        <w:t xml:space="preserve">C. difficile</w:t>
-      </w:r>
-      <w:r>
-        <w:t xml:space="preserve"> </w:t>
-      </w:r>
-      <w:r>
-        <w:t xml:space="preserve">is able to catabolize proline along with glycine through a set of paired biochemical reactions known as Stickland fermentation</w:t>
-      </w:r>
-      <w:r>
-        <w:t xml:space="preserve"> </w:t>
-      </w:r>
-      <w:r>
-        <w:t xml:space="preserve">(30)</w:t>
-      </w:r>
-      <w:r>
-        <w:t xml:space="preserve">. Along these lines, when we measured for unified metabolite signals across all antibiotic pretreatment models, proline and 3 proline-conjugated amino acids (i.e. pro-hydroxy-pro, thioproline, and trans-4-hydroxyproline) were significantly decreased during infection (Fig. S3B; all</w:t>
-      </w:r>
-      <w:r>
-        <w:t xml:space="preserve"> </w:t>
-      </w:r>
-      <w:r>
-        <w:rPr>
-          <w:i/>
-        </w:rPr>
-        <w:t xml:space="preserve">p</w:t>
-      </w:r>
-      <w:r>
-        <w:t xml:space="preserve"> </w:t>
-      </w:r>
-      <w:r>
-        <w:t xml:space="preserve">&lt; 0.001). These combined results demonstrated that while distinct metabolic challenges may exist in each susceptible metabolome, Stickland fermentation could be a preferred energy acquisition pathway for</w:t>
-      </w:r>
-      <w:r>
-        <w:t xml:space="preserve"> </w:t>
-      </w:r>
-      <w:r>
-        <w:rPr>
-          <w:i/>
-        </w:rPr>
-        <w:t xml:space="preserve">C. difficile</w:t>
-      </w:r>
-      <w:r>
-        <w:t xml:space="preserve"> </w:t>
-      </w:r>
-      <w:r>
-        <w:rPr>
-          <w:i/>
-        </w:rPr>
-        <w:t xml:space="preserve">in vivo</w:t>
-      </w:r>
-      <w:r>
-        <w:t xml:space="preserve">. Random Forest machine-learning models were able to reliably classify infected and uninfected mice in both streptomycin and cefoperazone pretreatments (Fig. 4A-4B, Out-of-bag error &lt; 1%). However, infection did not provide for the same level of discrimination in clindamycin-pretreated mice (Fig. 4C, Out-of-bag error = 44.44%). None of the top 5 MDA metabolites in each antibiotic pretreatment were shared across all groups during individual analysis. These data supported our hypothesis that not only does each antibiotic pretreatment create different community structures, but that the metabolism of these distinct communities responds to</w:t>
-      </w:r>
-      <w:r>
-        <w:t xml:space="preserve"> </w:t>
-      </w:r>
-      <w:r>
-        <w:rPr>
-          <w:i/>
-        </w:rPr>
-        <w:t xml:space="preserve">C. difficile</w:t>
-      </w:r>
-      <w:r>
-        <w:t xml:space="preserve"> </w:t>
-      </w:r>
-      <w:r>
-        <w:t xml:space="preserve">colonization in a unique manner. However, it was not possible to isolate where changes to the metabolome were a result of altered community metabolism, altered host metabolism, or from</w:t>
-      </w:r>
-      <w:r>
-        <w:t xml:space="preserve"> </w:t>
-      </w:r>
-      <w:r>
-        <w:rPr>
-          <w:i/>
-        </w:rPr>
-        <w:t xml:space="preserve">C. difficile</w:t>
-      </w:r>
-      <w:r>
-        <w:t xml:space="preserve">.</w:t>
+        <w:rPr>
+          <w:b/>
+        </w:rPr>
+        <w:t xml:space="preserve">DNA/RNA extraction and sequencing library preparation.</w:t>
+      </w:r>
+      <w:r>
+        <w:t xml:space="preserve"> </w:t>
+      </w:r>
+      <w:r>
+        <w:t xml:space="preserve">DNA for shotgun metagenomic and 16S rRNA gene sequencing was extracted from approximately 50 mg of cecal content from each mouse using the PowerSoil-htp 96 Well Soil DNA isolation kit (MO BIO Laboratories) and an epMotion 5075 automated pipetting system (Eppendorf). The V4 region of the bacterial 16S rRNA gene was amplified using custom barcoded primers</w:t>
+      </w:r>
+      <w:r>
+        <w:t xml:space="preserve"> </w:t>
+      </w:r>
+      <w:r>
+        <w:t xml:space="preserve">(48)</w:t>
+      </w:r>
+      <w:r>
+        <w:t xml:space="preserve">. Equal molar ratios of raw isolated DNA within each treatment group were then pooled and ~2.5 ng of material was used to generate shotgun libraries with a modified 10-cycle Nextera XT genomic library construction protocol (Illumina). This was done to mimic the pooling strategy necessary for metatranscriptomic library preparation. Final libraries were pooled at equal molar ratios and stored at -20°C. For RNA extraction, a more detailed description of the procedure can be found in</w:t>
+      </w:r>
+      <w:r>
+        <w:t xml:space="preserve"> </w:t>
+      </w:r>
+      <w:r>
+        <w:t xml:space="preserve">(19)</w:t>
+      </w:r>
+      <w:r>
+        <w:t xml:space="preserve">. Briefly, immediately before RNA extraction, 3 ml of lysis buffer (2% SDS, 16 mM EDTA and 200 mM NaCl) contained in a 50 ml polypropylene conical tube was heated for 5 minutes in a boiling water bath</w:t>
+      </w:r>
+      <w:r>
+        <w:t xml:space="preserve"> </w:t>
+      </w:r>
+      <w:r>
+        <w:t xml:space="preserve">(49)</w:t>
+      </w:r>
+      <w:r>
+        <w:t xml:space="preserve">. The hot lysis buffer was added to the frozen and ground cecal content. The mixture was boiled with periodic vortexing for another 5 minutes. After boiling, an equal volume of 37°C acid phenol/chloroform was added to the cecal content lysate and incubated at 37°C for 10 minutes with periodic vortexing. The mixture was the centrifuged at 2,500 x g at 4°C for 15 minutes. The aqueous phase was then transferred to a sterile tube and an equal volume of acid phenol/chloroform was added. This mixture was vortexed and centrifuged at 2,500 x g at 4°C for 5 minutes. The process was repeated until aqueous phase was clear. The last extraction was performed with chloroform/isoamyl alcohol to remove acid phenol. An equal volume of isopropanol was added and the extracted nucleic acid was incubated overnight at -20°C. The following day the sample was centrifuged at 12000 x g at 4°C for 45 minutes. The pellet was washed with 0°C 100% ethanol and resuspended in 200 ul of RNase-free water. Following the manufacturer’s protocol, samples were then treated with 2 ul of Turbo DNase for 30 minutes at 37°C. RNA samples were retrieved using the Zymo Quick-RNA MiniPrep according the manufacturer’s protocol. The Ribo-Zero Gold, immediately before RNA extraction, 3 ml of lysis buffer (2% SDS, 16 mM EDTA and 200 mM NaCl) contained in a 50 ml polypropylene conical tube was heated for 5 minutes. RNA Removal Kit Epidemiology was then used to deplete prokaryotic and eukaryotic rRNA from the samples according the manufacturer’s protocol. Stranded RNA-Seq libraries were made constructed with the TruSeq Total RNA Library Preparation Kit v2, both using the manufacturer’s protocol. Completed libraries were pooled in equal molar ratios within their respective groups and stored at -20°C until time of sequencing.</w:t>
       </w:r>
     </w:p>
     <w:p>
@@ -1820,43 +2926,91 @@
         <w:rPr>
           <w:b/>
         </w:rPr>
-        <w:t xml:space="preserve">Infection corresponded with large shifts in the metatranscriptome strongly differ across antibiotic pretreatments.</w:t>
-      </w:r>
-      <w:r>
-        <w:t xml:space="preserve"> </w:t>
-      </w:r>
-      <w:r>
-        <w:t xml:space="preserve">Combined, 16S rRNA gene sequencing and metabolomics results demonstrated that antibiotic pretreatments resulted in distinct bacterial communities that led to altered metabolite profiles. It is also possible that metabolism of the host or</w:t>
-      </w:r>
-      <w:r>
-        <w:t xml:space="preserve"> </w:t>
-      </w:r>
-      <w:r>
-        <w:rPr>
-          <w:i/>
-        </w:rPr>
-        <w:t xml:space="preserve">C. difficile</w:t>
-      </w:r>
-      <w:r>
-        <w:t xml:space="preserve"> </w:t>
-      </w:r>
-      <w:r>
-        <w:t xml:space="preserve">contributed to the differences in the metabolomes during infection. To gain a more specific understanding of how the microbiota or</w:t>
-      </w:r>
-      <w:r>
-        <w:t xml:space="preserve"> </w:t>
-      </w:r>
-      <w:r>
-        <w:rPr>
-          <w:i/>
-        </w:rPr>
-        <w:t xml:space="preserve">C. difficile</w:t>
-      </w:r>
-      <w:r>
-        <w:t xml:space="preserve"> </w:t>
-      </w:r>
-      <w:r>
-        <w:t xml:space="preserve">shaped the metabolic environment, we employed a metagenome-enabled metatranscriptomic shotgun sequencing approach with paired DNA and RNA samples collected from the cecal content of the mice used in the previous analyses. To achieve usable concentrations of bacterial mRNA, and also to obtain informative depths of sequencing that adequately sampled the diversity in metagenomic and metatranscriptomic libraries (Fig. S6E&amp;F), we were required to performed a combined sequencing effort for each treatment and infection group. To establish confidence in continuing pooled analysis, we calculated within-group sample variance replicates from cfu, otu relative abundance, and untargeted metabolomic (Table S5). Despite limited outliers, this revealed low levels in the median and interquartile range of variance within control and experimental groups at multiple levels of biology.</w:t>
+        <w:t xml:space="preserve">High-throughput sequencing and raw read curation.</w:t>
+      </w:r>
+      <w:r>
+        <w:t xml:space="preserve"> </w:t>
+      </w:r>
+      <w:r>
+        <w:t xml:space="preserve">Sequencing of 16S rRNA gene amplicon libraries was performed using an Illumina MiSeq sequencer as described previously</w:t>
+      </w:r>
+      <w:r>
+        <w:t xml:space="preserve"> </w:t>
+      </w:r>
+      <w:r>
+        <w:t xml:space="preserve">(48)</w:t>
+      </w:r>
+      <w:r>
+        <w:t xml:space="preserve">. The 16S rRNA gene sequences were curated using the mothur software package (v1.36) as described in</w:t>
+      </w:r>
+      <w:r>
+        <w:t xml:space="preserve"> </w:t>
+      </w:r>
+      <w:r>
+        <w:t xml:space="preserve">(19)</w:t>
+      </w:r>
+      <w:r>
+        <w:t xml:space="preserve">. Shotgun metagenomic sequencing was performed in 2 phases. Libraries from mock-infected communities, that were also to be utilized for</w:t>
+      </w:r>
+      <w:r>
+        <w:t xml:space="preserve"> </w:t>
+      </w:r>
+      <w:r>
+        <w:rPr>
+          <w:i/>
+        </w:rPr>
+        <w:t xml:space="preserve">de novo</w:t>
+      </w:r>
+      <w:r>
+        <w:t xml:space="preserve"> </w:t>
+      </w:r>
+      <w:r>
+        <w:t xml:space="preserve">contig assembly, were sequenced using an Illumina HiSeq 2500 on 2x250 paired-end settings and was repeated across 2 lanes to normalize for inter-run variation.</w:t>
+      </w:r>
+      <w:r>
+        <w:t xml:space="preserve"> </w:t>
+      </w:r>
+      <w:r>
+        <w:rPr>
+          <w:i/>
+        </w:rPr>
+        <w:t xml:space="preserve">C. difficile</w:t>
+      </w:r>
+      <w:r>
+        <w:t xml:space="preserve">-infected metagenomic libraries were sequenced with an Illumina NextSeq 300 with 2x150 settings across 2 runs to also normalize for inter-run variation. These efforts resulted in an average of 280,000,000 paired raw reads per sample. Metatranscriptomic sequencing was performed on an Illumina HiSeq 2500 with 2x50 settings and was repeated across 4 lanes for normalization and to normalize for technical variation between lans and to obtain necessary coverage</w:t>
+      </w:r>
+      <w:r>
+        <w:t xml:space="preserve"> </w:t>
+      </w:r>
+      <w:r>
+        <w:t xml:space="preserve">(40)</w:t>
+      </w:r>
+      <w:r>
+        <w:t xml:space="preserve">. This gave an average of 380,000,000 raw cDNA reads per library. Both metagenomic and metatranscriptomic sequencing was performed at the University of Michigan Sequencing Core. Raw sequence read curation for both metagenomic and metatranscriptomic datasets was performed in a two step process. Residual 5-prime and 3-prime Illumina adapter sequences were trimmed using CutAdapt</w:t>
+      </w:r>
+      <w:r>
+        <w:t xml:space="preserve"> </w:t>
+      </w:r>
+      <w:r>
+        <w:t xml:space="preserve">(50)</w:t>
+      </w:r>
+      <w:r>
+        <w:t xml:space="preserve"> </w:t>
+      </w:r>
+      <w:r>
+        <w:t xml:space="preserve">on a per library basis. Reads were quality trimmed using Sickle</w:t>
+      </w:r>
+      <w:r>
+        <w:t xml:space="preserve"> </w:t>
+      </w:r>
+      <w:r>
+        <w:t xml:space="preserve">(51)</w:t>
+      </w:r>
+      <w:r>
+        <w:t xml:space="preserve"> </w:t>
+      </w:r>
+      <w:r>
+        <w:t xml:space="preserve">with a quality cutoff of Q30. This resulted in approximately 270 million reads per library (both paired and orphaned) for both metagenomic and metatranscriptomic sequencing. Actual read abundances for individual metagenomic and metatranscriptomic sequencing efforts can be found in Table S2.</w:t>
       </w:r>
     </w:p>
     <w:p>
@@ -1864,49 +3018,61 @@
         <w:pStyle w:val="BodyText"/>
       </w:pPr>
       <w:r>
-        <w:t xml:space="preserve">Following sequencing, metagenomic reads from mock-infected cecal communities were assembled</w:t>
-      </w:r>
-      <w:r>
-        <w:t xml:space="preserve"> </w:t>
-      </w:r>
-      <w:r>
-        <w:rPr>
-          <w:i/>
-        </w:rPr>
-        <w:t xml:space="preserve">de novo</w:t>
-      </w:r>
-      <w:r>
-        <w:t xml:space="preserve"> </w:t>
-      </w:r>
-      <w:r>
-        <w:t xml:space="preserve">into contigs and putative genes were identified resulting in 234,868 (streptomycin), 83,534 (cefoperazone), and 35,681 (clindamycin) likely open reading frames in each metagenome. Of these putative genes, 28.5% were able to be annotated with known function KEGG, and many of these annotations were homologs among species within the dataset. Streptomycin pretreatment resulted in a significantly more diverse community (Fig. S1A) than other groups, so a more diverse metagenome was expected. 2408 unique functionally annotated genes were detected in the metagenome resulting from strptomycin pretreatment, at least 1163 more genes than either cefoperazone or clindamycin (Fig. S5). Also, as expected genes with any detectable transcript in any metatranscriptome were a subset of their corresponding metagenome. Metatranscriptomic read abundances were normalized to corresponding metagenomic coverage per gene followed by even subsampling of reads between conditions in order to create an equal standard of comparison across groups and identify genes with the largest increases in transcription above baseline. To highlight the largest magnitude of difference in transcription, we identified the top 15% genes (Fig. 5A) or pathways (Fig. 5B) in each antibiotic pretreatment group with the highest disparity in normalized cDNA abundance between mock and</w:t>
-      </w:r>
-      <w:r>
-        <w:t xml:space="preserve"> </w:t>
-      </w:r>
-      <w:r>
-        <w:rPr>
-          <w:i/>
-        </w:rPr>
-        <w:t xml:space="preserve">C. difficile</w:t>
-      </w:r>
-      <w:r>
-        <w:t xml:space="preserve">-infected groups and cross-referenced the pretreatments. Based on the metabolomic results we hypothesized that pathways with the greatest differences would be related to catabolism of metabolites in established</w:t>
-      </w:r>
-      <w:r>
-        <w:t xml:space="preserve"> </w:t>
-      </w:r>
-      <w:r>
-        <w:rPr>
-          <w:i/>
-        </w:rPr>
-        <w:t xml:space="preserve">C. difficile</w:t>
-      </w:r>
-      <w:r>
-        <w:t xml:space="preserve"> </w:t>
-      </w:r>
-      <w:r>
-        <w:t xml:space="preserve">nutrient niches.</w:t>
+        <w:rPr>
+          <w:b/>
+        </w:rPr>
+        <w:t xml:space="preserve">Metagenomic contig assembly and gene annotation.</w:t>
+      </w:r>
+      <w:r>
+        <w:t xml:space="preserve"> </w:t>
+      </w:r>
+      <w:r>
+        <w:t xml:space="preserve">Metagenomic contigs were assembled using Megahit</w:t>
+      </w:r>
+      <w:r>
+        <w:t xml:space="preserve"> </w:t>
+      </w:r>
+      <w:r>
+        <w:t xml:space="preserve">(52)</w:t>
+      </w:r>
+      <w:r>
+        <w:t xml:space="preserve"> </w:t>
+      </w:r>
+      <w:r>
+        <w:t xml:space="preserve">with the following settings; minimum kmer size of 87, maximum kmer size of 127, and a kmer step size of 10. Prodigal was utilized to to identify putative gene sequences, and were screened for a minimum length of 250 nucleotides. These sequences were translated to amino acids and peptides were annotated against the KEGG protein database</w:t>
+      </w:r>
+      <w:r>
+        <w:t xml:space="preserve"> </w:t>
+      </w:r>
+      <w:r>
+        <w:t xml:space="preserve">(53)</w:t>
+      </w:r>
+      <w:r>
+        <w:t xml:space="preserve"> </w:t>
+      </w:r>
+      <w:r>
+        <w:t xml:space="preserve">using Diamond implementation of BLASTp</w:t>
+      </w:r>
+      <w:r>
+        <w:t xml:space="preserve"> </w:t>
+      </w:r>
+      <w:r>
+        <w:t xml:space="preserve">(54)</w:t>
+      </w:r>
+      <w:r>
+        <w:t xml:space="preserve">. Peptide-level gene annotations were assigned to the corresponding nucleotide sequence, and genes failing to find a match in KEGG were preserved as unannotated genes. Final nucleotide fasta files with KEGG annotations were then utilized in the construction of Bowtie2</w:t>
+      </w:r>
+      <w:r>
+        <w:t xml:space="preserve"> </w:t>
+      </w:r>
+      <w:r>
+        <w:t xml:space="preserve">(55)</w:t>
+      </w:r>
+      <w:r>
+        <w:t xml:space="preserve"> </w:t>
+      </w:r>
+      <w:r>
+        <w:t xml:space="preserve">mapping databases from downstream analyses.</w:t>
       </w:r>
     </w:p>
     <w:p>
@@ -1914,1229 +3080,6 @@
         <w:pStyle w:val="BodyText"/>
       </w:pPr>
       <w:r>
-        <w:t xml:space="preserve">This analysis revealed modest conservation of transcriptional changes induced by</w:t>
-      </w:r>
-      <w:r>
-        <w:t xml:space="preserve"> </w:t>
-      </w:r>
-      <w:r>
-        <w:rPr>
-          <w:i/>
-        </w:rPr>
-        <w:t xml:space="preserve">C. difficile</w:t>
-      </w:r>
-      <w:r>
-        <w:t xml:space="preserve"> </w:t>
-      </w:r>
-      <w:r>
-        <w:t xml:space="preserve">colonization across the antibiotic pretreatments. This trend was partially driven by significant differences in community membership (Fig. 2A), and consequently the metagenomic repertoire available for transcription. The most stark finding was that only 8 genes were among those shared across pretreatment groups (Fig. 5A). Although mice receiving the streptomycin and clindamycin pretreatments shared a large number of altered genes, cefoperazone-pretreated mice shared relatively few with the metatranscriptome of the other pretreament groups. This result was likely due to large differences in community compositions. Upon inspection of the 8 genes that were shared across the three pretreatment groups, a Dps family protein gene was the most varied in transcription. The protein product of this gene is associated with DNA protection and iron binding under periods of environmental stress</w:t>
-      </w:r>
-      <w:r>
-        <w:t xml:space="preserve"> </w:t>
-      </w:r>
-      <w:r>
-        <w:t xml:space="preserve">(31)</w:t>
-      </w:r>
-      <w:r>
-        <w:t xml:space="preserve">. Furthermore, formate acetyltransferase and phosphopyruvate hydratase are highly varied in their transcription and are central nodes of metabolism, which lend themselves to the hypothesis that the microbiota must process energy sources differently in the presence of</w:t>
-      </w:r>
-      <w:r>
-        <w:t xml:space="preserve"> </w:t>
-      </w:r>
-      <w:r>
-        <w:rPr>
-          <w:i/>
-        </w:rPr>
-        <w:t xml:space="preserve">C. difficile</w:t>
-      </w:r>
-      <w:r>
-        <w:t xml:space="preserve">. Pathway-level analysis revealed a larger proportion of overlap between pretreatments than at the gene-level (Fig. 5B). Among these differences, the greatest degree of change was in ABC transporter transcription further supported large-scale shifts in nutrient import across the individual communities. More to this point, numerous genes for transport of simple carbohydrates and glycolysis were also differentially overrepresented in infected conditions across pretreatment groups when compared to mock-infection mice (Fig. S4). Among other pathways in the shared differences grouping, the microbial metabolism in diverse environments KEGG category is a broad classification that includes genes for not only carbohydrate and amino acid catabolism, but also the degradation and metabolism of xenobiotics. Inclusion of this category supports the hypothesis that the microbiota may be restructuring energy acquisition strategies or dealing with additional metabolites introduced due to pathogen colonization. Parallel to these results, large changes in oxidative phosphorylation as well as starch/sucrose metabolism also indicate modification of nutrient niche segregation between mock and infected states that may drive the ability of</w:t>
-      </w:r>
-      <w:r>
-        <w:t xml:space="preserve"> </w:t>
-      </w:r>
-      <w:r>
-        <w:rPr>
-          <w:i/>
-        </w:rPr>
-        <w:t xml:space="preserve">C. difficile</w:t>
-      </w:r>
-      <w:r>
-        <w:t xml:space="preserve"> </w:t>
-      </w:r>
-      <w:r>
-        <w:t xml:space="preserve">to persist. Together, these shifts demonstrated that</w:t>
-      </w:r>
-      <w:r>
-        <w:t xml:space="preserve"> </w:t>
-      </w:r>
-      <w:r>
-        <w:rPr>
-          <w:i/>
-        </w:rPr>
-        <w:t xml:space="preserve">C. difficile</w:t>
-      </w:r>
-      <w:r>
-        <w:t xml:space="preserve"> </w:t>
-      </w:r>
-      <w:r>
-        <w:t xml:space="preserve">colonization is associated with substantial changes in the transcription of nutrient acquisition pathways, which vary greatly between antibiotic-induced susceptible states.</w:t>
-      </w:r>
-    </w:p>
-    <w:p>
-      <w:pPr>
-        <w:pStyle w:val="BodyText"/>
-      </w:pPr>
-      <w:r>
-        <w:rPr>
-          <w:i/>
-          <w:b/>
-        </w:rPr>
-        <w:t xml:space="preserve">C. difficile</w:t>
-      </w:r>
-      <w:r>
-        <w:rPr>
-          <w:b/>
-        </w:rPr>
-        <w:t xml:space="preserve"> </w:t>
-      </w:r>
-      <w:r>
-        <w:rPr>
-          <w:b/>
-        </w:rPr>
-        <w:t xml:space="preserve">colonization disproportionately impacted the gene transcription of low-abundance bacterial taxa.</w:t>
-      </w:r>
-      <w:r>
-        <w:t xml:space="preserve"> </w:t>
-      </w:r>
-      <w:r>
-        <w:t xml:space="preserve">As not all bacterial taxa share identical metabolic capabilities, we hypothesized that transcription in specific subsets of bacteria were differentially affected by the presence or metabolic activity of</w:t>
-      </w:r>
-      <w:r>
-        <w:t xml:space="preserve"> </w:t>
-      </w:r>
-      <w:r>
-        <w:rPr>
-          <w:i/>
-        </w:rPr>
-        <w:t xml:space="preserve">C. difficile</w:t>
-      </w:r>
-      <w:r>
-        <w:t xml:space="preserve">. We sought to delineate the transcriptomic contributions of separate bacterial taxa within each metatranscriptomic dataset. To accomplish this we utilized the genus level taxonomic information associated with each KEGG annotation to identify which group likely contributed a given gene to the metagenome. Many genes in the KEGG database are annotated as hypothetical or uncharacterized but still possess a taxonomic annotation. This resulted in substantially more genes from the total being conserved for analysis in each group. With these data, we narrowed the focus to transcription for genera that represented &gt;0.01% of genes receiving taxonomic annotations in any of the metagenomic assemblies. Final metatranscriptomic abundances were then obtained by dividing the cDNA totals of each gene by its metagenomic coverage in order to normalize for abundance of the contributing bacterial taxa. We then directly compared the normalized cDNA abundances for each gene between infected and uninfected states for each antibiotic pretreatment and applied Spearman correlation to identify distinct patterns of transcription (Fig. 6A-C). This resulted in 2473 genes that had an average distance of 2.545 units of deviation (UD) associated with streptomycin-pretreatment, 2930 genes at an average distance 3.854 UD with cefoperazone-pretreatment, and only 727 outliers at an average distance of 2.414 UD in clindamycin-pretreatment. Overall, the clindamycin pretreatment was associated with the fewest transcription outliers between uninfected and infection conditions compared with those of the other antibiotic groups. This indicated that the gene transcription in the clindamycin-pretreated community was not significantly altered in the presence of</w:t>
-      </w:r>
-      <w:r>
-        <w:t xml:space="preserve"> </w:t>
-      </w:r>
-      <w:r>
-        <w:rPr>
-          <w:i/>
-        </w:rPr>
-        <w:t xml:space="preserve">C. difficile</w:t>
-      </w:r>
-      <w:r>
-        <w:t xml:space="preserve">.</w:t>
-      </w:r>
-    </w:p>
-    <w:p>
-      <w:pPr>
-        <w:pStyle w:val="BodyText"/>
-      </w:pPr>
-      <w:r>
-        <w:t xml:space="preserve">Since many genes lack a specific functional annotation in KEGG but do map to individual bacterial species, we continued the analysis by measuring change in transcript abundances contributed by the more prevalent genera. Incorporation of the genus-level taxonomic information for each transcript revealed that outlier genes were contributed by underrepresented genera. In streptomycin-pretreated mice, the most prominent differences were in 937 genes belonging to</w:t>
-      </w:r>
-      <w:r>
-        <w:t xml:space="preserve"> </w:t>
-      </w:r>
-      <w:r>
-        <w:rPr>
-          <w:i/>
-        </w:rPr>
-        <w:t xml:space="preserve">Lactobacillus</w:t>
-      </w:r>
-      <w:r>
-        <w:t xml:space="preserve"> </w:t>
-      </w:r>
-      <w:r>
-        <w:t xml:space="preserve">with increased transcription during</w:t>
-      </w:r>
-      <w:r>
-        <w:t xml:space="preserve"> </w:t>
-      </w:r>
-      <w:r>
-        <w:rPr>
-          <w:i/>
-        </w:rPr>
-        <w:t xml:space="preserve">C. difficile</w:t>
-      </w:r>
-      <w:r>
-        <w:t xml:space="preserve"> </w:t>
-      </w:r>
-      <w:r>
-        <w:t xml:space="preserve">infection (Fig. 6A). In cefoperazone-pretreated mice 2290 genes belonging to</w:t>
-      </w:r>
-      <w:r>
-        <w:t xml:space="preserve"> </w:t>
-      </w:r>
-      <w:r>
-        <w:rPr>
-          <w:i/>
-        </w:rPr>
-        <w:t xml:space="preserve">Bacteroides</w:t>
-      </w:r>
-      <w:r>
-        <w:t xml:space="preserve"> </w:t>
-      </w:r>
-      <w:r>
-        <w:t xml:space="preserve">had higher transcription in mock infected mice (Fig. 6B). A consistent trend in streptomycin and cefoperazone pretreatments was an overrepresentation of highly transcribed genes from genera belonging to</w:t>
-      </w:r>
-      <w:r>
-        <w:t xml:space="preserve"> </w:t>
-      </w:r>
-      <w:r>
-        <w:rPr>
-          <w:i/>
-        </w:rPr>
-        <w:t xml:space="preserve">Bacteroidetes</w:t>
-      </w:r>
-      <w:r>
-        <w:t xml:space="preserve"> </w:t>
-      </w:r>
-      <w:r>
-        <w:t xml:space="preserve">during mock infection. The metatransciptomes within both of these pretreatment conditions poorly correlated between mock and infected conditions, indicating a high degree of change induced by</w:t>
-      </w:r>
-      <w:r>
-        <w:t xml:space="preserve"> </w:t>
-      </w:r>
-      <w:r>
-        <w:rPr>
-          <w:i/>
-        </w:rPr>
-        <w:t xml:space="preserve">C. difficile</w:t>
-      </w:r>
-      <w:r>
-        <w:t xml:space="preserve"> </w:t>
-      </w:r>
-      <w:r>
-        <w:t xml:space="preserve">colonization (</w:t>
-      </w:r>
-      <w:r>
-        <w:rPr>
-          <w:i/>
-        </w:rPr>
-        <w:t xml:space="preserve">R</w:t>
-      </w:r>
-      <w:r>
-        <w:t xml:space="preserve"> </w:t>
-      </w:r>
-      <w:r>
-        <w:t xml:space="preserve">= 0.334 &amp;</w:t>
-      </w:r>
-      <w:r>
-        <w:t xml:space="preserve"> </w:t>
-      </w:r>
-      <w:r>
-        <w:rPr>
-          <w:i/>
-        </w:rPr>
-        <w:t xml:space="preserve">R</w:t>
-      </w:r>
-      <w:r>
-        <w:t xml:space="preserve"> </w:t>
-      </w:r>
-      <w:r>
-        <w:t xml:space="preserve">= 0.031). In clindamycin-pretreated mice the largest difference in transcription was for 510</w:t>
-      </w:r>
-      <w:r>
-        <w:t xml:space="preserve"> </w:t>
-      </w:r>
-      <w:r>
-        <w:rPr>
-          <w:i/>
-        </w:rPr>
-        <w:t xml:space="preserve">Lactobacillus</w:t>
-      </w:r>
-      <w:r>
-        <w:t xml:space="preserve"> </w:t>
-      </w:r>
-      <w:r>
-        <w:t xml:space="preserve">genes with increased transcription during CDI (Fig. 6C). Infected and uninfected metatranscriptomes associated with this antibiotic more strongly correlated than either other pretreatment (</w:t>
-      </w:r>
-      <w:r>
-        <w:rPr>
-          <w:i/>
-        </w:rPr>
-        <w:t xml:space="preserve">R</w:t>
-      </w:r>
-      <w:r>
-        <w:t xml:space="preserve"> </w:t>
-      </w:r>
-      <w:r>
-        <w:t xml:space="preserve">= 0.864). This suggested that the degree to which the metatranscriptome was shifted by infection corresponded to prolonged colonization. We further characterized this by tabulating the absolute difference between mock-infection and CDI in all transcriptomic abundances per genus in each antibiotic pretreatment, normalizing for the number of genes detected in each genera. Taxa were then separated into groups based on their relative abundance in each community based on 16S rRNA gene sequencing (Fig. 6D). This revealed that most change occurred within relatively rare bacterial taxa. As the number and diversity of low abundance taxa was much larger than that of highly abundant groups, the majority of unique genes and metabolic potential was held within the minority of each community. Consequently, the metatranscriptomic differences in these groups may drive a disproportionately large change in the overall environment of the intestine as a function of their collective metabolism.</w:t>
-      </w:r>
-    </w:p>
-    <w:p>
-      <w:pPr>
-        <w:pStyle w:val="BodyText"/>
-      </w:pPr>
-      <w:r>
-        <w:rPr>
-          <w:b/>
-        </w:rPr>
-        <w:t xml:space="preserve">Discussion</w:t>
-      </w:r>
-    </w:p>
-    <w:p>
-      <w:pPr>
-        <w:pStyle w:val="BodyText"/>
-      </w:pPr>
-      <w:r>
-        <w:t xml:space="preserve">Our results demonstrate that distinct intestinal ecosystems are differently impacted by</w:t>
-      </w:r>
-      <w:r>
-        <w:t xml:space="preserve"> </w:t>
-      </w:r>
-      <w:r>
-        <w:rPr>
-          <w:i/>
-        </w:rPr>
-        <w:t xml:space="preserve">C. difficile</w:t>
-      </w:r>
-      <w:r>
-        <w:t xml:space="preserve"> </w:t>
-      </w:r>
-      <w:r>
-        <w:t xml:space="preserve">colonization and that these changes to community metabolism could have implications on the ability of the pathogen to persist in those environments. Furthermore, discordant modifications shortly after infection to OTU abundances, metatranscriptomic activity, and metabolome composition suggest that</w:t>
-      </w:r>
-      <w:r>
-        <w:t xml:space="preserve"> </w:t>
-      </w:r>
-      <w:r>
-        <w:rPr>
-          <w:i/>
-        </w:rPr>
-        <w:t xml:space="preserve">C. difficile</w:t>
-      </w:r>
-      <w:r>
-        <w:t xml:space="preserve"> </w:t>
-      </w:r>
-      <w:r>
-        <w:t xml:space="preserve">manipulates the niche landscape of the intestinal tract in order to better maintain long-term colonization even prior to the onset of toxin-mediated inflammation. This hypothesis is best supported by the disparity of community-level phenotypes between the clindamycin and cefoperazone or streptomycin pretreatment models. Only in the clindamycin pretreatment model were animals able to go on to clear</w:t>
-      </w:r>
-      <w:r>
-        <w:t xml:space="preserve"> </w:t>
-      </w:r>
-      <w:r>
-        <w:rPr>
-          <w:i/>
-        </w:rPr>
-        <w:t xml:space="preserve">C. difficile</w:t>
-      </w:r>
-      <w:r>
-        <w:t xml:space="preserve">. Unlike the other conditions, clindamycin-pretreated communities were significantly altered in community structure following</w:t>
-      </w:r>
-      <w:r>
-        <w:t xml:space="preserve"> </w:t>
-      </w:r>
-      <w:r>
-        <w:rPr>
-          <w:i/>
-        </w:rPr>
-        <w:t xml:space="preserve">C. difficile</w:t>
-      </w:r>
-      <w:r>
-        <w:t xml:space="preserve"> </w:t>
-      </w:r>
-      <w:r>
-        <w:t xml:space="preserve">colonization, but not at the metabolomic level (Fig. S1F &amp; 4A). This disconnect between community structure and metabolic output was explained by their similarity in gene transcription (Fig. 4D &amp; 5C). Collectively, these results advance the idea that for</w:t>
-      </w:r>
-      <w:r>
-        <w:t xml:space="preserve"> </w:t>
-      </w:r>
-      <w:r>
-        <w:rPr>
-          <w:i/>
-        </w:rPr>
-        <w:t xml:space="preserve">C. difficile</w:t>
-      </w:r>
-      <w:r>
-        <w:t xml:space="preserve"> </w:t>
-      </w:r>
-      <w:r>
-        <w:t xml:space="preserve">to maintain colonization it must exploit and restructure the available niche space.</w:t>
-      </w:r>
-    </w:p>
-    <w:p>
-      <w:pPr>
-        <w:pStyle w:val="BodyText"/>
-      </w:pPr>
-      <w:r>
-        <w:t xml:space="preserve">Instances of active nutrient niche restructuring in the gut have been documented previously for prominent symbiotic bacterial species in gnotobiotic mice</w:t>
-      </w:r>
-      <w:r>
-        <w:t xml:space="preserve"> </w:t>
-      </w:r>
-      <w:r>
-        <w:t xml:space="preserve">(32)</w:t>
-      </w:r>
-      <w:r>
-        <w:t xml:space="preserve">, but never before in a conventionally-reared animal model of infection following antibiotic pretreatment. Interestingly, the taxonomic groups that were represented as outliers in the normalized metatranscriptomes of each antibiotic pretreatments were rare in their cecal community (on average less than 5% of the community; Fig. 2A &amp; 6). Previous studies have found that rare taxonomic groups, even those at a low abundance as a result of a spontaneous perturbation, may have disproportion effects on the metabolic environment of the community at large</w:t>
-      </w:r>
-      <w:r>
-        <w:t xml:space="preserve"> </w:t>
-      </w:r>
-      <w:r>
-        <w:t xml:space="preserve">(33)</w:t>
-      </w:r>
-      <w:r>
-        <w:t xml:space="preserve">. For example, this strategy has been observed in temperate lakes where conditionally rare microbes were found to be far more metabolically active than highly abundant taxa</w:t>
-      </w:r>
-      <w:r>
-        <w:t xml:space="preserve"> </w:t>
-      </w:r>
-      <w:r>
-        <w:t xml:space="preserve">(34)</w:t>
-      </w:r>
-      <w:r>
-        <w:t xml:space="preserve">, and this concept would likely apply to bacterial groups recovering population density following cessation of antibiotic pretreatment. As such,</w:t>
-      </w:r>
-      <w:r>
-        <w:t xml:space="preserve"> </w:t>
-      </w:r>
-      <w:r>
-        <w:rPr>
-          <w:i/>
-        </w:rPr>
-        <w:t xml:space="preserve">C. difficile</w:t>
-      </w:r>
-      <w:r>
-        <w:t xml:space="preserve"> </w:t>
-      </w:r>
-      <w:r>
-        <w:t xml:space="preserve">may preferentially seek to compete with these organisms to ultimately affect greater change to the entire ecosystem and open a long-lasting nutrient niche. While this hypothesis requires further exploration, it provides an ecological framework to study the interactions between</w:t>
-      </w:r>
-      <w:r>
-        <w:t xml:space="preserve"> </w:t>
-      </w:r>
-      <w:r>
-        <w:rPr>
-          <w:i/>
-        </w:rPr>
-        <w:t xml:space="preserve">C. difficile</w:t>
-      </w:r>
-      <w:r>
-        <w:t xml:space="preserve"> </w:t>
-      </w:r>
-      <w:r>
-        <w:t xml:space="preserve">and members of susceptible communities.</w:t>
-      </w:r>
-    </w:p>
-    <w:p>
-      <w:pPr>
-        <w:pStyle w:val="BodyText"/>
-      </w:pPr>
-      <w:r>
-        <w:t xml:space="preserve">This study is one of the first</w:t>
-      </w:r>
-      <w:r>
-        <w:t xml:space="preserve"> </w:t>
-      </w:r>
-      <w:r>
-        <w:rPr>
-          <w:i/>
-        </w:rPr>
-        <w:t xml:space="preserve">in vivo</w:t>
-      </w:r>
-      <w:r>
-        <w:t xml:space="preserve"> </w:t>
-      </w:r>
-      <w:r>
-        <w:t xml:space="preserve">observations that a medically relevant bacterial pathogen may alter the metabolic activity of a host-associated community to promote its own colonization. This is also the first application of metatranscriptomic analysis of the gut microbiota</w:t>
-      </w:r>
-      <w:r>
-        <w:t xml:space="preserve"> </w:t>
-      </w:r>
-      <w:r>
-        <w:rPr>
-          <w:i/>
-        </w:rPr>
-        <w:t xml:space="preserve">in vivo</w:t>
-      </w:r>
-      <w:r>
-        <w:t xml:space="preserve"> </w:t>
-      </w:r>
-      <w:r>
-        <w:t xml:space="preserve">and in response to a pathogen. Other groups have identified potential metabolite markers of</w:t>
-      </w:r>
-      <w:r>
-        <w:t xml:space="preserve"> </w:t>
-      </w:r>
-      <w:r>
-        <w:rPr>
-          <w:i/>
-        </w:rPr>
-        <w:t xml:space="preserve">C. difficile</w:t>
-      </w:r>
-      <w:r>
-        <w:t xml:space="preserve"> </w:t>
-      </w:r>
-      <w:r>
-        <w:t xml:space="preserve">infection in patient feces</w:t>
-      </w:r>
-      <w:r>
-        <w:t xml:space="preserve"> </w:t>
-      </w:r>
-      <w:r>
-        <w:t xml:space="preserve">(35)</w:t>
-      </w:r>
-      <w:r>
-        <w:t xml:space="preserve">, but they were not able to make correlations with changes in community metabolism that were afforded to us by paired untargeted metabolomic analysis and metatranscriptomic sequencing. In a recent study, a tick-vectored bacterial pathogen altered the ability of the resident microbiota of the tick by interrupting proper biofilm formation and allowing lasting colonization</w:t>
-      </w:r>
-      <w:r>
-        <w:t xml:space="preserve"> </w:t>
-      </w:r>
-      <w:r>
-        <w:t xml:space="preserve">(36)</w:t>
-      </w:r>
-      <w:r>
-        <w:t xml:space="preserve">. Furthermore, it was recently found that bacterial metabolic generalists may be more likely to actively antagonize the growth of other species in an environment which they are colonizing</w:t>
-      </w:r>
-      <w:r>
-        <w:t xml:space="preserve"> </w:t>
-      </w:r>
-      <w:r>
-        <w:t xml:space="preserve">(37)</w:t>
-      </w:r>
-      <w:r>
-        <w:t xml:space="preserve">. In previous work from our group, we found that</w:t>
-      </w:r>
-      <w:r>
-        <w:t xml:space="preserve"> </w:t>
-      </w:r>
-      <w:r>
-        <w:rPr>
-          <w:i/>
-        </w:rPr>
-        <w:t xml:space="preserve">C. difficile</w:t>
-      </w:r>
-      <w:r>
-        <w:t xml:space="preserve"> </w:t>
-      </w:r>
-      <w:r>
-        <w:t xml:space="preserve">has a wide nutrient niche-space</w:t>
-      </w:r>
-      <w:r>
-        <w:t xml:space="preserve"> </w:t>
-      </w:r>
-      <w:r>
-        <w:rPr>
-          <w:i/>
-        </w:rPr>
-        <w:t xml:space="preserve">in vivo</w:t>
-      </w:r>
-      <w:r>
-        <w:t xml:space="preserve"> </w:t>
-      </w:r>
-      <w:r>
-        <w:t xml:space="preserve">and is most likely utilizes its role as a metabolic generalist to colonize diverse gut microbiomes</w:t>
-      </w:r>
-      <w:r>
-        <w:t xml:space="preserve"> </w:t>
-      </w:r>
-      <w:r>
-        <w:t xml:space="preserve">(19)</w:t>
-      </w:r>
-      <w:r>
-        <w:t xml:space="preserve">. The ability to simultaneously antagonize the metabolism of surrounding species in cecal environments that support persistence would explain the more significant shifts in the metatranscriptome. While we acknowledge that this study may not elucidate the specific mechanism by which this interaction occurs, the combined systems analysis strengthens each individual level of observation and only when employed together does a clearer definition of</w:t>
-      </w:r>
-      <w:r>
-        <w:t xml:space="preserve"> </w:t>
-      </w:r>
-      <w:r>
-        <w:rPr>
-          <w:i/>
-        </w:rPr>
-        <w:t xml:space="preserve">C. difficile</w:t>
-      </w:r>
-      <w:r>
-        <w:t xml:space="preserve">-related microbial ecology in the gut emerge. This research lays the groundwork for a more rationale consideration of the metabolic functionalities of bacterial taxa to consider when attempting to rebuild</w:t>
-      </w:r>
-      <w:r>
-        <w:t xml:space="preserve"> </w:t>
-      </w:r>
-      <w:r>
-        <w:rPr>
-          <w:i/>
-        </w:rPr>
-        <w:t xml:space="preserve">C. difficile</w:t>
-      </w:r>
-      <w:r>
-        <w:t xml:space="preserve"> </w:t>
-      </w:r>
-      <w:r>
-        <w:t xml:space="preserve">colonization resistance across differentially perturbed gut environments.</w:t>
-      </w:r>
-    </w:p>
-    <w:p>
-      <w:pPr>
-        <w:pStyle w:val="BodyText"/>
-      </w:pPr>
-      <w:r>
-        <w:t xml:space="preserve">In spite of consistent signals across multiple levels of -omics datasets, possible shortcomings to our interpretation of the presented data do exist. First, as with all transcriptomic studies, the relative level of mRNA detected for a given gene does not necessarily reflect the amount of functional protein made by a cell. Furthermore, interpretation of timing may also be an issue since a large influx of transcript for a specific product may signal an initial transcription before subsequent translation has been able to occur. This also omits consideration of any post-translational modifications that are required for ultimately functional enzymes. Additionally, due to the low relative abundance of</w:t>
-      </w:r>
-      <w:r>
-        <w:t xml:space="preserve"> </w:t>
-      </w:r>
-      <w:r>
-        <w:rPr>
-          <w:i/>
-        </w:rPr>
-        <w:t xml:space="preserve">C. difficile</w:t>
-      </w:r>
-      <w:r>
-        <w:t xml:space="preserve"> </w:t>
-      </w:r>
-      <w:r>
-        <w:t xml:space="preserve">in these communities as well as the high density of other surrounding bacterial species required focusing sequencing efforts on depth rather than multiple replicates within each group. Greater transcript read abundance per gene allows for improved survey for the activity of lowly abundant species as well as greater confidence in genes found to be highly transcribed. Although the lack of animal-based replication for the metatranscriptomic data does potentially limit the ability to generalize our results, this approach has been successfully utilized by numerous groups in the past to accurately characterize transcriptionally activity across communities of bacteria</w:t>
-      </w:r>
-      <w:r>
-        <w:t xml:space="preserve"> </w:t>
-      </w:r>
-      <w:r>
-        <w:t xml:space="preserve">(19, 38–40)</w:t>
-      </w:r>
-      <w:r>
-        <w:t xml:space="preserve">. In terms of metabolomics, alternative possible interpretations of the data also exist. For example, we considered metabolites that did not change in concentration between uninfected and infected conditions as not impacted by changes in bacterial metabolism induced by</w:t>
-      </w:r>
-      <w:r>
-        <w:t xml:space="preserve"> </w:t>
-      </w:r>
-      <w:r>
-        <w:rPr>
-          <w:i/>
-        </w:rPr>
-        <w:t xml:space="preserve">C. difficile</w:t>
-      </w:r>
-      <w:r>
-        <w:t xml:space="preserve"> </w:t>
-      </w:r>
-      <w:r>
-        <w:t xml:space="preserve">colonization. However, this may instead indicate that the metabolism of</w:t>
-      </w:r>
-      <w:r>
-        <w:t xml:space="preserve"> </w:t>
-      </w:r>
-      <w:r>
-        <w:rPr>
-          <w:i/>
-        </w:rPr>
-        <w:t xml:space="preserve">C. difficile</w:t>
-      </w:r>
-      <w:r>
-        <w:t xml:space="preserve"> </w:t>
-      </w:r>
-      <w:r>
-        <w:t xml:space="preserve">itself may simply replace the level present in the uninfected community. Such instances may not be detectable through untargeted mass spectrometry alone, however the combination of methods utilized here present a much more unified description of the system than any of the component techniques alone.</w:t>
-      </w:r>
-    </w:p>
-    <w:p>
-      <w:pPr>
-        <w:pStyle w:val="BodyText"/>
-      </w:pPr>
-      <w:r>
-        <w:t xml:space="preserve">Several groups have attempted to identify single bacterial species or limited strain consortia that are able to replicate this effect, but each has been met with incomplete restoration of colonization resistance or function</w:t>
-      </w:r>
-      <w:r>
-        <w:t xml:space="preserve"> </w:t>
-      </w:r>
-      <w:r>
-        <w:t xml:space="preserve">(28, 41–43)</w:t>
-      </w:r>
-      <w:r>
-        <w:t xml:space="preserve">. The effect of</w:t>
-      </w:r>
-      <w:r>
-        <w:t xml:space="preserve"> </w:t>
-      </w:r>
-      <w:r>
-        <w:rPr>
-          <w:i/>
-        </w:rPr>
-        <w:t xml:space="preserve">C. difficile</w:t>
-      </w:r>
-      <w:r>
-        <w:t xml:space="preserve"> </w:t>
-      </w:r>
-      <w:r>
-        <w:t xml:space="preserve">colonization on community metabolic activity could also be linked to pathogen strain and may offer an explanation to the propensity of some strains to persist over others</w:t>
-      </w:r>
-      <w:r>
-        <w:t xml:space="preserve"> </w:t>
-      </w:r>
-      <w:r>
-        <w:t xml:space="preserve">(44)</w:t>
-      </w:r>
-      <w:r>
-        <w:t xml:space="preserve">. Moreover, the current work contributes to the existing concept that the healthy gut microbiota maintains colonization resistance to</w:t>
-      </w:r>
-      <w:r>
-        <w:t xml:space="preserve"> </w:t>
-      </w:r>
-      <w:r>
-        <w:rPr>
-          <w:i/>
-        </w:rPr>
-        <w:t xml:space="preserve">C. difficile</w:t>
-      </w:r>
-      <w:r>
-        <w:t xml:space="preserve"> </w:t>
-      </w:r>
-      <w:r>
-        <w:t xml:space="preserve">by outcompeting the pathogen for preferred nutrient niche space. Ultimately, our results suggest that each susceptible and subsequently infected microbiome may be unique and require specific microbes or functionalities to restore colonization resistance against</w:t>
-      </w:r>
-      <w:r>
-        <w:t xml:space="preserve"> </w:t>
-      </w:r>
-      <w:r>
-        <w:rPr>
-          <w:i/>
-        </w:rPr>
-        <w:t xml:space="preserve">C. difficile</w:t>
-      </w:r>
-      <w:r>
-        <w:t xml:space="preserve"> </w:t>
-      </w:r>
-      <w:r>
-        <w:t xml:space="preserve">in that specific context. Conversely, colonization resistance against</w:t>
-      </w:r>
-      <w:r>
-        <w:t xml:space="preserve"> </w:t>
-      </w:r>
-      <w:r>
-        <w:rPr>
-          <w:i/>
-        </w:rPr>
-        <w:t xml:space="preserve">C. difficile</w:t>
-      </w:r>
-      <w:r>
-        <w:t xml:space="preserve"> </w:t>
-      </w:r>
-      <w:r>
-        <w:t xml:space="preserve">may be the result of contributions by distinct subcommunities of bacteria across each unique resistant gut community. As the microbiome is so intimately connected to colonization resistance against the bacterium, it has become imperative to understand what factors allow some gut environments to be persistently colonized while others are not. This research lays the groundwork for future studies to assess context dependent restoration of</w:t>
-      </w:r>
-      <w:r>
-        <w:t xml:space="preserve"> </w:t>
-      </w:r>
-      <w:r>
-        <w:rPr>
-          <w:i/>
-        </w:rPr>
-        <w:t xml:space="preserve">C. difficile</w:t>
-      </w:r>
-      <w:r>
-        <w:t xml:space="preserve"> </w:t>
-      </w:r>
-      <w:r>
-        <w:t xml:space="preserve">colonization resistance and what factors are able to interfere with the ability of</w:t>
-      </w:r>
-      <w:r>
-        <w:t xml:space="preserve"> </w:t>
-      </w:r>
-      <w:r>
-        <w:rPr>
-          <w:i/>
-        </w:rPr>
-        <w:t xml:space="preserve">C. difficile</w:t>
-      </w:r>
-      <w:r>
-        <w:t xml:space="preserve"> </w:t>
-      </w:r>
-      <w:r>
-        <w:t xml:space="preserve">to modify gut ecology in order to promote clearance.</w:t>
-      </w:r>
-    </w:p>
-    <w:p>
-      <w:pPr>
-        <w:pStyle w:val="BodyText"/>
-      </w:pPr>
-      <w:r>
-        <w:rPr>
-          <w:b/>
-        </w:rPr>
-        <w:t xml:space="preserve">Materials and Methods</w:t>
-      </w:r>
-    </w:p>
-    <w:p>
-      <w:pPr>
-        <w:pStyle w:val="BodyText"/>
-      </w:pPr>
-      <w:r>
-        <w:rPr>
-          <w:b/>
-        </w:rPr>
-        <w:t xml:space="preserve">Animal care and antibiotic administration.</w:t>
-      </w:r>
-      <w:r>
-        <w:t xml:space="preserve"> </w:t>
-      </w:r>
-      <w:r>
-        <w:t xml:space="preserve">For a more detailed description of the animal model, refer to Jenior et al.</w:t>
-      </w:r>
-      <w:r>
-        <w:t xml:space="preserve"> </w:t>
-      </w:r>
-      <w:r>
-        <w:t xml:space="preserve">(19)</w:t>
-      </w:r>
-      <w:r>
-        <w:t xml:space="preserve">. Briefly, approximately equal numbers of male and female conventionally-reared six-to-eight week-old C57BL/6 mice were randomly assigned to each experimental group (genders were housed separately). Nine mice were used in each experimental and control group. They were administered one of three antibiotics; cefoperazone, streptomycin, or clindamycin before oral</w:t>
-      </w:r>
-      <w:r>
-        <w:t xml:space="preserve"> </w:t>
-      </w:r>
-      <w:r>
-        <w:rPr>
-          <w:i/>
-        </w:rPr>
-        <w:t xml:space="preserve">C. difficile</w:t>
-      </w:r>
-      <w:r>
-        <w:t xml:space="preserve"> </w:t>
-      </w:r>
-      <w:r>
-        <w:t xml:space="preserve">infection (Table S1). All animal protocols were approved by the University Committee on Use and Care of Animals at the University of Michigan and carried out in accordance with the approved guidelines from the Office of Laboratory Animal Welfare (OLAW), United States Department of Agriculture (USDA) registration, and the Association for Assessment and Accreditation of Laboratory Animal Care (AAALAC). The protocol license Institutional Animal Care and Use Committee (IACUC) number for all described experiments is PRO00006983.</w:t>
-      </w:r>
-    </w:p>
-    <w:p>
-      <w:pPr>
-        <w:pStyle w:val="BodyText"/>
-      </w:pPr>
-      <w:r>
-        <w:rPr>
-          <w:i/>
-          <w:b/>
-        </w:rPr>
-        <w:t xml:space="preserve">C. difficile</w:t>
-      </w:r>
-      <w:r>
-        <w:rPr>
-          <w:b/>
-        </w:rPr>
-        <w:t xml:space="preserve"> </w:t>
-      </w:r>
-      <w:r>
-        <w:rPr>
-          <w:b/>
-        </w:rPr>
-        <w:t xml:space="preserve">infection and necropsy.</w:t>
-      </w:r>
-      <w:r>
-        <w:t xml:space="preserve"> </w:t>
-      </w:r>
-      <w:r>
-        <w:t xml:space="preserve">On the day of challenge, 1x10</w:t>
-      </w:r>
-      <w:r>
-        <w:rPr>
-          <w:vertAlign w:val="superscript"/>
-        </w:rPr>
-        <w:t xml:space="preserve">3</w:t>
-      </w:r>
-      <w:r>
-        <w:t xml:space="preserve"> </w:t>
-      </w:r>
-      <w:r>
-        <w:rPr>
-          <w:i/>
-        </w:rPr>
-        <w:t xml:space="preserve">C. difficile</w:t>
-      </w:r>
-      <w:r>
-        <w:t xml:space="preserve"> </w:t>
-      </w:r>
-      <w:r>
-        <w:t xml:space="preserve">spores were administered to mice via oral gavage in phosphate-buffered saline (PBS) vehicle. Mock-infected animals were given an oral gavage of 100 ul PBS at the same time as those mice administered</w:t>
-      </w:r>
-      <w:r>
-        <w:t xml:space="preserve"> </w:t>
-      </w:r>
-      <w:r>
-        <w:rPr>
-          <w:i/>
-        </w:rPr>
-        <w:t xml:space="preserve">C. difficile</w:t>
-      </w:r>
-      <w:r>
-        <w:t xml:space="preserve"> </w:t>
-      </w:r>
-      <w:r>
-        <w:t xml:space="preserve">spores. 18 hours following infection, mice were euthanized by CO</w:t>
-      </w:r>
-      <w:r>
-        <w:rPr>
-          <w:vertAlign w:val="subscript"/>
-        </w:rPr>
-        <w:t xml:space="preserve">2</w:t>
-      </w:r>
-      <w:r>
-        <w:t xml:space="preserve"> </w:t>
-      </w:r>
-      <w:r>
-        <w:t xml:space="preserve">asphyxiation and necropsied to obtain the cecal contents. Aliquots were immediately flash frozen for later DNA extraction and toxin titer analysis. A third aliquot was transferred to an anaerobic chamber for quantification of</w:t>
-      </w:r>
-      <w:r>
-        <w:t xml:space="preserve"> </w:t>
-      </w:r>
-      <w:r>
-        <w:rPr>
-          <w:i/>
-        </w:rPr>
-        <w:t xml:space="preserve">C. difficile</w:t>
-      </w:r>
-      <w:r>
-        <w:t xml:space="preserve"> </w:t>
-      </w:r>
-      <w:r>
-        <w:t xml:space="preserve">abundance. The remaining content in the ceca was mixed in a stainless steel mortar housed in a dry ice and ethanol bath. Cecal contents from all mice within each pretreatment group were pooled into the mortar prior to grinding to a fine powder. The ground content was then stored at -80°C for subsequent RNA extraction. For 10-day colonization studies, fresh stool was collected from infected mice each day beginning on the day of infection. Mice were monitored for overt signs of disease and were euthanized after the final stool collection.</w:t>
-      </w:r>
-    </w:p>
-    <w:p>
-      <w:pPr>
-        <w:pStyle w:val="BodyText"/>
-      </w:pPr>
-      <w:r>
-        <w:rPr>
-          <w:i/>
-          <w:b/>
-        </w:rPr>
-        <w:t xml:space="preserve">C. difficile</w:t>
-      </w:r>
-      <w:r>
-        <w:rPr>
-          <w:b/>
-        </w:rPr>
-        <w:t xml:space="preserve"> </w:t>
-      </w:r>
-      <w:r>
-        <w:rPr>
-          <w:b/>
-        </w:rPr>
-        <w:t xml:space="preserve">cultivation and quantification.</w:t>
-      </w:r>
-      <w:r>
-        <w:t xml:space="preserve"> </w:t>
-      </w:r>
-      <w:r>
-        <w:t xml:space="preserve">Cecal samples were weighed and serially diluted under anaerobic conditions with anaerobic PBS. Differential plating was performed to quantify both</w:t>
-      </w:r>
-      <w:r>
-        <w:t xml:space="preserve"> </w:t>
-      </w:r>
-      <w:r>
-        <w:rPr>
-          <w:i/>
-        </w:rPr>
-        <w:t xml:space="preserve">C. difficile</w:t>
-      </w:r>
-      <w:r>
-        <w:t xml:space="preserve"> </w:t>
-      </w:r>
-      <w:r>
-        <w:t xml:space="preserve">spores and vegetative cells by plating diluted samples on CCFAE plates (fructose agar plus cycloserine, cefoxitin, and erythromycin) at 37°C for 24 hours under anaerobic conditions</w:t>
-      </w:r>
-      <w:r>
-        <w:t xml:space="preserve"> </w:t>
-      </w:r>
-      <w:r>
-        <w:t xml:space="preserve">(45)</w:t>
-      </w:r>
-      <w:r>
-        <w:t xml:space="preserve">. In parallel, undiluted samples were heated at 60°C for 30 minutes to eliminate vegetative cells and enrich for spores</w:t>
-      </w:r>
-      <w:r>
-        <w:t xml:space="preserve"> </w:t>
-      </w:r>
-      <w:r>
-        <w:t xml:space="preserve">(27)</w:t>
-      </w:r>
-      <w:r>
-        <w:t xml:space="preserve">. These samples were serially diluted under anaerobic conditions in anaerobic PBS and plated on CCFAE with taurocholate at 37°C for 24 hours. Plating was simultaneously done for heated samples on CCFAE to ensure all vegetative cells had been eliminated. Quantification of</w:t>
-      </w:r>
-      <w:r>
-        <w:t xml:space="preserve"> </w:t>
-      </w:r>
-      <w:r>
-        <w:rPr>
-          <w:i/>
-        </w:rPr>
-        <w:t xml:space="preserve">C. difficile</w:t>
-      </w:r>
-      <w:r>
-        <w:t xml:space="preserve"> </w:t>
-      </w:r>
-      <w:r>
-        <w:t xml:space="preserve">cfu for the 10-day colonization experiments was performed from stool using TCCFAE to measure total</w:t>
-      </w:r>
-      <w:r>
-        <w:t xml:space="preserve"> </w:t>
-      </w:r>
-      <w:r>
-        <w:rPr>
-          <w:i/>
-        </w:rPr>
-        <w:t xml:space="preserve">C. difficile</w:t>
-      </w:r>
-      <w:r>
-        <w:t xml:space="preserve"> </w:t>
-      </w:r>
-      <w:r>
-        <w:t xml:space="preserve">load in these animals over time.</w:t>
-      </w:r>
-    </w:p>
-    <w:p>
-      <w:pPr>
-        <w:pStyle w:val="BodyText"/>
-      </w:pPr>
-      <w:r>
-        <w:rPr>
-          <w:i/>
-          <w:b/>
-        </w:rPr>
-        <w:t xml:space="preserve">C. difficile</w:t>
-      </w:r>
-      <w:r>
-        <w:rPr>
-          <w:b/>
-        </w:rPr>
-        <w:t xml:space="preserve"> </w:t>
-      </w:r>
-      <w:r>
-        <w:rPr>
-          <w:b/>
-        </w:rPr>
-        <w:t xml:space="preserve">toxin titer assay.</w:t>
-      </w:r>
-      <w:r>
-        <w:t xml:space="preserve"> </w:t>
-      </w:r>
-      <w:r>
-        <w:t xml:space="preserve">To quantify the titer of toxin in the cecum a Vero cell (ATCC CCL-81) rounding assay was performed as described elsewhere</w:t>
-      </w:r>
-      <w:r>
-        <w:t xml:space="preserve"> </w:t>
-      </w:r>
-      <w:r>
-        <w:t xml:space="preserve">(19, 46)</w:t>
-      </w:r>
-      <w:r>
-        <w:t xml:space="preserve">. Briefly, filtered-sterilized cecal content was serially diluted in PBS and added to Vero cells in a 96-well plate where it was then incubated at 37°C for 24 hours. Plates were then inspected for evidence of cell rounding.</w:t>
-      </w:r>
-    </w:p>
-    <w:p>
-      <w:pPr>
-        <w:pStyle w:val="BodyText"/>
-      </w:pPr>
-      <w:r>
-        <w:rPr>
-          <w:b/>
-        </w:rPr>
-        <w:t xml:space="preserve">DNA/RNA extraction and sequencing library preparation.</w:t>
-      </w:r>
-      <w:r>
-        <w:t xml:space="preserve"> </w:t>
-      </w:r>
-      <w:r>
-        <w:t xml:space="preserve">DNA for shotgun metagenomic and 16S rRNA gene sequencing was extracted from approximately 50 mg of cecal content from each mouse using the PowerSoil-htp 96 Well Soil DNA isolation kit (MO BIO Laboratories) and an epMotion 5075 automated pipetting system (Eppendorf). The V4 region of the bacterial 16S rRNA gene was amplified using custom barcoded primers</w:t>
-      </w:r>
-      <w:r>
-        <w:t xml:space="preserve"> </w:t>
-      </w:r>
-      <w:r>
-        <w:t xml:space="preserve">(47)</w:t>
-      </w:r>
-      <w:r>
-        <w:t xml:space="preserve">. Equal molar ratios of raw isolated DNA within each treatment group were then pooled and ~2.5 ng of material was used to generate shotgun libraries with a modified 10-cycle Nextera XT genomic library construction protocol (Illumina). This was done to mimic the pooling strategy necessary for metatranscriptomic library preparation. Final libraries were pooled at equal molar ratios and stored at -20°C. For RNA extraction, a more detailed description of the procedure can be found in</w:t>
-      </w:r>
-      <w:r>
-        <w:t xml:space="preserve"> </w:t>
-      </w:r>
-      <w:r>
-        <w:t xml:space="preserve">(19)</w:t>
-      </w:r>
-      <w:r>
-        <w:t xml:space="preserve">. Briefly, immediately before RNA extraction, 3 ml of lysis buffer (2% SDS, 16 mM EDTA and 200 mM NaCl) contained in a 50 ml polypropylene conical tube was heated for 5 minutes in a boiling water bath</w:t>
-      </w:r>
-      <w:r>
-        <w:t xml:space="preserve"> </w:t>
-      </w:r>
-      <w:r>
-        <w:t xml:space="preserve">(48)</w:t>
-      </w:r>
-      <w:r>
-        <w:t xml:space="preserve">. The hot lysis buffer was added to the frozen and ground cecal content. The mixture was boiled with periodic vortexing for another 5 minutes. After boiling, an equal volume of 37°C acid phenol/chloroform was added to the cecal content lysate and incubated at 37°C for 10 minutes with periodic vortexing. The mixture was the centrifuged at 2,500 x g at 4°C for 15 minutes. The aqueous phase was then transferred to a sterile tube and an equal volume of acid phenol/chloroform was added. This mixture was vortexed and centrifuged at 2,500 x g at 4°C for 5 minutes. The process was repeated until aqueous phase was clear. The last extraction was performed with chloroform/isoamyl alcohol to remove acid phenol. An equal volume of isopropanol was added and the extracted nucleic acid was incubated overnight at -20°C. The following day the sample was centrifuged at 12000 x g at 4°C for 45 minutes. The pellet was washed with 0°C 100% ethanol and resuspended in 200 ul of RNase-free water. Following the manufacturer’s protocol, samples were then treated with 2 ul of Turbo DNase for 30 minutes at 37°C. RNA samples were retrieved using the Zymo Quick-RNA MiniPrep according the manufacturer’s protocol. The Ribo-Zero Gold, immediately before RNA extraction, 3 ml of lysis buffer (2% SDS, 16 mM EDTA and 200 mM NaCl) contained in a 50 ml polypropylene conical tube was heated for 5 minutes. RNA Removal Kit Epidemiology was then used to deplete prokaryotic and eukaryotic rRNA from the samples according the manufacturer’s protocol. Stranded RNA-Seq libraries were made constructed with the TruSeq Total RNA Library Preparation Kit v2, both using the manufacturer’s protocol. Completed libraries were pooled in equal molar ratios within their respective groups and stored at -20°C until time of sequencing.</w:t>
-      </w:r>
-    </w:p>
-    <w:p>
-      <w:pPr>
-        <w:pStyle w:val="BodyText"/>
-      </w:pPr>
-      <w:r>
-        <w:rPr>
-          <w:b/>
-        </w:rPr>
-        <w:t xml:space="preserve">High-throughput sequencing and raw read curation.</w:t>
-      </w:r>
-      <w:r>
-        <w:t xml:space="preserve"> </w:t>
-      </w:r>
-      <w:r>
-        <w:t xml:space="preserve">Sequencing of 16S rRNA gene amplicon libraries was performed using an Illumina MiSeq sequencer as described previously</w:t>
-      </w:r>
-      <w:r>
-        <w:t xml:space="preserve"> </w:t>
-      </w:r>
-      <w:r>
-        <w:t xml:space="preserve">(47)</w:t>
-      </w:r>
-      <w:r>
-        <w:t xml:space="preserve">. The 16S rRNA gene sequences were curated using the mothur software package (v1.36) as described in</w:t>
-      </w:r>
-      <w:r>
-        <w:t xml:space="preserve"> </w:t>
-      </w:r>
-      <w:r>
-        <w:t xml:space="preserve">(19)</w:t>
-      </w:r>
-      <w:r>
-        <w:t xml:space="preserve">. Shotgun metagenomic sequencing was performed in 2 phases. Libraries from mock-infected communities, that were also to be utilized for</w:t>
-      </w:r>
-      <w:r>
-        <w:t xml:space="preserve"> </w:t>
-      </w:r>
-      <w:r>
-        <w:rPr>
-          <w:i/>
-        </w:rPr>
-        <w:t xml:space="preserve">de novo</w:t>
-      </w:r>
-      <w:r>
-        <w:t xml:space="preserve"> </w:t>
-      </w:r>
-      <w:r>
-        <w:t xml:space="preserve">contig assembly, were sequenced using an Illumina HiSeq 2500 on 2x250 paired-end settings and was repeated across 2 lanes to normalize for inter-run variation.</w:t>
-      </w:r>
-      <w:r>
-        <w:t xml:space="preserve"> </w:t>
-      </w:r>
-      <w:r>
-        <w:rPr>
-          <w:i/>
-        </w:rPr>
-        <w:t xml:space="preserve">C. difficile</w:t>
-      </w:r>
-      <w:r>
-        <w:t xml:space="preserve">-infected metagenomic libraries were sequenced with an Illumina NextSeq 300 with 2x150 settings across 2 runs to also normalize for inter-run variation. These efforts resulted in an average of 280,000,000 paired raw reads per sample. Metatranscriptomic sequencing was performed on an Illumina HiSeq 2500 with 2x50 settings and was repeated across 4 lanes for normalization and to normalize for technical variation between lans and to obtain necessary coverage</w:t>
-      </w:r>
-      <w:r>
-        <w:t xml:space="preserve"> </w:t>
-      </w:r>
-      <w:r>
-        <w:t xml:space="preserve">(39)</w:t>
-      </w:r>
-      <w:r>
-        <w:t xml:space="preserve">. This gave an average of 380,000,000 raw cDNA reads per library. Both metagenomic and metatranscriptomic sequencing was performed at the University of Michigan Sequencing Core. Raw sequence read curation for both metagenomic and metatranscriptomic datasets was performed in a two step process. Residual 5-prime and 3-prime Illumina adapter sequences were trimmed using CutAdapt</w:t>
-      </w:r>
-      <w:r>
-        <w:t xml:space="preserve"> </w:t>
-      </w:r>
-      <w:r>
-        <w:t xml:space="preserve">(49)</w:t>
-      </w:r>
-      <w:r>
-        <w:t xml:space="preserve"> </w:t>
-      </w:r>
-      <w:r>
-        <w:t xml:space="preserve">on a per library basis. Reads were quality trimmed using Sickle</w:t>
-      </w:r>
-      <w:r>
-        <w:t xml:space="preserve"> </w:t>
-      </w:r>
-      <w:r>
-        <w:t xml:space="preserve">(50)</w:t>
-      </w:r>
-      <w:r>
-        <w:t xml:space="preserve"> </w:t>
-      </w:r>
-      <w:r>
-        <w:t xml:space="preserve">with a quality cutoff of Q30. This resulted in approximately 270 million reads per library (both paired and orphaned) for both metagenomic and metatranscriptomic sequencing. Actual read abundances for individual metagenomic and metatranscriptomic sequencing efforts can be found in Table S2.</w:t>
-      </w:r>
-    </w:p>
-    <w:p>
-      <w:pPr>
-        <w:pStyle w:val="BodyText"/>
-      </w:pPr>
-      <w:r>
-        <w:rPr>
-          <w:b/>
-        </w:rPr>
-        <w:t xml:space="preserve">Metagenomic contig assembly and gene annotation.</w:t>
-      </w:r>
-      <w:r>
-        <w:t xml:space="preserve"> </w:t>
-      </w:r>
-      <w:r>
-        <w:t xml:space="preserve">Metagenomic contigs were assembled using Megahit</w:t>
-      </w:r>
-      <w:r>
-        <w:t xml:space="preserve"> </w:t>
-      </w:r>
-      <w:r>
-        <w:t xml:space="preserve">(51)</w:t>
-      </w:r>
-      <w:r>
-        <w:t xml:space="preserve"> </w:t>
-      </w:r>
-      <w:r>
-        <w:t xml:space="preserve">with the following settings; minimum kmer size of 87, maximum kmer size of 127, and a kmer step size of 10. Prodigal was utilized to to identify putative gene sequences, and were screened for a minimum length of 250 nucleotides. These sequences were translated to amino acids and peptides were annotated against the KEGG protein database</w:t>
-      </w:r>
-      <w:r>
-        <w:t xml:space="preserve"> </w:t>
-      </w:r>
-      <w:r>
-        <w:t xml:space="preserve">(52)</w:t>
-      </w:r>
-      <w:r>
-        <w:t xml:space="preserve"> </w:t>
-      </w:r>
-      <w:r>
-        <w:t xml:space="preserve">using Diamond implementation of BLASTp</w:t>
-      </w:r>
-      <w:r>
-        <w:t xml:space="preserve"> </w:t>
-      </w:r>
-      <w:r>
-        <w:t xml:space="preserve">(53)</w:t>
-      </w:r>
-      <w:r>
-        <w:t xml:space="preserve">. Peptide-level gene annotations were assigned to the corresponding nucleotide sequence, and genes failing to find a match in KEGG were preserved as unannotated genes. Final nucleotide fasta files with KEGG annotations were then utilized in the construction of Bowtie2</w:t>
-      </w:r>
-      <w:r>
-        <w:t xml:space="preserve"> </w:t>
-      </w:r>
-      <w:r>
-        <w:t xml:space="preserve">(54)</w:t>
-      </w:r>
-      <w:r>
-        <w:t xml:space="preserve"> </w:t>
-      </w:r>
-      <w:r>
-        <w:t xml:space="preserve">mapping databases from downstream analyses.</w:t>
-      </w:r>
-    </w:p>
-    <w:p>
-      <w:pPr>
-        <w:pStyle w:val="BodyText"/>
-      </w:pPr>
-      <w:r>
         <w:rPr>
           <w:b/>
         </w:rPr>
@@ -3152,7 +3095,7 @@
         <w:t xml:space="preserve"> </w:t>
       </w:r>
       <w:r>
-        <w:t xml:space="preserve">(54)</w:t>
+        <w:t xml:space="preserve">(55)</w:t>
       </w:r>
       <w:r>
         <w:t xml:space="preserve"> </w:t>
@@ -3175,7 +3118,7 @@
         <w:t xml:space="preserve"> </w:t>
       </w:r>
       <w:r>
-        <w:t xml:space="preserve">(55)</w:t>
+        <w:t xml:space="preserve">(56)</w:t>
       </w:r>
       <w:r>
         <w:t xml:space="preserve"> </w:t>
@@ -3285,7 +3228,7 @@
         <w:t xml:space="preserve"> </w:t>
       </w:r>
       <w:r>
-        <w:t xml:space="preserve">(56)</w:t>
+        <w:t xml:space="preserve">(57)</w:t>
       </w:r>
       <w:r>
         <w:t xml:space="preserve">, with the informative threshold of MDAs greater than the absolute value of the lowest MDA defined by</w:t>
@@ -3294,7 +3237,7 @@
         <w:t xml:space="preserve"> </w:t>
       </w:r>
       <w:r>
-        <w:t xml:space="preserve">(57)</w:t>
+        <w:t xml:space="preserve">(58)</w:t>
       </w:r>
       <w:r>
         <w:t xml:space="preserve">. Distances of outlier points from center line during metatranscriptomic comparisons was accomplished using 2-dimensional linear geometry.</w:t>
@@ -3759,22 +3702,22 @@
         <w:t xml:space="preserve"> </w:t>
       </w:r>
       <w:r>
-        <w:t xml:space="preserve">Scaled intensities of metabolites with highest mean decrease in accuracy (MDA) from random forest feature selection discriminating groups from (A-B). MDA is labeled in brackets beside each metabolite name. Asterisks along the right axis indicate significant difference by Wilcoxon rank-sum test. (C) Relative concentrations of metabolites that distinguish cecal content from mice resistant to</w:t>
-      </w:r>
-      <w:r>
-        <w:t xml:space="preserve"> </w:t>
-      </w:r>
-      <w:r>
-        <w:rPr>
-          <w:i/>
-        </w:rPr>
-        <w:t xml:space="preserve">C. difficile</w:t>
-      </w:r>
-      <w:r>
-        <w:t xml:space="preserve"> </w:t>
-      </w:r>
-      <w:r>
-        <w:t xml:space="preserve">colonization from susceptible animals. (D) Metabolites concentrations for those molecules that are able to differentiate antibiotic pretreatment groups. Multiple comparisons were accounted for using the Benjamini-Hochberg correction.</w:t>
+        <w:t xml:space="preserve">Scaled intensities for minimum subset of metabolites from random forest feature selection that correctly discriminate all groups from A-B (Out-of-bag error = 0%). (C) Metabolites that distinguish cecal content from mice resistant to</w:t>
+      </w:r>
+      <w:r>
+        <w:t xml:space="preserve"> </w:t>
+      </w:r>
+      <w:r>
+        <w:rPr>
+          <w:i/>
+        </w:rPr>
+        <w:t xml:space="preserve">C. difficile</w:t>
+      </w:r>
+      <w:r>
+        <w:t xml:space="preserve"> </w:t>
+      </w:r>
+      <w:r>
+        <w:t xml:space="preserve">colonization from susceptible (antibiotis-pretreated) animals. (D) Metabolites that differentiate antibiotic pretreatment groups. Asterisks indicate significant difference by Wilcoxon rank-sum test with Benjamini-Hochberg correction.</w:t>
       </w:r>
     </w:p>
     <w:p>
@@ -6580,7 +6523,31 @@
         <w:rPr>
           <w:b/>
         </w:rPr>
-        <w:t xml:space="preserve">Liaw, a</w:t>
+        <w:t xml:space="preserve">Calle, M. L.</w:t>
+      </w:r>
+      <w:r>
+        <w:t xml:space="preserve">,</w:t>
+      </w:r>
+      <w:r>
+        <w:t xml:space="preserve"> </w:t>
+      </w:r>
+      <w:r>
+        <w:rPr>
+          <w:b/>
+        </w:rPr>
+        <w:t xml:space="preserve">V. Urrea</w:t>
+      </w:r>
+      <w:r>
+        <w:t xml:space="preserve">,</w:t>
+      </w:r>
+      <w:r>
+        <w:t xml:space="preserve"> </w:t>
+      </w:r>
+      <w:r>
+        <w:rPr>
+          <w:b/>
+        </w:rPr>
+        <w:t xml:space="preserve">A. L. Boulesteix</w:t>
       </w:r>
       <w:r>
         <w:t xml:space="preserve">, and</w:t>
@@ -6592,22 +6559,22 @@
         <w:rPr>
           <w:b/>
         </w:rPr>
-        <w:t xml:space="preserve">M. Wiener</w:t>
-      </w:r>
-      <w:r>
-        <w:t xml:space="preserve">. 2002. Classification and Regression by randomForest. R news</w:t>
-      </w:r>
-      <w:r>
-        <w:t xml:space="preserve"> </w:t>
-      </w:r>
-      <w:r>
-        <w:rPr>
-          <w:b/>
-        </w:rPr>
-        <w:t xml:space="preserve">2</w:t>
-      </w:r>
-      <w:r>
-        <w:t xml:space="preserve">:18–22.</w:t>
+        <w:t xml:space="preserve">N. Malats</w:t>
+      </w:r>
+      <w:r>
+        <w:t xml:space="preserve">. 2011. AUC-RF: A new strategy for genomic profiling with random forest. Human Heredity</w:t>
+      </w:r>
+      <w:r>
+        <w:t xml:space="preserve"> </w:t>
+      </w:r>
+      <w:r>
+        <w:rPr>
+          <w:b/>
+        </w:rPr>
+        <w:t xml:space="preserve">72</w:t>
+      </w:r>
+      <w:r>
+        <w:t xml:space="preserve">:121–132.</w:t>
       </w:r>
     </w:p>
     <w:p>
@@ -6624,67 +6591,151 @@
         <w:rPr>
           <w:b/>
         </w:rPr>
-        <w:t xml:space="preserve">Goyer, A.</w:t>
-      </w:r>
-      <w:r>
-        <w:t xml:space="preserve">,</w:t>
-      </w:r>
-      <w:r>
-        <w:t xml:space="preserve"> </w:t>
-      </w:r>
-      <w:r>
-        <w:rPr>
-          <w:b/>
-        </w:rPr>
-        <w:t xml:space="preserve">T. L. Johnson</w:t>
-      </w:r>
-      <w:r>
-        <w:t xml:space="preserve">,</w:t>
-      </w:r>
-      <w:r>
-        <w:t xml:space="preserve"> </w:t>
-      </w:r>
-      <w:r>
-        <w:rPr>
-          <w:b/>
-        </w:rPr>
-        <w:t xml:space="preserve">L. J. Olsen</w:t>
-      </w:r>
-      <w:r>
-        <w:t xml:space="preserve">,</w:t>
-      </w:r>
-      <w:r>
-        <w:t xml:space="preserve"> </w:t>
-      </w:r>
-      <w:r>
-        <w:rPr>
-          <w:b/>
-        </w:rPr>
-        <w:t xml:space="preserve">E. Collakova</w:t>
-      </w:r>
-      <w:r>
-        <w:t xml:space="preserve">,</w:t>
-      </w:r>
-      <w:r>
-        <w:t xml:space="preserve"> </w:t>
-      </w:r>
-      <w:r>
-        <w:rPr>
-          <w:b/>
-        </w:rPr>
-        <w:t xml:space="preserve">Y. Shachar-Hill</w:t>
-      </w:r>
-      <w:r>
-        <w:t xml:space="preserve">,</w:t>
-      </w:r>
-      <w:r>
-        <w:t xml:space="preserve"> </w:t>
-      </w:r>
-      <w:r>
-        <w:rPr>
-          <w:b/>
-        </w:rPr>
-        <w:t xml:space="preserve">D. Rhodes</w:t>
+        <w:t xml:space="preserve">Fonknechten, N.</w:t>
+      </w:r>
+      <w:r>
+        <w:t xml:space="preserve">,</w:t>
+      </w:r>
+      <w:r>
+        <w:t xml:space="preserve"> </w:t>
+      </w:r>
+      <w:r>
+        <w:rPr>
+          <w:b/>
+        </w:rPr>
+        <w:t xml:space="preserve">S. Chaussonnerie</w:t>
+      </w:r>
+      <w:r>
+        <w:t xml:space="preserve">,</w:t>
+      </w:r>
+      <w:r>
+        <w:t xml:space="preserve"> </w:t>
+      </w:r>
+      <w:r>
+        <w:rPr>
+          <w:b/>
+        </w:rPr>
+        <w:t xml:space="preserve">S. Tricot</w:t>
+      </w:r>
+      <w:r>
+        <w:t xml:space="preserve">,</w:t>
+      </w:r>
+      <w:r>
+        <w:t xml:space="preserve"> </w:t>
+      </w:r>
+      <w:r>
+        <w:rPr>
+          <w:b/>
+        </w:rPr>
+        <w:t xml:space="preserve">A. Lajus</w:t>
+      </w:r>
+      <w:r>
+        <w:t xml:space="preserve">,</w:t>
+      </w:r>
+      <w:r>
+        <w:t xml:space="preserve"> </w:t>
+      </w:r>
+      <w:r>
+        <w:rPr>
+          <w:b/>
+        </w:rPr>
+        <w:t xml:space="preserve">J. R. Andreesen</w:t>
+      </w:r>
+      <w:r>
+        <w:t xml:space="preserve">,</w:t>
+      </w:r>
+      <w:r>
+        <w:t xml:space="preserve"> </w:t>
+      </w:r>
+      <w:r>
+        <w:rPr>
+          <w:b/>
+        </w:rPr>
+        <w:t xml:space="preserve">N. Perchat</w:t>
+      </w:r>
+      <w:r>
+        <w:t xml:space="preserve">,</w:t>
+      </w:r>
+      <w:r>
+        <w:t xml:space="preserve"> </w:t>
+      </w:r>
+      <w:r>
+        <w:rPr>
+          <w:b/>
+        </w:rPr>
+        <w:t xml:space="preserve">E. Pelletier</w:t>
+      </w:r>
+      <w:r>
+        <w:t xml:space="preserve">,</w:t>
+      </w:r>
+      <w:r>
+        <w:t xml:space="preserve"> </w:t>
+      </w:r>
+      <w:r>
+        <w:rPr>
+          <w:b/>
+        </w:rPr>
+        <w:t xml:space="preserve">M. Gouyvenoux</w:t>
+      </w:r>
+      <w:r>
+        <w:t xml:space="preserve">,</w:t>
+      </w:r>
+      <w:r>
+        <w:t xml:space="preserve"> </w:t>
+      </w:r>
+      <w:r>
+        <w:rPr>
+          <w:b/>
+        </w:rPr>
+        <w:t xml:space="preserve">V. Barbe</w:t>
+      </w:r>
+      <w:r>
+        <w:t xml:space="preserve">,</w:t>
+      </w:r>
+      <w:r>
+        <w:t xml:space="preserve"> </w:t>
+      </w:r>
+      <w:r>
+        <w:rPr>
+          <w:b/>
+        </w:rPr>
+        <w:t xml:space="preserve">M. Salanoubat</w:t>
+      </w:r>
+      <w:r>
+        <w:t xml:space="preserve">,</w:t>
+      </w:r>
+      <w:r>
+        <w:t xml:space="preserve"> </w:t>
+      </w:r>
+      <w:r>
+        <w:rPr>
+          <w:b/>
+        </w:rPr>
+        <w:t xml:space="preserve">D. Le Paslier</w:t>
+      </w:r>
+      <w:r>
+        <w:t xml:space="preserve">,</w:t>
+      </w:r>
+      <w:r>
+        <w:t xml:space="preserve"> </w:t>
+      </w:r>
+      <w:r>
+        <w:rPr>
+          <w:b/>
+        </w:rPr>
+        <w:t xml:space="preserve">J. Weissenbach</w:t>
+      </w:r>
+      <w:r>
+        <w:t xml:space="preserve">,</w:t>
+      </w:r>
+      <w:r>
+        <w:t xml:space="preserve"> </w:t>
+      </w:r>
+      <w:r>
+        <w:rPr>
+          <w:b/>
+        </w:rPr>
+        <w:t xml:space="preserve">G. N. Cohen</w:t>
       </w:r>
       <w:r>
         <w:t xml:space="preserve">, and</w:t>
@@ -6696,22 +6747,22 @@
         <w:rPr>
           <w:b/>
         </w:rPr>
-        <w:t xml:space="preserve">A. D. Hanson</w:t>
-      </w:r>
-      <w:r>
-        <w:t xml:space="preserve">. 2004. Characterization and Metabolic Function of a Peroxisomal Sarcosine and Pipecolate Oxidase from Arabidopsis. Journal of Biological Chemistry</w:t>
-      </w:r>
-      <w:r>
-        <w:t xml:space="preserve"> </w:t>
-      </w:r>
-      <w:r>
-        <w:rPr>
-          <w:b/>
-        </w:rPr>
-        <w:t xml:space="preserve">279</w:t>
-      </w:r>
-      <w:r>
-        <w:t xml:space="preserve">:16947–16953.</w:t>
+        <w:t xml:space="preserve">A. Kreimeyer</w:t>
+      </w:r>
+      <w:r>
+        <w:t xml:space="preserve">. 2010. Clostridium sticklandii, a specialist in amino acid degradation:revisiting its metabolism through its genome sequence. BMC genomics</w:t>
+      </w:r>
+      <w:r>
+        <w:t xml:space="preserve"> </w:t>
+      </w:r>
+      <w:r>
+        <w:rPr>
+          <w:b/>
+        </w:rPr>
+        <w:t xml:space="preserve">11</w:t>
+      </w:r>
+      <w:r>
+        <w:t xml:space="preserve">:555.</w:t>
       </w:r>
     </w:p>
     <w:p>
@@ -6728,151 +6779,67 @@
         <w:rPr>
           <w:b/>
         </w:rPr>
-        <w:t xml:space="preserve">Fonknechten, N.</w:t>
-      </w:r>
-      <w:r>
-        <w:t xml:space="preserve">,</w:t>
-      </w:r>
-      <w:r>
-        <w:t xml:space="preserve"> </w:t>
-      </w:r>
-      <w:r>
-        <w:rPr>
-          <w:b/>
-        </w:rPr>
-        <w:t xml:space="preserve">S. Chaussonnerie</w:t>
-      </w:r>
-      <w:r>
-        <w:t xml:space="preserve">,</w:t>
-      </w:r>
-      <w:r>
-        <w:t xml:space="preserve"> </w:t>
-      </w:r>
-      <w:r>
-        <w:rPr>
-          <w:b/>
-        </w:rPr>
-        <w:t xml:space="preserve">S. Tricot</w:t>
-      </w:r>
-      <w:r>
-        <w:t xml:space="preserve">,</w:t>
-      </w:r>
-      <w:r>
-        <w:t xml:space="preserve"> </w:t>
-      </w:r>
-      <w:r>
-        <w:rPr>
-          <w:b/>
-        </w:rPr>
-        <w:t xml:space="preserve">A. Lajus</w:t>
-      </w:r>
-      <w:r>
-        <w:t xml:space="preserve">,</w:t>
-      </w:r>
-      <w:r>
-        <w:t xml:space="preserve"> </w:t>
-      </w:r>
-      <w:r>
-        <w:rPr>
-          <w:b/>
-        </w:rPr>
-        <w:t xml:space="preserve">J. R. Andreesen</w:t>
-      </w:r>
-      <w:r>
-        <w:t xml:space="preserve">,</w:t>
-      </w:r>
-      <w:r>
-        <w:t xml:space="preserve"> </w:t>
-      </w:r>
-      <w:r>
-        <w:rPr>
-          <w:b/>
-        </w:rPr>
-        <w:t xml:space="preserve">N. Perchat</w:t>
-      </w:r>
-      <w:r>
-        <w:t xml:space="preserve">,</w:t>
-      </w:r>
-      <w:r>
-        <w:t xml:space="preserve"> </w:t>
-      </w:r>
-      <w:r>
-        <w:rPr>
-          <w:b/>
-        </w:rPr>
-        <w:t xml:space="preserve">E. Pelletier</w:t>
-      </w:r>
-      <w:r>
-        <w:t xml:space="preserve">,</w:t>
-      </w:r>
-      <w:r>
-        <w:t xml:space="preserve"> </w:t>
-      </w:r>
-      <w:r>
-        <w:rPr>
-          <w:b/>
-        </w:rPr>
-        <w:t xml:space="preserve">M. Gouyvenoux</w:t>
-      </w:r>
-      <w:r>
-        <w:t xml:space="preserve">,</w:t>
-      </w:r>
-      <w:r>
-        <w:t xml:space="preserve"> </w:t>
-      </w:r>
-      <w:r>
-        <w:rPr>
-          <w:b/>
-        </w:rPr>
-        <w:t xml:space="preserve">V. Barbe</w:t>
-      </w:r>
-      <w:r>
-        <w:t xml:space="preserve">,</w:t>
-      </w:r>
-      <w:r>
-        <w:t xml:space="preserve"> </w:t>
-      </w:r>
-      <w:r>
-        <w:rPr>
-          <w:b/>
-        </w:rPr>
-        <w:t xml:space="preserve">M. Salanoubat</w:t>
-      </w:r>
-      <w:r>
-        <w:t xml:space="preserve">,</w:t>
-      </w:r>
-      <w:r>
-        <w:t xml:space="preserve"> </w:t>
-      </w:r>
-      <w:r>
-        <w:rPr>
-          <w:b/>
-        </w:rPr>
-        <w:t xml:space="preserve">D. Le Paslier</w:t>
-      </w:r>
-      <w:r>
-        <w:t xml:space="preserve">,</w:t>
-      </w:r>
-      <w:r>
-        <w:t xml:space="preserve"> </w:t>
-      </w:r>
-      <w:r>
-        <w:rPr>
-          <w:b/>
-        </w:rPr>
-        <w:t xml:space="preserve">J. Weissenbach</w:t>
-      </w:r>
-      <w:r>
-        <w:t xml:space="preserve">,</w:t>
-      </w:r>
-      <w:r>
-        <w:t xml:space="preserve"> </w:t>
-      </w:r>
-      <w:r>
-        <w:rPr>
-          <w:b/>
-        </w:rPr>
-        <w:t xml:space="preserve">G. N. Cohen</w:t>
+        <w:t xml:space="preserve">Rutkowski, B.</w:t>
+      </w:r>
+      <w:r>
+        <w:t xml:space="preserve">,</w:t>
+      </w:r>
+      <w:r>
+        <w:t xml:space="preserve"> </w:t>
+      </w:r>
+      <w:r>
+        <w:rPr>
+          <w:b/>
+        </w:rPr>
+        <w:t xml:space="preserve">E. Slominska</w:t>
+      </w:r>
+      <w:r>
+        <w:t xml:space="preserve">,</w:t>
+      </w:r>
+      <w:r>
+        <w:t xml:space="preserve"> </w:t>
+      </w:r>
+      <w:r>
+        <w:rPr>
+          <w:b/>
+        </w:rPr>
+        <w:t xml:space="preserve">M. Szolkiewicz</w:t>
+      </w:r>
+      <w:r>
+        <w:t xml:space="preserve">,</w:t>
+      </w:r>
+      <w:r>
+        <w:t xml:space="preserve"> </w:t>
+      </w:r>
+      <w:r>
+        <w:rPr>
+          <w:b/>
+        </w:rPr>
+        <w:t xml:space="preserve">R. T. Smolenski</w:t>
+      </w:r>
+      <w:r>
+        <w:t xml:space="preserve">,</w:t>
+      </w:r>
+      <w:r>
+        <w:t xml:space="preserve"> </w:t>
+      </w:r>
+      <w:r>
+        <w:rPr>
+          <w:b/>
+        </w:rPr>
+        <w:t xml:space="preserve">C. Striley</w:t>
+      </w:r>
+      <w:r>
+        <w:t xml:space="preserve">,</w:t>
+      </w:r>
+      <w:r>
+        <w:t xml:space="preserve"> </w:t>
+      </w:r>
+      <w:r>
+        <w:rPr>
+          <w:b/>
+        </w:rPr>
+        <w:t xml:space="preserve">P. Rutkowski</w:t>
       </w:r>
       <w:r>
         <w:t xml:space="preserve">, and</w:t>
@@ -6884,22 +6851,22 @@
         <w:rPr>
           <w:b/>
         </w:rPr>
-        <w:t xml:space="preserve">A. Kreimeyer</w:t>
-      </w:r>
-      <w:r>
-        <w:t xml:space="preserve">. 2010. Clostridium sticklandii, a specialist in amino acid degradation:revisiting its metabolism through its genome sequence. BMC genomics</w:t>
-      </w:r>
-      <w:r>
-        <w:t xml:space="preserve"> </w:t>
-      </w:r>
-      <w:r>
-        <w:rPr>
-          <w:b/>
-        </w:rPr>
-        <w:t xml:space="preserve">11</w:t>
-      </w:r>
-      <w:r>
-        <w:t xml:space="preserve">:555.</w:t>
+        <w:t xml:space="preserve">J. Swierczynski</w:t>
+      </w:r>
+      <w:r>
+        <w:t xml:space="preserve">. 2003. N-methyl-2-pyridone-5-carboxamide: A novel uremic toxin? Kidney International</w:t>
+      </w:r>
+      <w:r>
+        <w:t xml:space="preserve"> </w:t>
+      </w:r>
+      <w:r>
+        <w:rPr>
+          <w:b/>
+        </w:rPr>
+        <w:t xml:space="preserve">63</w:t>
+      </w:r>
+      <w:r>
+        <w:t xml:space="preserve">:S19–S21.</w:t>
       </w:r>
     </w:p>
     <w:p>
@@ -6916,43 +6883,79 @@
         <w:rPr>
           <w:b/>
         </w:rPr>
-        <w:t xml:space="preserve">Nakamura, S.</w:t>
-      </w:r>
-      <w:r>
-        <w:t xml:space="preserve">,</w:t>
-      </w:r>
-      <w:r>
-        <w:t xml:space="preserve"> </w:t>
-      </w:r>
-      <w:r>
-        <w:rPr>
-          <w:b/>
-        </w:rPr>
-        <w:t xml:space="preserve">S. Nakashio</w:t>
-      </w:r>
-      <w:r>
-        <w:t xml:space="preserve">,</w:t>
-      </w:r>
-      <w:r>
-        <w:t xml:space="preserve"> </w:t>
-      </w:r>
-      <w:r>
-        <w:rPr>
-          <w:b/>
-        </w:rPr>
-        <w:t xml:space="preserve">K. Yamakawa</w:t>
-      </w:r>
-      <w:r>
-        <w:t xml:space="preserve">,</w:t>
-      </w:r>
-      <w:r>
-        <w:t xml:space="preserve"> </w:t>
-      </w:r>
-      <w:r>
-        <w:rPr>
-          <w:b/>
-        </w:rPr>
-        <w:t xml:space="preserve">N. Tanabe</w:t>
+        <w:t xml:space="preserve">Mayneris-Perxachs, J.</w:t>
+      </w:r>
+      <w:r>
+        <w:t xml:space="preserve">,</w:t>
+      </w:r>
+      <w:r>
+        <w:t xml:space="preserve"> </w:t>
+      </w:r>
+      <w:r>
+        <w:rPr>
+          <w:b/>
+        </w:rPr>
+        <w:t xml:space="preserve">D. T. Bolick</w:t>
+      </w:r>
+      <w:r>
+        <w:t xml:space="preserve">,</w:t>
+      </w:r>
+      <w:r>
+        <w:t xml:space="preserve"> </w:t>
+      </w:r>
+      <w:r>
+        <w:rPr>
+          <w:b/>
+        </w:rPr>
+        <w:t xml:space="preserve">J. Leng</w:t>
+      </w:r>
+      <w:r>
+        <w:t xml:space="preserve">,</w:t>
+      </w:r>
+      <w:r>
+        <w:t xml:space="preserve"> </w:t>
+      </w:r>
+      <w:r>
+        <w:rPr>
+          <w:b/>
+        </w:rPr>
+        <w:t xml:space="preserve">G. L. Medlock</w:t>
+      </w:r>
+      <w:r>
+        <w:t xml:space="preserve">,</w:t>
+      </w:r>
+      <w:r>
+        <w:t xml:space="preserve"> </w:t>
+      </w:r>
+      <w:r>
+        <w:rPr>
+          <w:b/>
+        </w:rPr>
+        <w:t xml:space="preserve">G. L. Kolling</w:t>
+      </w:r>
+      <w:r>
+        <w:t xml:space="preserve">,</w:t>
+      </w:r>
+      <w:r>
+        <w:t xml:space="preserve"> </w:t>
+      </w:r>
+      <w:r>
+        <w:rPr>
+          <w:b/>
+        </w:rPr>
+        <w:t xml:space="preserve">J. A. Papin</w:t>
+      </w:r>
+      <w:r>
+        <w:t xml:space="preserve">,</w:t>
+      </w:r>
+      <w:r>
+        <w:t xml:space="preserve"> </w:t>
+      </w:r>
+      <w:r>
+        <w:rPr>
+          <w:b/>
+        </w:rPr>
+        <w:t xml:space="preserve">J. R. Swann</w:t>
       </w:r>
       <w:r>
         <w:t xml:space="preserve">, and</w:t>
@@ -6964,22 +6967,22 @@
         <w:rPr>
           <w:b/>
         </w:rPr>
-        <w:t xml:space="preserve">S. Nishida</w:t>
-      </w:r>
-      <w:r>
-        <w:t xml:space="preserve">. 1982. Carbohydrate Fermentation by Clostridium difficile. Microbiology and Immunology</w:t>
-      </w:r>
-      <w:r>
-        <w:t xml:space="preserve"> </w:t>
-      </w:r>
-      <w:r>
-        <w:rPr>
-          <w:b/>
-        </w:rPr>
-        <w:t xml:space="preserve">26</w:t>
-      </w:r>
-      <w:r>
-        <w:t xml:space="preserve">:107–111.</w:t>
+        <w:t xml:space="preserve">R. L. Guerrant</w:t>
+      </w:r>
+      <w:r>
+        <w:t xml:space="preserve">. 2016. Protein-and zinc-deficient diets modulate the murine microbiome and metabolic phenotype. American Journal of Clinical Nutrition</w:t>
+      </w:r>
+      <w:r>
+        <w:t xml:space="preserve"> </w:t>
+      </w:r>
+      <w:r>
+        <w:rPr>
+          <w:b/>
+        </w:rPr>
+        <w:t xml:space="preserve">104</w:t>
+      </w:r>
+      <w:r>
+        <w:t xml:space="preserve">:1253–1262.</w:t>
       </w:r>
     </w:p>
     <w:p>
@@ -6996,6 +6999,146 @@
         <w:rPr>
           <w:b/>
         </w:rPr>
+        <w:t xml:space="preserve">Semba, R. D.</w:t>
+      </w:r>
+      <w:r>
+        <w:t xml:space="preserve">,</w:t>
+      </w:r>
+      <w:r>
+        <w:t xml:space="preserve"> </w:t>
+      </w:r>
+      <w:r>
+        <w:rPr>
+          <w:b/>
+        </w:rPr>
+        <w:t xml:space="preserve">I. Trehan</w:t>
+      </w:r>
+      <w:r>
+        <w:t xml:space="preserve">,</w:t>
+      </w:r>
+      <w:r>
+        <w:t xml:space="preserve"> </w:t>
+      </w:r>
+      <w:r>
+        <w:rPr>
+          <w:b/>
+        </w:rPr>
+        <w:t xml:space="preserve">X. Li</w:t>
+      </w:r>
+      <w:r>
+        <w:t xml:space="preserve">,</w:t>
+      </w:r>
+      <w:r>
+        <w:t xml:space="preserve"> </w:t>
+      </w:r>
+      <w:r>
+        <w:rPr>
+          <w:b/>
+        </w:rPr>
+        <w:t xml:space="preserve">R. Moaddel</w:t>
+      </w:r>
+      <w:r>
+        <w:t xml:space="preserve">,</w:t>
+      </w:r>
+      <w:r>
+        <w:t xml:space="preserve"> </w:t>
+      </w:r>
+      <w:r>
+        <w:rPr>
+          <w:b/>
+        </w:rPr>
+        <w:t xml:space="preserve">M. I. Ordiz</w:t>
+      </w:r>
+      <w:r>
+        <w:t xml:space="preserve">,</w:t>
+      </w:r>
+      <w:r>
+        <w:t xml:space="preserve"> </w:t>
+      </w:r>
+      <w:r>
+        <w:rPr>
+          <w:b/>
+        </w:rPr>
+        <w:t xml:space="preserve">K. M. Maleta</w:t>
+      </w:r>
+      <w:r>
+        <w:t xml:space="preserve">,</w:t>
+      </w:r>
+      <w:r>
+        <w:t xml:space="preserve"> </w:t>
+      </w:r>
+      <w:r>
+        <w:rPr>
+          <w:b/>
+        </w:rPr>
+        <w:t xml:space="preserve">K. Kraemer</w:t>
+      </w:r>
+      <w:r>
+        <w:t xml:space="preserve">,</w:t>
+      </w:r>
+      <w:r>
+        <w:t xml:space="preserve"> </w:t>
+      </w:r>
+      <w:r>
+        <w:rPr>
+          <w:b/>
+        </w:rPr>
+        <w:t xml:space="preserve">M. Shardell</w:t>
+      </w:r>
+      <w:r>
+        <w:t xml:space="preserve">,</w:t>
+      </w:r>
+      <w:r>
+        <w:t xml:space="preserve"> </w:t>
+      </w:r>
+      <w:r>
+        <w:rPr>
+          <w:b/>
+        </w:rPr>
+        <w:t xml:space="preserve">L. Ferrucci</w:t>
+      </w:r>
+      <w:r>
+        <w:t xml:space="preserve">, and</w:t>
+      </w:r>
+      <w:r>
+        <w:t xml:space="preserve"> </w:t>
+      </w:r>
+      <w:r>
+        <w:rPr>
+          <w:b/>
+        </w:rPr>
+        <w:t xml:space="preserve">M. Manary</w:t>
+      </w:r>
+      <w:r>
+        <w:t xml:space="preserve">. 2017. Environmental Enteric Dysfunction is Associated with Carnitine Deficiency and Altered Fatty Acid Oxidation. EBioMedicine</w:t>
+      </w:r>
+      <w:r>
+        <w:t xml:space="preserve"> </w:t>
+      </w:r>
+      <w:r>
+        <w:rPr>
+          <w:b/>
+        </w:rPr>
+        <w:t xml:space="preserve">17</w:t>
+      </w:r>
+      <w:r>
+        <w:t xml:space="preserve">:57–66.</w:t>
+      </w:r>
+    </w:p>
+    <w:p>
+      <w:pPr>
+        <w:pStyle w:val="Bibliography"/>
+      </w:pPr>
+      <w:r>
+        <w:t xml:space="preserve">28.</w:t>
+      </w:r>
+      <w:r>
+        <w:t xml:space="preserve"> </w:t>
+      </w:r>
+      <w:r>
+        <w:rPr>
+          <w:b/>
+        </w:rPr>
         <w:t xml:space="preserve">Sorg, J. A.</w:t>
       </w:r>
       <w:r>
@@ -7031,7 +7174,7 @@
         <w:pStyle w:val="Bibliography"/>
       </w:pPr>
       <w:r>
-        <w:t xml:space="preserve">28.</w:t>
+        <w:t xml:space="preserve">29.</w:t>
       </w:r>
       <w:r>
         <w:t xml:space="preserve"> </w:t>
@@ -7279,7 +7422,7 @@
         <w:pStyle w:val="Bibliography"/>
       </w:pPr>
       <w:r>
-        <w:t xml:space="preserve">29.</w:t>
+        <w:t xml:space="preserve">30.</w:t>
       </w:r>
       <w:r>
         <w:t xml:space="preserve"> </w:t>
@@ -7343,7 +7486,7 @@
         <w:pStyle w:val="Bibliography"/>
       </w:pPr>
       <w:r>
-        <w:t xml:space="preserve">30.</w:t>
+        <w:t xml:space="preserve">31.</w:t>
       </w:r>
       <w:r>
         <w:t xml:space="preserve"> </w:t>
@@ -7399,7 +7542,7 @@
         <w:pStyle w:val="Bibliography"/>
       </w:pPr>
       <w:r>
-        <w:t xml:space="preserve">31.</w:t>
+        <w:t xml:space="preserve">32.</w:t>
       </w:r>
       <w:r>
         <w:t xml:space="preserve"> </w:t>
@@ -7467,7 +7610,7 @@
         <w:pStyle w:val="Bibliography"/>
       </w:pPr>
       <w:r>
-        <w:t xml:space="preserve">32.</w:t>
+        <w:t xml:space="preserve">33.</w:t>
       </w:r>
       <w:r>
         <w:t xml:space="preserve"> </w:t>
@@ -7703,7 +7846,7 @@
         <w:pStyle w:val="Bibliography"/>
       </w:pPr>
       <w:r>
-        <w:t xml:space="preserve">33.</w:t>
+        <w:t xml:space="preserve">34.</w:t>
       </w:r>
       <w:r>
         <w:t xml:space="preserve"> </w:t>
@@ -7891,7 +8034,7 @@
         <w:pStyle w:val="Bibliography"/>
       </w:pPr>
       <w:r>
-        <w:t xml:space="preserve">34.</w:t>
+        <w:t xml:space="preserve">35.</w:t>
       </w:r>
       <w:r>
         <w:t xml:space="preserve"> </w:t>
@@ -7995,7 +8138,7 @@
         <w:pStyle w:val="Bibliography"/>
       </w:pPr>
       <w:r>
-        <w:t xml:space="preserve">35.</w:t>
+        <w:t xml:space="preserve">36.</w:t>
       </w:r>
       <w:r>
         <w:t xml:space="preserve"> </w:t>
@@ -8147,7 +8290,7 @@
         <w:pStyle w:val="Bibliography"/>
       </w:pPr>
       <w:r>
-        <w:t xml:space="preserve">36.</w:t>
+        <w:t xml:space="preserve">37.</w:t>
       </w:r>
       <w:r>
         <w:t xml:space="preserve"> </w:t>
@@ -8287,7 +8430,7 @@
         <w:pStyle w:val="Bibliography"/>
       </w:pPr>
       <w:r>
-        <w:t xml:space="preserve">37.</w:t>
+        <w:t xml:space="preserve">38.</w:t>
       </w:r>
       <w:r>
         <w:t xml:space="preserve"> </w:t>
@@ -8355,7 +8498,7 @@
         <w:pStyle w:val="Bibliography"/>
       </w:pPr>
       <w:r>
-        <w:t xml:space="preserve">38.</w:t>
+        <w:t xml:space="preserve">39.</w:t>
       </w:r>
       <w:r>
         <w:t xml:space="preserve"> </w:t>
@@ -8411,7 +8554,7 @@
         <w:pStyle w:val="Bibliography"/>
       </w:pPr>
       <w:r>
-        <w:t xml:space="preserve">39.</w:t>
+        <w:t xml:space="preserve">40.</w:t>
       </w:r>
       <w:r>
         <w:t xml:space="preserve"> </w:t>
@@ -8599,7 +8742,7 @@
         <w:pStyle w:val="Bibliography"/>
       </w:pPr>
       <w:r>
-        <w:t xml:space="preserve">40.</w:t>
+        <w:t xml:space="preserve">41.</w:t>
       </w:r>
       <w:r>
         <w:t xml:space="preserve"> </w:t>
@@ -8691,7 +8834,7 @@
         <w:pStyle w:val="Bibliography"/>
       </w:pPr>
       <w:r>
-        <w:t xml:space="preserve">41.</w:t>
+        <w:t xml:space="preserve">42.</w:t>
       </w:r>
       <w:r>
         <w:t xml:space="preserve"> </w:t>
@@ -8759,7 +8902,7 @@
         <w:pStyle w:val="Bibliography"/>
       </w:pPr>
       <w:r>
-        <w:t xml:space="preserve">42.</w:t>
+        <w:t xml:space="preserve">43.</w:t>
       </w:r>
       <w:r>
         <w:t xml:space="preserve"> </w:t>
@@ -8983,7 +9126,7 @@
         <w:pStyle w:val="Bibliography"/>
       </w:pPr>
       <w:r>
-        <w:t xml:space="preserve">43.</w:t>
+        <w:t xml:space="preserve">44.</w:t>
       </w:r>
       <w:r>
         <w:t xml:space="preserve"> </w:t>
@@ -9111,7 +9254,7 @@
         <w:pStyle w:val="Bibliography"/>
       </w:pPr>
       <w:r>
-        <w:t xml:space="preserve">44.</w:t>
+        <w:t xml:space="preserve">45.</w:t>
       </w:r>
       <w:r>
         <w:t xml:space="preserve"> </w:t>
@@ -9239,7 +9382,7 @@
         <w:pStyle w:val="Bibliography"/>
       </w:pPr>
       <w:r>
-        <w:t xml:space="preserve">45.</w:t>
+        <w:t xml:space="preserve">46.</w:t>
       </w:r>
       <w:r>
         <w:t xml:space="preserve"> </w:t>
@@ -9295,7 +9438,7 @@
         <w:pStyle w:val="Bibliography"/>
       </w:pPr>
       <w:r>
-        <w:t xml:space="preserve">46.</w:t>
+        <w:t xml:space="preserve">47.</w:t>
       </w:r>
       <w:r>
         <w:t xml:space="preserve"> </w:t>
@@ -9399,7 +9542,7 @@
         <w:pStyle w:val="Bibliography"/>
       </w:pPr>
       <w:r>
-        <w:t xml:space="preserve">47.</w:t>
+        <w:t xml:space="preserve">48.</w:t>
       </w:r>
       <w:r>
         <w:t xml:space="preserve"> </w:t>
@@ -9479,7 +9622,7 @@
         <w:pStyle w:val="Bibliography"/>
       </w:pPr>
       <w:r>
-        <w:t xml:space="preserve">48.</w:t>
+        <w:t xml:space="preserve">49.</w:t>
       </w:r>
       <w:r>
         <w:t xml:space="preserve"> </w:t>
@@ -9535,7 +9678,7 @@
         <w:pStyle w:val="Bibliography"/>
       </w:pPr>
       <w:r>
-        <w:t xml:space="preserve">49.</w:t>
+        <w:t xml:space="preserve">50.</w:t>
       </w:r>
       <w:r>
         <w:t xml:space="preserve"> </w:t>
@@ -9570,7 +9713,7 @@
         <w:pStyle w:val="Bibliography"/>
       </w:pPr>
       <w:r>
-        <w:t xml:space="preserve">50.</w:t>
+        <w:t xml:space="preserve">51.</w:t>
       </w:r>
       <w:r>
         <w:t xml:space="preserve"> </w:t>
@@ -9602,7 +9745,7 @@
         <w:pStyle w:val="Bibliography"/>
       </w:pPr>
       <w:r>
-        <w:t xml:space="preserve">51.</w:t>
+        <w:t xml:space="preserve">52.</w:t>
       </w:r>
       <w:r>
         <w:t xml:space="preserve"> </w:t>
@@ -9682,7 +9825,7 @@
         <w:pStyle w:val="Bibliography"/>
       </w:pPr>
       <w:r>
-        <w:t xml:space="preserve">52.</w:t>
+        <w:t xml:space="preserve">53.</w:t>
       </w:r>
       <w:r>
         <w:t xml:space="preserve"> </w:t>
@@ -9762,7 +9905,7 @@
         <w:pStyle w:val="Bibliography"/>
       </w:pPr>
       <w:r>
-        <w:t xml:space="preserve">53.</w:t>
+        <w:t xml:space="preserve">54.</w:t>
       </w:r>
       <w:r>
         <w:t xml:space="preserve"> </w:t>
@@ -9818,7 +9961,7 @@
         <w:pStyle w:val="Bibliography"/>
       </w:pPr>
       <w:r>
-        <w:t xml:space="preserve">54.</w:t>
+        <w:t xml:space="preserve">55.</w:t>
       </w:r>
       <w:r>
         <w:t xml:space="preserve"> </w:t>
@@ -9862,7 +10005,7 @@
         <w:pStyle w:val="Bibliography"/>
       </w:pPr>
       <w:r>
-        <w:t xml:space="preserve">55.</w:t>
+        <w:t xml:space="preserve">56.</w:t>
       </w:r>
       <w:r>
         <w:t xml:space="preserve"> </w:t>
@@ -9990,7 +10133,7 @@
         <w:pStyle w:val="Bibliography"/>
       </w:pPr>
       <w:r>
-        <w:t xml:space="preserve">56.</w:t>
+        <w:t xml:space="preserve">57.</w:t>
       </w:r>
       <w:r>
         <w:t xml:space="preserve"> </w:t>
@@ -10025,7 +10168,7 @@
         <w:pStyle w:val="Bibliography"/>
       </w:pPr>
       <w:r>
-        <w:t xml:space="preserve">57.</w:t>
+        <w:t xml:space="preserve">58.</w:t>
       </w:r>
       <w:r>
         <w:t xml:space="preserve"> </w:t>
@@ -10440,7 +10583,7 @@
     </w:lvl>
   </w:abstractNum>
   <w:abstractNum w:abstractNumId="990">
-    <w:nsid w:val="ae264356"/>
+    <w:nsid w:val="aeb3435b"/>
     <w:multiLevelType w:val="multilevel"/>
     <w:lvl w:ilvl="0">
       <w:numFmt w:val="bullet"/>

</xml_diff>

<commit_message>
clarifying fig 5 legend
</commit_message>
<xml_diff>
--- a/Jenior_Metatransciptomics_mSphere_2018.docx
+++ b/Jenior_Metatransciptomics_mSphere_2018.docx
@@ -255,8 +255,8 @@
           <w:iCs w:val="false"/>
         </w:rPr>
       </w:pPr>
-      <w:bookmarkStart w:id="0" w:name="__DdeLink__27_258085862"/>
-      <w:bookmarkStart w:id="1" w:name="__DdeLink__7619_529621234"/>
+      <w:bookmarkStart w:id="0" w:name="__DdeLink__7619_529621234"/>
+      <w:bookmarkStart w:id="1" w:name="__DdeLink__27_258085862"/>
       <w:bookmarkEnd w:id="0"/>
       <w:bookmarkEnd w:id="1"/>
       <w:r>
@@ -1819,15 +1819,7 @@
       </w:r>
       <w:r>
         <w:rPr/>
-        <w:t xml:space="preserve"> Sequencing of 16S rRNA gene amplicon libraries was performed using an Illumina MiSeq sequencer as described previously (40). The 16S rRNA gene sequences were curated using the mothur software package (v1.36) and otu-based analysis was performed as described in (19). Genus-level classification-based analysis of 16S data was accomplished using the phylotype workflow in mothur and the full Silva bacterial taxonomy </w:t>
-      </w:r>
-      <w:r>
-        <w:rPr/>
-        <w:t>(release 132)</w:t>
-      </w:r>
-      <w:r>
-        <w:rPr/>
-        <w:t xml:space="preserve">. Shotgun metagenomic sequencing was performed in 2 phases. Libraries from mock-infected communities, that were also to be utilized for </w:t>
+        <w:t xml:space="preserve"> Sequencing of 16S rRNA gene amplicon libraries was performed using an Illumina MiSeq sequencer as described previously (40). The 16S rRNA gene sequences were curated using the mothur software package (v1.36) and otu-based analysis was performed as described in (19). Genus-level classification-based analysis of 16S data was accomplished using the phylotype workflow in mothur and the full Silva bacterial taxonomy (release 132). Shotgun metagenomic sequencing was performed in 2 phases. Libraries from mock-infected communities, that were also to be utilized for </w:t>
       </w:r>
       <w:r>
         <w:rPr>
@@ -2403,7 +2395,15 @@
       </w:r>
       <w:r>
         <w:rPr/>
-        <w:t xml:space="preserve"> normalized cDNA abundances for genes with differential transcription during infection belonging to genera that compose &gt;0.1% of their respective antibiotic pretreated communities. Levels of transcription for each in the resistant community is also included. Bar colors refer to antibiotic pretreatment group, while hashed lines represent </w:t>
+        <w:t xml:space="preserve"> </w:t>
+      </w:r>
+      <w:r>
+        <w:rPr/>
+        <w:t>metagenome-</w:t>
+      </w:r>
+      <w:r>
+        <w:rPr/>
+        <w:t xml:space="preserve">normalized cDNA abundances for genes with differential transcription during infection belonging to genera that compose &gt;0.1% of their respective antibiotic pretreated communities. Levels of transcription for each in the resistant community is also included. Bar colors refer to antibiotic pretreatment group, while hashed lines represent </w:t>
       </w:r>
       <w:r>
         <w:rPr>
@@ -7124,7 +7124,7 @@
               <wp:positionV relativeFrom="paragraph">
                 <wp:posOffset>635</wp:posOffset>
               </wp:positionV>
-              <wp:extent cx="170815" cy="174625"/>
+              <wp:extent cx="171450" cy="174625"/>
               <wp:effectExtent l="0" t="0" r="0" b="0"/>
               <wp:wrapSquare wrapText="largest"/>
               <wp:docPr id="1" name="Frame1"/>
@@ -7135,7 +7135,7 @@
                     <wps:spPr>
                       <a:xfrm>
                         <a:off x="0" y="0"/>
-                        <a:ext cx="170280" cy="173880"/>
+                        <a:ext cx="170640" cy="173880"/>
                       </a:xfrm>
                       <a:prstGeom prst="rect">
                         <a:avLst/>
@@ -7157,12 +7157,12 @@
                           <w:pPr>
                             <w:pStyle w:val="Footer"/>
                             <w:rPr>
-                              <w:color w:val="auto"/>
+                              <w:color w:val="000000"/>
                             </w:rPr>
                           </w:pPr>
                           <w:r>
                             <w:rPr>
-                              <w:color w:val="auto"/>
+                              <w:color w:val="000000"/>
                             </w:rPr>
                             <w:fldChar w:fldCharType="begin"/>
                           </w:r>
@@ -7192,9 +7192,9 @@
         </mc:Choice>
         <mc:Fallback>
           <w:pict>
-            <v:rect id="shape_0" ID="Frame1" fillcolor="white" stroked="f" style="position:absolute;margin-left:227.3pt;margin-top:0.05pt;width:13.35pt;height:13.65pt;mso-position-horizontal:center;mso-position-horizontal-relative:margin">
+            <v:rect id="shape_0" ID="Frame1" stroked="f" style="position:absolute;margin-left:227.25pt;margin-top:0.05pt;width:13.4pt;height:13.65pt;mso-position-horizontal:center;mso-position-horizontal-relative:margin">
               <w10:wrap type="square"/>
-              <v:fill o:detectmouseclick="t" type="solid" color2="black" opacity="0"/>
+              <v:fill o:detectmouseclick="t" on="false"/>
               <v:stroke color="#3465a4" joinstyle="round" endcap="flat"/>
               <v:textbox>
                 <w:txbxContent>
@@ -7202,12 +7202,12 @@
                     <w:pPr>
                       <w:pStyle w:val="Footer"/>
                       <w:rPr>
-                        <w:color w:val="auto"/>
+                        <w:color w:val="000000"/>
                       </w:rPr>
                     </w:pPr>
                     <w:r>
                       <w:rPr>
-                        <w:color w:val="auto"/>
+                        <w:color w:val="000000"/>
                       </w:rPr>
                       <w:fldChar w:fldCharType="begin"/>
                     </w:r>

</xml_diff>

<commit_message>
supp tables and typos
</commit_message>
<xml_diff>
--- a/Jenior_Metatransciptomics_mSphere_2018.docx
+++ b/Jenior_Metatransciptomics_mSphere_2018.docx
@@ -246,14 +246,7 @@
     <w:p>
       <w:pPr>
         <w:pStyle w:val="Normal"/>
-        <w:rPr>
-          <w:b w:val="false"/>
-          <w:b w:val="false"/>
-          <w:bCs w:val="false"/>
-          <w:i w:val="false"/>
-          <w:i w:val="false"/>
-          <w:iCs w:val="false"/>
-        </w:rPr>
+        <w:rPr/>
       </w:pPr>
       <w:bookmarkStart w:id="0" w:name="__DdeLink__7619_529621234"/>
       <w:bookmarkStart w:id="1" w:name="__DdeLink__27_258085862"/>
@@ -261,10 +254,6 @@
       <w:bookmarkEnd w:id="1"/>
       <w:r>
         <w:rPr>
-          <w:b w:val="false"/>
-          <w:bCs w:val="false"/>
-          <w:i w:val="false"/>
-          <w:iCs w:val="false"/>
           <w:sz w:val="24"/>
           <w:szCs w:val="24"/>
         </w:rPr>
@@ -273,30 +262,114 @@
     </w:p>
     <w:p>
       <w:pPr>
+        <w:pStyle w:val="Normal"/>
+        <w:rPr/>
+      </w:pPr>
+      <w:r>
+        <w:rPr/>
+      </w:r>
+    </w:p>
+    <w:p>
+      <w:pPr>
+        <w:pStyle w:val="Normal"/>
+        <w:rPr>
+          <w:vertAlign w:val="superscript"/>
+        </w:rPr>
+      </w:pPr>
+      <w:r>
+        <w:rPr/>
+      </w:r>
+    </w:p>
+    <w:p>
+      <w:pPr>
         <w:pStyle w:val="TextBody"/>
-        <w:rPr>
-          <w:b/>
-          <w:b/>
-        </w:rPr>
-      </w:pPr>
-      <w:r>
-        <w:rPr>
-          <w:b/>
-        </w:rPr>
+        <w:rPr/>
+      </w:pPr>
+      <w:r>
+        <w:rPr>
+          <w:b/>
+        </w:rPr>
+        <w:t>Abstract</w:t>
       </w:r>
     </w:p>
     <w:p>
       <w:pPr>
         <w:pStyle w:val="TextBody"/>
-        <w:rPr>
-          <w:b/>
-          <w:b/>
-        </w:rPr>
-      </w:pPr>
-      <w:r>
-        <w:rPr>
-          <w:b/>
-        </w:rPr>
+        <w:rPr/>
+      </w:pPr>
+      <w:r>
+        <w:rPr/>
+        <w:t xml:space="preserve">Susceptibility to </w:t>
+      </w:r>
+      <w:r>
+        <w:rPr>
+          <w:i/>
+        </w:rPr>
+        <w:t>Clostridium difficile</w:t>
+      </w:r>
+      <w:r>
+        <w:rPr/>
+        <w:t xml:space="preserve"> infection is primarily associated with previous exposure to antibiotics, which compromise the structure and function of the gut bacterial community. Specific antibiotic classes correlate more strongly with recurrent or persistent </w:t>
+      </w:r>
+      <w:r>
+        <w:rPr>
+          <w:i/>
+        </w:rPr>
+        <w:t>C. difficile</w:t>
+      </w:r>
+      <w:r>
+        <w:rPr/>
+        <w:t xml:space="preserve"> infection. As such, we utilized a mouse model of infection to explore the effect of distinct antibiotic classes on the impact that infection has on community-level transcription and metabolic signatures shortly following pathogen colonization and how those changes may associate with persistence of </w:t>
+      </w:r>
+      <w:r>
+        <w:rPr>
+          <w:i/>
+        </w:rPr>
+        <w:t>C. difficile</w:t>
+      </w:r>
+      <w:r>
+        <w:rPr/>
+        <w:t xml:space="preserve">. Untargeted metabolomic analysis revealed that </w:t>
+      </w:r>
+      <w:r>
+        <w:rPr>
+          <w:i/>
+        </w:rPr>
+        <w:t>C. difficile</w:t>
+      </w:r>
+      <w:r>
+        <w:rPr/>
+        <w:t xml:space="preserve"> infection has significantly larger impacts on the metabolic environment across cefoperazone and streptomycin-pretreated mice, which become persistently colonized compared to clindamycin-pretreated mice where infection quickly becomes undetectable. Through metagenome-enabled metatranscriptomics we observed that the infected microbial communities were greatly reduced in transcript for genes associated with carbon and energy acquisition, suggesting niches occupied instead by </w:t>
+      </w:r>
+      <w:r>
+        <w:rPr>
+          <w:i/>
+        </w:rPr>
+        <w:t>C. difficile</w:t>
+      </w:r>
+      <w:r>
+        <w:rPr/>
+        <w:t xml:space="preserve">. Furthermore, the largest degree of change in transcription were seen in the least abundant species within the respective groups indicating that </w:t>
+      </w:r>
+      <w:r>
+        <w:rPr>
+          <w:i/>
+        </w:rPr>
+        <w:t>C. difficile</w:t>
+      </w:r>
+      <w:r>
+        <w:rPr/>
+        <w:t xml:space="preserve"> may “attack the loser” in gut environments where sustained infection occurs more readily. Overall, our results suggest that </w:t>
+      </w:r>
+      <w:r>
+        <w:rPr>
+          <w:i/>
+        </w:rPr>
+        <w:t>C. difficile</w:t>
+      </w:r>
+      <w:r>
+        <w:rPr/>
+        <w:t xml:space="preserve"> is able to restructure the nutrient-niche landscape in the gut in order to promote persistent infection.</w:t>
       </w:r>
     </w:p>
     <w:p>
@@ -308,7 +381,7 @@
         <w:rPr>
           <w:b/>
         </w:rPr>
-        <w:t>Abstract</w:t>
+        <w:t>Importance</w:t>
       </w:r>
     </w:p>
     <w:p>
@@ -317,10 +390,6 @@
         <w:rPr/>
       </w:pPr>
       <w:r>
-        <w:rPr/>
-        <w:t xml:space="preserve">Susceptibility to </w:t>
-      </w:r>
-      <w:r>
         <w:rPr>
           <w:i/>
         </w:rPr>
@@ -328,67 +397,37 @@
       </w:r>
       <w:r>
         <w:rPr/>
-        <w:t xml:space="preserve"> infection is primarily associated with previous exposure to antibiotics, which compromise the structure and function of the gut bacterial community. Specific antibiotic classes correlate more strongly with recurrent or persistent </w:t>
-      </w:r>
-      <w:r>
-        <w:rPr>
-          <w:i/>
-        </w:rPr>
-        <w:t>C. difficile</w:t>
-      </w:r>
-      <w:r>
-        <w:rPr/>
-        <w:t xml:space="preserve"> infection. As such, we utilized a mouse model of infection to explore the effect of distinct antibiotic classes on the impact that infection has on community-level transcription and metabolic signatures shortly following pathogen colonization and how those changes may associate with persistence of </w:t>
-      </w:r>
-      <w:r>
-        <w:rPr>
-          <w:i/>
-        </w:rPr>
-        <w:t>C. difficile</w:t>
-      </w:r>
-      <w:r>
-        <w:rPr/>
-        <w:t xml:space="preserve">. Untargeted metabolomic analysis revealed that </w:t>
-      </w:r>
-      <w:r>
-        <w:rPr>
-          <w:i/>
-        </w:rPr>
-        <w:t>C. difficile</w:t>
-      </w:r>
-      <w:r>
-        <w:rPr/>
-        <w:t xml:space="preserve"> infection has significantly larger impacts on the metabolic environment across cefoperazone and streptomycin-pretreated mice, which become persistently colonized compared to clindamycin-pretreated mice where infection quickly becomes undetectable. Through metagenome-enabled metatranscriptomics we observed that the infected microbial communities were greatly reduced in transcript for genes associated with carbon and energy acquisition, suggesting niches occupied instead by </w:t>
-      </w:r>
-      <w:r>
-        <w:rPr>
-          <w:i/>
-        </w:rPr>
-        <w:t>C. difficile</w:t>
-      </w:r>
-      <w:r>
-        <w:rPr/>
-        <w:t xml:space="preserve">. Furthermore, the largest degree of change in transcription were seen in the least abundant species within the respective groups indicating that </w:t>
-      </w:r>
-      <w:r>
-        <w:rPr>
-          <w:i/>
-        </w:rPr>
-        <w:t>C. difficile</w:t>
-      </w:r>
-      <w:r>
-        <w:rPr/>
-        <w:t xml:space="preserve"> may “attack the loser” in gut environments where sustained infection occurs more readily. Overall, our results suggest that </w:t>
-      </w:r>
-      <w:r>
-        <w:rPr>
-          <w:i/>
-        </w:rPr>
-        <w:t>C. difficile</w:t>
-      </w:r>
-      <w:r>
-        <w:rPr/>
-        <w:t xml:space="preserve"> is able to restructure the nutrient-niche landscape in the gut in order to promote persistent infection.</w:t>
+        <w:t xml:space="preserve"> has become the most common single cause of hospital-acquired infection over the last decade in the United States and colonization resistance to the nosocomial pathogen is primarily driven by the gut microbiota. This community is also involved in clearing the infection as the community recovers from perturbation. As distinct antibiotics are associated with different risk levels for CDI, we utilized a mouse model of infection with 3 separate antibiotic pretreatment regimes to generate alternative gut microbiomes that each allowed for </w:t>
+      </w:r>
+      <w:r>
+        <w:rPr>
+          <w:i/>
+        </w:rPr>
+        <w:t>C. difficile</w:t>
+      </w:r>
+      <w:r>
+        <w:rPr/>
+        <w:t xml:space="preserve"> colonization but vary in clearance rate. To assess community-level dynamics, we implemented an integrative multi-omic approach that revealed infection significantly shifted many aspects of the gut ecosystem. This revealed a trend that the degree to which this change occurred inversely correlated with clearance during the first six days of infection, suggesting that </w:t>
+      </w:r>
+      <w:r>
+        <w:rPr>
+          <w:i/>
+        </w:rPr>
+        <w:t>C. difficile</w:t>
+      </w:r>
+      <w:r>
+        <w:rPr/>
+        <w:t xml:space="preserve"> may differentially modify the gut environment to promote persistence. This is the first time metagenome-enabled metatranscriptomics have been employed to study the behavior of a host-associated microbiota in response to an infection. Our results allow for previously unseen understanding of the ecology associated with </w:t>
+      </w:r>
+      <w:r>
+        <w:rPr>
+          <w:i/>
+        </w:rPr>
+        <w:t>C. difficile</w:t>
+      </w:r>
+      <w:r>
+        <w:rPr/>
+        <w:t xml:space="preserve"> infection and provides groundwork for identification of context-specific probiotic therapies.</w:t>
       </w:r>
     </w:p>
     <w:p>
@@ -400,7 +439,7 @@
         <w:rPr>
           <w:b/>
         </w:rPr>
-        <w:t>Importance</w:t>
+        <w:t>Introduction</w:t>
       </w:r>
     </w:p>
     <w:p>
@@ -409,6 +448,10 @@
         <w:rPr/>
       </w:pPr>
       <w:r>
+        <w:rPr/>
+        <w:t xml:space="preserve">One of the many beneficial functions provided by the indigenous gut bacterial community is its ability to protect the host from infection by pathogens (1). This attribute, termed colonization resistance, is one of the main mechanisms that protect healthy individuals from the gastrointestinal pathogen </w:t>
+      </w:r>
+      <w:r>
         <w:rPr>
           <w:i/>
         </w:rPr>
@@ -416,37 +459,17 @@
       </w:r>
       <w:r>
         <w:rPr/>
-        <w:t xml:space="preserve"> has become the most common single cause of hospital-acquired infection over the last decade in the United States and colonization resistance to the nosocomial pathogen is primarily driven by the gut microbiota. This community is also involved in clearing the infection as the community recovers from perturbation. As distinct antibiotics are associated with different risk levels for CDI, we utilized a mouse model of infection with 3 separate antibiotic pretreatment regimes to generate alternative gut microbiomes that each allowed for </w:t>
-      </w:r>
-      <w:r>
-        <w:rPr>
-          <w:i/>
-        </w:rPr>
-        <w:t>C. difficile</w:t>
-      </w:r>
-      <w:r>
-        <w:rPr/>
-        <w:t xml:space="preserve"> colonization but vary in clearance rate. To assess community-level dynamics, we implemented an integrative multi-omic approach that revealed infection significantly shifted many aspects of the gut ecosystem. This revealed a trend that the degree to which this change occurred inversely correlated with clearance during the first six days of infection, suggesting that </w:t>
-      </w:r>
-      <w:r>
-        <w:rPr>
-          <w:i/>
-        </w:rPr>
-        <w:t>C. difficile</w:t>
-      </w:r>
-      <w:r>
-        <w:rPr/>
-        <w:t xml:space="preserve"> may differentially modify the gut environment to promote persistence. This is the first time metagenome-enabled metatranscriptomics have been employed to study the behavior of a host-associated microbiota in response to an infection. Our results allow for previously unseen understanding of the ecology associated with </w:t>
-      </w:r>
-      <w:r>
-        <w:rPr>
-          <w:i/>
-        </w:rPr>
-        <w:t>C. difficile</w:t>
-      </w:r>
-      <w:r>
-        <w:rPr/>
-        <w:t xml:space="preserve"> infection and provides groundwork for identification of context-specific probiotic therapies.</w:t>
+        <w:t xml:space="preserve"> (2–4). </w:t>
+      </w:r>
+      <w:r>
+        <w:rPr>
+          <w:i/>
+        </w:rPr>
+        <w:t>C. difficile</w:t>
+      </w:r>
+      <w:r>
+        <w:rPr/>
+        <w:t xml:space="preserve"> infection (CDI) is responsible for most cases of antibiotic-associated colitis, a toxin-mediated diarrheal disease that has dramatically increased in prevalence over the last 10 years. There are an estimated 453,000 cases of CDI resulting in 29,000 deaths in the US annually (5). Antibiotics are a major risk factor for CDI and are thought to increase susceptibility to CDI as they disrupt the gut bacterial community structure; however, it is still unclear what specific changes to the microbiota contribute to this susceptibility (6, 7). While most classes of antibiotics have been associated with initial susceptibility to CDI, fluoroquinolones, clindamycin, and cephalosporins are linked to increased risk of recurrent or persistent infection (8–10). This raises questions about the groups of bacteria that are differentially impacted by certain therapies and how these changes effect duration or severity of the infection.</w:t>
       </w:r>
     </w:p>
     <w:p>
@@ -455,10 +478,38 @@
         <w:rPr/>
       </w:pPr>
       <w:r>
-        <w:rPr>
-          <w:b/>
-        </w:rPr>
-        <w:t>Introduction</w:t>
+        <w:rPr/>
+        <w:t xml:space="preserve">Associations between the membership and functional capacity of the microbiota as measured by the metabolic output suggest that antibiotics increase susceptibility by altering the nutrient milieu in the gut to one that favors </w:t>
+      </w:r>
+      <w:r>
+        <w:rPr>
+          <w:i/>
+        </w:rPr>
+        <w:t>C. difficile</w:t>
+      </w:r>
+      <w:r>
+        <w:rPr/>
+        <w:t xml:space="preserve"> metabolism (11–13). One hypothesis is that </w:t>
+      </w:r>
+      <w:r>
+        <w:rPr>
+          <w:i/>
+        </w:rPr>
+        <w:t>C. difficile</w:t>
+      </w:r>
+      <w:r>
+        <w:rPr/>
+        <w:t xml:space="preserve"> colonization resistance is driven by competition for growth substrates by an intact community of metabolic specialists. This has been supported by animal model experiments over the past several decades (14–16). This line of reasoning has been carried through to the downstream restoration of colonization resistance with the application of fecal microbiota transplant (FMT). Although an individual’s microbiota may not return to its precise original state following FMT, it is hypothesized that the functional capacity of the new microbiota is able to outcompete </w:t>
+      </w:r>
+      <w:r>
+        <w:rPr>
+          <w:i/>
+        </w:rPr>
+        <w:t>C. difficile</w:t>
+      </w:r>
+      <w:r>
+        <w:rPr/>
+        <w:t xml:space="preserve"> for resources and clear the infection (13, 17).</w:t>
       </w:r>
     </w:p>
     <w:p>
@@ -468,27 +519,67 @@
       </w:pPr>
       <w:r>
         <w:rPr/>
-        <w:t xml:space="preserve">One of the many beneficial functions provided by the indigenous gut bacterial community is its ability to protect the host from infection by pathogens (1). This attribute, termed colonization resistance, is one of the main mechanisms that protect healthy individuals from the gastrointestinal pathogen </w:t>
-      </w:r>
-      <w:r>
-        <w:rPr>
-          <w:i/>
-        </w:rPr>
-        <w:t>Clostridium difficile</w:t>
-      </w:r>
-      <w:r>
-        <w:rPr/>
-        <w:t xml:space="preserve"> (2–4). </w:t>
-      </w:r>
-      <w:r>
-        <w:rPr>
-          <w:i/>
-        </w:rPr>
-        <w:t>C. difficile</w:t>
-      </w:r>
-      <w:r>
-        <w:rPr/>
-        <w:t xml:space="preserve"> infection (CDI) is responsible for most cases of antibiotic-associated colitis, a toxin-mediated diarrheal disease that has dramatically increased in prevalence over the last 10 years. There are an estimated 453,000 cases of CDI resulting in 29,000 deaths in the US annually (5). Antibiotics are a major risk factor for CDI and are thought to increase susceptibility to CDI as they disrupt the gut bacterial community structure; however, it is still unclear what specific changes to the microbiota contribute to this susceptibility (6, 7). While most classes of antibiotics have been associated with initial susceptibility to CDI, fluoroquinolones, clindamycin, and cephalosporins are linked to increased risk of recurrent or persistent infection (8–10). This raises questions about the groups of bacteria that are differentially impacted by certain therapies and how these changes effect duration or severity of the infection.</w:t>
+        <w:t xml:space="preserve">Leveraging distinct antibiotic treatment regimens in a murine model of CDI (18), we and others have shown that </w:t>
+      </w:r>
+      <w:r>
+        <w:rPr>
+          <w:i/>
+        </w:rPr>
+        <w:t>C. difficile</w:t>
+      </w:r>
+      <w:r>
+        <w:rPr/>
+        <w:t xml:space="preserve"> adapts its physiology to the distinct cecal microbiomes that resulted from exposure to antibiotics (18, 19). We went on to show that </w:t>
+      </w:r>
+      <w:r>
+        <w:rPr>
+          <w:i/>
+        </w:rPr>
+        <w:t>C. difficile</w:t>
+      </w:r>
+      <w:r>
+        <w:rPr/>
+        <w:t xml:space="preserve"> appears to adapts portions of its metabolism to fit alternative nutrient niche landscapes presented. As the diet of the mice remained unchanged, changes in the cecal metabolome are likely driven by the intestinal microbiota. Although it has been established that </w:t>
+      </w:r>
+      <w:r>
+        <w:rPr>
+          <w:i/>
+        </w:rPr>
+        <w:t>C. difficile</w:t>
+      </w:r>
+      <w:r>
+        <w:rPr/>
+        <w:t xml:space="preserve"> colonizes these communities effectively, it is unknown whether the differences in the metabolic activity of communities following antibiotic treatment are impacted by </w:t>
+      </w:r>
+      <w:r>
+        <w:rPr>
+          <w:i/>
+        </w:rPr>
+        <w:t>C. difficile</w:t>
+      </w:r>
+      <w:r>
+        <w:rPr/>
+        <w:t xml:space="preserve"> colonization or if they correlate with prolonged infection. Historically, it has been difficult to ascribe specific metabolic contributions to individual taxa within the microbiota during perturbations, especially within the context of a host. To address this limited understanding, we employed an integrative untargeted metabolomic and metagenome-enabled metatransciptomic approach to investigate specific responses to infection of the gut microbiota in a murine model of CDI. This high-dimensional analysis allowed us to not only characterize the metabolic output of the community, but to also identify which subgroups of bacteria were differentially active during mock infection and CDI. Our results supported the hypothesis that CDI was indeed associated with altered community-level gene transcription and metabolomic profile of susceptible environments. This effect was significantly more pronounced in communities where </w:t>
+      </w:r>
+      <w:r>
+        <w:rPr>
+          <w:i/>
+        </w:rPr>
+        <w:t>C. difficile</w:t>
+      </w:r>
+      <w:r>
+        <w:rPr/>
+        <w:t xml:space="preserve"> was able to maintain colonization. This work highlights the need for increased appreciation differential, combined effects of antibiotics and CDI on the gut microbiota in order to develop more successful targeted therapies that eliminate </w:t>
+      </w:r>
+      <w:r>
+        <w:rPr>
+          <w:i/>
+        </w:rPr>
+        <w:t>C. difficile</w:t>
+      </w:r>
+      <w:r>
+        <w:rPr/>
+        <w:t xml:space="preserve"> colonization.</w:t>
       </w:r>
     </w:p>
     <w:p>
@@ -497,38 +588,10 @@
         <w:rPr/>
       </w:pPr>
       <w:r>
-        <w:rPr/>
-        <w:t xml:space="preserve">Associations between the membership and functional capacity of the microbiota as measured by the metabolic output suggest that antibiotics increase susceptibility by altering the nutrient milieu in the gut to one that favors </w:t>
-      </w:r>
-      <w:r>
-        <w:rPr>
-          <w:i/>
-        </w:rPr>
-        <w:t>C. difficile</w:t>
-      </w:r>
-      <w:r>
-        <w:rPr/>
-        <w:t xml:space="preserve"> metabolism (11–13). One hypothesis is that </w:t>
-      </w:r>
-      <w:r>
-        <w:rPr>
-          <w:i/>
-        </w:rPr>
-        <w:t>C. difficile</w:t>
-      </w:r>
-      <w:r>
-        <w:rPr/>
-        <w:t xml:space="preserve"> colonization resistance is driven by competition for growth substrates by an intact community of metabolic specialists. This has been supported by animal model experiments over the past several decades (14–16). This line of reasoning has been carried through to the downstream restoration of colonization resistance with the application of fecal microbiota transplant (FMT). Although an individual’s microbiota may not return to its precise original state following FMT, it is hypothesized that the functional capacity of the new microbiota is able to outcompete </w:t>
-      </w:r>
-      <w:r>
-        <w:rPr>
-          <w:i/>
-        </w:rPr>
-        <w:t>C. difficile</w:t>
-      </w:r>
-      <w:r>
-        <w:rPr/>
-        <w:t xml:space="preserve"> for resources and clear the infection (13, 17).</w:t>
+        <w:rPr>
+          <w:b/>
+        </w:rPr>
+        <w:t>Results</w:t>
       </w:r>
     </w:p>
     <w:p>
@@ -537,69 +600,507 @@
         <w:rPr/>
       </w:pPr>
       <w:r>
-        <w:rPr/>
-        <w:t xml:space="preserve">Leveraging distinct antibiotic treatment regimens in a murine model of CDI (18), we and others have shown that </w:t>
-      </w:r>
-      <w:r>
-        <w:rPr>
-          <w:i/>
-        </w:rPr>
-        <w:t>C. difficile</w:t>
-      </w:r>
-      <w:r>
-        <w:rPr/>
-        <w:t xml:space="preserve"> adapts its physiology to the distinct cecal microbiomes that resulted from exposure to antibiotics (18, 19). We went on to show that </w:t>
-      </w:r>
-      <w:r>
-        <w:rPr>
-          <w:i/>
-        </w:rPr>
-        <w:t>C. difficile</w:t>
-      </w:r>
-      <w:r>
-        <w:rPr/>
-        <w:t xml:space="preserve"> appears to adapts portions of its metabolism to fit alternative nutrient niche landscapes presented. As the diet of the mice remained unchanged, changes in the cecal metabolome are likely driven by the intestinal microbiota. Although it has been established that </w:t>
-      </w:r>
-      <w:r>
-        <w:rPr>
-          <w:i/>
-        </w:rPr>
-        <w:t>C. difficile</w:t>
-      </w:r>
-      <w:r>
-        <w:rPr/>
-        <w:t xml:space="preserve"> colonizes these communities effectively, it is unknown whether the differences in the metabolic activity of communities following antibiotic treatment are impacted by </w:t>
-      </w:r>
-      <w:r>
-        <w:rPr>
-          <w:i/>
-        </w:rPr>
-        <w:t>C. difficile</w:t>
-      </w:r>
-      <w:r>
-        <w:rPr/>
-        <w:t xml:space="preserve"> colonization or if they correlate with prolonged infection. Historically, it has been difficult to ascribe specific metabolic contributions to individual taxa within the microbiota during perturbations, especially within the context of a host. To address this limited understanding, we employed an integrative untargeted metabolomic and metagenome-enabled metatransciptomic approach to investigate specific responses to infection of the gut microbiota in a murine model of CDI. This high-dimensional analysis allowed us to not only characterize the metabolic output of the community, but to also identify which subgroups of bacteria were differentially active during mock infection and CDI. Our results supported the hypothesis that CDI was indeed associated with altered community-level gene transcription and metabolomic profile of susceptible environments. This effect was significantly more pronounced in communities where </w:t>
-      </w:r>
-      <w:r>
-        <w:rPr>
-          <w:i/>
-        </w:rPr>
-        <w:t>C. difficile</w:t>
-      </w:r>
-      <w:r>
-        <w:rPr/>
-        <w:t xml:space="preserve"> was able to maintain colonization. This work highlights the need for increased appreciation differential, combined effects of antibiotics and CDI on the gut microbiota in order to develop more successful targeted therapies that eliminate </w:t>
-      </w:r>
-      <w:r>
-        <w:rPr>
-          <w:i/>
-        </w:rPr>
-        <w:t>C. difficile</w:t>
-      </w:r>
-      <w:r>
-        <w:rPr/>
+        <w:rPr>
+          <w:b/>
+        </w:rPr>
+        <w:t xml:space="preserve">Distinct antibiotic pretreatments are associated with alternative community structures that are equally susceptible to initial </w:t>
+      </w:r>
+      <w:r>
+        <w:rPr>
+          <w:b/>
+          <w:i/>
+        </w:rPr>
+        <w:t>C. difficile</w:t>
+      </w:r>
+      <w:r>
+        <w:rPr>
+          <w:b/>
+        </w:rPr>
+        <w:t xml:space="preserve"> colonization, but differ in patterns of clearance.</w:t>
+      </w:r>
+      <w:r>
+        <w:rPr/>
+        <w:t xml:space="preserve"> In previous work from our laboratory it was found that when conventionally-reared SPF mice were pretreated with one of three different antibiotics (streptomycin, cefoperazone, and clindamycin; Table S1) to sensitize the animals to </w:t>
+      </w:r>
+      <w:r>
+        <w:rPr>
+          <w:i/>
+        </w:rPr>
+        <w:t>C. difficile</w:t>
+      </w:r>
+      <w:r>
+        <w:rPr/>
+        <w:t xml:space="preserve"> colonization, each pretreatment was associated with altered patterns of </w:t>
+      </w:r>
+      <w:r>
+        <w:rPr>
+          <w:i/>
+        </w:rPr>
+        <w:t>C. difficile</w:t>
+      </w:r>
+      <w:r>
+        <w:rPr/>
+        <w:t xml:space="preserve"> virulence factor expression (19). Briefly, these drugs were chosen for not only the ability to to reduce </w:t>
+      </w:r>
+      <w:r>
+        <w:rPr>
+          <w:i/>
+        </w:rPr>
+        <w:t>C. difficile</w:t>
+      </w:r>
+      <w:r>
+        <w:rPr/>
+        <w:t xml:space="preserve"> colonization resistance in a mouse model (18), but also for distinct and significant impacts on the structure and diversity of the cecal microbiota (Fig. 1A) (19). In each antibiotic pretreatment model, we observed equally high levels of </w:t>
+      </w:r>
+      <w:r>
+        <w:rPr>
+          <w:i/>
+        </w:rPr>
+        <w:t>C. difficile</w:t>
+      </w:r>
+      <w:r>
+        <w:rPr/>
+        <w:t xml:space="preserve"> colonization on the day after infection, however,</w:t>
+      </w:r>
+      <w:r>
+        <w:rPr>
+          <w:i/>
+        </w:rPr>
+        <w:t>C. difficile</w:t>
+      </w:r>
+      <w:r>
+        <w:rPr/>
+        <w:t xml:space="preserve"> fell below the limit of detection in only clindamycin-pretreated mice over the subsequent 9 days while the other two pretreatments remained highly colonized (</w:t>
+      </w:r>
+      <w:r>
+        <w:rPr>
+          <w:i/>
+        </w:rPr>
+        <w:t>p</w:t>
+      </w:r>
+      <w:r>
+        <w:rPr/>
+        <w:t xml:space="preserve"> = 0.01; Fig. 1A). We hypothesized that this occurred in the clindamycin-pretreated mice because the resultant intestinal community occupied niche space with greater overlap to that of </w:t>
+      </w:r>
+      <w:r>
+        <w:rPr>
+          <w:i/>
+        </w:rPr>
+        <w:t>C. difficile</w:t>
+      </w:r>
+      <w:r>
+        <w:rPr/>
+        <w:t>.</w:t>
+      </w:r>
+    </w:p>
+    <w:p>
+      <w:pPr>
+        <w:pStyle w:val="TextBody"/>
+        <w:rPr/>
+      </w:pPr>
+      <w:r>
+        <w:rPr/>
+        <w:t xml:space="preserve">Earlier publications have demonstrated that </w:t>
+      </w:r>
+      <w:r>
+        <w:rPr>
+          <w:i/>
+        </w:rPr>
+        <w:t>C. difficile</w:t>
+      </w:r>
+      <w:r>
+        <w:rPr/>
+        <w:t xml:space="preserve"> virulence factor expression is regulated by availability of certain nutrients in the environment (20), so we first sought to measure spore and toxin production. We chose to focus all downstream experimentation on 18-hours post-infection to the assess behavior of </w:t>
+      </w:r>
+      <w:r>
+        <w:rPr>
+          <w:i/>
+        </w:rPr>
+        <w:t>C. difficile</w:t>
+      </w:r>
+      <w:r>
+        <w:rPr/>
+        <w:t xml:space="preserve"> directly prior to the reduction in detectable </w:t>
+      </w:r>
+      <w:r>
+        <w:rPr>
+          <w:i/>
+        </w:rPr>
+        <w:t>C. difficile</w:t>
+      </w:r>
+      <w:r>
+        <w:rPr/>
+        <w:t xml:space="preserve">. This end point corresponded with a previous study where </w:t>
+      </w:r>
+      <w:r>
+        <w:rPr>
+          <w:i/>
+        </w:rPr>
+        <w:t>C. difficile</w:t>
+      </w:r>
+      <w:r>
+        <w:rPr/>
+        <w:t xml:space="preserve"> reached maximum cecal vegetative cell load with few detectable spores (21). We also elected to examine cecal content because it was more likely to be a site of active bacterial metabolism compared to stool and would allow for an assessment of functional differences in the microbiota. At 18 hours after infection, we found that communities indeed remained highly differentiated from untreated controls measured by 16S rRNA gene sequencing of the V4 region, classified to the family-level (Fig. 1B). The composition of streptomycin-pretreated communities was more variable between cages, but was generally enriched for members of phylum </w:t>
+      </w:r>
+      <w:r>
+        <w:rPr>
+          <w:i/>
+        </w:rPr>
+        <w:t>Bacteroidetes</w:t>
+      </w:r>
+      <w:r>
+        <w:rPr/>
+        <w:t xml:space="preserve">. Cefoperazone and clindamycin-pretreated cecal communities were consistently dominated by members of the </w:t>
+      </w:r>
+      <w:r>
+        <w:rPr>
+          <w:i/>
+        </w:rPr>
+        <w:t>Lactobacillaceae</w:t>
+      </w:r>
+      <w:r>
+        <w:rPr/>
+        <w:t xml:space="preserve"> and </w:t>
+      </w:r>
+      <w:r>
+        <w:rPr>
+          <w:i/>
+        </w:rPr>
+        <w:t>Enterobacteriaceae</w:t>
+      </w:r>
+      <w:r>
+        <w:rPr/>
+        <w:t xml:space="preserve"> families, respectively. Despite variation in the community structures, there were no significant differences in the number of vegetative cells between any antibiotic-pretreatment group (Fig. 1C). All susceptible mice were colonized with ~1x10</w:t>
+      </w:r>
+      <w:r>
+        <w:rPr>
+          <w:vertAlign w:val="superscript"/>
+        </w:rPr>
+        <w:t>8</w:t>
+      </w:r>
+      <w:r>
+        <w:rPr/>
+        <w:t xml:space="preserve"> vegetative colony forming units (cfu) per gram of cecal content and untreated mice maintained </w:t>
+      </w:r>
+      <w:r>
+        <w:rPr>
+          <w:i/>
+        </w:rPr>
+        <w:t>C. difficile</w:t>
+      </w:r>
+      <w:r>
+        <w:rPr/>
+        <w:t xml:space="preserve"> colonization resistance. We have also perviously demonstrated that both </w:t>
+      </w:r>
+      <w:r>
+        <w:rPr>
+          <w:i/>
+        </w:rPr>
+        <w:t>C. difficile</w:t>
+      </w:r>
+      <w:r>
+        <w:rPr/>
+        <w:t xml:space="preserve"> spore production and toxin activity differ between these pretreatment regimes (19). As both processes have been linked to environmental concentrations of specific growth nutrients (20), these results suggested that despite high initial </w:t>
+      </w:r>
+      <w:r>
+        <w:rPr>
+          <w:i/>
+        </w:rPr>
+        <w:t>C. difficile</w:t>
+      </w:r>
+      <w:r>
+        <w:rPr/>
+        <w:t xml:space="preserve"> colonization the microbiomes across pretreatments may vary in available nutrients or profiles of competitors for those niches.</w:t>
+      </w:r>
+    </w:p>
+    <w:p>
+      <w:pPr>
+        <w:pStyle w:val="TextBody"/>
+        <w:rPr/>
+      </w:pPr>
+      <w:r>
+        <w:rPr>
+          <w:b/>
+        </w:rPr>
+        <w:t xml:space="preserve">Multiple biological signatures in the bacterial community and metabolome differentiate cecal microbiomes that remained colonized by </w:t>
+      </w:r>
+      <w:r>
+        <w:rPr>
+          <w:b/>
+          <w:i/>
+        </w:rPr>
+        <w:t>C. difficile</w:t>
+      </w:r>
+      <w:r>
+        <w:rPr>
+          <w:b/>
+        </w:rPr>
+        <w:t xml:space="preserve"> from those that do not.</w:t>
+      </w:r>
+      <w:r>
+        <w:rPr/>
+        <w:t xml:space="preserve"> Pretreatment with antibiotics not only alters the structure of the resident microbiota, but also has a dramatic impact on the intestinal metabolome (11–13). To understand the ramifications each antibiotic had on the cecal metabolomic environment, we performed untargeted metabolomic analysis on the cecal contents that were also utilized in the 16S rRNA gene sequencing. A total of 727 distinct metabolites were identified through these means. In combination with our 16S results, we first characterized the differences between the microbiomes (microbiota, plus associated metabolome) of the mock-infected animals to quantify possible drivers of communities that go on to clear infection. To focus our analysis on ascertaining changes in discrete populations within the microbiota, we generated operational taxonomic units (otu) clustered at 97% similarity which historically corresponds with species-level classification. We also removed all </w:t>
+      </w:r>
+      <w:r>
+        <w:rPr>
+          <w:i/>
+        </w:rPr>
+        <w:t>C. difficile</w:t>
+      </w:r>
+      <w:r>
+        <w:rPr/>
+        <w:t xml:space="preserve"> 16S rRNA gene sequences, which represented an average of 2.113% sequencing reads across infection groups to eliminate its direct impact in downstream calculation. Using these methods we discovered that the Bray-Curtis dissimialrity of both the community structure (</w:t>
+      </w:r>
+      <w:r>
+        <w:rPr>
+          <w:i/>
+        </w:rPr>
+        <w:t>p</w:t>
+      </w:r>
+      <w:r>
+        <w:rPr/>
+        <w:t xml:space="preserve"> &lt; 0.001) and metabolome (</w:t>
+      </w:r>
+      <w:r>
+        <w:rPr>
+          <w:i/>
+        </w:rPr>
+        <w:t>p</w:t>
+      </w:r>
+      <w:r>
+        <w:rPr/>
+        <w:t xml:space="preserve"> &lt; 0.001) significantly differ between cleared and colonized groups early during infection (Fig. 2A &amp; 2C). These results partially supported the hypothesis that the cecal environment created by clindamycin pretreatment was highly divergent from the other groups, and likely contributed to the clearance seen in the subsequent days.</w:t>
+      </w:r>
+    </w:p>
+    <w:p>
+      <w:pPr>
+        <w:pStyle w:val="TextBody"/>
+        <w:rPr/>
+      </w:pPr>
+      <w:r>
+        <w:rPr/>
+        <w:t xml:space="preserve">To uncover the specific drivers at each level of biology, we then utilized Random Forest machine learning to identify the smallest optimal subset of features that successfully differentiate microbiomes that clear infection and and those that remain colonized after blinded cross-validation (AUCRF) (22). At the level of community membership (16S rRNA sequencing), it resulted it 5 otus which correctly classified all samples to their corresponding groups (Fig. 2B; Out-of-bag error=0%). After obtaining the representative sequence of each resultant otu, we were able to assign species-level classification to 3 out of 5 with high confidence (E-value &lt; 1e -5). Interestingly, these otus are not consistently dominant in antibiotic pretreated communities yet differences in their abundance are highly informative for distinguishing communities that clear </w:t>
+      </w:r>
+      <w:r>
+        <w:rPr>
+          <w:i/>
+        </w:rPr>
+        <w:t>C. difficile</w:t>
+      </w:r>
+      <w:r>
+        <w:rPr/>
+        <w:t xml:space="preserve">. Similarly, machine learning with metabolomic results also revealed 5 metabolites which give a model that correctly differentiates the groups (Fig. 2D; Out-of-bag error=0%). Together these results further support that the environment of the cecum, even early during infection, is distinct between groups that clear the infection and those that maintain </w:t>
+      </w:r>
+      <w:r>
+        <w:rPr>
+          <w:i/>
+        </w:rPr>
+        <w:t>C. difficile</w:t>
+      </w:r>
+      <w:r>
+        <w:rPr/>
+        <w:t xml:space="preserve"> at high levels. Furthermore, results from machine learning analysis indicate that it may be members in the minority of relative abundance that have disproportionate influence on the clearance patterns observed between pretreatment regimes.</w:t>
+      </w:r>
+    </w:p>
+    <w:p>
+      <w:pPr>
+        <w:pStyle w:val="TextBody"/>
+        <w:rPr/>
+      </w:pPr>
+      <w:r>
+        <w:rPr>
+          <w:b/>
+        </w:rPr>
+        <w:t xml:space="preserve">Amino-acid metabolism by </w:t>
+      </w:r>
+      <w:r>
+        <w:rPr>
+          <w:b/>
+          <w:i/>
+        </w:rPr>
+        <w:t>C. difficile</w:t>
+      </w:r>
+      <w:r>
+        <w:rPr>
+          <w:b/>
+        </w:rPr>
+        <w:t xml:space="preserve"> appears important for sustained colonization across susceptible environments</w:t>
+      </w:r>
+      <w:r>
+        <w:rPr/>
+        <w:t xml:space="preserve"> It has been recently established that the catabolism of amino acids (Stickland fermentation) by </w:t>
+      </w:r>
+      <w:r>
+        <w:rPr>
+          <w:i/>
+        </w:rPr>
+        <w:t>C. difficile</w:t>
+      </w:r>
+      <w:r>
+        <w:rPr/>
+        <w:t xml:space="preserve"> may be a critical nutrient niche occupied by the pathogen early during infection in one antibiotic pretreament model of CDI (23). We were interested to observe if this behavior was conserved across multiple distinct gut environments where </w:t>
+      </w:r>
+      <w:r>
+        <w:rPr>
+          <w:i/>
+        </w:rPr>
+        <w:t>C. difficile</w:t>
+      </w:r>
+      <w:r>
+        <w:rPr/>
+        <w:t xml:space="preserve"> was permitted to colonize. Utilizing the previously described approaches, we assessed the the distinction between any antibiotic-pretreated, mock-infected microbiomes and those of untreated, </w:t>
+      </w:r>
+      <w:r>
+        <w:rPr>
+          <w:i/>
+        </w:rPr>
+        <w:t>C. difficile</w:t>
+      </w:r>
+      <w:r>
+        <w:rPr/>
+        <w:t xml:space="preserve">-resistant animals. Not only was a Stickland substrate increased across susceptible environments but several secondary bile acids, which have been shown to be negatively correlated with </w:t>
+      </w:r>
+      <w:r>
+        <w:rPr>
+          <w:i/>
+        </w:rPr>
+        <w:t>C. difficile</w:t>
+      </w:r>
+      <w:r>
+        <w:rPr/>
+        <w:t xml:space="preserve"> susceptibility were significantly decreased (Fig. S1B; </w:t>
+      </w:r>
+      <w:r>
+        <w:rPr>
+          <w:i/>
+        </w:rPr>
+        <w:t>p</w:t>
+      </w:r>
+      <w:r>
+        <w:rPr/>
+        <w:t xml:space="preserve"> &lt; 0</w:t>
+      </w:r>
+      <w:bookmarkStart w:id="2" w:name="__DdeLink__2193_1646858474"/>
+      <w:r>
+        <w:rPr/>
+        <w:t>.</w:t>
+      </w:r>
+      <w:r>
+        <w:rPr/>
+        <w:t>001</w:t>
+      </w:r>
+      <w:bookmarkEnd w:id="2"/>
+      <w:r>
+        <w:rPr/>
+        <w:t xml:space="preserve">). Additionally, multiple members of Clostridia which may also capable of metabolizing amino acids for growth (24) were selected by AUCRF and were significantly decreased during susceptibility (Fig. S1A; </w:t>
+      </w:r>
+      <w:r>
+        <w:rPr>
+          <w:i/>
+        </w:rPr>
+        <w:t>p</w:t>
+      </w:r>
+      <w:r>
+        <w:rPr/>
+        <w:t xml:space="preserve"> &lt; 0.</w:t>
+      </w:r>
+      <w:r>
+        <w:rPr/>
+        <w:t>001</w:t>
+      </w:r>
+      <w:r>
+        <w:rPr/>
+        <w:t xml:space="preserve">). Conversely, we also performed a similar analysis to investigate changes induced by </w:t>
+      </w:r>
+      <w:r>
+        <w:rPr>
+          <w:i/>
+        </w:rPr>
+        <w:t>C. difficile</w:t>
+      </w:r>
+      <w:r>
+        <w:rPr/>
+        <w:t xml:space="preserve"> colonization itself in these susceptible conditions. This revealed that although CDI alone did not induce significant shifts in the global community structure or metabolome (Fig. S2 A &amp; C; </w:t>
+      </w:r>
+      <w:r>
+        <w:rPr>
+          <w:i/>
+        </w:rPr>
+        <w:t>p</w:t>
+      </w:r>
+      <w:r>
+        <w:rPr/>
+        <w:t xml:space="preserve"> = 0.171, 0.082), several features were able to discriminate infected and uninfected microbiomes with relative accuracy. This analysis highlighted numerous known </w:t>
+      </w:r>
+      <w:r>
+        <w:rPr>
+          <w:i/>
+        </w:rPr>
+        <w:t>C. difficile</w:t>
+      </w:r>
+      <w:r>
+        <w:rPr/>
+        <w:t xml:space="preserve"> growth substrates as enriched in all pretreatments including 6 Stickland substrates, 4 of which are proline conjugates, along with another carbon source arabonate/xlyonate (Fig. S2D). Furthermore 5-aminovalerate, the most common endproduct of Stickland fermentation, was significantly increased during infection in almost all metabolomes measured. More discrete inspection of these specific metabolites revealed that clindamycin pretreatment was only condition where both the inputs and outputs of Stickland fermentation were less abundant compared to controls (Fig. S3). These results strongly support Stickland fermentation as a primary nutritional strategy of </w:t>
+      </w:r>
+      <w:r>
+        <w:rPr>
+          <w:i/>
+        </w:rPr>
+        <w:t>C. difficile</w:t>
+      </w:r>
+      <w:r>
+        <w:rPr/>
+        <w:t xml:space="preserve"> early in infection. Moreover, these data further suggest the degree to which the environment of the intestine is altered by infection may be linked to the ability of the pathogen to persist within those gut environments.</w:t>
+      </w:r>
+    </w:p>
+    <w:p>
+      <w:pPr>
+        <w:pStyle w:val="TextBody"/>
+        <w:rPr/>
+      </w:pPr>
+      <w:r>
+        <w:rPr>
+          <w:b/>
+        </w:rPr>
+        <w:t xml:space="preserve">Infection corresponded with larger shifts in the metatranscriptomes of communities which allowed sustained </w:t>
+      </w:r>
+      <w:r>
+        <w:rPr>
+          <w:b/>
+          <w:i/>
+        </w:rPr>
+        <w:t>C. difficile</w:t>
+      </w:r>
+      <w:r>
+        <w:rPr>
+          <w:b/>
+        </w:rPr>
         <w:t xml:space="preserve"> colonization.</w:t>
       </w:r>
+      <w:r>
+        <w:rPr/>
+        <w:t xml:space="preserve"> Despite shared signal between community structure and metabolome in the cecal environments of interest, it is difficult to connect specific microbes with changes in concentration of particular metabolites that may ultimately influence the duration of infection. To gain a more specific understanding of how the microbiota or </w:t>
+      </w:r>
+      <w:r>
+        <w:rPr>
+          <w:i/>
+        </w:rPr>
+        <w:t>C. difficile</w:t>
+      </w:r>
+      <w:r>
+        <w:rPr/>
+        <w:t xml:space="preserve"> shaped the metabolic environment, we employed parallel metagenomic and metatranscriptomic shotgun sequencing following paired DNA and RNA samples collected from the cecal content of the mice used in the previous analyses. To achieve usable concentrations of bacterial mRNA after rRNA depletion, we were required to performed a combined sequencing effort for each treatment and infection group. To establish confidence in continuing pooled analysis, we calculated within-group sample variance replicates from cfu, otu relative abundance, and untargeted metabolomic (Table S3). With only limited outliers, this revealed low levels of variance within control and experimental groups at multiple levels of biology. Following sequencing, metagenomic reads from mock-infected cecal communities were assembled </w:t>
+      </w:r>
+      <w:r>
+        <w:rPr>
+          <w:i/>
+        </w:rPr>
+        <w:t>de novo</w:t>
+      </w:r>
+      <w:r>
+        <w:rPr/>
+        <w:t xml:space="preserve"> into contigs and putative genes were identified resulting in 234,868 (streptomycin), 83,534 (cefoperazone), and 35,681 (clindamycin) likely open reading frames in each metagenome. Of these putative genes, 28.5% were able to be annotated with known function KEGG, and many of these annotations were homologs among species within the dataset. Streptomycin pretreatment resulted in a significantly more diverse community (Table S1) than other groups, so a more diverse metagenome was expected. 2408 unique functionally annotated genes were detected in the metagenome resulting from strptomycin pretreatment, at least 1163 more genes than either cefoperazone or clindamycin (Fig. S4A-D). Metagenome-enabled mapping of both metagenomic and metatranscriptomic reads revealed that we were able to obtain informative depths of sequencing that adequately sampled the landscape of shotgun libraries (Fig. S4E-F). As expected, genes with any detectable transcript in any metatranscriptome were a subset of their corresponding metagenome. Metatranscriptomic read abundances were normalized to corresponding metagenomic coverage per gene in order to normalize for abundance of the contributing bacterial taxa. This step was followed by a final even subsampling of reads between conditions in order to create an equal standard of comparison across groups and identify genes with the largest increases in transcription above baseline.</w:t>
+      </w:r>
     </w:p>
     <w:p>
       <w:pPr>
@@ -607,10 +1108,18 @@
         <w:rPr/>
       </w:pPr>
       <w:r>
-        <w:rPr>
-          <w:b/>
-        </w:rPr>
-        <w:t>Results</w:t>
+        <w:rPr/>
+        <w:t xml:space="preserve">We hypothesized that degree of change in the metatranscriptome corresponding with </w:t>
+      </w:r>
+      <w:r>
+        <w:rPr>
+          <w:i/>
+        </w:rPr>
+        <w:t>C. difficile</w:t>
+      </w:r>
+      <w:r>
+        <w:rPr/>
+        <w:t xml:space="preserve"> colonization would reflect the concurrent shifts seen at the metabolomic-level. As disparate bacterial taxa possess vastly different metabolic capabilities, and antibiotic induced distinct species profiles of each community, we addressed this question by delineating the transcriptomic contributions of separate bacterial taxa within each metatranscriptomic dataset. Additionally since many genes lack a specific functional annotation in KEGG but retain general taxonomic information, we continued the analysis at the genus level of classification for all genes contributed to each metagenome. Using this approach, we directly compared the normalized cDNA abundances for each gene between infected and uninfected states for each antibiotic pretreatment and applied Spearman correlation to identify distinct patterns of transcription (Fig. 3). This resulted in 2473 genes that had an average distance of 2.545 units of deviation (UD) associated with streptomycin-pretreatment, 2930 genes at an average distance 3.854 UD with cefoperazone-pretreatment, and only 727 outliers at an average distance of 2.414 UD in clindamycin-pretreatment. Overall, the clindamycin pretreatment was associated with the fewest transcription outliers between uninfected and infection conditions compared with those of the other antibiotic groups. This suggested that the degree to which the metatranscriptome was shifted by infection corresponded to prolonged colonization.</w:t>
       </w:r>
     </w:p>
     <w:p>
@@ -619,77 +1128,124 @@
         <w:rPr/>
       </w:pPr>
       <w:r>
-        <w:rPr>
-          <w:b/>
-        </w:rPr>
-        <w:t xml:space="preserve">Distinct antibiotic pretreatments are associated with alternative community structures that are equally susceptible to initial </w:t>
-      </w:r>
-      <w:r>
-        <w:rPr>
-          <w:b/>
-          <w:i/>
-        </w:rPr>
-        <w:t>C. difficile</w:t>
-      </w:r>
-      <w:r>
-        <w:rPr>
-          <w:b/>
-        </w:rPr>
-        <w:t xml:space="preserve"> colonization, but differ in patterns of clearance.</w:t>
-      </w:r>
-      <w:r>
-        <w:rPr/>
-        <w:t xml:space="preserve"> In previous work from our laboratory it was found that when conventionally-reared SPF mice were pretreated with one of three different antibiotics (streptomycin, cefoperazone, and clindamycin; Table S1) to sensitize the animals to </w:t>
-      </w:r>
-      <w:r>
-        <w:rPr>
-          <w:i/>
-        </w:rPr>
-        <w:t>C. difficile</w:t>
-      </w:r>
-      <w:r>
-        <w:rPr/>
-        <w:t xml:space="preserve"> colonization, each pretreatment was associated with altered patterns of </w:t>
-      </w:r>
-      <w:r>
-        <w:rPr>
-          <w:i/>
-        </w:rPr>
-        <w:t>C. difficile</w:t>
-      </w:r>
-      <w:r>
-        <w:rPr/>
-        <w:t xml:space="preserve"> virulence factor expression (19). Briefly, these drugs were chosen for not only the ability to to reduce </w:t>
-      </w:r>
-      <w:r>
-        <w:rPr>
-          <w:i/>
-        </w:rPr>
-        <w:t>C. difficile</w:t>
-      </w:r>
-      <w:r>
-        <w:rPr/>
-        <w:t xml:space="preserve"> colonization resistance in a mouse model (18), but also for distinct and significant impacts on the structure and diversity of the cecal microbiota (Fig. 1A) (19). In each antibiotic pretreatment model, we observed equally high levels of </w:t>
-      </w:r>
-      <w:r>
-        <w:rPr>
-          <w:i/>
-        </w:rPr>
-        <w:t>C. difficile</w:t>
-      </w:r>
-      <w:r>
-        <w:rPr/>
-        <w:t xml:space="preserve"> colonization on the day after infection, however,</w:t>
-      </w:r>
-      <w:r>
-        <w:rPr>
-          <w:i/>
-        </w:rPr>
-        <w:t>C. difficile</w:t>
-      </w:r>
-      <w:r>
-        <w:rPr/>
-        <w:t xml:space="preserve"> fell below the limit of detection in only clindamycin-pretreated mice over the subsequent 9 days while the other two pretreatments remained highly colonized (</w:t>
+        <w:rPr/>
+        <w:t xml:space="preserve">Perhaps even more prominently, this analysis revealed that outlier genes were largely contributed by underrepresented genera across infection models. In streptomycin-pretreated mice, the largest differences were in 937 genes belonging to </w:t>
+      </w:r>
+      <w:r>
+        <w:rPr>
+          <w:i/>
+        </w:rPr>
+        <w:t>Lactobacillus</w:t>
+      </w:r>
+      <w:r>
+        <w:rPr/>
+        <w:t xml:space="preserve"> with increased transcription during </w:t>
+      </w:r>
+      <w:r>
+        <w:rPr>
+          <w:i/>
+        </w:rPr>
+        <w:t>C. difficile</w:t>
+      </w:r>
+      <w:r>
+        <w:rPr/>
+        <w:t xml:space="preserve"> infection (Fig. 3A). In cefoperazone-pretreated mice 2290 genes belonging to </w:t>
+      </w:r>
+      <w:r>
+        <w:rPr>
+          <w:i/>
+        </w:rPr>
+        <w:t>Bacteroides</w:t>
+      </w:r>
+      <w:r>
+        <w:rPr/>
+        <w:t xml:space="preserve"> had higher transcription in mock infected mice (Fig. 3B). A consistent trend in streptomycin and cefoperazone pretreatments was an overrepresentation of highly transcribed genes from genera belonging to </w:t>
+      </w:r>
+      <w:r>
+        <w:rPr>
+          <w:i/>
+        </w:rPr>
+        <w:t>Bacteroidetes</w:t>
+      </w:r>
+      <w:r>
+        <w:rPr/>
+        <w:t xml:space="preserve"> during mock infection. The metatransciptomes within both of these pretreatment conditions poorly correlated between mock and infected conditions, indicating a high degree of change induced by </w:t>
+      </w:r>
+      <w:r>
+        <w:rPr>
+          <w:i/>
+        </w:rPr>
+        <w:t>C. difficile</w:t>
+      </w:r>
+      <w:r>
+        <w:rPr/>
+        <w:t xml:space="preserve"> colonization (</w:t>
+      </w:r>
+      <w:r>
+        <w:rPr>
+          <w:i/>
+        </w:rPr>
+        <w:t>R</w:t>
+      </w:r>
+      <w:r>
+        <w:rPr/>
+        <w:t xml:space="preserve"> = 0.334 &amp; </w:t>
+      </w:r>
+      <w:r>
+        <w:rPr>
+          <w:i/>
+        </w:rPr>
+        <w:t>R</w:t>
+      </w:r>
+      <w:r>
+        <w:rPr/>
+        <w:t xml:space="preserve"> = 0.031). In clindamycin-pretreated mice the largest difference in transcription was for 510 </w:t>
+      </w:r>
+      <w:r>
+        <w:rPr>
+          <w:i/>
+        </w:rPr>
+        <w:t>Lactobacillus</w:t>
+      </w:r>
+      <w:r>
+        <w:rPr/>
+        <w:t xml:space="preserve"> genes with increased transcription during CDI (Fig. 3C). Infected and uninfected metatranscriptomes associated with this antibiotic more strongly correlated than either other pretreatment (</w:t>
+      </w:r>
+      <w:r>
+        <w:rPr>
+          <w:i/>
+        </w:rPr>
+        <w:t>R</w:t>
+      </w:r>
+      <w:r>
+        <w:rPr/>
+        <w:t xml:space="preserve"> = 0.864). These data also supported that the transcriptional activity of lowly abundant bacterial taxa experienced larger degrees of change during infection by </w:t>
+      </w:r>
+      <w:r>
+        <w:rPr>
+          <w:i/>
+        </w:rPr>
+        <w:t>C. difficile</w:t>
+      </w:r>
+      <w:r>
+        <w:rPr/>
+        <w:t>.</w:t>
+      </w:r>
+    </w:p>
+    <w:p>
+      <w:pPr>
+        <w:pStyle w:val="TextBody"/>
+        <w:rPr/>
+      </w:pPr>
+      <w:r>
+        <w:rPr>
+          <w:b/>
+        </w:rPr>
+        <w:t>Largest amount of metatranscriptomic changes in response to infection are concentrated in the minority taxa of each pretreatment group.</w:t>
+      </w:r>
+      <w:r>
+        <w:rPr/>
+        <w:t xml:space="preserve"> To explore the concept of increased transcriptional shift in the lowest abundance taxa responding to infection we tabulated the absolute difference between mock-infection and CDI in all transcriptomic abundances per genus in each antibiotic pretreatment. We further normalized these values for the number of genes detected per each genera to adjust for species that were more successfully assembled or annotated and we eliminated genera where less than 50 genes were detected per group. Taxa were then stratified into categories based on their relative abundance in each community from 16S rRNA gene sequencing (Fig. 4). This revealed that indeed most change occurred within relatively rare bacterial taxa, and their degree of change inversely correlated with sustained colonization. To this point, minority metatranscriptomic absolute differences were significantly reduced in clindamycin pretreatment (</w:t>
       </w:r>
       <w:r>
         <w:rPr>
@@ -699,17 +1255,17 @@
       </w:r>
       <w:r>
         <w:rPr/>
-        <w:t xml:space="preserve"> = 0.01; Fig. 1A). We hypothesized that this occurred in the clindamycin-pretreated mice because the resultant intestinal community occupied niche space with greater overlap to that of </w:t>
-      </w:r>
-      <w:r>
-        <w:rPr>
-          <w:i/>
-        </w:rPr>
-        <w:t>C. difficile</w:t>
-      </w:r>
-      <w:r>
-        <w:rPr/>
-        <w:t>.</w:t>
+        <w:t xml:space="preserve"> &lt; 0.001). Additionally, the proportion of taxa in the lowest abundance bracket was largely similar across pretreatment groups (~800%). As a corollary, it stood to reason that the majority of unique genes or metabolic potential was held within this minority, and when following quantification this proved to be the case (Table S4). As a consequence, the downstream impacts on functionality may affect a disproportionately large effect in the overall environment of the intestine as a function of their collective metabolism. We then hypothesized that genes of pathways with the largest degree of change in communities where </w:t>
+      </w:r>
+      <w:r>
+        <w:rPr>
+          <w:i/>
+        </w:rPr>
+        <w:t>C. difficile</w:t>
+      </w:r>
+      <w:r>
+        <w:rPr/>
+        <w:t xml:space="preserve"> maintains colonization may be closely linked to the acquisition of resources that the pathogen prefers for growth.</w:t>
       </w:r>
     </w:p>
     <w:p>
@@ -718,118 +1274,470 @@
         <w:rPr/>
       </w:pPr>
       <w:r>
-        <w:rPr/>
-        <w:t xml:space="preserve">Earlier publications have demonstrated that </w:t>
-      </w:r>
-      <w:r>
-        <w:rPr>
-          <w:i/>
-        </w:rPr>
-        <w:t>C. difficile</w:t>
-      </w:r>
-      <w:r>
-        <w:rPr/>
-        <w:t xml:space="preserve"> virulence factor expression is regulated by availability of certain nutrients in the environment (20), so we first sought to measure spore and toxin production. We chose to focus all downstream experimentation on 18-hours post-infection to the assess behavior of </w:t>
-      </w:r>
-      <w:r>
-        <w:rPr>
-          <w:i/>
-        </w:rPr>
-        <w:t>C. difficile</w:t>
-      </w:r>
-      <w:r>
-        <w:rPr/>
-        <w:t xml:space="preserve"> directly prior to the reduction in detectable </w:t>
-      </w:r>
-      <w:r>
-        <w:rPr>
-          <w:i/>
-        </w:rPr>
-        <w:t>C. difficile</w:t>
-      </w:r>
-      <w:r>
-        <w:rPr/>
-        <w:t xml:space="preserve">. This end point corresponded with a previous study where </w:t>
-      </w:r>
-      <w:r>
-        <w:rPr>
-          <w:i/>
-        </w:rPr>
-        <w:t>C. difficile</w:t>
-      </w:r>
-      <w:r>
-        <w:rPr/>
-        <w:t xml:space="preserve"> reached maximum cecal vegetative cell load with few detectable spores (21). We also elected to examine cecal content because it was more likely to be a site of active bacterial metabolism compared to stool and would allow for an assessment of functional differences in the microbiota. At 18 hours after infection, we found that communities indeed remained highly differentiated from untreated controls measured by 16S rRNA gene sequencing of the V4 region, classified to the family-level (Fig. 1B). The composition of streptomycin-pretreated communities was more variable between cages, but was generally enriched for members of phylum </w:t>
-      </w:r>
-      <w:r>
-        <w:rPr>
-          <w:i/>
-        </w:rPr>
-        <w:t>Bacteroidetes</w:t>
-      </w:r>
-      <w:r>
-        <w:rPr/>
-        <w:t xml:space="preserve">. Cefoperazone and clindamycin-pretreated cecal communities were consistently dominated by members of the </w:t>
-      </w:r>
-      <w:r>
-        <w:rPr>
-          <w:i/>
-        </w:rPr>
-        <w:t>Lactobacillaceae</w:t>
-      </w:r>
-      <w:r>
-        <w:rPr/>
-        <w:t xml:space="preserve"> and </w:t>
-      </w:r>
-      <w:r>
-        <w:rPr>
-          <w:i/>
-        </w:rPr>
-        <w:t>Enterobacteriaceae</w:t>
-      </w:r>
-      <w:r>
-        <w:rPr/>
-        <w:t xml:space="preserve"> families, respectively. Despite variation in the community structures, there were no significant differences in the number of vegetative cells between any antibiotic-pretreatment group (Fig. 1C). All susceptible mice were colonized with ~1x10</w:t>
+        <w:rPr>
+          <w:b/>
+        </w:rPr>
+        <w:t xml:space="preserve">Altered transcription within minority taxa favors reduced nutrient competition with </w:t>
+      </w:r>
+      <w:r>
+        <w:rPr>
+          <w:b/>
+          <w:i/>
+        </w:rPr>
+        <w:t>C. difficile</w:t>
+      </w:r>
+      <w:r>
+        <w:rPr>
+          <w:b/>
+        </w:rPr>
+        <w:t xml:space="preserve"> in communities that permit sustained colonization</w:t>
+      </w:r>
+      <w:r>
+        <w:rPr/>
+        <w:t xml:space="preserve"> Based on the previous combine metabolomic and metatranscriptomic results, we hypothesized that pathways with the greatest differences would be related to catabolism of metabolites useable by </w:t>
+      </w:r>
+      <w:r>
+        <w:rPr>
+          <w:i/>
+        </w:rPr>
+        <w:t>C. difficile</w:t>
+      </w:r>
+      <w:r>
+        <w:rPr/>
+        <w:t xml:space="preserve"> for growth. In order to assess these changes, we cross referenced genus-level classification of 16S results (Materials &amp; Methods) below the 0.1% relative abundance threshold in each community with the genes attributed to those genera in the metagenome-enabled metatranscriptome mapping. We further focused this analysis on genes that had also received functional KEGG annotation in addition to taxonomic classification (Fig. 5). This resulted in 585 genes differentially transcribed between clindamycin pretreatment and both other groups that allow for sustained </w:t>
+      </w:r>
+      <w:r>
+        <w:rPr>
+          <w:i/>
+        </w:rPr>
+        <w:t>C. difficile</w:t>
+      </w:r>
+      <w:r>
+        <w:rPr/>
+        <w:t xml:space="preserve"> colonization. We then subset each metatranscriptome to genes unique to either the pretreatment group which cleared </w:t>
+      </w:r>
+      <w:r>
+        <w:rPr>
+          <w:i/>
+        </w:rPr>
+        <w:t>C. difficile</w:t>
+      </w:r>
+      <w:r>
+        <w:rPr/>
+        <w:t xml:space="preserve"> or to those that did not. Lastly, we limited these groups to those genes that had any degree of change between mock and </w:t>
+      </w:r>
+      <w:r>
+        <w:rPr>
+          <w:i/>
+        </w:rPr>
+        <w:t>C. difficile</w:t>
+      </w:r>
+      <w:r>
+        <w:rPr/>
+        <w:t>-infected groups in each antibiotic pretreatment respectively leaving 37 genes in 11 total pathways. Included at the end was also a comparison of transcription for each gene in untreated mice to provide a reference to the degree that each perturbation and subsequent pathogen colonization impacts transcription in the gut microbiota.</w:t>
+      </w:r>
+    </w:p>
+    <w:p>
+      <w:pPr>
+        <w:pStyle w:val="TextBody"/>
+        <w:rPr/>
+      </w:pPr>
+      <w:r>
+        <w:rPr/>
+        <w:t xml:space="preserve">Results from this analysis ultimately revealed that primarily genes and pathways involved in simple carbohydrate-containing molecule acquisition/utilization were differentially overrepresented in infected conditions across pretreatment groups when compared to mock-infection mice (Fig. 5). Interestingly, a much larger proportion of these genes have decreased transcription during infection compared to mock-infected controls. At the pathway-level, many genes associated with galactose and amino sugar acquisition (both </w:t>
+      </w:r>
+      <w:r>
+        <w:rPr>
+          <w:i/>
+        </w:rPr>
+        <w:t>C. difficile</w:t>
+      </w:r>
+      <w:r>
+        <w:rPr/>
+        <w:t xml:space="preserve"> growth substrates) are reduced during infection in both streptomycin and cefoperazone pretreatments. Conversely, pathways uniquely associated with clindamycin-pretreated cecal communities were related to a diverse array of carbon sources, and could indicate ineffective competition by </w:t>
+      </w:r>
+      <w:r>
+        <w:rPr>
+          <w:i/>
+        </w:rPr>
+        <w:t>C. difficile</w:t>
+      </w:r>
+      <w:r>
+        <w:rPr/>
+        <w:t xml:space="preserve"> with this community for any particular subset of resources. Parallel to these results from differential analysis, consistent changes to genes in the starch/sucrose metabolism pathway across all conditions tested may indicate some level of preference and competition for these carbohydrates the pathogen during colonization of each tested conditions. These data agree with concordant in the metabolome where sucrose is significantly associated with discriminating metabolomes that clear and those that remain colonized (Fig. 2D). Our results indeed suggest that </w:t>
+      </w:r>
+      <w:r>
+        <w:rPr>
+          <w:i/>
+        </w:rPr>
+        <w:t>C. difficile</w:t>
+      </w:r>
+      <w:r>
+        <w:rPr/>
+        <w:t xml:space="preserve"> colonization induces a shift transcriptional activity for a minority subset of species, possibly in an effort to segregate a desired nutrient niche, prior to the introduction of the hallmark disease phenotypes associated with CDI.</w:t>
+      </w:r>
+    </w:p>
+    <w:p>
+      <w:pPr>
+        <w:pStyle w:val="TextBody"/>
+        <w:rPr/>
+      </w:pPr>
+      <w:r>
+        <w:rPr>
+          <w:b/>
+        </w:rPr>
+        <w:t>Discussion</w:t>
+      </w:r>
+    </w:p>
+    <w:p>
+      <w:pPr>
+        <w:pStyle w:val="TextBody"/>
+        <w:rPr/>
+      </w:pPr>
+      <w:r>
+        <w:rPr/>
+        <w:t xml:space="preserve">Our results demonstrate that distinct intestinal ecosystems are differently impacted by </w:t>
+      </w:r>
+      <w:r>
+        <w:rPr>
+          <w:i/>
+        </w:rPr>
+        <w:t>C. difficile</w:t>
+      </w:r>
+      <w:r>
+        <w:rPr/>
+        <w:t xml:space="preserve"> colonization and that these changes to community metabolism could have implications on the ability of the pathogen to persist in those environments. Furthermore, discordant modifications shortly after infection to OTU abundances, metatranscriptomic activity, and metabolome composition suggest that </w:t>
+      </w:r>
+      <w:r>
+        <w:rPr>
+          <w:i/>
+        </w:rPr>
+        <w:t>C. difficile</w:t>
+      </w:r>
+      <w:r>
+        <w:rPr/>
+        <w:t xml:space="preserve"> manipulates the niche landscape of the intestinal tract in order to better maintain long-term colonization even prior to the onset of toxin-mediated inflammation. Instances of active nutrient niche restructuring in the gut have been documented previously for prominent symbiotic bacterial species in gnotobiotic mice (25), but never before in a conventionally-reared animal model of infection following antibiotic pretreatment. Interestingly, the taxonomic groups that were represented as outliers in the normalized metatranscriptomes of each antibiotic pretreatments were rare in their cecal community. Previous studies have found that rare taxonomic groups, even those at a low abundance as a result of a spontaneous perturbation, may have disproportion effects on the metabolic environment of the community at large (26). For example, this strategy has been observed in temperate lakes where conditionally rare microbes were found to be far more metabolically active than highly abundant taxa (27), and this concept would likely apply to bacterial groups recovering population density following cessation of antibiotic pretreatment. As such, </w:t>
+      </w:r>
+      <w:r>
+        <w:rPr>
+          <w:i/>
+        </w:rPr>
+        <w:t>C. difficile</w:t>
+      </w:r>
+      <w:r>
+        <w:rPr/>
+        <w:t xml:space="preserve"> may preferentially seek to compete with these organisms to ultimately affect greater change to the entire ecosystem and open a long-lasting nutrient niche. While this hypothesis requires further exploration, it provides an ecological framework to study the interactions between </w:t>
+      </w:r>
+      <w:r>
+        <w:rPr>
+          <w:i/>
+        </w:rPr>
+        <w:t>C. difficile</w:t>
+      </w:r>
+      <w:r>
+        <w:rPr/>
+        <w:t xml:space="preserve"> and members of susceptible communities.</w:t>
+      </w:r>
+    </w:p>
+    <w:p>
+      <w:pPr>
+        <w:pStyle w:val="TextBody"/>
+        <w:rPr/>
+      </w:pPr>
+      <w:r>
+        <w:rPr/>
+        <w:t xml:space="preserve">This study is one of the first </w:t>
+      </w:r>
+      <w:r>
+        <w:rPr>
+          <w:i/>
+        </w:rPr>
+        <w:t>in vivo</w:t>
+      </w:r>
+      <w:r>
+        <w:rPr/>
+        <w:t xml:space="preserve"> observations that a medically relevant bacterial pathogen may alter the metabolic activity of a host-associated community to promote its own colonization. This is also the first application of metatranscriptomic analysis of the gut microbiota </w:t>
+      </w:r>
+      <w:r>
+        <w:rPr>
+          <w:i/>
+        </w:rPr>
+        <w:t>in vivo</w:t>
+      </w:r>
+      <w:r>
+        <w:rPr/>
+        <w:t xml:space="preserve"> and in response to a pathogen. Other groups have identified potential metabolite markers of </w:t>
+      </w:r>
+      <w:r>
+        <w:rPr>
+          <w:i/>
+        </w:rPr>
+        <w:t>C. difficile</w:t>
+      </w:r>
+      <w:r>
+        <w:rPr/>
+        <w:t xml:space="preserve"> infection in patient feces (28), but they were not able to make correlations with changes in community metabolism that were afforded to us by paired untargeted metabolomic analysis and metatranscriptomic sequencing. In a recent study, a tick-vectored bacterial pathogen altered the ability of the resident microbiota of the tick by interrupting proper biofilm formation and allowing lasting colonization (29). Furthermore, it was recently found that bacterial metabolic generalists may be more likely to actively antagonize the growth of other species in an environment which they are colonizing (30). In previous work from our group, we found that </w:t>
+      </w:r>
+      <w:r>
+        <w:rPr>
+          <w:i/>
+        </w:rPr>
+        <w:t>C. difficile</w:t>
+      </w:r>
+      <w:r>
+        <w:rPr/>
+        <w:t xml:space="preserve"> has a wide nutrient niche-space </w:t>
+      </w:r>
+      <w:r>
+        <w:rPr>
+          <w:i/>
+        </w:rPr>
+        <w:t>in vivo</w:t>
+      </w:r>
+      <w:r>
+        <w:rPr/>
+        <w:t xml:space="preserve"> and is most likely utilizes its role as a metabolic generalist to colonize diverse gut microbiomes (19). The ability to simultaneously antagonize the metabolism of surrounding species in cecal environments that support persistence would explain the more significant shifts in the metatranscriptome. While we acknowledge that this study may not elucidate the specific mechanism by which this interaction occurs, the combined systems analysis strengthens each individual level of observation and only when employed together does a clearer definition of </w:t>
+      </w:r>
+      <w:r>
+        <w:rPr>
+          <w:i/>
+        </w:rPr>
+        <w:t>C. difficile</w:t>
+      </w:r>
+      <w:r>
+        <w:rPr/>
+        <w:t xml:space="preserve">-related microbial ecology in the gut emerge. This research lays the groundwork for a more rationale consideration of the metabolic functionalities of bacterial taxa to consider when attempting to rebuild </w:t>
+      </w:r>
+      <w:r>
+        <w:rPr>
+          <w:i/>
+        </w:rPr>
+        <w:t>C. difficile</w:t>
+      </w:r>
+      <w:r>
+        <w:rPr/>
+        <w:t xml:space="preserve"> colonization resistance across differentially perturbed gut environments.</w:t>
+      </w:r>
+    </w:p>
+    <w:p>
+      <w:pPr>
+        <w:pStyle w:val="TextBody"/>
+        <w:rPr/>
+      </w:pPr>
+      <w:r>
+        <w:rPr/>
+        <w:t xml:space="preserve">In spite of consistent signals across multiple levels of -omics datasets, possible shortcomings to our interpretation of the presented data do exist. First, as with all transcriptomic studies, the relative level of mRNA detected for a given gene does not necessarily reflect the amount of functional protein made by a cell. Furthermore, interpretation of timing may also be an issue since a large influx of transcript for a specific product may signal an initial transcription before subsequent translation has been able to occur. This also omits consideration of any post-translational modifications that are required for ultimately functional enzymes. Additionally, due to the low relative abundance of </w:t>
+      </w:r>
+      <w:r>
+        <w:rPr>
+          <w:i/>
+        </w:rPr>
+        <w:t>C. difficile</w:t>
+      </w:r>
+      <w:r>
+        <w:rPr/>
+        <w:t xml:space="preserve"> in these communities as well as the high density of other surrounding bacterial species required focusing sequencing efforts on depth rather than multiple replicates within each group. Greater transcript read abundance per gene allows for improved survey for the activity of lowly abundant species as well as greater confidence in genes found to be highly transcribed. Although the lack of animal-based replication for the metatranscriptomic data does potentially limit the ability to generalize our results, this approach has been successfully utilized by numerous groups in the past to accurately characterize transcriptionally activity across communities of bacteria (19, 31–33). In terms of metabolomics, alternative possible interpretations of the data also exist. For example, we considered metabolites that did not change in concentration between uninfected and infected conditions as not impacted by changes in bacterial metabolism induced by </w:t>
+      </w:r>
+      <w:r>
+        <w:rPr>
+          <w:i/>
+        </w:rPr>
+        <w:t>C. difficile</w:t>
+      </w:r>
+      <w:r>
+        <w:rPr/>
+        <w:t xml:space="preserve"> colonization. However, this may instead indicate that the metabolism of </w:t>
+      </w:r>
+      <w:r>
+        <w:rPr>
+          <w:i/>
+        </w:rPr>
+        <w:t>C. difficile</w:t>
+      </w:r>
+      <w:r>
+        <w:rPr/>
+        <w:t xml:space="preserve"> itself may simply replace the level present in the uninfected community. Such instances may not be detectable through untargeted mass spectrometry alone, however the combination of methods utilized here present a much more unified description of the system than any of the component techniques alone.</w:t>
+      </w:r>
+    </w:p>
+    <w:p>
+      <w:pPr>
+        <w:pStyle w:val="TextBody"/>
+        <w:rPr/>
+      </w:pPr>
+      <w:r>
+        <w:rPr/>
+        <w:t xml:space="preserve">Several groups have attempted to identify single bacterial species or limited strain consortia that are able to replicate this effect, but each has been met with incomplete restoration of colonization resistance or function (34–37). The effect of </w:t>
+      </w:r>
+      <w:r>
+        <w:rPr>
+          <w:i/>
+        </w:rPr>
+        <w:t>C. difficile</w:t>
+      </w:r>
+      <w:r>
+        <w:rPr/>
+        <w:t xml:space="preserve"> colonization on community metabolic activity could also be linked to pathogen strain and may offer an explanation to the propensity of some strains to persist over others (38). Moreover, the current work contributes to the existing concept that the healthy gut microbiota maintains colonization resistance to </w:t>
+      </w:r>
+      <w:r>
+        <w:rPr>
+          <w:i/>
+        </w:rPr>
+        <w:t>C. difficile</w:t>
+      </w:r>
+      <w:r>
+        <w:rPr/>
+        <w:t xml:space="preserve"> by outcompeting the pathogen for preferred nutrient niche space. Ultimately, our results suggest that each susceptible and subsequently infected microbiome may be unique and require specific microbes or functionalities to restore colonization resistance against </w:t>
+      </w:r>
+      <w:r>
+        <w:rPr>
+          <w:i/>
+        </w:rPr>
+        <w:t>C. difficile</w:t>
+      </w:r>
+      <w:r>
+        <w:rPr/>
+        <w:t xml:space="preserve"> in that specific context. Conversely, colonization resistance against </w:t>
+      </w:r>
+      <w:r>
+        <w:rPr>
+          <w:i/>
+        </w:rPr>
+        <w:t>C. difficile</w:t>
+      </w:r>
+      <w:r>
+        <w:rPr/>
+        <w:t xml:space="preserve"> may be the result of contributions by distinct subcommunities of bacteria across each unique resistant gut community. As the microbiome is so intimately connected to colonization resistance against the bacterium, it has become imperative to understand what factors allow some gut environments to be persistently colonized while others are not. This research lays the groundwork for future studies to assess context dependent restoration of </w:t>
+      </w:r>
+      <w:r>
+        <w:rPr>
+          <w:i/>
+        </w:rPr>
+        <w:t>C. difficile</w:t>
+      </w:r>
+      <w:r>
+        <w:rPr/>
+        <w:t xml:space="preserve"> colonization resistance and what factors are able to interfere with the ability of </w:t>
+      </w:r>
+      <w:r>
+        <w:rPr>
+          <w:i/>
+        </w:rPr>
+        <w:t>C. difficile</w:t>
+      </w:r>
+      <w:r>
+        <w:rPr/>
+        <w:t xml:space="preserve"> to modify gut ecology in order to promote clearance.</w:t>
+      </w:r>
+    </w:p>
+    <w:p>
+      <w:pPr>
+        <w:pStyle w:val="TextBody"/>
+        <w:rPr/>
+      </w:pPr>
+      <w:r>
+        <w:rPr>
+          <w:b/>
+        </w:rPr>
+        <w:t>Materials and Methods</w:t>
+      </w:r>
+    </w:p>
+    <w:p>
+      <w:pPr>
+        <w:pStyle w:val="TextBody"/>
+        <w:rPr/>
+      </w:pPr>
+      <w:r>
+        <w:rPr>
+          <w:b/>
+        </w:rPr>
+        <w:t>Animal care and antibiotic administration.</w:t>
+      </w:r>
+      <w:r>
+        <w:rPr/>
+        <w:t xml:space="preserve"> Briefly, approximately equal numbers of male and female conventionally-reared six-to-eight week-old C57BL/6 mice were randomly assigned to each experimental group (genders were housed separately). Nine mice were used in each experimental and control group. They were administered one of three antibiotics; cefoperazone, streptomycin, or clindamycin before oral </w:t>
+      </w:r>
+      <w:r>
+        <w:rPr>
+          <w:i/>
+        </w:rPr>
+        <w:t>C. difficile</w:t>
+      </w:r>
+      <w:r>
+        <w:rPr/>
+        <w:t xml:space="preserve"> infection (Table S1). A detailed description of these animal models was outlined previously (19). A similar experimental design was implemented for gnotobiotic mice and was performed with the University of Michigan Germfree Mouse Center as described previously (19). All animal protocols were approved by the University Committee on Use and Care of Animals at the University of Michigan and carried out in accordance with the approved guidelines from the Office of Laboratory Animal Welfare (OLAW), United States Department of Agriculture (USDA) registration, and the Association for Assessment and Accreditation of Laboratory Animal Care (AAALAC). The protocol license Institutional Animal Care and Use Committee (IACUC) number for all described experiments is PRO00006983.</w:t>
+      </w:r>
+    </w:p>
+    <w:p>
+      <w:pPr>
+        <w:pStyle w:val="TextBody"/>
+        <w:rPr/>
+      </w:pPr>
+      <w:r>
+        <w:rPr>
+          <w:b/>
+          <w:i/>
+        </w:rPr>
+        <w:t>C. difficile</w:t>
+      </w:r>
+      <w:r>
+        <w:rPr>
+          <w:b/>
+        </w:rPr>
+        <w:t xml:space="preserve"> infection and necropsy.</w:t>
+      </w:r>
+      <w:r>
+        <w:rPr/>
+        <w:t xml:space="preserve"> On the day of challenge, 1x10</w:t>
       </w:r>
       <w:r>
         <w:rPr>
           <w:vertAlign w:val="superscript"/>
         </w:rPr>
-        <w:t>8</w:t>
-      </w:r>
-      <w:r>
-        <w:rPr/>
-        <w:t xml:space="preserve"> vegetative colony forming units (cfu) per gram of cecal content and untreated mice maintained </w:t>
-      </w:r>
-      <w:r>
-        <w:rPr>
-          <w:i/>
-        </w:rPr>
-        <w:t>C. difficile</w:t>
-      </w:r>
-      <w:r>
-        <w:rPr/>
-        <w:t xml:space="preserve"> colonization resistance. We have also previously demonstrated that both </w:t>
-      </w:r>
-      <w:r>
-        <w:rPr>
-          <w:i/>
-        </w:rPr>
-        <w:t>C. difficile</w:t>
-      </w:r>
-      <w:r>
-        <w:rPr/>
-        <w:t xml:space="preserve"> spore production and toxin activity differ between these pretreatment regimes (19). As both processes have been linked to environmental concentrations of specific growth nutrients (20), these results suggested that despite high initial </w:t>
-      </w:r>
-      <w:r>
-        <w:rPr>
-          <w:i/>
-        </w:rPr>
-        <w:t>C. difficile</w:t>
-      </w:r>
-      <w:r>
-        <w:rPr/>
-        <w:t xml:space="preserve"> colonization the microbiomes across pretreatments may vary in available nutrients or profiles of competitors for those niches.</w:t>
+        <w:t>3</w:t>
+      </w:r>
+      <w:r>
+        <w:rPr/>
+        <w:t xml:space="preserve"> </w:t>
+      </w:r>
+      <w:r>
+        <w:rPr>
+          <w:i/>
+        </w:rPr>
+        <w:t>C. difficile</w:t>
+      </w:r>
+      <w:r>
+        <w:rPr/>
+        <w:t xml:space="preserve"> spores were administered to mice via oral gavage in phosphate-buffered saline (PBS) vehicle. Mock-infected animals were given an oral gavage of 100 ul PBS at the same time as those mice administered </w:t>
+      </w:r>
+      <w:r>
+        <w:rPr>
+          <w:i/>
+        </w:rPr>
+        <w:t>C. difficile</w:t>
+      </w:r>
+      <w:r>
+        <w:rPr/>
+        <w:t xml:space="preserve"> spores. 18 hours following infection, mice were euthanized by CO</w:t>
+      </w:r>
+      <w:r>
+        <w:rPr>
+          <w:vertAlign w:val="subscript"/>
+        </w:rPr>
+        <w:t>2</w:t>
+      </w:r>
+      <w:r>
+        <w:rPr/>
+        <w:t xml:space="preserve"> asphyxiation and necropsied to obtain the cecal contents. Aliquots were immediately flash frozen for later DNA extraction and toxin titer analysis. A third aliquot was transferred to an anaerobic chamber for quantification of </w:t>
+      </w:r>
+      <w:r>
+        <w:rPr>
+          <w:i/>
+        </w:rPr>
+        <w:t>C. difficile</w:t>
+      </w:r>
+      <w:r>
+        <w:rPr/>
+        <w:t xml:space="preserve"> abundance. The remaining content in the ceca was mixed in a stainless steel mortar housed in a dry ice and ethanol bath. Cecal contents from all mice within each pretreatment group were pooled into the mortar prior to grinding to a fine powder. The ground content was then stored at -80°C for subsequent RNA extraction. For 10-day colonization studies, fresh stool was collected from infected mice each day beginning on the day of infection. Mice were monitored for overt signs of disease and were euthanized after the final stool collection.</w:t>
       </w:r>
     </w:p>
     <w:p>
@@ -840,55 +1748,49 @@
       <w:r>
         <w:rPr>
           <w:b/>
-        </w:rPr>
-        <w:t xml:space="preserve">Multiple biological signatures in the bacterial community and metabolome differentiate cecal microbiomes that remained colonized by </w:t>
-      </w:r>
-      <w:r>
-        <w:rPr>
-          <w:b/>
-          <w:i/>
-        </w:rPr>
-        <w:t>C. difficile</w:t>
-      </w:r>
-      <w:r>
-        <w:rPr>
-          <w:b/>
-        </w:rPr>
-        <w:t xml:space="preserve"> from those that do not.</w:t>
-      </w:r>
-      <w:r>
-        <w:rPr/>
-        <w:t xml:space="preserve"> Pretreatment with antibiotics not only alters the structure of the resident microbiota, but also has a dramatic impact on the intestinal metabolome (11–13). To understand the ramifications each antibiotic had on the cecal metabolomic environment, we performed untargeted metabolomic analysis on the cecal contents that were also utilized in the 16S rRNA gene sequencing. A total of 727 distinct metabolites were identified through these means. In combination with our 16S results, we first characterized the differences between the microbiomes (microbiota, plus associated metabolome) of the mock-infected animals to quantify possible drivers of communities that go on to clear infection. To focus our analysis on ascertaining changes in discrete populations within the microbiota, we generated operational taxonomic units (otu) clustered at 97% similarity which historically corresponds with species-level classification. We also removed all </w:t>
-      </w:r>
-      <w:r>
-        <w:rPr>
-          <w:i/>
-        </w:rPr>
-        <w:t>C. difficile</w:t>
-      </w:r>
-      <w:r>
-        <w:rPr/>
-        <w:t xml:space="preserve"> 16S rRNA gene sequences, which represented an average of 2.113% sequencing reads across infection groups to eliminate its direct impact in downstream calculation. Using these methods we discovered that the Bray-Curtis dissimilarity of both the community structure (</w:t>
-      </w:r>
-      <w:r>
-        <w:rPr>
-          <w:i/>
-        </w:rPr>
-        <w:t>p</w:t>
-      </w:r>
-      <w:r>
-        <w:rPr/>
-        <w:t xml:space="preserve"> &lt; 0.001) and metabolome (</w:t>
-      </w:r>
-      <w:r>
-        <w:rPr>
-          <w:i/>
-        </w:rPr>
-        <w:t>p</w:t>
-      </w:r>
-      <w:r>
-        <w:rPr/>
-        <w:t xml:space="preserve"> &lt; 0.001) significantly differ between cleared and colonized groups early during infection (Fig. 2A &amp; 2C). These results partially supported the hypothesis that the cecal environment created by clindamycin pretreatment was highly divergent from the other groups, and likely contributed to the clearance seen in the subsequent days.</w:t>
+          <w:i/>
+        </w:rPr>
+        <w:t>C. difficile</w:t>
+      </w:r>
+      <w:r>
+        <w:rPr>
+          <w:b/>
+        </w:rPr>
+        <w:t xml:space="preserve"> cultivation and quantification.</w:t>
+      </w:r>
+      <w:r>
+        <w:rPr/>
+        <w:t xml:space="preserve"> Cecal samples were weighed and serially diluted under anaerobic conditions with anaerobic PBS. Differential plating was performed to quantify </w:t>
+      </w:r>
+      <w:r>
+        <w:rPr>
+          <w:i/>
+        </w:rPr>
+        <w:t>C. difficile</w:t>
+      </w:r>
+      <w:r>
+        <w:rPr/>
+        <w:t xml:space="preserve"> vegetative cells by plating diluted samples on CCFAE plates (fructose agar plus cycloserine, cefoxitin, and erythromycin) at 37°C for 24 hours under anaerobic conditions (39). Quantification of total </w:t>
+      </w:r>
+      <w:r>
+        <w:rPr>
+          <w:i/>
+        </w:rPr>
+        <w:t>C. difficile</w:t>
+      </w:r>
+      <w:r>
+        <w:rPr/>
+        <w:t xml:space="preserve"> cfu for the 10-day colonization experiments was performed from stool using TCCFAE to measure total </w:t>
+      </w:r>
+      <w:r>
+        <w:rPr>
+          <w:i/>
+        </w:rPr>
+        <w:t>C. difficile</w:t>
+      </w:r>
+      <w:r>
+        <w:rPr/>
+        <w:t xml:space="preserve"> load in these animals over time.</w:t>
       </w:r>
     </w:p>
     <w:p>
@@ -897,28 +1799,14 @@
         <w:rPr/>
       </w:pPr>
       <w:r>
-        <w:rPr/>
-        <w:t xml:space="preserve">To uncover the specific drivers at each level of biology, we then utilized Random Forest machine learning to identify the smallest optimal subset of features that successfully differentiate microbiomes that clear infection and and those that remain colonized after blinded cross-validation (AUCRF) (22). At the level of community membership (16S rRNA sequencing), it resulted it 5 otus which correctly classified all samples to their corresponding groups (Fig. 2B; Out-of-bag error=0%). After obtaining the representative sequence of each resultant otu, we were able to assign species-level classification to 3 out of 5 with high confidence (E-value &lt; 1e -5). Interestingly, these otus are not consistently dominant in antibiotic pretreated communities yet differences in their abundance are highly informative for distinguishing communities that clear </w:t>
-      </w:r>
-      <w:r>
-        <w:rPr>
-          <w:i/>
-        </w:rPr>
-        <w:t>C. difficile</w:t>
-      </w:r>
-      <w:r>
-        <w:rPr/>
-        <w:t xml:space="preserve">. Similarly, machine learning with metabolomic results also revealed 5 metabolites which give a model that correctly differentiates the groups (Fig. 2D; Out-of-bag error=0%). Together these results further support that the environment of the cecum, even early during infection, is distinct between groups that clear the infection and those that maintain </w:t>
-      </w:r>
-      <w:r>
-        <w:rPr>
-          <w:i/>
-        </w:rPr>
-        <w:t>C. difficile</w:t>
-      </w:r>
-      <w:r>
-        <w:rPr/>
-        <w:t xml:space="preserve"> at high levels. Furthermore, results from machine learning analysis indicate that it may be members in the minority of relative abundance that have disproportionate influence on the clearance patterns observed between pretreatment regimes.</w:t>
+        <w:rPr>
+          <w:b/>
+        </w:rPr>
+        <w:t>DNA/RNA extraction and sequencing library preparation.</w:t>
+      </w:r>
+      <w:r>
+        <w:rPr/>
+        <w:t xml:space="preserve"> DNA for shotgun metagenomic and 16S rRNA gene sequencing was extracted from approximately 50 mg of cecal content from each mouse using the PowerSoil-htp 96 Well Soil DNA isolation kit (MO BIO Laboratories) and an epMotion 5075 automated pipetting system (Eppendorf). The V4 region of the bacterial 16S rRNA gene was amplified using custom barcoded primers (40). Equal molar ratios of raw isolated DNA within each treatment group were then pooled and ~2.5 ng of material was used to generate shotgun libraries with a modified 10-cycle Nextera XT genomic library construction protocol (Illumina). This was done to mimic the pooling strategy necessary for metatranscriptomic library preparation. Final libraries were pooled at equal molar ratios and stored at -20°C. For RNA extraction, a more detailed description of the procedure can be found in (19). Briefly, immediately before RNA extraction, 3 ml of lysis buffer (2% SDS, 16 mM EDTA and 200 mM NaCl) contained in a 50 ml polypropylene conical tube was heated for 5 minutes in a boiling water bath (41). The hot lysis buffer was added to the frozen and ground cecal content. The mixture was boiled with periodic vortexing for another 5 minutes. After boiling, an equal volume of 37°C acid phenol/chloroform was added to the cecal content lysate and incubated at 37°C for 10 minutes with periodic vortexing. The mixture was the centrifuged at 2,500 x g at 4°C for 15 minutes. The aqueous phase was then transferred to a sterile tube and an equal volume of acid phenol/chloroform was added. This mixture was vortexed and centrifuged at 2,500 x g at 4°C for 5 minutes. The process was repeated until aqueous phase was clear. The last extraction was performed with chloroform/isoamyl alcohol to remove acid phenol. An equal volume of isopropanol was added and the extracted nucleic acid was incubated overnight at -20°C. The following day the sample was centrifuged at 12000 x g at 4°C for 45 minutes. The pellet was washed with 0°C 100% ethanol and resuspended in 200 ul of RNase-free water. Following the manufacturer’s protocol, samples were then treated with 2 ul of Turbo DNase for 30 minutes at 37°C. RNA samples were retrieved using the Zymo Quick-RNA MiniPrep according the manufacturer’s protocol. The Ribo-Zero Gold, immediately before RNA extraction, 3 ml of lysis buffer (2% SDS, 16 mM EDTA and 200 mM NaCl) contained in a 50 ml polypropylene conical tube was heated for 5 minutes. RNA Removal Kit Epidemiology was then used to deplete prokaryotic and eukaryotic rRNA from the samples according the manufacturer’s protocol. Stranded RNA-Seq libraries were made constructed with the TruSeq Total RNA Library Preparation Kit v2, both using the manufacturer’s protocol. Completed libraries were pooled in equal molar ratios within their respective groups and stored at -20°C until time of sequencing.</w:t>
       </w:r>
     </w:p>
     <w:p>
@@ -930,163 +1818,11 @@
         <w:rPr>
           <w:b/>
         </w:rPr>
-        <w:t xml:space="preserve">Amino-acid metabolism by </w:t>
-      </w:r>
-      <w:r>
-        <w:rPr>
-          <w:b/>
-          <w:i/>
-        </w:rPr>
-        <w:t>C. difficile</w:t>
-      </w:r>
-      <w:r>
-        <w:rPr>
-          <w:b/>
-        </w:rPr>
-        <w:t xml:space="preserve"> appears important for sustained colonization across susceptible environments</w:t>
-      </w:r>
-      <w:r>
-        <w:rPr/>
-        <w:t xml:space="preserve"> It has been recently established that the catabolism of amino acids (Stickland fermentation) by </w:t>
-      </w:r>
-      <w:r>
-        <w:rPr>
-          <w:i/>
-        </w:rPr>
-        <w:t>C. difficile</w:t>
-      </w:r>
-      <w:r>
-        <w:rPr/>
-        <w:t xml:space="preserve"> may be a critical nutrient niche occupied by the pathogen early during infection in one antibiotic pretreament model of CDI (23). We were interested to observe if this behavior was conserved across multiple distinct gut environments where </w:t>
-      </w:r>
-      <w:r>
-        <w:rPr>
-          <w:i/>
-        </w:rPr>
-        <w:t>C. difficile</w:t>
-      </w:r>
-      <w:r>
-        <w:rPr/>
-        <w:t xml:space="preserve"> was permitted to colonize. Utilizing the previously described approaches, we assessed the the distinction between any antibiotic-preated, mock-infected microbiomes and those of untreated, </w:t>
-      </w:r>
-      <w:r>
-        <w:rPr>
-          <w:i/>
-        </w:rPr>
-        <w:t>C. difficile</w:t>
-      </w:r>
-      <w:r>
-        <w:rPr/>
-        <w:t xml:space="preserve">-resistant animals. Not only was a Stickland substrate increased across susceptible environments but several secondary bile acids, which have been shown to be negatively correlated with </w:t>
-      </w:r>
-      <w:r>
-        <w:rPr>
-          <w:i/>
-        </w:rPr>
-        <w:t>C. difficile</w:t>
-      </w:r>
-      <w:r>
-        <w:rPr/>
-        <w:t xml:space="preserve"> susceptibility were significantly decreased (Fig. S1B; </w:t>
-      </w:r>
-      <w:r>
-        <w:rPr>
-          <w:i/>
-        </w:rPr>
-        <w:t>p</w:t>
-      </w:r>
-      <w:r>
-        <w:rPr/>
-        <w:t xml:space="preserve"> &lt; 0.001). Additionally, multiple members of Clostridia which may also capable of metabolizing amino acids for growth (24) were selected by AUCRF and were significantly decreased during susceptibility (Fig. S1A; </w:t>
-      </w:r>
-      <w:r>
-        <w:rPr>
-          <w:i/>
-        </w:rPr>
-        <w:t>p</w:t>
-      </w:r>
-      <w:r>
-        <w:rPr/>
-        <w:t xml:space="preserve"> &lt; 0.001). Conversely, we also performed a similar analysis to investigate changes induced by </w:t>
-      </w:r>
-      <w:r>
-        <w:rPr>
-          <w:i/>
-        </w:rPr>
-        <w:t>C. difficile</w:t>
-      </w:r>
-      <w:r>
-        <w:rPr/>
-        <w:t xml:space="preserve"> colonization itself in these susceptible conditions. This revealed that although CDI alone did not induce significant shifts in the global community structure or metabolome (Fig. S2 A &amp; C; </w:t>
-      </w:r>
-      <w:r>
-        <w:rPr>
-          <w:i/>
-        </w:rPr>
-        <w:t>p</w:t>
-      </w:r>
-      <w:r>
-        <w:rPr/>
-        <w:t xml:space="preserve"> = 0.171, 0.082), several features were able to discriminate infected and uninfected microbiomes with relative accuracy. This analysis highlighted numerous known </w:t>
-      </w:r>
-      <w:r>
-        <w:rPr>
-          <w:i/>
-        </w:rPr>
-        <w:t>C. difficile</w:t>
-      </w:r>
-      <w:r>
-        <w:rPr/>
-        <w:t xml:space="preserve"> growth substrates as enriched in all pretreatments including 6 Stickland substrates, 4 of which are proline conjugates, along with another corbon source arabonate/xlyonate (Fig. S2D). Furthermore 5-aminovalerate, the most common endproduct of Stickland fermentation, was significantly increased during infection in almost all metabolomes measured. More discrete inspection of these specific metabolites revealed that clindamycin pretreatment was only condition where both the inputs and outputs of Stickland fermentation were less abundant compared to controls (Fig. S3). These results strongly support Stickland fermentation as a primary nutritional strategy of </w:t>
-      </w:r>
-      <w:r>
-        <w:rPr>
-          <w:i/>
-        </w:rPr>
-        <w:t>C. difficile</w:t>
-      </w:r>
-      <w:r>
-        <w:rPr/>
-        <w:t xml:space="preserve"> early in infection. Moreover, these data further suggest the degree to which the environment of the intestine is altered by infection may be linked to the ability of the pathogen to persist within those gut environments.</w:t>
-      </w:r>
-    </w:p>
-    <w:p>
-      <w:pPr>
-        <w:pStyle w:val="TextBody"/>
-        <w:rPr/>
-      </w:pPr>
-      <w:r>
-        <w:rPr>
-          <w:b/>
-        </w:rPr>
-        <w:t xml:space="preserve">Infection corresponded with larger shifts in the metatranscriptomes of communities which allowed sustained </w:t>
-      </w:r>
-      <w:r>
-        <w:rPr>
-          <w:b/>
-          <w:i/>
-        </w:rPr>
-        <w:t>C. difficile</w:t>
-      </w:r>
-      <w:r>
-        <w:rPr>
-          <w:b/>
-        </w:rPr>
-        <w:t xml:space="preserve"> colonization.</w:t>
-      </w:r>
-      <w:r>
-        <w:rPr/>
-        <w:t xml:space="preserve"> Despite shared signal between community structure and metabolome in the cecal environments of interest, it is difficult to connect specific microbes with changes in concentration of particular metabolites that may ultimately influence the duration of infection. To gain a more specific understanding of how the microbiota or </w:t>
-      </w:r>
-      <w:r>
-        <w:rPr>
-          <w:i/>
-        </w:rPr>
-        <w:t>C. difficile</w:t>
-      </w:r>
-      <w:r>
-        <w:rPr/>
-        <w:t xml:space="preserve"> shaped the metabolic environment, we employed parallel metagenomic and metatranscriptomic shotgun sequencing following paired DNA and RNA samples collected from the cecal content of the mice used in the previous analyses. To achieve usable concentrations of bacterial mRNA after rRNA depletion, we were required to performed a combined sequencing effort for each treatment and infection group. To establish confidence in continuing pooled analysis, we calculated within-group sample variance replicates from cfu, otu relative abundance, and untargeted metabolomic (Table S5). With only limited outliers, this revealed low levels of variance within control and experimental groups at multiple levels of biology. Following sequencing, metagenomic reads from mock-infected cecal communities were assembled </w:t>
+        <w:t>High-throughput sequencing and raw read curation.</w:t>
+      </w:r>
+      <w:r>
+        <w:rPr/>
+        <w:t xml:space="preserve"> Sequencing of 16S rRNA gene amplicon libraries was performed using an Illumina MiSeq sequencer as described previously (40). The 16S rRNA gene sequences were curated using the mothur software package (v1.36) and otu-based analysis was performed as described in (19). Genus-level classification-based analysis of 16S data was accomplished using the phylotype workflow in mothur and the full Silva bacterial taxonomy (release 132). Shotgun metagenomic sequencing was performed in 2 phases. Libraries from mock-infected communities, that were also to be utilized for </w:t>
       </w:r>
       <w:r>
         <w:rPr>
@@ -1096,739 +1832,6 @@
       </w:r>
       <w:r>
         <w:rPr/>
-        <w:t xml:space="preserve"> into contigs and putative genes were identified resulting in 234,868 (streptomycin), 83,534 (cefoperazone), and 35,681 (clindamycin) likely open reading frames in each metagenome. Of these putative genes, 28.5% were able to be annotated with known function KEGG, and many of these annotations were homologs among species within the dataset. Streptomycin pretreatment resulted in a significantly more diverse community (Table S1) than other groups, so a more diverse metagenome was expected. 2408 unique functionally annotated genes were detected in the metagenome resulting from strptomycin pretreatment, at least 1163 more genes than either cefoperazone or clindamycin (Fig. S4A-D). Metagenome-enabled mapping of both metagenomic and metatranscriptomic reads revealed that we were able to obtain informative depths of sequencing that adequately sampled the landscape of shotgun libraries (Fig. S4E-F). As expected, genes with any detectable transcript in any metatranscriptome were a subset of their corresponding metagenome. Metatranscriptomic read abundances were normalized to corresponding metagenomic coverage per gene in order to normalize for abundance of the contributing bacterial taxa. This step was followed by a final even subsampling of reads between conditions in order to create an equal standard of comparison across groups and identify genes with the largest increases in transcription above baseline.</w:t>
-      </w:r>
-    </w:p>
-    <w:p>
-      <w:pPr>
-        <w:pStyle w:val="TextBody"/>
-        <w:rPr/>
-      </w:pPr>
-      <w:r>
-        <w:rPr/>
-        <w:t xml:space="preserve">We hypothesized that degree of change in the metatranscriptome corresponding with </w:t>
-      </w:r>
-      <w:r>
-        <w:rPr>
-          <w:i/>
-        </w:rPr>
-        <w:t>C. difficile</w:t>
-      </w:r>
-      <w:r>
-        <w:rPr/>
-        <w:t xml:space="preserve"> colonization would reflect the concurrent shifts seen at the metbolomic-level. As disparate bacterial taxa possess vastly different metabolic capabilities, and antibiotic induced istinct species profiles of each community, we addressed this question by delineating the transcriptomic contributions of separate bacterial taxa within each metatranscriptomic dataset. Additionally since many genes lack a specific functional annotation in KEGG but retain general taxonomic information, we continued the analysis at the genus level of classification for all genes contributed to each metagenome. Using this approach, we directly compared the normalized cDNA abundances for each gene between infected and uninfected states for each antibiotic pretreatment and applied Spearman correlation to identify distinct patterns of transcription (Fig. 3). This resulted in 2473 genes that had an average distance of 2.545 units of deviation (UD) associated with streptomycin-pretreatment, 2930 genes at an average distance 3.854 UD with cefoperazone-pretreatment, and only 727 outliers at an average distance of 2.414 UD in clindamycin-pretreatment. Overall, the clindamycin pretreatment was associated with the fewest transcription outliers between uninfected and infection conditions compared with those of the other antibiotic groups. This suggested that the degree to which the metatranscriptome was shifted by infection corresponded to prolonged colonization.</w:t>
-      </w:r>
-    </w:p>
-    <w:p>
-      <w:pPr>
-        <w:pStyle w:val="TextBody"/>
-        <w:rPr/>
-      </w:pPr>
-      <w:r>
-        <w:rPr/>
-        <w:t xml:space="preserve">Perhaps even more prominently, this analysis revealed that outlier genes were largely contributed by underrepresented genera across infection models. In streptomycin-pretreated mice, the largest differences were in 937 genes belonging to </w:t>
-      </w:r>
-      <w:r>
-        <w:rPr>
-          <w:i/>
-        </w:rPr>
-        <w:t>Lactobacillus</w:t>
-      </w:r>
-      <w:r>
-        <w:rPr/>
-        <w:t xml:space="preserve"> with increased transcription during </w:t>
-      </w:r>
-      <w:r>
-        <w:rPr>
-          <w:i/>
-        </w:rPr>
-        <w:t>C. difficile</w:t>
-      </w:r>
-      <w:r>
-        <w:rPr/>
-        <w:t xml:space="preserve"> infection (Fig. 3A). In cefoperazone-pretreated mice 2290 genes belonging to </w:t>
-      </w:r>
-      <w:r>
-        <w:rPr>
-          <w:i/>
-        </w:rPr>
-        <w:t>Bacteroides</w:t>
-      </w:r>
-      <w:r>
-        <w:rPr/>
-        <w:t xml:space="preserve"> had higher transcription in mock infected mice (Fig. 3B). A consistent trend in streptomycin and cefoperazone pretreatments was an overrepresentation of highly transcribed genes from genera belonging to </w:t>
-      </w:r>
-      <w:r>
-        <w:rPr>
-          <w:i/>
-        </w:rPr>
-        <w:t>Bacteroidetes</w:t>
-      </w:r>
-      <w:r>
-        <w:rPr/>
-        <w:t xml:space="preserve"> during mock infection. The metatransciptomes within both of these pretreatment conditions poorly correlated between mock and infected conditions, indicating a high degree of change induced by </w:t>
-      </w:r>
-      <w:r>
-        <w:rPr>
-          <w:i/>
-        </w:rPr>
-        <w:t>C. difficile</w:t>
-      </w:r>
-      <w:r>
-        <w:rPr/>
-        <w:t xml:space="preserve"> colonization (</w:t>
-      </w:r>
-      <w:r>
-        <w:rPr>
-          <w:i/>
-        </w:rPr>
-        <w:t>R</w:t>
-      </w:r>
-      <w:r>
-        <w:rPr/>
-        <w:t xml:space="preserve"> = 0.334 &amp; </w:t>
-      </w:r>
-      <w:r>
-        <w:rPr>
-          <w:i/>
-        </w:rPr>
-        <w:t>R</w:t>
-      </w:r>
-      <w:r>
-        <w:rPr/>
-        <w:t xml:space="preserve"> = 0.031). In clindamycin-pretreated mice the largest difference in transcription was for 510 </w:t>
-      </w:r>
-      <w:r>
-        <w:rPr>
-          <w:i/>
-        </w:rPr>
-        <w:t>Lactobacillus</w:t>
-      </w:r>
-      <w:r>
-        <w:rPr/>
-        <w:t xml:space="preserve"> genes with increased transcription during CDI (Fig. 3C). Infected and uninfected metatranscriptomes associated with this antibiotic more strongly correlated than either other pretreatment (</w:t>
-      </w:r>
-      <w:r>
-        <w:rPr>
-          <w:i/>
-        </w:rPr>
-        <w:t>R</w:t>
-      </w:r>
-      <w:r>
-        <w:rPr/>
-        <w:t xml:space="preserve"> = 0.864). These data also supported that the transcriptional activity of lowly abundant bacterial taxa experienced larger degrees of change during infection by </w:t>
-      </w:r>
-      <w:r>
-        <w:rPr>
-          <w:i/>
-        </w:rPr>
-        <w:t>C. difficile</w:t>
-      </w:r>
-      <w:r>
-        <w:rPr/>
-        <w:t>.</w:t>
-      </w:r>
-    </w:p>
-    <w:p>
-      <w:pPr>
-        <w:pStyle w:val="TextBody"/>
-        <w:rPr/>
-      </w:pPr>
-      <w:r>
-        <w:rPr>
-          <w:b/>
-        </w:rPr>
-        <w:t>Largest amount of metatranscriptomic changes in response to infection are concentrated in the minority taxa of each pretreatment group.</w:t>
-      </w:r>
-      <w:r>
-        <w:rPr/>
-        <w:t xml:space="preserve"> To explore the concept of increased transcriptional shift in the lowest abundance taxa responding to infection we tabulated the absolute difference between mock-infection and CDI in all transcriptomic abundances per genus in each antibiotic pretreatment. We further normalized these values for the number of genes detected per each genera to adjust for species that were more successfully assembled or annotated and we eliminated genera where less than 50 genes were detected per group. Taxa were then stratified into catagories based on their relative abundance in each community from 16S rRNA gene sequencing (Fig. 4). This revealed that indeed most change occurred within relatively rare bacterial taxa, and their degree of change inversely correlated with sustained colonization. To this point, minority metatranscriptomic absolute differences were significantly reduced in clindamycin pretreatment (</w:t>
-      </w:r>
-      <w:r>
-        <w:rPr>
-          <w:i/>
-        </w:rPr>
-        <w:t>p</w:t>
-      </w:r>
-      <w:r>
-        <w:rPr/>
-        <w:t xml:space="preserve"> &lt; 0.001). Additionally, the proportion of taxa in the lowest abundance bracket was largely similar across pretreatment groups (~800%; Table S1). As a corollary, it stood to reason that the majority of unique genes or metabolic potential was held within this minority, and when following quantification this proved to be the case (Table S4). As a consequence, the downstream impacts on functionality may affect a disproportionately large effect in the overall environment of the intestine as a function of their collective metabolism. We then hypothesized that genes of pathways with the largest degree of change in communities where </w:t>
-      </w:r>
-      <w:r>
-        <w:rPr>
-          <w:i/>
-        </w:rPr>
-        <w:t>C. difficile</w:t>
-      </w:r>
-      <w:r>
-        <w:rPr/>
-        <w:t xml:space="preserve"> maintains colonization may be closely linked to the acquisition of resources that the pathogen prefers for growth.</w:t>
-      </w:r>
-    </w:p>
-    <w:p>
-      <w:pPr>
-        <w:pStyle w:val="TextBody"/>
-        <w:rPr/>
-      </w:pPr>
-      <w:r>
-        <w:rPr>
-          <w:b/>
-        </w:rPr>
-        <w:t xml:space="preserve">Altered transcription within minority taxa favors reduced nutrient competition with </w:t>
-      </w:r>
-      <w:r>
-        <w:rPr>
-          <w:b/>
-          <w:i/>
-        </w:rPr>
-        <w:t>C. difficile</w:t>
-      </w:r>
-      <w:r>
-        <w:rPr>
-          <w:b/>
-        </w:rPr>
-        <w:t xml:space="preserve"> in communities that permit sustained colonization</w:t>
-      </w:r>
-      <w:r>
-        <w:rPr/>
-        <w:t xml:space="preserve"> Based on the previous combine metabolomic and metatranscriptomic results, we hypothesized that pathways with the greatest differences would be related to catabolism of metabolites usable by </w:t>
-      </w:r>
-      <w:r>
-        <w:rPr>
-          <w:i/>
-        </w:rPr>
-        <w:t>C. difficile</w:t>
-      </w:r>
-      <w:r>
-        <w:rPr/>
-        <w:t xml:space="preserve"> for growth. In order to assess these changes, we cross referenced genus-level classification of 16S results (Materials &amp; Methods) below the 0.1% relative abundance threshold in each community with the genes attributed to those genera in the metagenome-enabled metatranscriptome mapping. We further focused this analysis on genes that had also received functional KEGG annotation in addition to taxonomic classification (Fig. 5). This resulted in 585 genes differentially transcribed between clindamycin pretreatment and both other groups that allow for sustained </w:t>
-      </w:r>
-      <w:r>
-        <w:rPr>
-          <w:i/>
-        </w:rPr>
-        <w:t>C. difficile</w:t>
-      </w:r>
-      <w:r>
-        <w:rPr/>
-        <w:t xml:space="preserve"> colonization. We then subset each metatranscriptome to genes unique to either the pretreatment group which cleared </w:t>
-      </w:r>
-      <w:r>
-        <w:rPr>
-          <w:i/>
-        </w:rPr>
-        <w:t>C. difficile</w:t>
-      </w:r>
-      <w:r>
-        <w:rPr/>
-        <w:t xml:space="preserve"> or to those that did not. Lastly, we limited these groups to those genes that had any degree of change between mock and </w:t>
-      </w:r>
-      <w:r>
-        <w:rPr>
-          <w:i/>
-        </w:rPr>
-        <w:t>C. difficile</w:t>
-      </w:r>
-      <w:r>
-        <w:rPr/>
-        <w:t>-infected groups in each antibiotic preteatment respectively leaving 37 genes in 11 total pathways. Included at the end was also a comparison of transcription for each gene in untreated mice to provide a reference to the degree that each perturbation and subsequent pathogen colonization impacts transcription in the gut microbiota.</w:t>
-      </w:r>
-    </w:p>
-    <w:p>
-      <w:pPr>
-        <w:pStyle w:val="TextBody"/>
-        <w:rPr/>
-      </w:pPr>
-      <w:r>
-        <w:rPr/>
-        <w:t xml:space="preserve">Results from this analysis ultimately revealed that primarily genes and pathways involved in simple carbohydrate-containing molecule acquisition/utilization were differentially overrepresented in infected conditions across pretreatment groups when compared to mock-infection mice (Fig. 5). Interestingly, a much larger proportion of these genes have decreased transcription during infection compared to mock-infected controls. At the pathway-level, many genes associated with galactose and amino sugar acquisition (both </w:t>
-      </w:r>
-      <w:r>
-        <w:rPr>
-          <w:i/>
-        </w:rPr>
-        <w:t>C. difficile</w:t>
-      </w:r>
-      <w:r>
-        <w:rPr/>
-        <w:t xml:space="preserve"> growth substrates) are reduced during infection in both streptomycin and cefoperazone pretreatments. Conversely, pathways uniquely associated with clindamycin-pretreated cecal communities were related to a diverse array of carbon sources, and could indicate ineffective competition by </w:t>
-      </w:r>
-      <w:r>
-        <w:rPr>
-          <w:i/>
-        </w:rPr>
-        <w:t>C. difficile</w:t>
-      </w:r>
-      <w:r>
-        <w:rPr/>
-        <w:t xml:space="preserve"> with this community for any particular subset of resources. Parallel to these results from differential analysis, consistent changes to genes in the starch/sucrose metabolism pathway across all conditions tested may indicate some level of preference and competition for these carbohydrates the pathogen during colonization of each tested conditions. These data agree with concordant in the metabolome where sucrose is significantly associated with discriminating metabolomes that clear and those that remain colonized (Fig. 2D). Our results indeed suggest that </w:t>
-      </w:r>
-      <w:r>
-        <w:rPr>
-          <w:i/>
-        </w:rPr>
-        <w:t>C. difficile</w:t>
-      </w:r>
-      <w:r>
-        <w:rPr/>
-        <w:t xml:space="preserve"> colonization induces a shift transcriptional activity for a minority subset of species, possibly in an effort to segregate a desired nutrient niche, prior to the introduction of the hallmark disease phenotypes associated with CDI.</w:t>
-      </w:r>
-    </w:p>
-    <w:p>
-      <w:pPr>
-        <w:pStyle w:val="TextBody"/>
-        <w:rPr/>
-      </w:pPr>
-      <w:r>
-        <w:rPr>
-          <w:b/>
-        </w:rPr>
-        <w:t>Discussion</w:t>
-      </w:r>
-    </w:p>
-    <w:p>
-      <w:pPr>
-        <w:pStyle w:val="TextBody"/>
-        <w:rPr/>
-      </w:pPr>
-      <w:r>
-        <w:rPr/>
-        <w:t xml:space="preserve">Our results demonstrate that distinct intestinal ecosystems are differently impacted by </w:t>
-      </w:r>
-      <w:r>
-        <w:rPr>
-          <w:i/>
-        </w:rPr>
-        <w:t>C. difficile</w:t>
-      </w:r>
-      <w:r>
-        <w:rPr/>
-        <w:t xml:space="preserve"> colonization and that these changes to community metabolism could have implications on the ability of the pathogen to persist in those environments. Furthermore, discordant modifications shortly after infection to OTU abundances, metatranscriptomic activity, and metabolome composition suggest that </w:t>
-      </w:r>
-      <w:r>
-        <w:rPr>
-          <w:i/>
-        </w:rPr>
-        <w:t>C. difficile</w:t>
-      </w:r>
-      <w:r>
-        <w:rPr/>
-        <w:t xml:space="preserve"> manipulates the niche landscape of the intestinal tract in order to better maintain long-term colonization even prior to the onset of toxin-mediated inflammation. Instances of active nutrient niche restructuring in the gut have been documented previously for prominent symbiotic bacterial species in gnotobiotic mice (25), but never before in a conventionally-reared animal model of infection following antibiotic pretreatment. Interestingly, the taxonomic groups that were represented as outliers in the normalized metatranscriptomes of each antibiotic pretreatments were rare in their cecal community. Previous studies have found that rare taxonomic groups, even those at a low abundance as a result of a spontaneous perturbation, may have disproportion effects on the metabolic environment of the community at large (26). For example, this strategy has been observed in temperate lakes where conditionally rare microbes were found to be far more metabolically active than highly abundant taxa (27), and this concept would likely apply to bacterial groups recovering population density following cessation of antibiotic pretreatment. As such, </w:t>
-      </w:r>
-      <w:r>
-        <w:rPr>
-          <w:i/>
-        </w:rPr>
-        <w:t>C. difficile</w:t>
-      </w:r>
-      <w:r>
-        <w:rPr/>
-        <w:t xml:space="preserve"> may preferentially seek to compete with these organisms to ultimately affect greater change to the entire ecosystem and open a long-lasting nutrient niche. While this hypothesis requires further exploration, it provides an ecological framework to study the interactions between </w:t>
-      </w:r>
-      <w:r>
-        <w:rPr>
-          <w:i/>
-        </w:rPr>
-        <w:t>C. difficile</w:t>
-      </w:r>
-      <w:r>
-        <w:rPr/>
-        <w:t xml:space="preserve"> and members of susceptible communities.</w:t>
-      </w:r>
-    </w:p>
-    <w:p>
-      <w:pPr>
-        <w:pStyle w:val="TextBody"/>
-        <w:rPr/>
-      </w:pPr>
-      <w:r>
-        <w:rPr/>
-        <w:t xml:space="preserve">This study is one of the first </w:t>
-      </w:r>
-      <w:r>
-        <w:rPr>
-          <w:i/>
-        </w:rPr>
-        <w:t>in vivo</w:t>
-      </w:r>
-      <w:r>
-        <w:rPr/>
-        <w:t xml:space="preserve"> observations that a medically relevant bacterial pathogen may alter the metabolic activity of a host-associated community to promote its own colonization. This is also the first application of metatranscriptomic analysis of the gut microbiota </w:t>
-      </w:r>
-      <w:r>
-        <w:rPr>
-          <w:i/>
-        </w:rPr>
-        <w:t>in vivo</w:t>
-      </w:r>
-      <w:r>
-        <w:rPr/>
-        <w:t xml:space="preserve"> and in response to a pathogen. Other groups have identified potential metabolite markers of </w:t>
-      </w:r>
-      <w:r>
-        <w:rPr>
-          <w:i/>
-        </w:rPr>
-        <w:t>C. difficile</w:t>
-      </w:r>
-      <w:r>
-        <w:rPr/>
-        <w:t xml:space="preserve"> infection in patient feces (28), but they were not able to make correlations with changes in community metabolism that were afforded to us by paired untargeted metabolomic analysis and metatranscriptomic sequencing. In a recent study, a tick-vectored bacterial pathogen altered the ability of the resident microbiota of the tick by interrupting proper biofilm formation and allowing lasting colonization (29). Furthermore, it was recently found that bacterial metabolic generalists may be more likely to actively antagonize the growth of other species in an environment which they are colonizing (30). In previous work from our group, we found that </w:t>
-      </w:r>
-      <w:r>
-        <w:rPr>
-          <w:i/>
-        </w:rPr>
-        <w:t>C. difficile</w:t>
-      </w:r>
-      <w:r>
-        <w:rPr/>
-        <w:t xml:space="preserve"> has a wide nutrient niche-space </w:t>
-      </w:r>
-      <w:r>
-        <w:rPr>
-          <w:i/>
-        </w:rPr>
-        <w:t>in vivo</w:t>
-      </w:r>
-      <w:r>
-        <w:rPr/>
-        <w:t xml:space="preserve"> and is most likely utilizes its role as a metabolic generalist to colonize diverse gut microbiomes (19). The ability to simultaneously antagonize the metabolism of surrounding species in cecal environments that support persistence would explain the more significant shifts in the metatranscriptome. While we acknowledge that this study may not elucidate the specific mechanism by which this interaction occurs, the combined systems analysis strengthens each individual level of observation and only when employed together does a clearer definition of </w:t>
-      </w:r>
-      <w:r>
-        <w:rPr>
-          <w:i/>
-        </w:rPr>
-        <w:t>C. difficile</w:t>
-      </w:r>
-      <w:r>
-        <w:rPr/>
-        <w:t xml:space="preserve">-related microbial ecology in the gut emerge. This research lays the groundwork for a more rationale consideration of the metabolic functionalities of bacterial taxa to consider when attempting to rebuild </w:t>
-      </w:r>
-      <w:r>
-        <w:rPr>
-          <w:i/>
-        </w:rPr>
-        <w:t>C. difficile</w:t>
-      </w:r>
-      <w:r>
-        <w:rPr/>
-        <w:t xml:space="preserve"> colonization resistance across differentially perturbed gut environments.</w:t>
-      </w:r>
-    </w:p>
-    <w:p>
-      <w:pPr>
-        <w:pStyle w:val="TextBody"/>
-        <w:rPr/>
-      </w:pPr>
-      <w:r>
-        <w:rPr/>
-        <w:t xml:space="preserve">In spite of consistent signals across multiple levels of -omics datasets, possible shortcomings to our interpretation of the presented data do exist. First, as with all transcriptomic studies, the relative level of mRNA detected for a given gene does not necessarily reflect the amount of functional protein made by a cell. Furthermore, interpretation of timing may also be an issue since a large influx of transcript for a specific product may signal an initial transcription before subsequent translation has been able to occur. This also omits consideration of any post-translational modifications that are required for ultimately functional enzymes. Additionally, due to the low relative abundance of </w:t>
-      </w:r>
-      <w:r>
-        <w:rPr>
-          <w:i/>
-        </w:rPr>
-        <w:t>C. difficile</w:t>
-      </w:r>
-      <w:r>
-        <w:rPr/>
-        <w:t xml:space="preserve"> in these communities as well as the high density of other surrounding bacterial species required focusing sequencing efforts on depth rather than multiple replicates within each group. Greater transcript read abundance per gene allows for improved survey for the activity of lowly abundant species as well as greater confidence in genes found to be highly transcribed. Although the lack of animal-based replication for the metatranscriptomic data does potentially limit the ability to generalize our results, this approach has been successfully utilized by numerous groups in the past to accurately characterize transcriptionally activity across communities of bacteria (19, 31–33). In terms of metabolomics, alternative possible interpretations of the data also exist. For example, we considered metabolites that did not change in concentration between uninfected and infected conditions as not impacted by changes in bacterial metabolism induced by </w:t>
-      </w:r>
-      <w:r>
-        <w:rPr>
-          <w:i/>
-        </w:rPr>
-        <w:t>C. difficile</w:t>
-      </w:r>
-      <w:r>
-        <w:rPr/>
-        <w:t xml:space="preserve"> colonization. However, this may instead indicate that the metabolism of </w:t>
-      </w:r>
-      <w:r>
-        <w:rPr>
-          <w:i/>
-        </w:rPr>
-        <w:t>C. difficile</w:t>
-      </w:r>
-      <w:r>
-        <w:rPr/>
-        <w:t xml:space="preserve"> itself may simply replace the level present in the uninfected community. Such instances may not be detectable through untargeted mass spectrometry alone, however the combination of methods utilized here present a much more unified description of the system than any of the component techniques alone.</w:t>
-      </w:r>
-    </w:p>
-    <w:p>
-      <w:pPr>
-        <w:pStyle w:val="TextBody"/>
-        <w:rPr/>
-      </w:pPr>
-      <w:r>
-        <w:rPr/>
-        <w:t xml:space="preserve">Several groups have attempted to identify single bacterial species or limited strain consortia that are able to replicate this effect, but each has been met with incomplete restoration of colonization resistance or function (34–37). The effect of </w:t>
-      </w:r>
-      <w:r>
-        <w:rPr>
-          <w:i/>
-        </w:rPr>
-        <w:t>C. difficile</w:t>
-      </w:r>
-      <w:r>
-        <w:rPr/>
-        <w:t xml:space="preserve"> colonization on community metabolic activity could also be linked to pathogen strain and may offer an explanation to the propensity of some strains to persist over others (38). Moreover, the current work contributes to the existing concept that the healthy gut microbiota maintains colonization resistance to </w:t>
-      </w:r>
-      <w:r>
-        <w:rPr>
-          <w:i/>
-        </w:rPr>
-        <w:t>C. difficile</w:t>
-      </w:r>
-      <w:r>
-        <w:rPr/>
-        <w:t xml:space="preserve"> by outcompeting the pathogen for preferred nutrient niche space. Ultimately, our results suggest that each susceptible and subsequently infected microbiome may be unique and require specific microbes or functionalities to restore colonization resistance against </w:t>
-      </w:r>
-      <w:r>
-        <w:rPr>
-          <w:i/>
-        </w:rPr>
-        <w:t>C. difficile</w:t>
-      </w:r>
-      <w:r>
-        <w:rPr/>
-        <w:t xml:space="preserve"> in that specific context. Conversely, colonization resistance against </w:t>
-      </w:r>
-      <w:r>
-        <w:rPr>
-          <w:i/>
-        </w:rPr>
-        <w:t>C. difficile</w:t>
-      </w:r>
-      <w:r>
-        <w:rPr/>
-        <w:t xml:space="preserve"> may be the result of contributions by distinct subcommunities of bacteria across each unique resistant gut community. As the microbiome is so intimately connected to colonization resistance against the bacterium, it has become imperative to understand what factors allow some gut environments to be persistently colonized while others are not. This research lays the groundwork for future studies to assess context dependent restoration of </w:t>
-      </w:r>
-      <w:r>
-        <w:rPr>
-          <w:i/>
-        </w:rPr>
-        <w:t>C. difficile</w:t>
-      </w:r>
-      <w:r>
-        <w:rPr/>
-        <w:t xml:space="preserve"> colonization resistance and what factors are able to interfere with the ability of </w:t>
-      </w:r>
-      <w:r>
-        <w:rPr>
-          <w:i/>
-        </w:rPr>
-        <w:t>C. difficile</w:t>
-      </w:r>
-      <w:r>
-        <w:rPr/>
-        <w:t xml:space="preserve"> to modify gut ecology in order to promote clearance.</w:t>
-      </w:r>
-    </w:p>
-    <w:p>
-      <w:pPr>
-        <w:pStyle w:val="TextBody"/>
-        <w:rPr/>
-      </w:pPr>
-      <w:r>
-        <w:rPr>
-          <w:b/>
-        </w:rPr>
-        <w:t>Materials and Methods</w:t>
-      </w:r>
-    </w:p>
-    <w:p>
-      <w:pPr>
-        <w:pStyle w:val="TextBody"/>
-        <w:rPr/>
-      </w:pPr>
-      <w:r>
-        <w:rPr>
-          <w:b/>
-        </w:rPr>
-        <w:t>Animal care and antibiotic administration.</w:t>
-      </w:r>
-      <w:r>
-        <w:rPr/>
-        <w:t xml:space="preserve"> Briefly, approximately equal numbers of male and female conventionally-reared six-to-eight week-old C57BL/6 mice were randomly assigned to each experimental group (genders were housed separately). Nine mice were used in each experimental and control group. They were administered one of three antibiotics; cefoperazone, streptomycin, or clindamycin before oral </w:t>
-      </w:r>
-      <w:r>
-        <w:rPr>
-          <w:i/>
-        </w:rPr>
-        <w:t>C. difficile</w:t>
-      </w:r>
-      <w:r>
-        <w:rPr/>
-        <w:t xml:space="preserve"> infection (Table S1). A detailed description of these animal models was outlined previously (19). A similar experimental design was implemented for gnotobiotic mice and was performed with the University of Michigan Germfree Mouse Center as described previously (19). All animal protocols were approved by the University Committee on Use and Care of Animals at the University of Michigan and carried out in accordance with the approved guidelines from the Office of Laboratory Animal Welfare (OLAW), United States Department of Agriculture (USDA) registration, and the Association for Assessment and Accreditation of Laboratory Animal Care (AAALAC). The protocol license Institutional Animal Care and Use Committee (IACUC) number for all described experiments is PRO00006983.</w:t>
-      </w:r>
-    </w:p>
-    <w:p>
-      <w:pPr>
-        <w:pStyle w:val="TextBody"/>
-        <w:rPr/>
-      </w:pPr>
-      <w:r>
-        <w:rPr>
-          <w:b/>
-          <w:i/>
-        </w:rPr>
-        <w:t>C. difficile</w:t>
-      </w:r>
-      <w:r>
-        <w:rPr>
-          <w:b/>
-        </w:rPr>
-        <w:t xml:space="preserve"> infection and necropsy.</w:t>
-      </w:r>
-      <w:r>
-        <w:rPr/>
-        <w:t xml:space="preserve"> On the day of challenge, 1x10</w:t>
-      </w:r>
-      <w:r>
-        <w:rPr>
-          <w:vertAlign w:val="superscript"/>
-        </w:rPr>
-        <w:t>3</w:t>
-      </w:r>
-      <w:r>
-        <w:rPr/>
-        <w:t xml:space="preserve"> </w:t>
-      </w:r>
-      <w:r>
-        <w:rPr>
-          <w:i/>
-        </w:rPr>
-        <w:t>C. difficile</w:t>
-      </w:r>
-      <w:r>
-        <w:rPr/>
-        <w:t xml:space="preserve"> spores were administered to mice via oral gavage in phosphate-buffered saline (PBS) vehicle. Mock-infected animals were given an oral gavage of 100 ul PBS at the same time as those mice administered </w:t>
-      </w:r>
-      <w:r>
-        <w:rPr>
-          <w:i/>
-        </w:rPr>
-        <w:t>C. difficile</w:t>
-      </w:r>
-      <w:r>
-        <w:rPr/>
-        <w:t xml:space="preserve"> spores. 18 hours following infection, mice were euthanized by CO</w:t>
-      </w:r>
-      <w:r>
-        <w:rPr>
-          <w:vertAlign w:val="subscript"/>
-        </w:rPr>
-        <w:t>2</w:t>
-      </w:r>
-      <w:r>
-        <w:rPr/>
-        <w:t xml:space="preserve"> asphyxiation and necropsied to obtain the cecal contents. Aliquots were immediately flash frozen for later DNA extraction and toxin titer analysis. A third aliquot was transferred to an anaerobic chamber for quantification of </w:t>
-      </w:r>
-      <w:r>
-        <w:rPr>
-          <w:i/>
-        </w:rPr>
-        <w:t>C. difficile</w:t>
-      </w:r>
-      <w:r>
-        <w:rPr/>
-        <w:t xml:space="preserve"> abundance. The remaining content in the ceca was mixed in a stainless steel mortar housed in a dry ice and ethanol bath. Cecal contents from all mice within each pretreatment group were pooled into the mortar prior to grinding to a fine powder. The ground content was then stored at -80°C for subsequent RNA extraction. For 10-day colonization studies, fresh stool was collected from infected mice each day beginning on the day of infection. Mice were monitored for overt signs of disease and were euthanized after the final stool collection.</w:t>
-      </w:r>
-    </w:p>
-    <w:p>
-      <w:pPr>
-        <w:pStyle w:val="TextBody"/>
-        <w:rPr/>
-      </w:pPr>
-      <w:r>
-        <w:rPr>
-          <w:b/>
-          <w:i/>
-        </w:rPr>
-        <w:t>C. difficile</w:t>
-      </w:r>
-      <w:r>
-        <w:rPr>
-          <w:b/>
-        </w:rPr>
-        <w:t xml:space="preserve"> cultivation and quantification.</w:t>
-      </w:r>
-      <w:r>
-        <w:rPr/>
-        <w:t xml:space="preserve"> Cecal samples were weighed and serially diluted under anaerobic conditions with anaerobic PBS. Differential plating was performed to quantify </w:t>
-      </w:r>
-      <w:r>
-        <w:rPr>
-          <w:i/>
-        </w:rPr>
-        <w:t>C. difficile</w:t>
-      </w:r>
-      <w:r>
-        <w:rPr/>
-        <w:t xml:space="preserve"> vegetative cells by plating diluted samples on CCFAE plates (fructose agar plus cycloserine, cefoxitin, and erythromycin) at 37°C for 24 hours under anaerobic conditions (39). Quantification of total </w:t>
-      </w:r>
-      <w:r>
-        <w:rPr>
-          <w:i/>
-        </w:rPr>
-        <w:t>C. difficile</w:t>
-      </w:r>
-      <w:r>
-        <w:rPr/>
-        <w:t xml:space="preserve"> cfu for the 10-day colonization experiments was performed from stool using TCCFAE to measure total </w:t>
-      </w:r>
-      <w:r>
-        <w:rPr>
-          <w:i/>
-        </w:rPr>
-        <w:t>C. difficile</w:t>
-      </w:r>
-      <w:r>
-        <w:rPr/>
-        <w:t xml:space="preserve"> load in these animals over time.</w:t>
-      </w:r>
-    </w:p>
-    <w:p>
-      <w:pPr>
-        <w:pStyle w:val="TextBody"/>
-        <w:rPr/>
-      </w:pPr>
-      <w:r>
-        <w:rPr>
-          <w:b/>
-        </w:rPr>
-        <w:t>DNA/RNA extraction and sequencing library preparation.</w:t>
-      </w:r>
-      <w:r>
-        <w:rPr/>
-        <w:t xml:space="preserve"> DNA for shotgun metagenomic and 16S rRNA gene sequencing was extracted from approximately 50 mg of cecal content from each mouse using the PowerSoil-htp 96 Well Soil DNA isolation kit (MO BIO Laboratories) and an epMotion 5075 automated pipetting system (Eppendorf). The V4 region of the bacterial 16S rRNA gene was amplified using custom barcoded primers (40). Equal molar ratios of raw isolated DNA within each treatment group were then pooled and ~2.5 ng of material was used to generate shotgun libraries with a modified 10-cycle Nextera XT genomic library construction protocol (Illumina). This was done to mimic the pooling strategy necessary for metatranscriptomic library preparation. Final libraries were pooled at equal molar ratios and stored at -20°C. For RNA extraction, a more detailed description of the procedure can be found in (19). Briefly, immediately before RNA extraction, 3 ml of lysis buffer (2% SDS, 16 mM EDTA and 200 mM NaCl) contained in a 50 ml polypropylene conical tube was heated for 5 minutes in a boiling water bath (41). The hot lysis buffer was added to the frozen and ground cecal content. The mixture was boiled with periodic vortexing for another 5 minutes. After boiling, an equal volume of 37°C acid phenol/chloroform was added to the cecal content lysate and incubated at 37°C for 10 minutes with periodic vortexing. The mixture was the centrifuged at 2,500 x g at 4°C for 15 minutes. The aqueous phase was then transferred to a sterile tube and an equal volume of acid phenol/chloroform was added. This mixture was vortexed and centrifuged at 2,500 x g at 4°C for 5 minutes. The process was repeated until aqueous phase was clear. The last extraction was performed with chloroform/isoamyl alcohol to remove acid phenol. An equal volume of isopropanol was added and the extracted nucleic acid was incubated overnight at -20°C. The following day the sample was centrifuged at 12000 x g at 4°C for 45 minutes. The pellet was washed with 0°C 100% ethanol and resuspended in 200 ul of RNase-free water. Following the manufacturer’s protocol, samples were then treated with 2 ul of Turbo DNase for 30 minutes at 37°C. RNA samples were retrieved using the Zymo Quick-RNA MiniPrep according the manufacturer’s protocol. The Ribo-Zero Gold, immediately before RNA extraction, 3 ml of lysis buffer (2% SDS, 16 mM EDTA and 200 mM NaCl) contained in a 50 ml polypropylene conical tube was heated for 5 minutes. RNA Removal Kit Epidemiology was then used to deplete prokaryotic and eukaryotic rRNA from the samples according the manufacturer’s protocol. Stranded RNA-Seq libraries were made constructed with the TruSeq Total RNA Library Preparation Kit v2, both using the manufacturer’s protocol. Completed libraries were pooled in equal molar ratios within their respective groups and stored at -20°C until time of sequencing.</w:t>
-      </w:r>
-    </w:p>
-    <w:p>
-      <w:pPr>
-        <w:pStyle w:val="TextBody"/>
-        <w:rPr/>
-      </w:pPr>
-      <w:r>
-        <w:rPr>
-          <w:b/>
-        </w:rPr>
-        <w:t>High-throughput sequencing and raw read curation.</w:t>
-      </w:r>
-      <w:r>
-        <w:rPr/>
-        <w:t xml:space="preserve"> Sequencing of 16S rRNA gene amplicon libraries was performed using an Illumina MiSeq sequencer as described previously (40). The 16S rRNA gene sequences were curated using the mothur software package (v1.36) and otu-based analysis was performed as described in (19). Genus-level classification-based analysis of 16S data was accomplished using the phylotype workflow in mothur and the full Silva bacterial taxonomy (release 132). Shotgun metagenomic sequencing was performed in 2 phases. Libraries from mock-infected communities, that were also to be utilized for </w:t>
-      </w:r>
-      <w:r>
-        <w:rPr>
-          <w:i/>
-        </w:rPr>
-        <w:t>de novo</w:t>
-      </w:r>
-      <w:r>
-        <w:rPr/>
         <w:t xml:space="preserve"> contig assembly, were sequenced using an Illumina HiSeq 2500 on 2x250 paired-end settings and was repeated across 2 lanes to normalize for inter-run variation. </w:t>
       </w:r>
       <w:r>
@@ -1839,7 +1842,7 @@
       </w:r>
       <w:r>
         <w:rPr/>
-        <w:t>-infected metagenomic libraries were sequenced with an Illumina NextSeq 300 with 2x150 settings across 2 runs to also normalize for inter-run variation. These efforts resulted in an average of 280,000,000 paired raw reads per sample. Metatranscriptomic sequencing was performed on an Illumina HiSeq 2500 with 2x50 settings and was repeated across 4 lanes for normalization and to normalize for technical variation between lans and to obtain necessary coverage (32). This gave an average of 380,000,000 raw cDNA reads per library. Both metagenomic and metatranscriptomic sequencing was performed at the University of Michigan Sequencing Core. Raw sequence read curation for both metagenomic and metatranscriptomic datasets was performed in a two step process. Residual 5-prime and 3-prime Illumina adapter sequences were trimmed using CutAdapt (42) on a per library basis. Reads were quality trimmed using Sickle (43) with a quality cutoff of Q30. This resulted in approximately 270 million reads per library (both paired and orphaned) for both metagenomic and metatranscriptomic sequencing. Actual read abundances for individual metagenomic and metatranscriptomic sequencing efforts can be found in Table S2.</w:t>
+        <w:t>-infected metagenomic libraries were sequenced with an Illumina NextSeq 300 with 2x150 settings across 2 runs to also normalize for inter-run variation. These efforts resulted in an average of 280,000,000 paired raw reads per sample. Metatranscriptomic sequencing was performed on an Illumina HiSeq 2500 with 2x50 settings and was repeated across 4 lanes for normalization and to normalize for technical variation between lans and to obtain necessary coverage (32). This gave an average of 380,000,000 raw cDNA reads per library. Both metagenomic and metatranscriptomic sequencing was performed at the University of Michigan Sequencing Core. Raw sequence read curation for both metagenomic and metatranscriptomic datasets was performed in a two step process. Residual 5-prime and 3-prime Illumina adapter sequences were trimmed using CutAdapt (42) on a per library basis. Reads were quality trimmed using Sickle (43) with a quality cutoff of Q30. This resulted in approximately 270 million reads per library (both paired and orphaned) for both metagenomic and metatranscriptomic sequencing. Actual read abundances for individual metagenomic and metatranscriptomic sequencing efforts can be found in Table S4.</w:t>
       </w:r>
     </w:p>
     <w:p>
@@ -2395,25 +2398,96 @@
       </w:r>
       <w:r>
         <w:rPr/>
+        <w:t xml:space="preserve"> metagenome-normalized cDNA abundances for genes with differential transcription during infection belonging to genera that compose &gt;0.1% of their respective antibiotic pretreated communities. Levels of transcription for each in the resistant community is also included. Bar colors refer to antibiotic pretreatment group, while hashed lines represent </w:t>
+      </w:r>
+      <w:r>
+        <w:rPr>
+          <w:i/>
+        </w:rPr>
+        <w:t>C. difficile</w:t>
+      </w:r>
+      <w:r>
+        <w:rPr/>
+        <w:t xml:space="preserve"> infected metatranscriptomes and solid colors are mock infected. Letters in brackets next to gene names indicate KEGG pathway membership labeled in the lower legend. Double asterisks denotes genes shared between pretreatment groups.</w:t>
+      </w:r>
+    </w:p>
+    <w:p>
+      <w:pPr>
+        <w:pStyle w:val="TextBody"/>
+        <w:rPr/>
+      </w:pPr>
+      <w:r>
+        <w:rPr>
+          <w:b/>
+        </w:rPr>
+        <w:t xml:space="preserve">Supplementary Figure 1 | Conserved markers of </w:t>
+      </w:r>
+      <w:r>
+        <w:rPr>
+          <w:b/>
+          <w:i/>
+        </w:rPr>
+        <w:t>C. difficile</w:t>
+      </w:r>
+      <w:r>
+        <w:rPr>
+          <w:b/>
+        </w:rPr>
+        <w:t xml:space="preserve"> colonization susceptibility in mouse cecal microbiomes.</w:t>
+      </w:r>
+      <w:r>
+        <w:rPr/>
         <w:t xml:space="preserve"> </w:t>
       </w:r>
       <w:r>
-        <w:rPr/>
-        <w:t>metagenome-</w:t>
-      </w:r>
-      <w:r>
-        <w:rPr/>
-        <w:t xml:space="preserve">normalized cDNA abundances for genes with differential transcription during infection belonging to genera that compose &gt;0.1% of their respective antibiotic pretreated communities. Levels of transcription for each in the resistant community is also included. Bar colors refer to antibiotic pretreatment group, while hashed lines represent </w:t>
-      </w:r>
-      <w:r>
-        <w:rPr>
-          <w:i/>
-        </w:rPr>
-        <w:t>C. difficile</w:t>
-      </w:r>
-      <w:r>
-        <w:rPr/>
-        <w:t xml:space="preserve"> infected metatranscriptomes and solid colors are mock infected. Letters in brackets next to gene names indicate KEGG pathway membership labeled in the lower legend. Double asterisks denotes genes shared between pretreatment groups.</w:t>
+        <w:rPr>
+          <w:b/>
+        </w:rPr>
+        <w:t>(A)</w:t>
+      </w:r>
+      <w:r>
+        <w:rPr/>
+        <w:t xml:space="preserve"> NMDS ordination of Bray-Curtis distances of otu relative abundances between mouse cecal communities that are susceptible to colonization by </w:t>
+      </w:r>
+      <w:r>
+        <w:rPr>
+          <w:i/>
+        </w:rPr>
+        <w:t>C. difficile</w:t>
+      </w:r>
+      <w:r>
+        <w:rPr/>
+        <w:t xml:space="preserve"> and those that are resistant. </w:t>
+      </w:r>
+      <w:r>
+        <w:rPr>
+          <w:b/>
+        </w:rPr>
+        <w:t>(B)</w:t>
+      </w:r>
+      <w:r>
+        <w:rPr/>
+        <w:t xml:space="preserve"> Relative abundance of OTUs included the optimal model generated by AUCRF discriminating the same groups as in panel A. </w:t>
+      </w:r>
+      <w:r>
+        <w:rPr>
+          <w:b/>
+        </w:rPr>
+        <w:t>(C)</w:t>
+      </w:r>
+      <w:r>
+        <w:rPr/>
+        <w:t xml:space="preserve"> NMDS ordination of Bray-Curtis distances between metabolite intensities between the aforementioned groups of animals. </w:t>
+      </w:r>
+      <w:r>
+        <w:rPr>
+          <w:b/>
+        </w:rPr>
+        <w:t>(D)</w:t>
+      </w:r>
+      <w:r>
+        <w:rPr/>
+        <w:t xml:space="preserve"> Scaled intensity of metabolites included the optimal model generated by AUCRF discriminating resistant and susceptible cecal microbiomes. Significant differences in A &amp; C were also calculated using permANOVA. The AUCRF models generated in this analysis also had 0% out of bag error and significant differences in B &amp; D were calculated as in Figure 2.</w:t>
       </w:r>
     </w:p>
     <w:p>
@@ -2425,20 +2499,7 @@
         <w:rPr>
           <w:b/>
         </w:rPr>
-        <w:t xml:space="preserve">Supplementary Figure 1 | Conserved markers of </w:t>
-      </w:r>
-      <w:r>
-        <w:rPr>
-          <w:b/>
-          <w:i/>
-        </w:rPr>
-        <w:t>C. difficile</w:t>
-      </w:r>
-      <w:r>
-        <w:rPr>
-          <w:b/>
-        </w:rPr>
-        <w:t xml:space="preserve"> colonization susceptibility in mouse cecal microbiomes.</w:t>
+        <w:t>Supplementary Figure 2 | Signatures of infection effect on the cecal microbiomes conserved across pretreatment groups.</w:t>
       </w:r>
       <w:r>
         <w:rPr/>
@@ -2452,17 +2513,17 @@
       </w:r>
       <w:r>
         <w:rPr/>
-        <w:t xml:space="preserve"> NMDS ordination of Bray-Curtis distances of otu relative abundances between mouse cecal communities that are susceptible to colonization by </w:t>
-      </w:r>
-      <w:r>
-        <w:rPr>
-          <w:i/>
-        </w:rPr>
-        <w:t>C. difficile</w:t>
-      </w:r>
-      <w:r>
-        <w:rPr/>
-        <w:t xml:space="preserve"> and those that are resistant. </w:t>
+        <w:t xml:space="preserve"> NMDS ordination of Bray-Curtis distances of otu relative abundances between antibiotic-pretreated mouse cecal communities that are either </w:t>
+      </w:r>
+      <w:r>
+        <w:rPr>
+          <w:i/>
+        </w:rPr>
+        <w:t>C. difficile</w:t>
+      </w:r>
+      <w:r>
+        <w:rPr/>
+        <w:t xml:space="preserve">-colonized or mock-infected. </w:t>
       </w:r>
       <w:r>
         <w:rPr>
@@ -2472,7 +2533,7 @@
       </w:r>
       <w:r>
         <w:rPr/>
-        <w:t xml:space="preserve"> Relative abundance of OTUs included the optimal model generated by AUCRF discriminating the same groups as in panel A. </w:t>
+        <w:t xml:space="preserve"> Relative abundance of otus included the optimal model generated by AUCRF discriminating the same groups as in panel A. </w:t>
       </w:r>
       <w:r>
         <w:rPr>
@@ -2482,7 +2543,7 @@
       </w:r>
       <w:r>
         <w:rPr/>
-        <w:t xml:space="preserve"> NMDS ordination of Bray-Curtis distances between metabolite intensities between the aforementioned groups of animals. </w:t>
+        <w:t xml:space="preserve"> NMDS ordination of Bray-Curtis distances using metabolite intensities between the same classes. </w:t>
       </w:r>
       <w:r>
         <w:rPr>
@@ -2492,7 +2553,7 @@
       </w:r>
       <w:r>
         <w:rPr/>
-        <w:t xml:space="preserve"> Scaled intensity of metabolites included the optimal model generated by AUCRF discriminating resistant and susceptible cecal microbiomes. Significant differences in A &amp; C were also calculated using permANOVA. The AUCRF models generated in this analysis also had 0% out of bag error and significant differences in B &amp; D were calculated as in Figure 2.</w:t>
+        <w:t xml:space="preserve"> Scaled intensity of metabolites included the optimal model discriminating infected and uninfected cecal microbiomes. Statistical differences were performed as in Figure 2.</w:t>
       </w:r>
     </w:p>
     <w:p>
@@ -2504,11 +2565,34 @@
         <w:rPr>
           <w:b/>
         </w:rPr>
-        <w:t>Supplementary Figure 2 | Signatures of infection effect on the cecal microbiomes conserved across pretreatment groups.</w:t>
-      </w:r>
-      <w:r>
-        <w:rPr/>
-        <w:t xml:space="preserve"> </w:t>
+        <w:t xml:space="preserve">Supplementary Figure 3 | Relative concentrations of select </w:t>
+      </w:r>
+      <w:r>
+        <w:rPr>
+          <w:b/>
+          <w:i/>
+        </w:rPr>
+        <w:t>C. difficile</w:t>
+      </w:r>
+      <w:r>
+        <w:rPr>
+          <w:b/>
+        </w:rPr>
+        <w:t xml:space="preserve"> Stickland fermentation metabolites across infection models</w:t>
+      </w:r>
+      <w:r>
+        <w:rPr/>
+        <w:t xml:space="preserve"> Metabolites included in this analysis were chosen based on their previously published interaction with </w:t>
+      </w:r>
+      <w:r>
+        <w:rPr>
+          <w:i/>
+        </w:rPr>
+        <w:t>C. difficile</w:t>
+      </w:r>
+      <w:r>
+        <w:rPr/>
+        <w:t xml:space="preserve"> Stickland fermentation. Panels are as follows; </w:t>
       </w:r>
       <w:r>
         <w:rPr>
@@ -2518,17 +2602,7 @@
       </w:r>
       <w:r>
         <w:rPr/>
-        <w:t xml:space="preserve"> NMDS ordination of Bray-Curtis distances of otu relative abundances between antibiotic-pretreated mouse cecal communities that are either </w:t>
-      </w:r>
-      <w:r>
-        <w:rPr>
-          <w:i/>
-        </w:rPr>
-        <w:t>C. difficile</w:t>
-      </w:r>
-      <w:r>
-        <w:rPr/>
-        <w:t xml:space="preserve">-colonized or mock-infected. </w:t>
+        <w:t xml:space="preserve"> Proline, </w:t>
       </w:r>
       <w:r>
         <w:rPr>
@@ -2538,7 +2612,7 @@
       </w:r>
       <w:r>
         <w:rPr/>
-        <w:t xml:space="preserve"> Relative abundance of otus included the optimal model generated by AUCRF discriminating the same groups as in panel A. </w:t>
+        <w:t xml:space="preserve"> 4-Hydroxyproline, </w:t>
       </w:r>
       <w:r>
         <w:rPr>
@@ -2548,7 +2622,7 @@
       </w:r>
       <w:r>
         <w:rPr/>
-        <w:t xml:space="preserve"> NMDS ordination of Bray-Curtis distances using metabolite intensities between the same classes. </w:t>
+        <w:t xml:space="preserve"> Glycine, </w:t>
       </w:r>
       <w:r>
         <w:rPr>
@@ -2558,7 +2632,7 @@
       </w:r>
       <w:r>
         <w:rPr/>
-        <w:t xml:space="preserve"> Scaled intensity of metabolites included the optimal model discriminating infected and uninfected cecal microbiomes. Statistical differences were performed as in Figure 2.</w:t>
+        <w:t xml:space="preserve"> 5-Aminovalerate. Significant differences were determined by Wilcoxon rank-sum test with Benjamini-Hochberg correction when necessary. Black asterisks in the plotting area represent within group differences, while green asterisks along the top border denote significant differences compared to untreated control.</w:t>
       </w:r>
     </w:p>
     <w:p>
@@ -2570,34 +2644,11 @@
         <w:rPr>
           <w:b/>
         </w:rPr>
-        <w:t xml:space="preserve">Supplementary Figure 3 | Relative concentrations of select </w:t>
-      </w:r>
-      <w:r>
-        <w:rPr>
-          <w:b/>
-          <w:i/>
-        </w:rPr>
-        <w:t>C. difficile</w:t>
-      </w:r>
-      <w:r>
-        <w:rPr>
-          <w:b/>
-        </w:rPr>
-        <w:t xml:space="preserve"> Stickland fermentation metabolites across infection models</w:t>
-      </w:r>
-      <w:r>
-        <w:rPr/>
-        <w:t xml:space="preserve"> Metabolites included in this analysis were chosen based on their previously published interaction with </w:t>
-      </w:r>
-      <w:r>
-        <w:rPr>
-          <w:i/>
-        </w:rPr>
-        <w:t>C. difficile</w:t>
-      </w:r>
-      <w:r>
-        <w:rPr/>
-        <w:t xml:space="preserve"> Stickland fermentation. Panels are as follows; </w:t>
+        <w:t>Supplementary Figure 4 | Unique genes with functional annotation detectable within each metagenome and metatranscriptome</w:t>
+      </w:r>
+      <w:r>
+        <w:rPr/>
+        <w:t xml:space="preserve"> Genes in each datasets were derived from respective metagenomic assemblies, with only those genes that mapped to a KEGG pathway-level annotation. Results are shown as follows: </w:t>
       </w:r>
       <w:r>
         <w:rPr>
@@ -2607,7 +2658,7 @@
       </w:r>
       <w:r>
         <w:rPr/>
-        <w:t xml:space="preserve"> Proline, </w:t>
+        <w:t xml:space="preserve"> Untreated, </w:t>
       </w:r>
       <w:r>
         <w:rPr>
@@ -2617,7 +2668,7 @@
       </w:r>
       <w:r>
         <w:rPr/>
-        <w:t xml:space="preserve"> 4-Hydroxyproline, </w:t>
+        <w:t xml:space="preserve"> Streptomycin-pretreated, </w:t>
       </w:r>
       <w:r>
         <w:rPr>
@@ -2627,7 +2678,7 @@
       </w:r>
       <w:r>
         <w:rPr/>
-        <w:t xml:space="preserve"> Glycine, </w:t>
+        <w:t xml:space="preserve"> Cefoperazone-pretreated, and </w:t>
       </w:r>
       <w:r>
         <w:rPr>
@@ -2637,7 +2688,27 @@
       </w:r>
       <w:r>
         <w:rPr/>
-        <w:t xml:space="preserve"> 5-Aminovalerate. Significant differences were determined by Wilcoxon rank-sum test with Benjamini-Hochberg correction when necessary. Black asterisks in the plotting area represent within group differences, while green asterisks along the top border denote significant differences compared to untreated control.</w:t>
+        <w:t xml:space="preserve"> Clindamycin-pretreated mice. Each panel includes that treatments’ unique genes from metagenomic assembly and genes that recruited at least one cDNA read from the corresponding metatranscriptomes. Collector’s curves from rarefaction analysis of reads mapped to genes from </w:t>
+      </w:r>
+      <w:r>
+        <w:rPr>
+          <w:b/>
+        </w:rPr>
+        <w:t>(E)</w:t>
+      </w:r>
+      <w:r>
+        <w:rPr/>
+        <w:t xml:space="preserve"> metagenomes and </w:t>
+      </w:r>
+      <w:r>
+        <w:rPr>
+          <w:b/>
+        </w:rPr>
+        <w:t>(F)</w:t>
+      </w:r>
+      <w:r>
+        <w:rPr/>
+        <w:t xml:space="preserve"> metatranscriptomes.</w:t>
       </w:r>
     </w:p>
     <w:p>
@@ -2649,71 +2720,11 @@
         <w:rPr>
           <w:b/>
         </w:rPr>
-        <w:t>Supplementary Figure 4 | Unique genes with functional annotation detectable within each metagenome and metatranscriptome</w:t>
-      </w:r>
-      <w:r>
-        <w:rPr/>
-        <w:t xml:space="preserve"> Genes in each datasets were derived from respective metagenomic assemblies, with only those genes that mapped to a KEGG pathway-level annotation. Results are shown as follows: </w:t>
-      </w:r>
-      <w:r>
-        <w:rPr>
-          <w:b/>
-        </w:rPr>
-        <w:t>(A)</w:t>
-      </w:r>
-      <w:r>
-        <w:rPr/>
-        <w:t xml:space="preserve"> Untreated, </w:t>
-      </w:r>
-      <w:r>
-        <w:rPr>
-          <w:b/>
-        </w:rPr>
-        <w:t>(B)</w:t>
-      </w:r>
-      <w:r>
-        <w:rPr/>
-        <w:t xml:space="preserve"> Streptomycin-pretreated, </w:t>
-      </w:r>
-      <w:r>
-        <w:rPr>
-          <w:b/>
-        </w:rPr>
-        <w:t>(C)</w:t>
-      </w:r>
-      <w:r>
-        <w:rPr/>
-        <w:t xml:space="preserve"> Cefoperazone-pretreated, and </w:t>
-      </w:r>
-      <w:r>
-        <w:rPr>
-          <w:b/>
-        </w:rPr>
-        <w:t>(D)</w:t>
-      </w:r>
-      <w:r>
-        <w:rPr/>
-        <w:t xml:space="preserve"> Clindamycin-pretreated mice. Each panel includes that treatments’ unique genes from metagenomic assembly and genes that recruited at least one cDNA read from the corresponding metatranscriptomes. Collector’s curves from rarefaction analysis of reads mapped to genes from </w:t>
-      </w:r>
-      <w:r>
-        <w:rPr>
-          <w:b/>
-        </w:rPr>
-        <w:t>(E)</w:t>
-      </w:r>
-      <w:r>
-        <w:rPr/>
-        <w:t xml:space="preserve"> metagenomes and </w:t>
-      </w:r>
-      <w:r>
-        <w:rPr>
-          <w:b/>
-        </w:rPr>
-        <w:t>(F)</w:t>
-      </w:r>
-      <w:r>
-        <w:rPr/>
-        <w:t xml:space="preserve"> metatranscriptomes.</w:t>
+        <w:t>Supplementary Table 1 | Antibiotic pretreatment regime summaries</w:t>
+      </w:r>
+      <w:r>
+        <w:rPr/>
+        <w:t xml:space="preserve"> Antibiotic classes, mechanisms, and dosage information for each pretreatment. Quantified effect on alpha- and beta-diversities of the cecal microbiota are also included.</w:t>
       </w:r>
     </w:p>
     <w:p>
@@ -2725,11 +2736,11 @@
         <w:rPr>
           <w:b/>
         </w:rPr>
-        <w:t>Supplementary Table 1 | Antibiotic pretreatment regime summaries</w:t>
-      </w:r>
-      <w:r>
-        <w:rPr/>
-        <w:t xml:space="preserve"> Antibiotic classes, mechanisms, and dosage information for each pretreatment. Quantified effect on alpha- and beta-diversities of the cecal microbiota are also included.</w:t>
+        <w:t>Supplementary Table 2 | Summary of impact of infection on cecal community structure and metbaolome</w:t>
+      </w:r>
+      <w:r>
+        <w:rPr/>
+        <w:t xml:space="preserve"> Global effect as well as changes to specific metabolites are included.</w:t>
       </w:r>
     </w:p>
     <w:p>
@@ -2741,11 +2752,7 @@
         <w:rPr>
           <w:b/>
         </w:rPr>
-        <w:t>Supplementary Table 2 | Summary of impact of infection on cecal community structure and metabolome</w:t>
-      </w:r>
-      <w:r>
-        <w:rPr/>
-        <w:t xml:space="preserve"> Global effect as well as changes to specific metabolites are included.</w:t>
+        <w:t>Supplementary Table 3 | Summary statistics for datasets containing replicates generated during this study</w:t>
       </w:r>
     </w:p>
     <w:p>
@@ -2757,7 +2764,11 @@
         <w:rPr>
           <w:b/>
         </w:rPr>
-        <w:t>Supplementary Table 3 | Summary statistics for datasets containing replicates generated during this study</w:t>
+        <w:t>Supplementary Table 4 | High-throughput sequencing read counts and metagenomic assembly quality</w:t>
+      </w:r>
+      <w:r>
+        <w:rPr/>
+        <w:t xml:space="preserve"> Raw and curated read abundances for both metagenomic and metatranscriptomic sequencing efforts. Raw read curation steps are outlined in Materials &amp; Methods. Metagenomic contig summary statistics reflect the quality of assembly for each group.</w:t>
       </w:r>
     </w:p>
     <w:p>
@@ -2769,22 +2780,6 @@
         <w:rPr>
           <w:b/>
         </w:rPr>
-        <w:t>Supplementary Table 4 | High-throughput sequencing read counts and metagenomic assembly quality</w:t>
-      </w:r>
-      <w:r>
-        <w:rPr/>
-        <w:t xml:space="preserve"> Raw and curated read abundances for both metagenomic and metatranscriptomic sequencing efforts. Raw read curation steps are outlined in Materials &amp; Methods. Metagenomic contig summary statistics reflect the quality of assembly for each group.</w:t>
-      </w:r>
-    </w:p>
-    <w:p>
-      <w:pPr>
-        <w:pStyle w:val="TextBody"/>
-        <w:rPr/>
-      </w:pPr>
-      <w:r>
-        <w:rPr>
-          <w:b/>
-        </w:rPr>
         <w:t>References</w:t>
       </w:r>
     </w:p>
@@ -3931,7 +3926,19 @@
         <w:rPr>
           <w:b/>
         </w:rPr>
-        <w:t>Perez-Cobas, A. E.</w:t>
+        <w:t>P</w:t>
+      </w:r>
+      <w:r>
+        <w:rPr>
+          <w:b/>
+        </w:rPr>
+        <w:t>e</w:t>
+      </w:r>
+      <w:r>
+        <w:rPr>
+          <w:b/>
+        </w:rPr>
+        <w:t>rez-Cobas, A. E.</w:t>
       </w:r>
       <w:r>
         <w:rPr/>
@@ -7061,6 +7068,7 @@
     <w:p>
       <w:pPr>
         <w:pStyle w:val="Bibliography"/>
+        <w:pBdr/>
         <w:spacing w:before="180" w:after="180"/>
         <w:rPr/>
       </w:pPr>
@@ -7113,10 +7121,12 @@
     </w:pPr>
     <w:r>
       <w:rPr/>
+    </w:r>
+    <w:r>
       <mc:AlternateContent>
         <mc:Choice Requires="wps">
           <w:drawing>
-            <wp:anchor behindDoc="1" distT="0" distB="0" distL="0" distR="0" simplePos="0" locked="0" layoutInCell="1" allowOverlap="1" relativeHeight="40">
+            <wp:anchor behindDoc="0" distT="0" distB="0" distL="0" distR="0" simplePos="0" locked="0" layoutInCell="1" allowOverlap="1" relativeHeight="40">
               <wp:simplePos x="0" y="0"/>
               <wp:positionH relativeFrom="margin">
                 <wp:align>center</wp:align>
@@ -7124,45 +7134,37 @@
               <wp:positionV relativeFrom="paragraph">
                 <wp:posOffset>635</wp:posOffset>
               </wp:positionV>
-              <wp:extent cx="171450" cy="174625"/>
+              <wp:extent cx="170180" cy="175260"/>
               <wp:effectExtent l="0" t="0" r="0" b="0"/>
               <wp:wrapSquare wrapText="largest"/>
               <wp:docPr id="1" name="Frame1"/>
               <a:graphic xmlns:a="http://schemas.openxmlformats.org/drawingml/2006/main">
                 <a:graphicData uri="http://schemas.microsoft.com/office/word/2010/wordprocessingShape">
                   <wps:wsp>
-                    <wps:cNvSpPr/>
+                    <wps:cNvSpPr txBox="1"/>
                     <wps:spPr>
                       <a:xfrm>
                         <a:off x="0" y="0"/>
-                        <a:ext cx="170640" cy="173880"/>
+                        <a:ext cx="170180" cy="175260"/>
                       </a:xfrm>
-                      <a:prstGeom prst="rect">
-                        <a:avLst/>
-                      </a:prstGeom>
-                      <a:noFill/>
-                      <a:ln>
-                        <a:noFill/>
-                      </a:ln>
+                      <a:prstGeom prst="rect"/>
+                      <a:solidFill>
+                        <a:srgbClr val="FFFFFF">
+                          <a:alpha val="0"/>
+                        </a:srgbClr>
+                      </a:solidFill>
                     </wps:spPr>
-                    <wps:style>
-                      <a:lnRef idx="0"/>
-                      <a:fillRef idx="0"/>
-                      <a:effectRef idx="0"/>
-                      <a:fontRef idx="minor"/>
-                    </wps:style>
                     <wps:txbx>
                       <w:txbxContent>
                         <w:p>
                           <w:pPr>
                             <w:pStyle w:val="Footer"/>
-                            <w:rPr>
-                              <w:color w:val="000000"/>
-                            </w:rPr>
+                            <w:pBdr/>
+                            <w:rPr/>
                           </w:pPr>
                           <w:r>
                             <w:rPr>
-                              <w:color w:val="000000"/>
+                              <w:rStyle w:val="Pagenumber"/>
                             </w:rPr>
                             <w:fldChar w:fldCharType="begin"/>
                           </w:r>
@@ -7181,7 +7183,7 @@
                         </w:p>
                       </w:txbxContent>
                     </wps:txbx>
-                    <wps:bodyPr lIns="0" rIns="0" tIns="0" bIns="0">
+                    <wps:bodyPr anchor="t" lIns="0" tIns="0" rIns="0" bIns="0">
                       <a:spAutoFit/>
                     </wps:bodyPr>
                   </wps:wsp>
@@ -7192,22 +7194,19 @@
         </mc:Choice>
         <mc:Fallback>
           <w:pict>
-            <v:rect id="shape_0" ID="Frame1" stroked="f" style="position:absolute;margin-left:227.25pt;margin-top:0.05pt;width:13.4pt;height:13.65pt;mso-position-horizontal:center;mso-position-horizontal-relative:margin">
-              <w10:wrap type="square"/>
-              <v:fill o:detectmouseclick="t" on="false"/>
-              <v:stroke color="#3465a4" joinstyle="round" endcap="flat"/>
-              <v:textbox>
+            <v:rect fillcolor="#FFFFFF" style="position:absolute;rotation:0;width:13.4pt;height:13.8pt;mso-wrap-distance-left:0pt;mso-wrap-distance-right:0pt;mso-wrap-distance-top:0pt;mso-wrap-distance-bottom:0pt;margin-top:0.05pt;mso-position-vertical-relative:text;margin-left:227.3pt;mso-position-horizontal:center;mso-position-horizontal-relative:margin">
+              <v:fill opacity="0f"/>
+              <v:textbox inset="0in,0in,0in,0in">
                 <w:txbxContent>
                   <w:p>
                     <w:pPr>
                       <w:pStyle w:val="Footer"/>
-                      <w:rPr>
-                        <w:color w:val="000000"/>
-                      </w:rPr>
+                      <w:pBdr/>
+                      <w:rPr/>
                     </w:pPr>
                     <w:r>
                       <w:rPr>
-                        <w:color w:val="000000"/>
+                        <w:rStyle w:val="Pagenumber"/>
                       </w:rPr>
                       <w:fldChar w:fldCharType="begin"/>
                     </w:r>
@@ -7226,6 +7225,7 @@
                   </w:p>
                 </w:txbxContent>
               </v:textbox>
+              <w10:wrap type="square" side="largest"/>
             </v:rect>
           </w:pict>
         </mc:Fallback>
@@ -7241,6 +7241,7 @@
     <w:rPrDefault>
       <w:rPr>
         <w:rFonts w:ascii="Cambria" w:hAnsi="Cambria" w:eastAsia="Cambria" w:cs="" w:asciiTheme="minorHAnsi" w:cstheme="minorBidi" w:eastAsiaTheme="minorHAnsi" w:hAnsiTheme="minorHAnsi"/>
+        <w:sz w:val="24"/>
         <w:szCs w:val="24"/>
         <w:lang w:val="en-US" w:eastAsia="en-US" w:bidi="ar-SA"/>
       </w:rPr>
@@ -7262,7 +7263,7 @@
     </w:pPr>
     <w:rPr>
       <w:rFonts w:ascii="Arial" w:hAnsi="Arial" w:eastAsia="Cambria" w:cs="" w:cstheme="minorBidi" w:eastAsiaTheme="minorHAnsi"/>
-      <w:color w:val="00000A"/>
+      <w:color w:val="auto"/>
       <w:sz w:val="24"/>
       <w:szCs w:val="24"/>
       <w:lang w:val="en-US" w:eastAsia="en-US" w:bidi="ar-SA"/>
@@ -7802,7 +7803,7 @@
     </w:pPr>
     <w:rPr>
       <w:rFonts w:ascii="Cambria" w:hAnsi="Cambria" w:eastAsia="Cambria" w:cs="" w:asciiTheme="minorHAnsi" w:cstheme="minorBidi" w:eastAsiaTheme="minorHAnsi" w:hAnsiTheme="minorHAnsi"/>
-      <w:color w:val="00000A"/>
+      <w:color w:val="auto"/>
       <w:sz w:val="24"/>
       <w:szCs w:val="24"/>
       <w:lang w:val="en-US" w:eastAsia="en-US" w:bidi="ar-SA"/>
@@ -7821,7 +7822,7 @@
     </w:pPr>
     <w:rPr>
       <w:rFonts w:ascii="Cambria" w:hAnsi="Cambria" w:eastAsia="Cambria" w:cs="" w:asciiTheme="minorHAnsi" w:cstheme="minorBidi" w:eastAsiaTheme="minorHAnsi" w:hAnsiTheme="minorHAnsi"/>
-      <w:color w:val="00000A"/>
+      <w:color w:val="auto"/>
       <w:sz w:val="24"/>
       <w:szCs w:val="24"/>
       <w:lang w:val="en-US" w:eastAsia="en-US" w:bidi="ar-SA"/>

</xml_diff>

<commit_message>
clarification in fig 1 legend
</commit_message>
<xml_diff>
--- a/Jenior_Metatransciptomics_mSphere_2018.docx
+++ b/Jenior_Metatransciptomics_mSphere_2018.docx
@@ -248,8 +248,8 @@
         <w:pStyle w:val="Normal"/>
         <w:rPr/>
       </w:pPr>
-      <w:bookmarkStart w:id="0" w:name="__DdeLink__27_258085862"/>
-      <w:bookmarkStart w:id="1" w:name="__DdeLink__7619_529621234"/>
+      <w:bookmarkStart w:id="0" w:name="__DdeLink__7619_529621234"/>
+      <w:bookmarkStart w:id="1" w:name="__DdeLink__27_258085862"/>
       <w:bookmarkEnd w:id="0"/>
       <w:bookmarkEnd w:id="1"/>
       <w:r>
@@ -2154,49 +2154,25 @@
         <w:rPr>
           <w:b/>
         </w:rPr>
-        <w:t>(</w:t>
-      </w:r>
-      <w:r>
-        <w:rPr>
-          <w:b/>
-        </w:rPr>
-        <w:t>B</w:t>
-      </w:r>
-      <w:r>
-        <w:rPr>
-          <w:b/>
-        </w:rPr>
-        <w:t>)</w:t>
-      </w:r>
-      <w:r>
-        <w:rPr/>
-        <w:t xml:space="preserve"> Relative abundance of family-level </w:t>
-      </w:r>
-      <w:r>
-        <w:rPr/>
-        <w:t>otu</w:t>
-      </w:r>
-      <w:r>
-        <w:rPr/>
-        <w:t xml:space="preserve"> taxonomic classification in each pretreatment group. </w:t>
-      </w:r>
-      <w:r>
-        <w:rPr>
-          <w:b/>
-        </w:rPr>
-        <w:t>(</w:t>
-      </w:r>
-      <w:r>
-        <w:rPr>
-          <w:b/>
-        </w:rPr>
-        <w:t>C</w:t>
-      </w:r>
-      <w:r>
-        <w:rPr>
-          <w:b/>
-        </w:rPr>
-        <w:t>)</w:t>
+        <w:t>(B)</w:t>
+      </w:r>
+      <w:r>
+        <w:rPr/>
+        <w:t xml:space="preserve"> Relative abundance of family-level otu taxonomic classification in each pretreatment group</w:t>
+      </w:r>
+      <w:r>
+        <w:rPr/>
+        <w:t xml:space="preserve"> from 16S rRNA gene sequencing</w:t>
+      </w:r>
+      <w:r>
+        <w:rPr/>
+        <w:t xml:space="preserve">. </w:t>
+      </w:r>
+      <w:r>
+        <w:rPr>
+          <w:b/>
+        </w:rPr>
+        <w:t>(C)</w:t>
       </w:r>
       <w:r>
         <w:rPr/>
@@ -7141,7 +7117,7 @@
               <wp:positionV relativeFrom="paragraph">
                 <wp:posOffset>635</wp:posOffset>
               </wp:positionV>
-              <wp:extent cx="170815" cy="174625"/>
+              <wp:extent cx="171450" cy="174625"/>
               <wp:effectExtent l="0" t="0" r="0" b="0"/>
               <wp:wrapSquare wrapText="largest"/>
               <wp:docPr id="1" name="Frame1"/>
@@ -7152,7 +7128,7 @@
                     <wps:spPr>
                       <a:xfrm>
                         <a:off x="0" y="0"/>
-                        <a:ext cx="170280" cy="173880"/>
+                        <a:ext cx="170640" cy="173880"/>
                       </a:xfrm>
                       <a:prstGeom prst="rect">
                         <a:avLst/>
@@ -7174,12 +7150,12 @@
                           <w:pPr>
                             <w:pStyle w:val="Footer"/>
                             <w:rPr>
-                              <w:color w:val="auto"/>
+                              <w:color w:val="000000"/>
                             </w:rPr>
                           </w:pPr>
                           <w:r>
                             <w:rPr>
-                              <w:color w:val="auto"/>
+                              <w:color w:val="000000"/>
                             </w:rPr>
                             <w:fldChar w:fldCharType="begin"/>
                           </w:r>
@@ -7209,9 +7185,9 @@
         </mc:Choice>
         <mc:Fallback>
           <w:pict>
-            <v:rect id="shape_0" ID="Frame1" fillcolor="white" stroked="f" style="position:absolute;margin-left:227.3pt;margin-top:0.05pt;width:13.35pt;height:13.65pt;mso-position-horizontal:center;mso-position-horizontal-relative:margin">
+            <v:rect id="shape_0" ID="Frame1" stroked="f" style="position:absolute;margin-left:227.25pt;margin-top:0.05pt;width:13.4pt;height:13.65pt;mso-position-horizontal:center;mso-position-horizontal-relative:margin">
               <w10:wrap type="square"/>
-              <v:fill o:detectmouseclick="t" type="solid" color2="black" opacity="0"/>
+              <v:fill o:detectmouseclick="t" on="false"/>
               <v:stroke color="#3465a4" joinstyle="round" endcap="flat"/>
               <v:textbox>
                 <w:txbxContent>
@@ -7219,12 +7195,12 @@
                     <w:pPr>
                       <w:pStyle w:val="Footer"/>
                       <w:rPr>
-                        <w:color w:val="auto"/>
+                        <w:color w:val="000000"/>
                       </w:rPr>
                     </w:pPr>
                     <w:r>
                       <w:rPr>
-                        <w:color w:val="auto"/>
+                        <w:color w:val="000000"/>
                       </w:rPr>
                       <w:fldChar w:fldCharType="begin"/>
                     </w:r>

</xml_diff>

<commit_message>
typo in data availability
</commit_message>
<xml_diff>
--- a/Jenior_Metatransciptomics_mSphere_2018.docx
+++ b/Jenior_Metatransciptomics_mSphere_2018.docx
@@ -248,8 +248,8 @@
         <w:pStyle w:val="Normal"/>
         <w:rPr/>
       </w:pPr>
-      <w:bookmarkStart w:id="0" w:name="__DdeLink__27_258085862"/>
-      <w:bookmarkStart w:id="1" w:name="__DdeLink__7619_529621234"/>
+      <w:bookmarkStart w:id="0" w:name="__DdeLink__7619_529621234"/>
+      <w:bookmarkStart w:id="1" w:name="__DdeLink__27_258085862"/>
       <w:bookmarkEnd w:id="0"/>
       <w:bookmarkEnd w:id="1"/>
       <w:r>
@@ -2065,19 +2065,22 @@
       </w:r>
       <w:r>
         <w:rPr/>
-        <w:t xml:space="preserve"> Pooled and quality trimmed transcriptomic (SRA; PRJNA354635) and 16S rRNA gene amplicon read data (SRA; PRJNA383577) from infection experiments are available through the NCBI Sequence Read Archive. Metagenomeic reads, mock-infected metatranscriptomic reads can be found also on the SRA (PRJNA415307). Data processing steps for beginning from raw sequence data to the final manuscript are hosted at </w:t>
-      </w:r>
-      <w:hyperlink r:id="rId4">
-        <w:r>
-          <w:rPr>
-            <w:rStyle w:val="InternetLink"/>
-          </w:rPr>
-          <w:t>https://github.com/mjenior/Jenior_Metatranscriptomics_mSphere_2018</w:t>
-        </w:r>
-      </w:hyperlink>
-      <w:r>
-        <w:rPr/>
-        <w:t>.</w:t>
+        <w:t xml:space="preserve"> </w:t>
+      </w:r>
+      <w:r>
+        <w:rPr/>
+        <w:t xml:space="preserve">Pooled and quality trimmed </w:t>
+      </w:r>
+      <w:r>
+        <w:rPr>
+          <w:i/>
+          <w:iCs/>
+        </w:rPr>
+        <w:t>C. difficile</w:t>
+      </w:r>
+      <w:r>
+        <w:rPr/>
+        <w:t>-infected metatranscriptomes (SRA; PRJNA354635) and 16S rRNA gene amplicon read data (SRA; PRJNA383577) from infection experiments are available through the NCBI Sequence Read Archive. Metagenomic reads and mock-infected metatranscriptomic reads can be found also on the SRA (PRJNA415307). Data processing steps for beginning from raw sequence data to the final manuscript are hosted at https://github.com/mjenior/Jenior_Metatranscriptomics_mSphere_2018.</w:t>
       </w:r>
     </w:p>
     <w:p>
@@ -2237,15 +2240,7 @@
       </w:r>
       <w:r>
         <w:rPr/>
-        <w:t xml:space="preserve"> Relative abundance of </w:t>
-      </w:r>
-      <w:r>
-        <w:rPr/>
-        <w:t>otu</w:t>
-      </w:r>
-      <w:r>
-        <w:rPr/>
-        <w:t xml:space="preserve">s included the optimal model generated by AUCRF discriminating the same groups as in panel A. </w:t>
+        <w:t xml:space="preserve"> Relative abundance of otus included the optimal model generated by AUCRF discriminating the same groups as in panel A. </w:t>
       </w:r>
       <w:bookmarkStart w:id="3" w:name="__DdeLink__1274_1113874710"/>
       <w:r>
@@ -7093,7 +7088,7 @@
       </w:r>
     </w:p>
     <w:sectPr>
-      <w:footerReference w:type="default" r:id="rId5"/>
+      <w:footerReference w:type="default" r:id="rId4"/>
       <w:type w:val="nextPage"/>
       <w:pgSz w:w="12240" w:h="15840"/>
       <w:pgMar w:left="1440" w:right="1440" w:header="0" w:top="1440" w:footer="720" w:bottom="1440" w:gutter="0"/>
@@ -7127,7 +7122,7 @@
               <wp:positionV relativeFrom="paragraph">
                 <wp:posOffset>635</wp:posOffset>
               </wp:positionV>
-              <wp:extent cx="172085" cy="174625"/>
+              <wp:extent cx="172720" cy="174625"/>
               <wp:effectExtent l="0" t="0" r="0" b="0"/>
               <wp:wrapSquare wrapText="largest"/>
               <wp:docPr id="1" name="Frame1"/>
@@ -7138,7 +7133,7 @@
                     <wps:spPr>
                       <a:xfrm>
                         <a:off x="0" y="0"/>
-                        <a:ext cx="171360" cy="173880"/>
+                        <a:ext cx="172080" cy="173880"/>
                       </a:xfrm>
                       <a:prstGeom prst="rect">
                         <a:avLst/>
@@ -7195,7 +7190,7 @@
         </mc:Choice>
         <mc:Fallback>
           <w:pict>
-            <v:rect id="shape_0" ID="Frame1" stroked="f" style="position:absolute;margin-left:227.25pt;margin-top:0.05pt;width:13.45pt;height:13.65pt;mso-position-horizontal:center;mso-position-horizontal-relative:margin">
+            <v:rect id="shape_0" ID="Frame1" stroked="f" style="position:absolute;margin-left:227.2pt;margin-top:0.05pt;width:13.5pt;height:13.65pt;mso-position-horizontal:center;mso-position-horizontal-relative:margin">
               <w10:wrap type="square"/>
               <v:fill o:detectmouseclick="t" on="false"/>
               <v:stroke color="#3465a4" joinstyle="round" endcap="flat"/>

</xml_diff>

<commit_message>
reworked fig 2b and corresponding text
</commit_message>
<xml_diff>
--- a/Jenior_Metatransciptomics_mSphere_2018.docx
+++ b/Jenior_Metatransciptomics_mSphere_2018.docx
@@ -245,34 +245,19 @@
     </w:p>
     <w:p>
       <w:pPr>
-        <w:pStyle w:val="Normal"/>
+        <w:pStyle w:val="TextBody"/>
         <w:rPr>
           <w:b w:val="false"/>
           <w:b w:val="false"/>
           <w:bCs w:val="false"/>
-          <w:i w:val="false"/>
-          <w:i w:val="false"/>
-          <w:iCs w:val="false"/>
-          <w:position w:val="0"/>
-          <w:sz w:val="24"/>
-          <w:vertAlign w:val="baseline"/>
-        </w:rPr>
-      </w:pPr>
-      <w:bookmarkStart w:id="0" w:name="__DdeLink__7619_529621234"/>
-      <w:bookmarkStart w:id="1" w:name="__DdeLink__27_258085862"/>
-      <w:bookmarkEnd w:id="0"/>
-      <w:bookmarkEnd w:id="1"/>
+        </w:rPr>
+      </w:pPr>
       <w:r>
         <w:rPr>
           <w:b w:val="false"/>
           <w:bCs w:val="false"/>
-          <w:i w:val="false"/>
-          <w:iCs w:val="false"/>
-          <w:position w:val="0"/>
-          <w:sz w:val="24"/>
           <w:sz w:val="24"/>
           <w:szCs w:val="24"/>
-          <w:vertAlign w:val="baseline"/>
         </w:rPr>
         <w:t>Patrick D. Schloss – pschloss@umich.edu</w:t>
       </w:r>
@@ -286,7 +271,9 @@
         </w:rPr>
       </w:pPr>
       <w:r>
-        <w:rPr/>
+        <w:rPr>
+          <w:b/>
+        </w:rPr>
       </w:r>
     </w:p>
     <w:p>
@@ -298,7 +285,9 @@
         </w:rPr>
       </w:pPr>
       <w:r>
-        <w:rPr/>
+        <w:rPr>
+          <w:b/>
+        </w:rPr>
       </w:r>
     </w:p>
     <w:p>
@@ -811,7 +800,7 @@
       </w:r>
       <w:r>
         <w:rPr/>
-        <w:t xml:space="preserve"> colonization resistance. We have also perviously demonstrated that both </w:t>
+        <w:t xml:space="preserve"> colonization resistance. We have also previously demonstrated that both </w:t>
       </w:r>
       <w:r>
         <w:rPr>
@@ -870,7 +859,7 @@
       </w:r>
       <w:r>
         <w:rPr/>
-        <w:t xml:space="preserve"> 16S rRNA gene sequences, which represented an average of 2.113% sequencing reads across infection groups to eliminate its direct impact in downstream calculation. Using these methods we discovered that the Bray-Curtis dissimialrity of both the community structure (</w:t>
+        <w:t xml:space="preserve"> 16S rRNA gene sequences, which represented an average of 2.113% sequencing reads across infection groups to eliminate its direct impact in downstream calculation. Using these methods we discovered that the Bray-Curtis dissimilarity of both the community structure (</w:t>
       </w:r>
       <w:r>
         <w:rPr>
@@ -890,7 +879,7 @@
       </w:r>
       <w:r>
         <w:rPr/>
-        <w:t xml:space="preserve"> &lt; 0.003) significantly differ between cleared and colonized groups early during infection (Fig. 2A &amp; 2C). These results partially supported the hypothesis that the cecal environment created by clindamycin pretreatment was highly divergent from the other groups, and likely contributed to the clearance seen in the subsequent days.</w:t>
+        <w:t xml:space="preserve"> &lt; 0.001) significantly differ between cleared and colonized groups early during infection (Fig. 2A &amp; 2C). These results partially supported the hypothesis that the cecal environment created by clindamycin pretreatment was highly divergent from the other groups, and likely contributed to the clearance seen in the subsequent days.</w:t>
       </w:r>
     </w:p>
     <w:p>
@@ -900,7 +889,7 @@
       </w:pPr>
       <w:r>
         <w:rPr/>
-        <w:t xml:space="preserve">To uncover the specific drivers at each level of biology, we then utilized Random Forest machine learning to identify the smallest optimal subset of features that successfully differentiate microbiomes that clear infection and and those that remain colonized after blinded cross-validation (AUCRF) (22). At the level of community membership (16S rRNA sequencing), it resulted it 5 otus which correctly classified all samples to their corresponding groups (Fig. 2B; Out-of-bag error=0%). After obtaining the representative sequence of each resultant otu, we were able to assign species-level classification to 3 out of 5 with high confidence (E-value &lt; 1e -5). Interestingly, these otus are not consistently dominant in antibiotic pretreated communities yet differences in their abundance are highly informative for distinguishing communities that clear </w:t>
+        <w:t xml:space="preserve">To uncover the specific drivers at each level of biology, we then utilized Random Forest machine learning to identify the smallest optimal subset of features that successfully differentiate microbiomes that clear infection and and those that remain colonized after blinded cross-validation (AUCRF) (22). At the level of community membership (16S rRNA sequencing), it resulted it 5 otus which correctly classified all samples to their corresponding groups (Fig. 2B; Out-of-bag error=0%). After obtaining the representative sequence of each resultant otu, we were able to assign species-level classification to 4 out of 5 with high confidence (E-value &lt; 1E -100). Interestingly, these otus had very low consistency in differential abundance between groups and are often minority members of their respective communities, outside of a handful of outliers. Despite this these abundances provided a model that clearly distinguished communities that remained colonized by </w:t>
       </w:r>
       <w:r>
         <w:rPr>
@@ -920,7 +909,7 @@
       </w:r>
       <w:r>
         <w:rPr/>
-        <w:t xml:space="preserve"> at high levels. Furthermore, results from machine learning analysis indicate that it may be members in the minority of relative abundance that have disproportionate influence on the clearance patterns observed between pretreatment regimes.</w:t>
+        <w:t xml:space="preserve"> at high levels. Furthermore, results from machine learning analysis indicate that it may be members in the minority of relative abundance that have disproportionate influence on the clearance patterns observed between pretreatment regimes amd that changes in community structure may be less consistent than at other levels of biology.</w:t>
       </w:r>
     </w:p>
     <w:p>
@@ -999,7 +988,15 @@
       </w:r>
       <w:r>
         <w:rPr/>
-        <w:t xml:space="preserve"> &lt; 0). Additionally, multiple members of Clostridia which may also capable of metabolizing amino acids for growth (24) were selected by AUCRF and were significantly decreased during susceptibility (Fig. S1B; </w:t>
+        <w:t xml:space="preserve"> &lt; 0.</w:t>
+      </w:r>
+      <w:r>
+        <w:rPr/>
+        <w:t>001</w:t>
+      </w:r>
+      <w:r>
+        <w:rPr/>
+        <w:t xml:space="preserve">). Additionally, multiple members of Clostridia which may also capable of metabolizing amino acids for growth (24) were selected by AUCRF and were significantly decreased during susceptibility (Fig. S1B; </w:t>
       </w:r>
       <w:r>
         <w:rPr>
@@ -1009,7 +1006,15 @@
       </w:r>
       <w:r>
         <w:rPr/>
-        <w:t xml:space="preserve"> &lt; 0). Conversely, we also performed a similar analysis to investigate changes induced by </w:t>
+        <w:t xml:space="preserve"> &lt; 0.</w:t>
+      </w:r>
+      <w:r>
+        <w:rPr/>
+        <w:t>001</w:t>
+      </w:r>
+      <w:r>
+        <w:rPr/>
+        <w:t xml:space="preserve">). Conversely, we also performed a similar analysis to investigate changes induced by </w:t>
       </w:r>
       <w:r>
         <w:rPr>
@@ -1293,7 +1298,7 @@
       </w:r>
       <w:r>
         <w:rPr/>
-        <w:t xml:space="preserve"> Based on the previous combine metabolomic and metatranscriptomic results, we hypothesized that pathways with the greatest differences would be related to catabolism of metabolites useable by </w:t>
+        <w:t xml:space="preserve"> Based on the previous combine metabolomic and metatranscriptomic results, we hypothesized that pathways with the greatest differences would be related to catabolism of metabolites usable by </w:t>
       </w:r>
       <w:r>
         <w:rPr>
@@ -2256,7 +2261,7 @@
       </w:r>
       <w:r>
         <w:rPr/>
-        <w:t xml:space="preserve"> Relative abundance of OTUs included the optimal model generated by AUCRF discriminating the same groups as in panel A. Species-level identification was obtained using centroid representative sequences for each otu. </w:t>
+        <w:t xml:space="preserve"> Relative abundance of OTUs included the optimal model generated by AUCRF discriminating the same groups as in panel A. Species-level identification was obtained using centroid representative sequences for each otu (E-value &lt; 1E-100). </w:t>
       </w:r>
       <w:r>
         <w:rPr>
@@ -3935,7 +3940,7 @@
         <w:rPr>
           <w:b/>
         </w:rPr>
-        <w:t>P??rez-Cobas, A. E.</w:t>
+        <w:t>Perez-Cobas, A. E.</w:t>
       </w:r>
       <w:r>
         <w:rPr/>
@@ -7095,7 +7100,6 @@
     <w:p>
       <w:pPr>
         <w:pStyle w:val="Bibliography"/>
-        <w:pBdr/>
         <w:spacing w:before="180" w:after="180"/>
         <w:rPr/>
       </w:pPr>
@@ -7148,12 +7152,10 @@
     </w:pPr>
     <w:r>
       <w:rPr/>
-    </w:r>
-    <w:r>
       <mc:AlternateContent>
         <mc:Choice Requires="wps">
           <w:drawing>
-            <wp:anchor behindDoc="0" distT="0" distB="0" distL="0" distR="0" simplePos="0" locked="0" layoutInCell="1" allowOverlap="1" relativeHeight="41">
+            <wp:anchor behindDoc="1" distT="0" distB="0" distL="0" distR="0" simplePos="0" locked="0" layoutInCell="1" allowOverlap="1" relativeHeight="41">
               <wp:simplePos x="0" y="0"/>
               <wp:positionH relativeFrom="margin">
                 <wp:align>center</wp:align>
@@ -7161,37 +7163,45 @@
               <wp:positionV relativeFrom="paragraph">
                 <wp:posOffset>635</wp:posOffset>
               </wp:positionV>
-              <wp:extent cx="170180" cy="175260"/>
+              <wp:extent cx="170815" cy="174625"/>
               <wp:effectExtent l="0" t="0" r="0" b="0"/>
               <wp:wrapSquare wrapText="largest"/>
               <wp:docPr id="1" name="Frame1"/>
               <a:graphic xmlns:a="http://schemas.openxmlformats.org/drawingml/2006/main">
                 <a:graphicData uri="http://schemas.microsoft.com/office/word/2010/wordprocessingShape">
                   <wps:wsp>
-                    <wps:cNvSpPr txBox="1"/>
+                    <wps:cNvSpPr/>
                     <wps:spPr>
                       <a:xfrm>
                         <a:off x="0" y="0"/>
-                        <a:ext cx="170180" cy="175260"/>
+                        <a:ext cx="170280" cy="173880"/>
                       </a:xfrm>
-                      <a:prstGeom prst="rect"/>
-                      <a:solidFill>
-                        <a:srgbClr val="FFFFFF">
-                          <a:alpha val="0"/>
-                        </a:srgbClr>
-                      </a:solidFill>
+                      <a:prstGeom prst="rect">
+                        <a:avLst/>
+                      </a:prstGeom>
+                      <a:noFill/>
+                      <a:ln>
+                        <a:noFill/>
+                      </a:ln>
                     </wps:spPr>
+                    <wps:style>
+                      <a:lnRef idx="0"/>
+                      <a:fillRef idx="0"/>
+                      <a:effectRef idx="0"/>
+                      <a:fontRef idx="minor"/>
+                    </wps:style>
                     <wps:txbx>
                       <w:txbxContent>
                         <w:p>
                           <w:pPr>
                             <w:pStyle w:val="Footer"/>
-                            <w:pBdr/>
-                            <w:rPr/>
+                            <w:rPr>
+                              <w:color w:val="auto"/>
+                            </w:rPr>
                           </w:pPr>
                           <w:r>
                             <w:rPr>
-                              <w:rStyle w:val="Pagenumber"/>
+                              <w:color w:val="auto"/>
                             </w:rPr>
                             <w:fldChar w:fldCharType="begin"/>
                           </w:r>
@@ -7210,7 +7220,7 @@
                         </w:p>
                       </w:txbxContent>
                     </wps:txbx>
-                    <wps:bodyPr anchor="t" lIns="0" tIns="0" rIns="0" bIns="0">
+                    <wps:bodyPr lIns="0" rIns="0" tIns="0" bIns="0">
                       <a:spAutoFit/>
                     </wps:bodyPr>
                   </wps:wsp>
@@ -7221,19 +7231,22 @@
         </mc:Choice>
         <mc:Fallback>
           <w:pict>
-            <v:rect fillcolor="#FFFFFF" style="position:absolute;rotation:0;width:13.4pt;height:13.8pt;mso-wrap-distance-left:0pt;mso-wrap-distance-right:0pt;mso-wrap-distance-top:0pt;mso-wrap-distance-bottom:0pt;margin-top:0.05pt;mso-position-vertical-relative:text;margin-left:227.3pt;mso-position-horizontal:center;mso-position-horizontal-relative:margin">
-              <v:fill opacity="0f"/>
-              <v:textbox inset="0in,0in,0in,0in">
+            <v:rect id="shape_0" ID="Frame1" fillcolor="white" stroked="f" style="position:absolute;margin-left:227.3pt;margin-top:0.05pt;width:13.35pt;height:13.65pt;mso-position-horizontal:center;mso-position-horizontal-relative:margin">
+              <w10:wrap type="square"/>
+              <v:fill o:detectmouseclick="t" type="solid" color2="black" opacity="0"/>
+              <v:stroke color="#3465a4" joinstyle="round" endcap="flat"/>
+              <v:textbox>
                 <w:txbxContent>
                   <w:p>
                     <w:pPr>
                       <w:pStyle w:val="Footer"/>
-                      <w:pBdr/>
-                      <w:rPr/>
+                      <w:rPr>
+                        <w:color w:val="auto"/>
+                      </w:rPr>
                     </w:pPr>
                     <w:r>
                       <w:rPr>
-                        <w:rStyle w:val="Pagenumber"/>
+                        <w:color w:val="auto"/>
                       </w:rPr>
                       <w:fldChar w:fldCharType="begin"/>
                     </w:r>
@@ -7252,7 +7265,6 @@
                   </w:p>
                 </w:txbxContent>
               </v:textbox>
-              <w10:wrap type="square" side="largest"/>
             </v:rect>
           </w:pict>
         </mc:Fallback>
@@ -7268,7 +7280,6 @@
     <w:rPrDefault>
       <w:rPr>
         <w:rFonts w:ascii="Cambria" w:hAnsi="Cambria" w:eastAsia="Cambria" w:cs="" w:asciiTheme="minorHAnsi" w:cstheme="minorBidi" w:eastAsiaTheme="minorHAnsi" w:hAnsiTheme="minorHAnsi"/>
-        <w:sz w:val="24"/>
         <w:szCs w:val="24"/>
         <w:lang w:val="en-US" w:eastAsia="en-US" w:bidi="ar-SA"/>
       </w:rPr>
@@ -7290,7 +7301,7 @@
     </w:pPr>
     <w:rPr>
       <w:rFonts w:ascii="Arial" w:hAnsi="Arial" w:eastAsia="Cambria" w:cs="" w:cstheme="minorBidi" w:eastAsiaTheme="minorHAnsi"/>
-      <w:color w:val="auto"/>
+      <w:color w:val="00000A"/>
       <w:sz w:val="24"/>
       <w:szCs w:val="24"/>
       <w:lang w:val="en-US" w:eastAsia="en-US" w:bidi="ar-SA"/>
@@ -7830,7 +7841,7 @@
     </w:pPr>
     <w:rPr>
       <w:rFonts w:ascii="Cambria" w:hAnsi="Cambria" w:eastAsia="Cambria" w:cs="" w:asciiTheme="minorHAnsi" w:cstheme="minorBidi" w:eastAsiaTheme="minorHAnsi" w:hAnsiTheme="minorHAnsi"/>
-      <w:color w:val="auto"/>
+      <w:color w:val="00000A"/>
       <w:sz w:val="24"/>
       <w:szCs w:val="24"/>
       <w:lang w:val="en-US" w:eastAsia="en-US" w:bidi="ar-SA"/>
@@ -7849,7 +7860,7 @@
     </w:pPr>
     <w:rPr>
       <w:rFonts w:ascii="Cambria" w:hAnsi="Cambria" w:eastAsia="Cambria" w:cs="" w:asciiTheme="minorHAnsi" w:cstheme="minorBidi" w:eastAsiaTheme="minorHAnsi" w:hAnsiTheme="minorHAnsi"/>
-      <w:color w:val="auto"/>
+      <w:color w:val="00000A"/>
       <w:sz w:val="24"/>
       <w:szCs w:val="24"/>
       <w:lang w:val="en-US" w:eastAsia="en-US" w:bidi="ar-SA"/>

</xml_diff>

<commit_message>
typo in methods, added LOD to fig 1
</commit_message>
<xml_diff>
--- a/Jenior_Metatransciptomics_mSphere_2018.docx
+++ b/Jenior_Metatransciptomics_mSphere_2018.docx
@@ -1608,7 +1608,7 @@
       </w:r>
       <w:r>
         <w:rPr/>
-        <w:t xml:space="preserve"> asphyxiation and necropsied to obtain the cecal contents. Aliquots were immediately flash frozen for later DNA extraction and toxin titer analysis. A third aliquot was transferred to an anaerobic chamber for quantification of </w:t>
+        <w:t xml:space="preserve"> asphyxiation and necropsied to obtain the cecal contents. Aliquots were immediately flash frozen for later DNA extraction. A third aliquot was transferred to an anaerobic chamber for quantification of </w:t>
       </w:r>
       <w:r>
         <w:rPr>
@@ -1880,7 +1880,7 @@
       </w:pPr>
       <w:r>
         <w:rPr/>
-        <w:t>All statistical analyses were performed using R (v.3.2.0) and the vegan package (48). Significant differences of inverse Simpson diversity, CFU, toxin titer, and metabolite concentrations were determined by Wilcoxon signed-rank test with Benjamini-Hochberg correction using a study-wide Type I error rate of 0.05. Undetectable points used half the limit of detection for CFU and toxin statistical calculations. Dynamic time warping was performed with the dtw package in R (49). Random forest was performed using the AUCRF implementation (22) as well as the standard package (50) in R. Distances of outlier points from center line during metatranscriptomic comparisons was accomplished using 2-dimensional linear geometry.</w:t>
+        <w:t>All statistical analyses were performed using R (v.3.2.0) and the vegan package (48). Significant differences of inverse Simpson diversity, CFU, and metabolite concentrations were determined by Wilcoxon signed-rank test with Benjamini-Hochberg correction using a study-wide Type I error rate of 0.05. Undetectable points used the limit of detection for CFU statistical calculations. Dynamic time warping was performed with the dtw package in R (49). Random forest was performed using the AUCRF implementation (22) as well as the standard package (50) in R. Distances of outlier points from center line during metatranscriptomic comparisons was accomplished using 2-dimensional linear geometry.</w:t>
       </w:r>
     </w:p>
     <w:p>
@@ -6951,7 +6951,7 @@
               <wp:positionV relativeFrom="paragraph">
                 <wp:posOffset>635</wp:posOffset>
               </wp:positionV>
-              <wp:extent cx="156845" cy="160020"/>
+              <wp:extent cx="158115" cy="160020"/>
               <wp:effectExtent l="0" t="0" r="0" b="0"/>
               <wp:wrapSquare wrapText="largest"/>
               <wp:docPr id="1" name="Frame1"/>
@@ -6962,7 +6962,7 @@
                     <wps:spPr>
                       <a:xfrm>
                         <a:off x="0" y="0"/>
-                        <a:ext cx="156240" cy="159480"/>
+                        <a:ext cx="157320" cy="159480"/>
                       </a:xfrm>
                       <a:prstGeom prst="rect">
                         <a:avLst/>
@@ -6984,12 +6984,12 @@
                           <w:pPr>
                             <w:pStyle w:val="Footer"/>
                             <w:rPr>
-                              <w:color w:val="auto"/>
+                              <w:color w:val="000000"/>
                             </w:rPr>
                           </w:pPr>
                           <w:r>
                             <w:rPr>
-                              <w:color w:val="auto"/>
+                              <w:color w:val="000000"/>
                             </w:rPr>
                             <w:fldChar w:fldCharType="begin"/>
                           </w:r>
@@ -7000,7 +7000,7 @@
                             <w:fldChar w:fldCharType="separate"/>
                           </w:r>
                           <w:r>
-                            <w:t>37</w:t>
+                            <w:t>23</w:t>
                           </w:r>
                           <w:r>
                             <w:fldChar w:fldCharType="end"/>
@@ -7019,9 +7019,9 @@
         </mc:Choice>
         <mc:Fallback>
           <w:pict>
-            <v:rect id="shape_0" ID="Frame1" fillcolor="white" stroked="f" style="position:absolute;margin-left:227.85pt;margin-top:0.05pt;width:12.25pt;height:12.5pt;mso-position-horizontal:center;mso-position-horizontal-relative:margin">
+            <v:rect id="shape_0" ID="Frame1" stroked="f" style="position:absolute;margin-left:227.8pt;margin-top:0.05pt;width:12.35pt;height:12.5pt;mso-position-horizontal:center;mso-position-horizontal-relative:margin">
               <w10:wrap type="square"/>
-              <v:fill o:detectmouseclick="t" type="solid" color2="black" opacity="0"/>
+              <v:fill o:detectmouseclick="t" on="false"/>
               <v:stroke color="#3465a4" joinstyle="round" endcap="flat"/>
               <v:textbox>
                 <w:txbxContent>
@@ -7029,12 +7029,12 @@
                     <w:pPr>
                       <w:pStyle w:val="Footer"/>
                       <w:rPr>
-                        <w:color w:val="auto"/>
+                        <w:color w:val="000000"/>
                       </w:rPr>
                     </w:pPr>
                     <w:r>
                       <w:rPr>
-                        <w:color w:val="auto"/>
+                        <w:color w:val="000000"/>
                       </w:rPr>
                       <w:fldChar w:fldCharType="begin"/>
                     </w:r>
@@ -7045,7 +7045,7 @@
                       <w:fldChar w:fldCharType="separate"/>
                     </w:r>
                     <w:r>
-                      <w:t>37</w:t>
+                      <w:t>23</w:t>
                     </w:r>
                     <w:r>
                       <w:fldChar w:fldCharType="end"/>

</xml_diff>

<commit_message>
typo and distance units
</commit_message>
<xml_diff>
--- a/Jenior_Metatransciptomics_mSphere_2018.docx
+++ b/Jenior_Metatransciptomics_mSphere_2018.docx
@@ -690,7 +690,7 @@
       </w:pPr>
       <w:r>
         <w:rPr/>
-        <w:t xml:space="preserve">Pretreatment with antibiotics not only alters the structure of the resident microbiota, but also has a dramatic impact on the intestinal metabolome (11–13). To understand the ramifications each antibiotic had on the cecal metabolomic environment, we performed untargeted metabolomic analysis on the cecal contents that were also utilized in the 16S rRNA gene sequencing. We identified a total of 727 distinct metabolites. In combination with our 16S rRNA gene sequencing results, we first characterized the differences between the microbiomes (i.e. the microbiota, plus the associated metabolome) of the mock-infected animals to quantify possible drivers of communities that cleared the infection. To focus our analysis on ascertaining changes in discrete populations within the microbiota, we generated operational taxonomic units (OTUs) clustered at 97% similarity. We also removed all </w:t>
+        <w:t xml:space="preserve">Pretreatment with antibiotics not only alters the structure of the resident microbiota, but also has a dramatic impact on the intestinal metabolome (11–13). To understand the ramifications each antibiotic had on the cecal metabolomic environment, we performed untargeted metabolomic analysis on the cecal contents that were also utilized in the 16S rRNA gene sequencing. We identified a total of 727 distinct metabolites. In combination with our 16S rRNA gene sequencing results, we first characterized the differences between the microbiomes (i.e. the microbiota, plus the associated metabolome) of the mock-infected animals to quantify possible drivers of communities that cleared the infection. To focus our analysis on ascertaining changes in discrete populations within the microbiota, we generated operational taxonomic units (OTUs) clustered at 97% similarity. We also removed all </w:t>
       </w:r>
       <w:r>
         <w:rPr>
@@ -720,7 +720,7 @@
       </w:r>
       <w:r>
         <w:rPr/>
-        <w:t xml:space="preserve"> &lt; 0.001) were significantly different between cleared and colonized groups during the early stages of infection (Fig. 2A &amp; 2C). These results supported the hypothesis that the cecal environment created by clindamycin pretreatment was highly divergent from the other groups, and likely contributed to the clearance seen in the subsequent days.</w:t>
+        <w:t xml:space="preserve"> &lt; 0.002) were significantly different between cleared and colonized groups during the early stages of infection (Fig. 2A &amp; 2C). These results supported the hypothesis that the cecal environment created by clindamycin pretreatment was highly divergent from the other groups, and likely contributed to the clearance seen in the subsequent days.</w:t>
       </w:r>
     </w:p>
     <w:p>
@@ -950,7 +950,7 @@
       </w:r>
       <w:r>
         <w:rPr/>
-        <w:t xml:space="preserve"> colonization would reflect the shifts seen at in the metabolome. As disparate bacterial taxa possess vastly different metabolic capabilities and the antibiotic pretreatments induced distinct species profiles in each community, we tested our hypothesis by delineating the transcriptomic contributions of separate bacterial taxa within each metatranscriptome. Since many genes lack a specific functional annotation in KEGG but retain general taxonomic information, we continued the analysis at the genus level of classification for all genes contributed to each metagenome. Using this approach, we directly compared the normalized transcript abundances for each gene between infected and uninfected states for each antibiotic pretreatment and calculated the Spearman correlation to identify distinct patterns of transcription (Fig. 3). This resulted in 2473 genes that had an average distance of 2.545 units of deviation (UD) associated with streptomycin-pretreatment, 2930 genes at an average distance of 3.854 UD with cefoperazone-pretreatment, and only 727 genes at an average distance of 2.414 UD with clindamycin-pretreatment. Overall, the clindamycin pretreatment was associated with the fewest transcription outliers between uninfected and infection conditions compared with those of the other antibiotic groups. This suggested that the degree to which the metatranscriptome was altered by infection corresponded to prolonged colonization.</w:t>
+        <w:t xml:space="preserve"> colonization would reflect the shifts seen at in the metabolome. As disparate bacterial taxa possess vastly different metabolic capabilities and the antibiotic pretreatments induced distinct species profiles in each community, we tested our hypothesis by delineating the transcriptomic contributions of separate bacterial taxa within each metatranscriptome. Since many genes lack a specific functional annotation in KEGG but retain general taxonomic information, we continued the analysis at the genus level of classification for all genes contributed to each metagenome. Using this approach, we directly compared the normalized transcript abundances for each gene between infected and uninfected states for each antibiotic pretreatment and calculated the Spearman correlation to identify distinct patterns of transcription (Fig. 3). This resulted in 2473 genes that had an average distance from the center of 2.545 associated with streptomycin-pretreatment, 2930 genes at an average distance of 3.854 in cefoperazone-pretreatment, and only 727 genes at an average distance of 2.414 with clindamycin-pretreatment. Overall, the clindamycin pretreatment was associated with the fewest transcription outliers between uninfected and infection conditions compared with those of the other antibiotic groups. This suggested that the degree to which the metatranscriptome was altered by infection corresponded to prolonged colonization.</w:t>
       </w:r>
     </w:p>
     <w:p>
@@ -1108,11 +1108,11 @@
         <w:pStyle w:val="Heading4"/>
         <w:rPr/>
       </w:pPr>
-      <w:bookmarkStart w:id="10" w:name="largest-changes-in-metatranscriptomes-in-response-to-infection-were-concentrated-in-the-minority-taxa-of-each-pretreatment-group."/>
+      <w:bookmarkStart w:id="10" w:name="largest-changes-in-metatranscriptomes-in-response-to-infection-were-concentrated-in-low-abundance-taxa-of-each-pretreatment-group."/>
       <w:bookmarkEnd w:id="10"/>
       <w:r>
         <w:rPr/>
-        <w:t>Largest changes in metatranscriptomes in response to infection were concentrated in the minority taxa of each pretreatment group.</w:t>
+        <w:t>Largest changes in metatranscriptomes in response to infection were concentrated in low abundance taxa of each pretreatment group.</w:t>
       </w:r>
     </w:p>
     <w:p>
@@ -1698,17 +1698,7 @@
       </w:pPr>
       <w:r>
         <w:rPr/>
-        <w:t xml:space="preserve">DNA for shotgun metagenomic and 16S rRNA gene sequencing was extracted from approximately 50 mg of cecal content from each mouse using the PowerSoil-htp 96 Well Soil DNA isolation kit (MO BIO Laboratories) and an epMotion 5075 automated pipetting system (Eppendorf). The V4 region of the bacterial 16S rRNA gene was amplified using custom barcoded primers (39). Equal molar ratios of raw isolated DNA within each treatment group were then pooled and ~2.5 ng of material was used to generate shotgun libraries with a modified 10-cycle Nextera XT genomic library construction protocol (Illumina). This was done to mimic the pooling strategy necessary for metatranscriptomic library preparation. Final libraries were pooled at equal molar ratios and stored at -20°C. For RNA extraction, a more detailed description of the procedure can be found in (19). Briefly, immediately before RNA extraction, 3 ml of lysis buffer (2% SDS, 16 mM EDTA and 200 mM NaCl) contained in a 50 ml polypropylene conical tube was heated for 5 minutes in a boiling water bath (40). The hot lysis buffer was added to the frozen and ground cecal content. The mixture was boiled with periodic vortexing for another 5 minutes. After boiling, an equal volume of 37°C acid phenol/chloroform was added to the cecal content lysate and incubated at 37°C for 10 minutes with periodic vortexing. The mixture was the centrifuged at 2,500 x g at 4°C for 15 minutes. The aqueous phase was then transferred to a sterile tube and an equal volume of acid phenol/chloroform was added. This mixture was vortexed and centrifuged at 2,500 x g at 4°C for 5 minutes. The process was repeated until aqueous phase was clear. The last extraction was performed with chloroform/isoamyl alcohol to remove acid phenol. An equal volume of isopropanol was added and the extracted nucleic acid was incubated overnight at -20°C. The following day the sample was centrifuged at 12000 x g at 4°C for 45 minutes. The pellet was washed with 0°C 100% ethanol and resuspended in 200 ul of RNase-free water. Following the manufacturer’s protocol, samples were then treated with 2 ul of Turbo DNase for 30 minutes at 37°C. RNA samples were retrieved using the Zymo Quick-RNA MiniPrep according the manufacturer’s protocol. The Ribo-Zero Gold rRNA Removal Kit (Epidemiology) was then used to deplete prokaryotic and eukaryotic rRNA from the samples according the manufacturer’s protocol (Illumina). </w:t>
-      </w:r>
-      <w:r>
-        <w:rPr>
-          <w:u w:val="none"/>
-        </w:rPr>
-        <w:t>Uns</w:t>
-      </w:r>
-      <w:r>
-        <w:rPr/>
-        <w:t>tranded RNA-Seq libraries were made constructed with the TruSeq Total RNA Library Preparation Kit v2, both using the manufacturer’s protocol. Completed libraries were stored at -20°C until time of sequencing.</w:t>
+        <w:t>DNA for shotgun metagenomic and 16S rRNA gene sequencing was extracted from approximately 50 mg of cecal content from each mouse using the PowerSoil-htp 96 Well Soil DNA isolation kit (MO BIO Laboratories) and an epMotion 5075 automated pipetting system (Eppendorf). The V4 region of the bacterial 16S rRNA gene was amplified using custom barcoded primers (39). Equal molar ratios of raw isolated DNA within each treatment group were then pooled and ~2.5 ng of material was used to generate shotgun libraries with a modified 10-cycle Nextera XT genomic library construction protocol (Illumina). This was done to mimic the pooling strategy necessary for metatranscriptomic library preparation. Final libraries were pooled at equal molar ratios and stored at -20°C. For RNA extraction, a more detailed description of the procedure can be found in (19). Briefly, immediately before RNA extraction, 3 ml of lysis buffer (2% SDS, 16 mM EDTA and 200 mM NaCl) contained in a 50 ml polypropylene conical tube was heated for 5 minutes in a boiling water bath (40). The hot lysis buffer was added to the frozen and ground cecal content. The mixture was boiled with periodic vortexing for another 5 minutes. After boiling, an equal volume of 37°C acid phenol/chloroform was added to the cecal content lysate and incubated at 37°C for 10 minutes with periodic vortexing. The mixture was the centrifuged at 2,500 x g at 4°C for 15 minutes. The aqueous phase was then transferred to a sterile tube and an equal volume of acid phenol/chloroform was added. This mixture was vortexed and centrifuged at 2,500 x g at 4°C for 5 minutes. The process was repeated until aqueous phase was clear. The last extraction was performed with chloroform/isoamyl alcohol to remove acid phenol. An equal volume of isopropanol was added and the extracted nucleic acid was incubated overnight at -20°C. The following day the sample was centrifuged at 12000 x g at 4°C for 45 minutes. The pellet was washed with 0°C 100% ethanol and resuspended in 200 ul of RNase-free water. Following the manufacturer’s protocol, samples were then treated with 2 ul of Turbo DNase for 30 minutes at 37°C. RNA samples were retrieved using the Zymo Quick-RNA MiniPrep according the manufacturer’s protocol. The Ribo-Zero Gold rRNA Removal Kit (Epidemiology) was then used to deplete prokaryotic and eukaryotic rRNA from the samples according the manufacturer’s protocol (Illumina). Unstranded RNA-Seq libraries were made constructed with the TruSeq Total RNA Library Preparation Kit v2, both using the manufacturer’s protocol. Completed libraries were stored at -20°C until time of sequencing.</w:t>
       </w:r>
     </w:p>
     <w:p>
@@ -3126,7 +3116,19 @@
         <w:rPr>
           <w:b/>
         </w:rPr>
-        <w:t>Perez-Cobas, A. E.</w:t>
+        <w:t>P</w:t>
+      </w:r>
+      <w:r>
+        <w:rPr>
+          <w:b/>
+        </w:rPr>
+        <w:t>e</w:t>
+      </w:r>
+      <w:r>
+        <w:rPr>
+          <w:b/>
+        </w:rPr>
+        <w:t>rez-Cobas, A. E.</w:t>
       </w:r>
       <w:r>
         <w:rPr/>
@@ -6430,7 +6432,7 @@
       </w:r>
       <w:r>
         <w:rPr/>
-        <w:t xml:space="preserve">-infected and mock-infected conditions for each gene. Outliers were defined using linear correlation and a squared residual cutoff of 2. Distance of outliers to the x=y line were also calculated and represented in unites of deviation or UD. The coloring of each point indicates the genus that the transcript originated from and the and the gray points denote those genes with consistent transcription levels between conditions as defined by outlier analysis. Antibiotic pretreatments; </w:t>
+        <w:t xml:space="preserve">-infected and mock-infected conditions for each gene. Outliers were defined using linear correlation and a squared residual cutoff of 2. Euclidean distance of outliers to the x=y line was also calculated. The coloring of each point indicates the genus that the transcript originated from and the and the gray points denote those genes with consistent transcription levels between conditions as defined by outlier analysis. Antibiotic pretreatments; </w:t>
       </w:r>
       <w:r>
         <w:rPr>
@@ -6908,6 +6910,7 @@
     <w:p>
       <w:pPr>
         <w:pStyle w:val="Normal"/>
+        <w:pBdr/>
         <w:spacing w:before="0" w:after="180"/>
         <w:rPr/>
       </w:pPr>
@@ -6940,10 +6943,12 @@
     </w:pPr>
     <w:r>
       <w:rPr/>
+    </w:r>
+    <w:r>
       <mc:AlternateContent>
         <mc:Choice Requires="wps">
           <w:drawing>
-            <wp:anchor behindDoc="1" distT="0" distB="0" distL="0" distR="0" simplePos="0" locked="0" layoutInCell="1" allowOverlap="1" relativeHeight="38">
+            <wp:anchor behindDoc="0" distT="0" distB="0" distL="0" distR="0" simplePos="0" locked="0" layoutInCell="1" allowOverlap="1" relativeHeight="38">
               <wp:simplePos x="0" y="0"/>
               <wp:positionH relativeFrom="margin">
                 <wp:align>center</wp:align>
@@ -6951,45 +6956,37 @@
               <wp:positionV relativeFrom="paragraph">
                 <wp:posOffset>635</wp:posOffset>
               </wp:positionV>
-              <wp:extent cx="158115" cy="160020"/>
+              <wp:extent cx="156210" cy="160655"/>
               <wp:effectExtent l="0" t="0" r="0" b="0"/>
               <wp:wrapSquare wrapText="largest"/>
               <wp:docPr id="1" name="Frame1"/>
               <a:graphic xmlns:a="http://schemas.openxmlformats.org/drawingml/2006/main">
                 <a:graphicData uri="http://schemas.microsoft.com/office/word/2010/wordprocessingShape">
                   <wps:wsp>
-                    <wps:cNvSpPr/>
+                    <wps:cNvSpPr txBox="1"/>
                     <wps:spPr>
                       <a:xfrm>
                         <a:off x="0" y="0"/>
-                        <a:ext cx="157320" cy="159480"/>
+                        <a:ext cx="156210" cy="160655"/>
                       </a:xfrm>
-                      <a:prstGeom prst="rect">
-                        <a:avLst/>
-                      </a:prstGeom>
-                      <a:noFill/>
-                      <a:ln>
-                        <a:noFill/>
-                      </a:ln>
+                      <a:prstGeom prst="rect"/>
+                      <a:solidFill>
+                        <a:srgbClr val="FFFFFF">
+                          <a:alpha val="0"/>
+                        </a:srgbClr>
+                      </a:solidFill>
                     </wps:spPr>
-                    <wps:style>
-                      <a:lnRef idx="0"/>
-                      <a:fillRef idx="0"/>
-                      <a:effectRef idx="0"/>
-                      <a:fontRef idx="minor"/>
-                    </wps:style>
                     <wps:txbx>
                       <w:txbxContent>
                         <w:p>
                           <w:pPr>
                             <w:pStyle w:val="Footer"/>
-                            <w:rPr>
-                              <w:color w:val="000000"/>
-                            </w:rPr>
+                            <w:pBdr/>
+                            <w:rPr/>
                           </w:pPr>
                           <w:r>
                             <w:rPr>
-                              <w:color w:val="000000"/>
+                              <w:rStyle w:val="Pagenumber"/>
                             </w:rPr>
                             <w:fldChar w:fldCharType="begin"/>
                           </w:r>
@@ -7000,7 +6997,7 @@
                             <w:fldChar w:fldCharType="separate"/>
                           </w:r>
                           <w:r>
-                            <w:t>23</w:t>
+                            <w:t>37</w:t>
                           </w:r>
                           <w:r>
                             <w:fldChar w:fldCharType="end"/>
@@ -7008,7 +7005,7 @@
                         </w:p>
                       </w:txbxContent>
                     </wps:txbx>
-                    <wps:bodyPr lIns="0" rIns="0" tIns="0" bIns="0">
+                    <wps:bodyPr anchor="t" lIns="0" tIns="0" rIns="0" bIns="0">
                       <a:spAutoFit/>
                     </wps:bodyPr>
                   </wps:wsp>
@@ -7019,22 +7016,19 @@
         </mc:Choice>
         <mc:Fallback>
           <w:pict>
-            <v:rect id="shape_0" ID="Frame1" stroked="f" style="position:absolute;margin-left:227.8pt;margin-top:0.05pt;width:12.35pt;height:12.5pt;mso-position-horizontal:center;mso-position-horizontal-relative:margin">
-              <w10:wrap type="square"/>
-              <v:fill o:detectmouseclick="t" on="false"/>
-              <v:stroke color="#3465a4" joinstyle="round" endcap="flat"/>
-              <v:textbox>
+            <v:rect fillcolor="#FFFFFF" style="position:absolute;rotation:0;width:12.3pt;height:12.65pt;mso-wrap-distance-left:0pt;mso-wrap-distance-right:0pt;mso-wrap-distance-top:0pt;mso-wrap-distance-bottom:0pt;margin-top:0.05pt;mso-position-vertical-relative:text;margin-left:227.85pt;mso-position-horizontal:center;mso-position-horizontal-relative:margin">
+              <v:fill opacity="0f"/>
+              <v:textbox inset="0in,0in,0in,0in">
                 <w:txbxContent>
                   <w:p>
                     <w:pPr>
                       <w:pStyle w:val="Footer"/>
-                      <w:rPr>
-                        <w:color w:val="000000"/>
-                      </w:rPr>
+                      <w:pBdr/>
+                      <w:rPr/>
                     </w:pPr>
                     <w:r>
                       <w:rPr>
-                        <w:color w:val="000000"/>
+                        <w:rStyle w:val="Pagenumber"/>
                       </w:rPr>
                       <w:fldChar w:fldCharType="begin"/>
                     </w:r>
@@ -7045,7 +7039,7 @@
                       <w:fldChar w:fldCharType="separate"/>
                     </w:r>
                     <w:r>
-                      <w:t>23</w:t>
+                      <w:t>37</w:t>
                     </w:r>
                     <w:r>
                       <w:fldChar w:fldCharType="end"/>
@@ -7053,6 +7047,7 @@
                   </w:p>
                 </w:txbxContent>
               </v:textbox>
+              <w10:wrap type="square" side="largest"/>
             </v:rect>
           </w:pict>
         </mc:Fallback>
@@ -7643,7 +7638,7 @@
     </w:pPr>
     <w:rPr>
       <w:rFonts w:ascii="Arial" w:hAnsi="Arial" w:eastAsia="Cambria" w:cs="" w:cstheme="minorBidi" w:eastAsiaTheme="minorHAnsi"/>
-      <w:color w:val="00000A"/>
+      <w:color w:val="auto"/>
       <w:sz w:val="22"/>
       <w:szCs w:val="24"/>
       <w:lang w:val="en-US" w:eastAsia="en-US" w:bidi="ar-SA"/>
@@ -8185,7 +8180,7 @@
     </w:pPr>
     <w:rPr>
       <w:rFonts w:ascii="Cambria" w:hAnsi="Cambria" w:eastAsia="Cambria" w:cs="" w:asciiTheme="minorHAnsi" w:cstheme="minorBidi" w:eastAsiaTheme="minorHAnsi" w:hAnsiTheme="minorHAnsi"/>
-      <w:color w:val="00000A"/>
+      <w:color w:val="auto"/>
       <w:sz w:val="22"/>
       <w:szCs w:val="24"/>
       <w:lang w:val="en-US" w:eastAsia="en-US" w:bidi="ar-SA"/>
@@ -8204,7 +8199,7 @@
     </w:pPr>
     <w:rPr>
       <w:rFonts w:ascii="Cambria" w:hAnsi="Cambria" w:eastAsia="Cambria" w:cs="" w:asciiTheme="minorHAnsi" w:cstheme="minorBidi" w:eastAsiaTheme="minorHAnsi" w:hAnsiTheme="minorHAnsi"/>
-      <w:color w:val="00000A"/>
+      <w:color w:val="auto"/>
       <w:sz w:val="22"/>
       <w:szCs w:val="24"/>
       <w:lang w:val="en-US" w:eastAsia="en-US" w:bidi="ar-SA"/>

</xml_diff>

<commit_message>
clarified coverage in s4 legend
</commit_message>
<xml_diff>
--- a/Jenior_Metatransciptomics_mSphere_2018.docx
+++ b/Jenior_Metatransciptomics_mSphere_2018.docx
@@ -3116,19 +3116,7 @@
         <w:rPr>
           <w:b/>
         </w:rPr>
-        <w:t>P</w:t>
-      </w:r>
-      <w:r>
-        <w:rPr>
-          <w:b/>
-        </w:rPr>
-        <w:t>e</w:t>
-      </w:r>
-      <w:r>
-        <w:rPr>
-          <w:b/>
-        </w:rPr>
-        <w:t>rez-Cobas, A. E.</w:t>
+        <w:t>Perez-Cobas, A. E.</w:t>
       </w:r>
       <w:r>
         <w:rPr/>
@@ -6816,7 +6804,15 @@
       </w:r>
       <w:r>
         <w:rPr/>
-        <w:t xml:space="preserve"> Clindamycin-pretreated mice. Each panel includes that treatments’ unique genes from metagenomic assembly and genes that recruited at least one cDNA read from the corresponding metatranscriptomes. Collector’s curves from rarefaction analysis of reads mapped to genes from </w:t>
+        <w:t xml:space="preserve"> Clindamycin-pretreated mice. Each panel includes that treatments’ unique genes from metagenomic assembly and genes that recruited at least one cDNA read from the corresponding metatranscriptomes</w:t>
+      </w:r>
+      <w:r>
+        <w:rPr/>
+        <w:t xml:space="preserve"> (1X coverage)</w:t>
+      </w:r>
+      <w:r>
+        <w:rPr/>
+        <w:t xml:space="preserve">. Collector’s curves from rarefaction analysis of reads mapped to genes from </w:t>
       </w:r>
       <w:r>
         <w:rPr>
@@ -6910,7 +6906,6 @@
     <w:p>
       <w:pPr>
         <w:pStyle w:val="Normal"/>
-        <w:pBdr/>
         <w:spacing w:before="0" w:after="180"/>
         <w:rPr/>
       </w:pPr>
@@ -6943,12 +6938,10 @@
     </w:pPr>
     <w:r>
       <w:rPr/>
-    </w:r>
-    <w:r>
       <mc:AlternateContent>
         <mc:Choice Requires="wps">
           <w:drawing>
-            <wp:anchor behindDoc="0" distT="0" distB="0" distL="0" distR="0" simplePos="0" locked="0" layoutInCell="1" allowOverlap="1" relativeHeight="38">
+            <wp:anchor behindDoc="1" distT="0" distB="0" distL="0" distR="0" simplePos="0" locked="0" layoutInCell="1" allowOverlap="1" relativeHeight="38">
               <wp:simplePos x="0" y="0"/>
               <wp:positionH relativeFrom="margin">
                 <wp:align>center</wp:align>
@@ -6956,37 +6949,45 @@
               <wp:positionV relativeFrom="paragraph">
                 <wp:posOffset>635</wp:posOffset>
               </wp:positionV>
-              <wp:extent cx="156210" cy="160655"/>
+              <wp:extent cx="156845" cy="160020"/>
               <wp:effectExtent l="0" t="0" r="0" b="0"/>
               <wp:wrapSquare wrapText="largest"/>
               <wp:docPr id="1" name="Frame1"/>
               <a:graphic xmlns:a="http://schemas.openxmlformats.org/drawingml/2006/main">
                 <a:graphicData uri="http://schemas.microsoft.com/office/word/2010/wordprocessingShape">
                   <wps:wsp>
-                    <wps:cNvSpPr txBox="1"/>
+                    <wps:cNvSpPr/>
                     <wps:spPr>
                       <a:xfrm>
                         <a:off x="0" y="0"/>
-                        <a:ext cx="156210" cy="160655"/>
+                        <a:ext cx="156240" cy="159480"/>
                       </a:xfrm>
-                      <a:prstGeom prst="rect"/>
-                      <a:solidFill>
-                        <a:srgbClr val="FFFFFF">
-                          <a:alpha val="0"/>
-                        </a:srgbClr>
-                      </a:solidFill>
+                      <a:prstGeom prst="rect">
+                        <a:avLst/>
+                      </a:prstGeom>
+                      <a:noFill/>
+                      <a:ln>
+                        <a:noFill/>
+                      </a:ln>
                     </wps:spPr>
+                    <wps:style>
+                      <a:lnRef idx="0"/>
+                      <a:fillRef idx="0"/>
+                      <a:effectRef idx="0"/>
+                      <a:fontRef idx="minor"/>
+                    </wps:style>
                     <wps:txbx>
                       <w:txbxContent>
                         <w:p>
                           <w:pPr>
                             <w:pStyle w:val="Footer"/>
-                            <w:pBdr/>
-                            <w:rPr/>
+                            <w:rPr>
+                              <w:color w:val="auto"/>
+                            </w:rPr>
                           </w:pPr>
                           <w:r>
                             <w:rPr>
-                              <w:rStyle w:val="Pagenumber"/>
+                              <w:color w:val="auto"/>
                             </w:rPr>
                             <w:fldChar w:fldCharType="begin"/>
                           </w:r>
@@ -7005,7 +7006,7 @@
                         </w:p>
                       </w:txbxContent>
                     </wps:txbx>
-                    <wps:bodyPr anchor="t" lIns="0" tIns="0" rIns="0" bIns="0">
+                    <wps:bodyPr lIns="0" rIns="0" tIns="0" bIns="0">
                       <a:spAutoFit/>
                     </wps:bodyPr>
                   </wps:wsp>
@@ -7016,19 +7017,22 @@
         </mc:Choice>
         <mc:Fallback>
           <w:pict>
-            <v:rect fillcolor="#FFFFFF" style="position:absolute;rotation:0;width:12.3pt;height:12.65pt;mso-wrap-distance-left:0pt;mso-wrap-distance-right:0pt;mso-wrap-distance-top:0pt;mso-wrap-distance-bottom:0pt;margin-top:0.05pt;mso-position-vertical-relative:text;margin-left:227.85pt;mso-position-horizontal:center;mso-position-horizontal-relative:margin">
-              <v:fill opacity="0f"/>
-              <v:textbox inset="0in,0in,0in,0in">
+            <v:rect id="shape_0" ID="Frame1" fillcolor="white" stroked="f" style="position:absolute;margin-left:227.85pt;margin-top:0.05pt;width:12.25pt;height:12.5pt;mso-position-horizontal:center;mso-position-horizontal-relative:margin">
+              <w10:wrap type="square"/>
+              <v:fill o:detectmouseclick="t" type="solid" color2="black" opacity="0"/>
+              <v:stroke color="#3465a4" joinstyle="round" endcap="flat"/>
+              <v:textbox>
                 <w:txbxContent>
                   <w:p>
                     <w:pPr>
                       <w:pStyle w:val="Footer"/>
-                      <w:pBdr/>
-                      <w:rPr/>
+                      <w:rPr>
+                        <w:color w:val="auto"/>
+                      </w:rPr>
                     </w:pPr>
                     <w:r>
                       <w:rPr>
-                        <w:rStyle w:val="Pagenumber"/>
+                        <w:color w:val="auto"/>
                       </w:rPr>
                       <w:fldChar w:fldCharType="begin"/>
                     </w:r>
@@ -7047,7 +7051,6 @@
                   </w:p>
                 </w:txbxContent>
               </v:textbox>
-              <w10:wrap type="square" side="largest"/>
             </v:rect>
           </w:pict>
         </mc:Fallback>
@@ -7638,7 +7641,7 @@
     </w:pPr>
     <w:rPr>
       <w:rFonts w:ascii="Arial" w:hAnsi="Arial" w:eastAsia="Cambria" w:cs="" w:cstheme="minorBidi" w:eastAsiaTheme="minorHAnsi"/>
-      <w:color w:val="auto"/>
+      <w:color w:val="00000A"/>
       <w:sz w:val="22"/>
       <w:szCs w:val="24"/>
       <w:lang w:val="en-US" w:eastAsia="en-US" w:bidi="ar-SA"/>
@@ -8180,7 +8183,7 @@
     </w:pPr>
     <w:rPr>
       <w:rFonts w:ascii="Cambria" w:hAnsi="Cambria" w:eastAsia="Cambria" w:cs="" w:asciiTheme="minorHAnsi" w:cstheme="minorBidi" w:eastAsiaTheme="minorHAnsi" w:hAnsiTheme="minorHAnsi"/>
-      <w:color w:val="auto"/>
+      <w:color w:val="00000A"/>
       <w:sz w:val="22"/>
       <w:szCs w:val="24"/>
       <w:lang w:val="en-US" w:eastAsia="en-US" w:bidi="ar-SA"/>
@@ -8199,7 +8202,7 @@
     </w:pPr>
     <w:rPr>
       <w:rFonts w:ascii="Cambria" w:hAnsi="Cambria" w:eastAsia="Cambria" w:cs="" w:asciiTheme="minorHAnsi" w:cstheme="minorBidi" w:eastAsiaTheme="minorHAnsi" w:hAnsiTheme="minorHAnsi"/>
-      <w:color w:val="auto"/>
+      <w:color w:val="00000A"/>
       <w:sz w:val="22"/>
       <w:szCs w:val="24"/>
       <w:lang w:val="en-US" w:eastAsia="en-US" w:bidi="ar-SA"/>

</xml_diff>

<commit_message>
clarified fig 4 legend
</commit_message>
<xml_diff>
--- a/Jenior_Metatransciptomics_mSphere_2018.docx
+++ b/Jenior_Metatransciptomics_mSphere_2018.docx
@@ -6482,7 +6482,15 @@
       </w:r>
       <w:r>
         <w:rPr/>
-        <w:t>-infected conditions. Colored lines denoted antibiotic pretreatment. Each point represents all transcript contributed by that genus in each pretreatment group. Numbers at the base of pretreatment lines in the first panel represent the quantity of genera in each group as some points are obscured.</w:t>
+        <w:t>-infected conditions. Colored lines denoted antibiotic pretreatment. Each point represents all transcript contributed by that genus in each pretreatment group</w:t>
+      </w:r>
+      <w:r>
+        <w:rPr/>
+        <w:t>, and point colors correspond to those used in Figure 3</w:t>
+      </w:r>
+      <w:r>
+        <w:rPr/>
+        <w:t>. Numbers at the base of pretreatment lines in the first panel represent the quantity of genera in each group as some points are obscured.</w:t>
       </w:r>
     </w:p>
     <w:p>
@@ -6804,15 +6812,7 @@
       </w:r>
       <w:r>
         <w:rPr/>
-        <w:t xml:space="preserve"> Clindamycin-pretreated mice. Each panel includes that treatments’ unique genes from metagenomic assembly and genes that recruited at least one cDNA read from the corresponding metatranscriptomes</w:t>
-      </w:r>
-      <w:r>
-        <w:rPr/>
-        <w:t xml:space="preserve"> (1X coverage)</w:t>
-      </w:r>
-      <w:r>
-        <w:rPr/>
-        <w:t xml:space="preserve">. Collector’s curves from rarefaction analysis of reads mapped to genes from </w:t>
+        <w:t xml:space="preserve"> Clindamycin-pretreated mice. Each panel includes that treatments’ unique genes from metagenomic assembly and genes that recruited at least one cDNA read from the corresponding metatranscriptomes (1X coverage). Collector’s curves from rarefaction analysis of reads mapped to genes from </w:t>
       </w:r>
       <w:r>
         <w:rPr>
@@ -6949,7 +6949,7 @@
               <wp:positionV relativeFrom="paragraph">
                 <wp:posOffset>635</wp:posOffset>
               </wp:positionV>
-              <wp:extent cx="156845" cy="160020"/>
+              <wp:extent cx="157480" cy="160020"/>
               <wp:effectExtent l="0" t="0" r="0" b="0"/>
               <wp:wrapSquare wrapText="largest"/>
               <wp:docPr id="1" name="Frame1"/>
@@ -6960,7 +6960,7 @@
                     <wps:spPr>
                       <a:xfrm>
                         <a:off x="0" y="0"/>
-                        <a:ext cx="156240" cy="159480"/>
+                        <a:ext cx="156960" cy="159480"/>
                       </a:xfrm>
                       <a:prstGeom prst="rect">
                         <a:avLst/>
@@ -6982,12 +6982,12 @@
                           <w:pPr>
                             <w:pStyle w:val="Footer"/>
                             <w:rPr>
-                              <w:color w:val="auto"/>
+                              <w:color w:val="000000"/>
                             </w:rPr>
                           </w:pPr>
                           <w:r>
                             <w:rPr>
-                              <w:color w:val="auto"/>
+                              <w:color w:val="000000"/>
                             </w:rPr>
                             <w:fldChar w:fldCharType="begin"/>
                           </w:r>
@@ -7017,9 +7017,9 @@
         </mc:Choice>
         <mc:Fallback>
           <w:pict>
-            <v:rect id="shape_0" ID="Frame1" fillcolor="white" stroked="f" style="position:absolute;margin-left:227.85pt;margin-top:0.05pt;width:12.25pt;height:12.5pt;mso-position-horizontal:center;mso-position-horizontal-relative:margin">
+            <v:rect id="shape_0" ID="Frame1" stroked="f" style="position:absolute;margin-left:227.8pt;margin-top:0.05pt;width:12.3pt;height:12.5pt;mso-position-horizontal:center;mso-position-horizontal-relative:margin">
               <w10:wrap type="square"/>
-              <v:fill o:detectmouseclick="t" type="solid" color2="black" opacity="0"/>
+              <v:fill o:detectmouseclick="t" on="false"/>
               <v:stroke color="#3465a4" joinstyle="round" endcap="flat"/>
               <v:textbox>
                 <w:txbxContent>
@@ -7027,12 +7027,12 @@
                     <w:pPr>
                       <w:pStyle w:val="Footer"/>
                       <w:rPr>
-                        <w:color w:val="auto"/>
+                        <w:color w:val="000000"/>
                       </w:rPr>
                     </w:pPr>
                     <w:r>
                       <w:rPr>
-                        <w:color w:val="auto"/>
+                        <w:color w:val="000000"/>
                       </w:rPr>
                       <w:fldChar w:fldCharType="begin"/>
                     </w:r>

</xml_diff>